<commit_message>
MODEL explaining written down, started CONTROLLER explanation
</commit_message>
<xml_diff>
--- a/planning/Logica do Trabalho.docx
+++ b/planning/Logica do Trabalho.docx
@@ -38,29 +38,7 @@
           <w:sz w:val="28"/>
           <w:szCs w:val="28"/>
         </w:rPr>
-        <w:t xml:space="preserve"> – </w:t>
-      </w:r>
-      <w:proofErr w:type="spellStart"/>
-      <w:r>
-        <w:rPr>
-          <w:rFonts w:ascii="Arial" w:hAnsi="Arial" w:cs="Arial"/>
-          <w:b/>
-          <w:bCs/>
-          <w:sz w:val="28"/>
-          <w:szCs w:val="28"/>
-        </w:rPr>
-        <w:t>PROFº</w:t>
-      </w:r>
-      <w:proofErr w:type="spellEnd"/>
-      <w:r>
-        <w:rPr>
-          <w:rFonts w:ascii="Arial" w:hAnsi="Arial" w:cs="Arial"/>
-          <w:b/>
-          <w:bCs/>
-          <w:sz w:val="28"/>
-          <w:szCs w:val="28"/>
-        </w:rPr>
-        <w:t xml:space="preserve"> HOWARD CRUZ ROATTI</w:t>
+        <w:t xml:space="preserve"> – PROFº HOWARD CRUZ ROATTI</w:t>
       </w:r>
     </w:p>
     <w:p>
@@ -215,23 +193,13 @@
         </w:rPr>
         <w:t xml:space="preserve"> </w:t>
       </w:r>
-      <w:proofErr w:type="spellStart"/>
       <w:r>
         <w:rPr>
           <w:rFonts w:ascii="Arial" w:hAnsi="Arial" w:cs="Arial"/>
           <w:sz w:val="28"/>
           <w:szCs w:val="28"/>
         </w:rPr>
-        <w:t>Gabriely</w:t>
-      </w:r>
-      <w:proofErr w:type="spellEnd"/>
-      <w:r>
-        <w:rPr>
-          <w:rFonts w:ascii="Arial" w:hAnsi="Arial" w:cs="Arial"/>
-          <w:sz w:val="28"/>
-          <w:szCs w:val="28"/>
-        </w:rPr>
-        <w:t xml:space="preserve"> </w:t>
+        <w:t xml:space="preserve">Gabriely </w:t>
       </w:r>
       <w:r>
         <w:rPr>
@@ -785,23 +753,13 @@
                 <w:szCs w:val="24"/>
               </w:rPr>
             </w:pPr>
-            <w:proofErr w:type="spellStart"/>
-            <w:r>
-              <w:rPr>
-                <w:rFonts w:ascii="Arial" w:hAnsi="Arial" w:cs="Arial"/>
-                <w:sz w:val="24"/>
-                <w:szCs w:val="24"/>
-              </w:rPr>
-              <w:t>Qtd</w:t>
-            </w:r>
-            <w:proofErr w:type="spellEnd"/>
-            <w:r>
-              <w:rPr>
-                <w:rFonts w:ascii="Arial" w:hAnsi="Arial" w:cs="Arial"/>
-                <w:sz w:val="24"/>
-                <w:szCs w:val="24"/>
-              </w:rPr>
-              <w:t>.</w:t>
+            <w:r>
+              <w:rPr>
+                <w:rFonts w:ascii="Arial" w:hAnsi="Arial" w:cs="Arial"/>
+                <w:sz w:val="24"/>
+                <w:szCs w:val="24"/>
+              </w:rPr>
+              <w:t>Qtd.</w:t>
             </w:r>
           </w:p>
         </w:tc>
@@ -870,23 +828,13 @@
                 <w:szCs w:val="24"/>
               </w:rPr>
             </w:pPr>
-            <w:proofErr w:type="spellStart"/>
-            <w:r>
-              <w:rPr>
-                <w:rFonts w:ascii="Arial" w:hAnsi="Arial" w:cs="Arial"/>
-                <w:sz w:val="24"/>
-                <w:szCs w:val="24"/>
-              </w:rPr>
-              <w:t>Qtd</w:t>
-            </w:r>
-            <w:proofErr w:type="spellEnd"/>
-            <w:r>
-              <w:rPr>
-                <w:rFonts w:ascii="Arial" w:hAnsi="Arial" w:cs="Arial"/>
-                <w:sz w:val="24"/>
-                <w:szCs w:val="24"/>
-              </w:rPr>
-              <w:t>.</w:t>
+            <w:r>
+              <w:rPr>
+                <w:rFonts w:ascii="Arial" w:hAnsi="Arial" w:cs="Arial"/>
+                <w:sz w:val="24"/>
+                <w:szCs w:val="24"/>
+              </w:rPr>
+              <w:t>Qtd.</w:t>
             </w:r>
           </w:p>
         </w:tc>
@@ -955,23 +903,13 @@
                 <w:szCs w:val="24"/>
               </w:rPr>
             </w:pPr>
-            <w:proofErr w:type="spellStart"/>
-            <w:r>
-              <w:rPr>
-                <w:rFonts w:ascii="Arial" w:hAnsi="Arial" w:cs="Arial"/>
-                <w:sz w:val="24"/>
-                <w:szCs w:val="24"/>
-              </w:rPr>
-              <w:t>Qtd</w:t>
-            </w:r>
-            <w:proofErr w:type="spellEnd"/>
-            <w:r>
-              <w:rPr>
-                <w:rFonts w:ascii="Arial" w:hAnsi="Arial" w:cs="Arial"/>
-                <w:sz w:val="24"/>
-                <w:szCs w:val="24"/>
-              </w:rPr>
-              <w:t>.</w:t>
+            <w:r>
+              <w:rPr>
+                <w:rFonts w:ascii="Arial" w:hAnsi="Arial" w:cs="Arial"/>
+                <w:sz w:val="24"/>
+                <w:szCs w:val="24"/>
+              </w:rPr>
+              <w:t>Qtd.</w:t>
             </w:r>
           </w:p>
         </w:tc>
@@ -1755,23 +1693,13 @@
                 <w:szCs w:val="24"/>
               </w:rPr>
             </w:pPr>
-            <w:proofErr w:type="spellStart"/>
-            <w:r>
-              <w:rPr>
-                <w:rFonts w:ascii="Arial" w:hAnsi="Arial" w:cs="Arial"/>
-                <w:sz w:val="24"/>
-                <w:szCs w:val="24"/>
-              </w:rPr>
-              <w:t>Qtd</w:t>
-            </w:r>
-            <w:proofErr w:type="spellEnd"/>
-            <w:r>
-              <w:rPr>
-                <w:rFonts w:ascii="Arial" w:hAnsi="Arial" w:cs="Arial"/>
-                <w:sz w:val="24"/>
-                <w:szCs w:val="24"/>
-              </w:rPr>
-              <w:t>.</w:t>
+            <w:r>
+              <w:rPr>
+                <w:rFonts w:ascii="Arial" w:hAnsi="Arial" w:cs="Arial"/>
+                <w:sz w:val="24"/>
+                <w:szCs w:val="24"/>
+              </w:rPr>
+              <w:t>Qtd.</w:t>
             </w:r>
           </w:p>
         </w:tc>
@@ -1840,23 +1768,13 @@
                 <w:szCs w:val="24"/>
               </w:rPr>
             </w:pPr>
-            <w:proofErr w:type="spellStart"/>
-            <w:r>
-              <w:rPr>
-                <w:rFonts w:ascii="Arial" w:hAnsi="Arial" w:cs="Arial"/>
-                <w:sz w:val="24"/>
-                <w:szCs w:val="24"/>
-              </w:rPr>
-              <w:t>Qtd</w:t>
-            </w:r>
-            <w:proofErr w:type="spellEnd"/>
-            <w:r>
-              <w:rPr>
-                <w:rFonts w:ascii="Arial" w:hAnsi="Arial" w:cs="Arial"/>
-                <w:sz w:val="24"/>
-                <w:szCs w:val="24"/>
-              </w:rPr>
-              <w:t>.</w:t>
+            <w:r>
+              <w:rPr>
+                <w:rFonts w:ascii="Arial" w:hAnsi="Arial" w:cs="Arial"/>
+                <w:sz w:val="24"/>
+                <w:szCs w:val="24"/>
+              </w:rPr>
+              <w:t>Qtd.</w:t>
             </w:r>
           </w:p>
         </w:tc>
@@ -1925,23 +1843,13 @@
                 <w:szCs w:val="24"/>
               </w:rPr>
             </w:pPr>
-            <w:proofErr w:type="spellStart"/>
-            <w:r>
-              <w:rPr>
-                <w:rFonts w:ascii="Arial" w:hAnsi="Arial" w:cs="Arial"/>
-                <w:sz w:val="24"/>
-                <w:szCs w:val="24"/>
-              </w:rPr>
-              <w:t>Qtd</w:t>
-            </w:r>
-            <w:proofErr w:type="spellEnd"/>
-            <w:r>
-              <w:rPr>
-                <w:rFonts w:ascii="Arial" w:hAnsi="Arial" w:cs="Arial"/>
-                <w:sz w:val="24"/>
-                <w:szCs w:val="24"/>
-              </w:rPr>
-              <w:t>.</w:t>
+            <w:r>
+              <w:rPr>
+                <w:rFonts w:ascii="Arial" w:hAnsi="Arial" w:cs="Arial"/>
+                <w:sz w:val="24"/>
+                <w:szCs w:val="24"/>
+              </w:rPr>
+              <w:t>Qtd.</w:t>
             </w:r>
           </w:p>
         </w:tc>
@@ -6364,23 +6272,13 @@
                 <w:szCs w:val="24"/>
               </w:rPr>
             </w:pPr>
-            <w:proofErr w:type="spellStart"/>
-            <w:r>
-              <w:rPr>
-                <w:rFonts w:ascii="Arial" w:hAnsi="Arial" w:cs="Arial"/>
-                <w:sz w:val="24"/>
-                <w:szCs w:val="24"/>
-              </w:rPr>
-              <w:t>Qtd</w:t>
-            </w:r>
-            <w:proofErr w:type="spellEnd"/>
-            <w:r>
-              <w:rPr>
-                <w:rFonts w:ascii="Arial" w:hAnsi="Arial" w:cs="Arial"/>
-                <w:sz w:val="24"/>
-                <w:szCs w:val="24"/>
-              </w:rPr>
-              <w:t>.</w:t>
+            <w:r>
+              <w:rPr>
+                <w:rFonts w:ascii="Arial" w:hAnsi="Arial" w:cs="Arial"/>
+                <w:sz w:val="24"/>
+                <w:szCs w:val="24"/>
+              </w:rPr>
+              <w:t>Qtd.</w:t>
             </w:r>
           </w:p>
         </w:tc>
@@ -6449,23 +6347,13 @@
                 <w:szCs w:val="24"/>
               </w:rPr>
             </w:pPr>
-            <w:proofErr w:type="spellStart"/>
-            <w:r>
-              <w:rPr>
-                <w:rFonts w:ascii="Arial" w:hAnsi="Arial" w:cs="Arial"/>
-                <w:sz w:val="24"/>
-                <w:szCs w:val="24"/>
-              </w:rPr>
-              <w:t>Qtd</w:t>
-            </w:r>
-            <w:proofErr w:type="spellEnd"/>
-            <w:r>
-              <w:rPr>
-                <w:rFonts w:ascii="Arial" w:hAnsi="Arial" w:cs="Arial"/>
-                <w:sz w:val="24"/>
-                <w:szCs w:val="24"/>
-              </w:rPr>
-              <w:t>.</w:t>
+            <w:r>
+              <w:rPr>
+                <w:rFonts w:ascii="Arial" w:hAnsi="Arial" w:cs="Arial"/>
+                <w:sz w:val="24"/>
+                <w:szCs w:val="24"/>
+              </w:rPr>
+              <w:t>Qtd.</w:t>
             </w:r>
           </w:p>
         </w:tc>
@@ -6534,23 +6422,13 @@
                 <w:szCs w:val="24"/>
               </w:rPr>
             </w:pPr>
-            <w:proofErr w:type="spellStart"/>
-            <w:r>
-              <w:rPr>
-                <w:rFonts w:ascii="Arial" w:hAnsi="Arial" w:cs="Arial"/>
-                <w:sz w:val="24"/>
-                <w:szCs w:val="24"/>
-              </w:rPr>
-              <w:t>Qtd</w:t>
-            </w:r>
-            <w:proofErr w:type="spellEnd"/>
-            <w:r>
-              <w:rPr>
-                <w:rFonts w:ascii="Arial" w:hAnsi="Arial" w:cs="Arial"/>
-                <w:sz w:val="24"/>
-                <w:szCs w:val="24"/>
-              </w:rPr>
-              <w:t>.</w:t>
+            <w:r>
+              <w:rPr>
+                <w:rFonts w:ascii="Arial" w:hAnsi="Arial" w:cs="Arial"/>
+                <w:sz w:val="24"/>
+                <w:szCs w:val="24"/>
+              </w:rPr>
+              <w:t>Qtd.</w:t>
             </w:r>
           </w:p>
         </w:tc>
@@ -11019,23 +10897,13 @@
                 <w:szCs w:val="24"/>
               </w:rPr>
             </w:pPr>
-            <w:proofErr w:type="spellStart"/>
-            <w:r>
-              <w:rPr>
-                <w:rFonts w:ascii="Arial" w:hAnsi="Arial" w:cs="Arial"/>
-                <w:sz w:val="24"/>
-                <w:szCs w:val="24"/>
-              </w:rPr>
-              <w:t>Qtd</w:t>
-            </w:r>
-            <w:proofErr w:type="spellEnd"/>
-            <w:r>
-              <w:rPr>
-                <w:rFonts w:ascii="Arial" w:hAnsi="Arial" w:cs="Arial"/>
-                <w:sz w:val="24"/>
-                <w:szCs w:val="24"/>
-              </w:rPr>
-              <w:t>.</w:t>
+            <w:r>
+              <w:rPr>
+                <w:rFonts w:ascii="Arial" w:hAnsi="Arial" w:cs="Arial"/>
+                <w:sz w:val="24"/>
+                <w:szCs w:val="24"/>
+              </w:rPr>
+              <w:t>Qtd.</w:t>
             </w:r>
           </w:p>
         </w:tc>
@@ -11104,23 +10972,13 @@
                 <w:szCs w:val="24"/>
               </w:rPr>
             </w:pPr>
-            <w:proofErr w:type="spellStart"/>
-            <w:r>
-              <w:rPr>
-                <w:rFonts w:ascii="Arial" w:hAnsi="Arial" w:cs="Arial"/>
-                <w:sz w:val="24"/>
-                <w:szCs w:val="24"/>
-              </w:rPr>
-              <w:t>Qtd</w:t>
-            </w:r>
-            <w:proofErr w:type="spellEnd"/>
-            <w:r>
-              <w:rPr>
-                <w:rFonts w:ascii="Arial" w:hAnsi="Arial" w:cs="Arial"/>
-                <w:sz w:val="24"/>
-                <w:szCs w:val="24"/>
-              </w:rPr>
-              <w:t>.</w:t>
+            <w:r>
+              <w:rPr>
+                <w:rFonts w:ascii="Arial" w:hAnsi="Arial" w:cs="Arial"/>
+                <w:sz w:val="24"/>
+                <w:szCs w:val="24"/>
+              </w:rPr>
+              <w:t>Qtd.</w:t>
             </w:r>
           </w:p>
         </w:tc>
@@ -11189,23 +11047,13 @@
                 <w:szCs w:val="24"/>
               </w:rPr>
             </w:pPr>
-            <w:proofErr w:type="spellStart"/>
-            <w:r>
-              <w:rPr>
-                <w:rFonts w:ascii="Arial" w:hAnsi="Arial" w:cs="Arial"/>
-                <w:sz w:val="24"/>
-                <w:szCs w:val="24"/>
-              </w:rPr>
-              <w:t>Qtd</w:t>
-            </w:r>
-            <w:proofErr w:type="spellEnd"/>
-            <w:r>
-              <w:rPr>
-                <w:rFonts w:ascii="Arial" w:hAnsi="Arial" w:cs="Arial"/>
-                <w:sz w:val="24"/>
-                <w:szCs w:val="24"/>
-              </w:rPr>
-              <w:t>.</w:t>
+            <w:r>
+              <w:rPr>
+                <w:rFonts w:ascii="Arial" w:hAnsi="Arial" w:cs="Arial"/>
+                <w:sz w:val="24"/>
+                <w:szCs w:val="24"/>
+              </w:rPr>
+              <w:t>Qtd.</w:t>
             </w:r>
           </w:p>
         </w:tc>
@@ -14865,9 +14713,18 @@
     </w:p>
     <w:p>
       <w:pPr>
-        <w:jc w:val="both"/>
+        <w:pBdr>
+          <w:top w:val="single" w:sz="4" w:space="1" w:color="auto"/>
+          <w:left w:val="single" w:sz="4" w:space="4" w:color="auto"/>
+          <w:bottom w:val="single" w:sz="4" w:space="1" w:color="auto"/>
+          <w:right w:val="single" w:sz="4" w:space="4" w:color="auto"/>
+        </w:pBdr>
+        <w:shd w:val="clear" w:color="auto" w:fill="D9D9D9" w:themeFill="background1" w:themeFillShade="D9"/>
+        <w:jc w:val="center"/>
         <w:rPr>
           <w:rFonts w:ascii="Arial" w:hAnsi="Arial" w:cs="Arial"/>
+          <w:b/>
+          <w:bCs/>
           <w:sz w:val="24"/>
           <w:szCs w:val="24"/>
         </w:rPr>
@@ -14875,6 +14732,8 @@
       <w:r>
         <w:rPr>
           <w:rFonts w:ascii="Arial" w:hAnsi="Arial" w:cs="Arial"/>
+          <w:b/>
+          <w:bCs/>
           <w:sz w:val="24"/>
           <w:szCs w:val="24"/>
         </w:rPr>
@@ -14884,6 +14743,8 @@
       <w:r>
         <w:rPr>
           <w:rFonts w:ascii="Arial" w:hAnsi="Arial" w:cs="Arial"/>
+          <w:b/>
+          <w:bCs/>
           <w:sz w:val="24"/>
           <w:szCs w:val="24"/>
         </w:rPr>
@@ -14899,6 +14760,2258 @@
           <w:szCs w:val="24"/>
         </w:rPr>
       </w:pPr>
+      <w:r>
+        <w:rPr>
+          <w:rFonts w:ascii="Arial" w:hAnsi="Arial" w:cs="Arial"/>
+          <w:b/>
+          <w:bCs/>
+          <w:noProof/>
+          <w:sz w:val="24"/>
+          <w:szCs w:val="24"/>
+          <w:u w:val="single"/>
+        </w:rPr>
+        <w:drawing>
+          <wp:anchor distT="0" distB="0" distL="114300" distR="114300" simplePos="0" relativeHeight="251659264" behindDoc="0" locked="0" layoutInCell="1" allowOverlap="1" wp14:anchorId="3BE96334" wp14:editId="7C0CBE63">
+            <wp:simplePos x="0" y="0"/>
+            <wp:positionH relativeFrom="column">
+              <wp:posOffset>1543050</wp:posOffset>
+            </wp:positionH>
+            <wp:positionV relativeFrom="paragraph">
+              <wp:posOffset>604520</wp:posOffset>
+            </wp:positionV>
+            <wp:extent cx="3623310" cy="8667750"/>
+            <wp:effectExtent l="0" t="0" r="0" b="0"/>
+            <wp:wrapTopAndBottom/>
+            <wp:docPr id="1961250751" name="Imagem 1" descr="Diagrama&#10;&#10;O conteúdo gerado por IA pode estar incorreto."/>
+            <wp:cNvGraphicFramePr>
+              <a:graphicFrameLocks xmlns:a="http://schemas.openxmlformats.org/drawingml/2006/main" noChangeAspect="1"/>
+            </wp:cNvGraphicFramePr>
+            <a:graphic xmlns:a="http://schemas.openxmlformats.org/drawingml/2006/main">
+              <a:graphicData uri="http://schemas.openxmlformats.org/drawingml/2006/picture">
+                <pic:pic xmlns:pic="http://schemas.openxmlformats.org/drawingml/2006/picture">
+                  <pic:nvPicPr>
+                    <pic:cNvPr id="1961250751" name="Imagem 1" descr="Diagrama&#10;&#10;O conteúdo gerado por IA pode estar incorreto."/>
+                    <pic:cNvPicPr/>
+                  </pic:nvPicPr>
+                  <pic:blipFill>
+                    <a:blip r:embed="rId5">
+                      <a:extLst>
+                        <a:ext uri="{28A0092B-C50C-407E-A947-70E740481C1C}">
+                          <a14:useLocalDpi xmlns:a14="http://schemas.microsoft.com/office/drawing/2010/main" val="0"/>
+                        </a:ext>
+                      </a:extLst>
+                    </a:blip>
+                    <a:stretch>
+                      <a:fillRect/>
+                    </a:stretch>
+                  </pic:blipFill>
+                  <pic:spPr>
+                    <a:xfrm>
+                      <a:off x="0" y="0"/>
+                      <a:ext cx="3623310" cy="8667750"/>
+                    </a:xfrm>
+                    <a:prstGeom prst="rect">
+                      <a:avLst/>
+                    </a:prstGeom>
+                  </pic:spPr>
+                </pic:pic>
+              </a:graphicData>
+            </a:graphic>
+            <wp14:sizeRelH relativeFrom="margin">
+              <wp14:pctWidth>0</wp14:pctWidth>
+            </wp14:sizeRelH>
+            <wp14:sizeRelV relativeFrom="margin">
+              <wp14:pctHeight>0</wp14:pctHeight>
+            </wp14:sizeRelV>
+          </wp:anchor>
+        </w:drawing>
+      </w:r>
+      <w:r>
+        <w:rPr>
+          <w:rFonts w:ascii="Arial" w:hAnsi="Arial" w:cs="Arial"/>
+          <w:b/>
+          <w:bCs/>
+          <w:sz w:val="24"/>
+          <w:szCs w:val="24"/>
+          <w:u w:val="single"/>
+        </w:rPr>
+        <w:t>MODEL</w:t>
+      </w:r>
+      <w:r>
+        <w:rPr>
+          <w:rFonts w:ascii="Arial" w:hAnsi="Arial" w:cs="Arial"/>
+          <w:b/>
+          <w:bCs/>
+          <w:sz w:val="24"/>
+          <w:szCs w:val="24"/>
+          <w:u w:val="single"/>
+        </w:rPr>
+        <w:t>:</w:t>
+      </w:r>
+      <w:r>
+        <w:rPr>
+          <w:rFonts w:ascii="Arial" w:hAnsi="Arial" w:cs="Arial"/>
+          <w:sz w:val="24"/>
+          <w:szCs w:val="24"/>
+        </w:rPr>
+        <w:t xml:space="preserve"> </w:t>
+      </w:r>
+      <w:r>
+        <w:rPr>
+          <w:rFonts w:ascii="Arial" w:hAnsi="Arial" w:cs="Arial"/>
+          <w:sz w:val="24"/>
+          <w:szCs w:val="24"/>
+        </w:rPr>
+        <w:t xml:space="preserve">é onde </w:t>
+      </w:r>
+      <w:r>
+        <w:rPr>
+          <w:rFonts w:ascii="Arial" w:hAnsi="Arial" w:cs="Arial"/>
+          <w:sz w:val="24"/>
+          <w:szCs w:val="24"/>
+        </w:rPr>
+        <w:t>codificamos</w:t>
+      </w:r>
+      <w:r>
+        <w:rPr>
+          <w:rFonts w:ascii="Arial" w:hAnsi="Arial" w:cs="Arial"/>
+          <w:sz w:val="24"/>
+          <w:szCs w:val="24"/>
+        </w:rPr>
+        <w:t xml:space="preserve"> as classes conforme modeladas no Diagrama de Classes</w:t>
+      </w:r>
+      <w:r>
+        <w:rPr>
+          <w:rFonts w:ascii="Arial" w:hAnsi="Arial" w:cs="Arial"/>
+          <w:sz w:val="24"/>
+          <w:szCs w:val="24"/>
+        </w:rPr>
+        <w:t>. Para o trabalho, todas as classes serão codificadas em Python</w:t>
+      </w:r>
+      <w:r>
+        <w:rPr>
+          <w:rFonts w:ascii="Arial" w:hAnsi="Arial" w:cs="Arial"/>
+          <w:sz w:val="24"/>
+          <w:szCs w:val="24"/>
+        </w:rPr>
+        <w:t>.</w:t>
+      </w:r>
+    </w:p>
+    <w:p>
+      <w:pPr>
+        <w:pBdr>
+          <w:top w:val="single" w:sz="4" w:space="1" w:color="auto"/>
+          <w:left w:val="single" w:sz="4" w:space="4" w:color="auto"/>
+          <w:bottom w:val="single" w:sz="4" w:space="1" w:color="auto"/>
+          <w:right w:val="single" w:sz="4" w:space="4" w:color="auto"/>
+        </w:pBdr>
+        <w:shd w:val="clear" w:color="auto" w:fill="D9D9D9" w:themeFill="background1" w:themeFillShade="D9"/>
+        <w:jc w:val="both"/>
+        <w:rPr>
+          <w:rFonts w:ascii="Arial" w:hAnsi="Arial" w:cs="Arial"/>
+          <w:b/>
+          <w:bCs/>
+          <w:sz w:val="24"/>
+          <w:szCs w:val="24"/>
+          <w:u w:val="single"/>
+        </w:rPr>
+      </w:pPr>
+      <w:r>
+        <w:rPr>
+          <w:rFonts w:ascii="Arial" w:hAnsi="Arial" w:cs="Arial"/>
+          <w:b/>
+          <w:bCs/>
+          <w:sz w:val="24"/>
+          <w:szCs w:val="24"/>
+          <w:u w:val="single"/>
+        </w:rPr>
+        <w:lastRenderedPageBreak/>
+        <w:t>EXEMPLO:</w:t>
+      </w:r>
+    </w:p>
+    <w:p>
+      <w:pPr>
+        <w:pBdr>
+          <w:top w:val="single" w:sz="4" w:space="1" w:color="auto"/>
+          <w:left w:val="single" w:sz="4" w:space="4" w:color="auto"/>
+          <w:bottom w:val="single" w:sz="4" w:space="1" w:color="auto"/>
+          <w:right w:val="single" w:sz="4" w:space="4" w:color="auto"/>
+        </w:pBdr>
+        <w:shd w:val="clear" w:color="auto" w:fill="D9D9D9" w:themeFill="background1" w:themeFillShade="D9"/>
+        <w:spacing w:after="0"/>
+        <w:jc w:val="both"/>
+        <w:rPr>
+          <w:rFonts w:ascii="Aptos Mono" w:hAnsi="Aptos Mono" w:cs="Arial"/>
+          <w:sz w:val="24"/>
+          <w:szCs w:val="24"/>
+        </w:rPr>
+      </w:pPr>
+      <w:r>
+        <w:rPr>
+          <w:rFonts w:ascii="Aptos Mono" w:hAnsi="Aptos Mono" w:cs="Arial"/>
+          <w:sz w:val="24"/>
+          <w:szCs w:val="24"/>
+        </w:rPr>
+        <w:t>class Cliente:</w:t>
+      </w:r>
+    </w:p>
+    <w:p>
+      <w:pPr>
+        <w:pBdr>
+          <w:top w:val="single" w:sz="4" w:space="1" w:color="auto"/>
+          <w:left w:val="single" w:sz="4" w:space="4" w:color="auto"/>
+          <w:bottom w:val="single" w:sz="4" w:space="1" w:color="auto"/>
+          <w:right w:val="single" w:sz="4" w:space="4" w:color="auto"/>
+        </w:pBdr>
+        <w:shd w:val="clear" w:color="auto" w:fill="D9D9D9" w:themeFill="background1" w:themeFillShade="D9"/>
+        <w:spacing w:after="0"/>
+        <w:jc w:val="both"/>
+        <w:rPr>
+          <w:rFonts w:ascii="Aptos Mono" w:hAnsi="Aptos Mono" w:cs="Arial"/>
+          <w:sz w:val="24"/>
+          <w:szCs w:val="24"/>
+          <w:u w:val="single"/>
+          <w:lang w:val="en-US"/>
+        </w:rPr>
+      </w:pPr>
+      <w:r>
+        <w:rPr>
+          <w:rFonts w:ascii="Aptos Mono" w:hAnsi="Aptos Mono" w:cs="Arial"/>
+          <w:sz w:val="24"/>
+          <w:szCs w:val="24"/>
+          <w:lang w:val="en-US"/>
+        </w:rPr>
+        <w:t xml:space="preserve">  </w:t>
+      </w:r>
+      <w:r>
+        <w:rPr>
+          <w:rFonts w:ascii="Aptos Mono" w:hAnsi="Aptos Mono" w:cs="Arial"/>
+          <w:sz w:val="24"/>
+          <w:szCs w:val="24"/>
+          <w:lang w:val="en-US"/>
+        </w:rPr>
+        <w:t>def __init__(</w:t>
+      </w:r>
+      <w:r>
+        <w:rPr>
+          <w:rFonts w:ascii="Aptos Mono" w:hAnsi="Aptos Mono" w:cs="Arial"/>
+          <w:sz w:val="24"/>
+          <w:szCs w:val="24"/>
+          <w:lang w:val="en-US"/>
+        </w:rPr>
+        <w:t xml:space="preserve">self, </w:t>
+      </w:r>
+      <w:r>
+        <w:rPr>
+          <w:rFonts w:ascii="Aptos Mono" w:hAnsi="Aptos Mono" w:cs="Arial"/>
+          <w:sz w:val="24"/>
+          <w:szCs w:val="24"/>
+          <w:lang w:val="en-US"/>
+        </w:rPr>
+        <w:t>id</w:t>
+      </w:r>
+      <w:r>
+        <w:rPr>
+          <w:rFonts w:ascii="Aptos Mono" w:hAnsi="Aptos Mono" w:cs="Arial"/>
+          <w:sz w:val="24"/>
+          <w:szCs w:val="24"/>
+          <w:lang w:val="en-US"/>
+        </w:rPr>
+        <w:t xml:space="preserve">, </w:t>
+      </w:r>
+      <w:r>
+        <w:rPr>
+          <w:rFonts w:ascii="Aptos Mono" w:hAnsi="Aptos Mono" w:cs="Arial"/>
+          <w:sz w:val="24"/>
+          <w:szCs w:val="24"/>
+          <w:lang w:val="en-US"/>
+        </w:rPr>
+        <w:t>cpf,</w:t>
+      </w:r>
+      <w:r>
+        <w:rPr>
+          <w:rFonts w:ascii="Aptos Mono" w:hAnsi="Aptos Mono" w:cs="Arial"/>
+          <w:sz w:val="24"/>
+          <w:szCs w:val="24"/>
+          <w:lang w:val="en-US"/>
+        </w:rPr>
+        <w:t xml:space="preserve"> </w:t>
+      </w:r>
+      <w:r>
+        <w:rPr>
+          <w:rFonts w:ascii="Aptos Mono" w:hAnsi="Aptos Mono" w:cs="Arial"/>
+          <w:sz w:val="24"/>
+          <w:szCs w:val="24"/>
+          <w:lang w:val="en-US"/>
+        </w:rPr>
+        <w:t xml:space="preserve">nome, </w:t>
+      </w:r>
+      <w:r>
+        <w:rPr>
+          <w:rFonts w:ascii="Aptos Mono" w:hAnsi="Aptos Mono" w:cs="Arial"/>
+          <w:sz w:val="24"/>
+          <w:szCs w:val="24"/>
+          <w:lang w:val="en-US"/>
+        </w:rPr>
+        <w:t>None</w:t>
+      </w:r>
+      <w:r>
+        <w:rPr>
+          <w:rFonts w:ascii="Aptos Mono" w:hAnsi="Aptos Mono" w:cs="Arial"/>
+          <w:sz w:val="24"/>
+          <w:szCs w:val="24"/>
+          <w:lang w:val="en-US"/>
+        </w:rPr>
+        <w:t>)</w:t>
+      </w:r>
+      <w:r>
+        <w:rPr>
+          <w:rFonts w:ascii="Aptos Mono" w:hAnsi="Aptos Mono" w:cs="Arial"/>
+          <w:sz w:val="24"/>
+          <w:szCs w:val="24"/>
+          <w:lang w:val="en-US"/>
+        </w:rPr>
+        <w:t>:</w:t>
+      </w:r>
+    </w:p>
+    <w:p>
+      <w:pPr>
+        <w:pBdr>
+          <w:top w:val="single" w:sz="4" w:space="1" w:color="auto"/>
+          <w:left w:val="single" w:sz="4" w:space="4" w:color="auto"/>
+          <w:bottom w:val="single" w:sz="4" w:space="1" w:color="auto"/>
+          <w:right w:val="single" w:sz="4" w:space="4" w:color="auto"/>
+        </w:pBdr>
+        <w:shd w:val="clear" w:color="auto" w:fill="D9D9D9" w:themeFill="background1" w:themeFillShade="D9"/>
+        <w:spacing w:after="0"/>
+        <w:jc w:val="both"/>
+        <w:rPr>
+          <w:rFonts w:ascii="Aptos Mono" w:hAnsi="Aptos Mono" w:cs="Arial"/>
+          <w:sz w:val="24"/>
+          <w:szCs w:val="24"/>
+        </w:rPr>
+      </w:pPr>
+      <w:r>
+        <w:rPr>
+          <w:rFonts w:ascii="Aptos Mono" w:hAnsi="Aptos Mono" w:cs="Arial"/>
+          <w:sz w:val="24"/>
+          <w:szCs w:val="24"/>
+          <w:lang w:val="en-US"/>
+        </w:rPr>
+        <w:t xml:space="preserve">    </w:t>
+      </w:r>
+      <w:r>
+        <w:rPr>
+          <w:rFonts w:ascii="Aptos Mono" w:hAnsi="Aptos Mono" w:cs="Arial"/>
+          <w:sz w:val="24"/>
+          <w:szCs w:val="24"/>
+        </w:rPr>
+        <w:t>self.</w:t>
+      </w:r>
+      <w:r>
+        <w:rPr>
+          <w:rFonts w:ascii="Aptos Mono" w:hAnsi="Aptos Mono" w:cs="Arial"/>
+          <w:sz w:val="24"/>
+          <w:szCs w:val="24"/>
+        </w:rPr>
+        <w:t>id = id</w:t>
+      </w:r>
+    </w:p>
+    <w:p>
+      <w:pPr>
+        <w:pBdr>
+          <w:top w:val="single" w:sz="4" w:space="1" w:color="auto"/>
+          <w:left w:val="single" w:sz="4" w:space="4" w:color="auto"/>
+          <w:bottom w:val="single" w:sz="4" w:space="1" w:color="auto"/>
+          <w:right w:val="single" w:sz="4" w:space="4" w:color="auto"/>
+        </w:pBdr>
+        <w:shd w:val="clear" w:color="auto" w:fill="D9D9D9" w:themeFill="background1" w:themeFillShade="D9"/>
+        <w:spacing w:after="0"/>
+        <w:jc w:val="both"/>
+        <w:rPr>
+          <w:rFonts w:ascii="Aptos Mono" w:hAnsi="Aptos Mono" w:cs="Arial"/>
+          <w:sz w:val="24"/>
+          <w:szCs w:val="24"/>
+        </w:rPr>
+      </w:pPr>
+      <w:r>
+        <w:rPr>
+          <w:rFonts w:ascii="Aptos Mono" w:hAnsi="Aptos Mono" w:cs="Arial"/>
+          <w:sz w:val="24"/>
+          <w:szCs w:val="24"/>
+        </w:rPr>
+        <w:t xml:space="preserve">    self.cpf = cpf</w:t>
+      </w:r>
+      <w:r>
+        <w:rPr>
+          <w:rFonts w:ascii="Aptos Mono" w:hAnsi="Aptos Mono" w:cs="Arial"/>
+          <w:sz w:val="24"/>
+          <w:szCs w:val="24"/>
+        </w:rPr>
+        <w:tab/>
+      </w:r>
+      <w:r>
+        <w:rPr>
+          <w:rFonts w:ascii="Aptos Mono" w:hAnsi="Aptos Mono" w:cs="Arial"/>
+          <w:sz w:val="24"/>
+          <w:szCs w:val="24"/>
+        </w:rPr>
+        <w:tab/>
+      </w:r>
+    </w:p>
+    <w:p>
+      <w:pPr>
+        <w:pBdr>
+          <w:top w:val="single" w:sz="4" w:space="1" w:color="auto"/>
+          <w:left w:val="single" w:sz="4" w:space="4" w:color="auto"/>
+          <w:bottom w:val="single" w:sz="4" w:space="1" w:color="auto"/>
+          <w:right w:val="single" w:sz="4" w:space="4" w:color="auto"/>
+        </w:pBdr>
+        <w:shd w:val="clear" w:color="auto" w:fill="D9D9D9" w:themeFill="background1" w:themeFillShade="D9"/>
+        <w:spacing w:after="0"/>
+        <w:jc w:val="both"/>
+        <w:rPr>
+          <w:rFonts w:ascii="Aptos Mono" w:hAnsi="Aptos Mono" w:cs="Arial"/>
+          <w:sz w:val="24"/>
+          <w:szCs w:val="24"/>
+        </w:rPr>
+      </w:pPr>
+      <w:r>
+        <w:rPr>
+          <w:rFonts w:ascii="Aptos Mono" w:hAnsi="Aptos Mono" w:cs="Arial"/>
+          <w:sz w:val="24"/>
+          <w:szCs w:val="24"/>
+        </w:rPr>
+        <w:t xml:space="preserve">    </w:t>
+      </w:r>
+      <w:r>
+        <w:rPr>
+          <w:rFonts w:ascii="Aptos Mono" w:hAnsi="Aptos Mono" w:cs="Arial"/>
+          <w:sz w:val="24"/>
+          <w:szCs w:val="24"/>
+        </w:rPr>
+        <w:t>self.nome = nome</w:t>
+      </w:r>
+    </w:p>
+    <w:p>
+      <w:pPr>
+        <w:pBdr>
+          <w:top w:val="single" w:sz="4" w:space="1" w:color="auto"/>
+          <w:left w:val="single" w:sz="4" w:space="4" w:color="auto"/>
+          <w:bottom w:val="single" w:sz="4" w:space="1" w:color="auto"/>
+          <w:right w:val="single" w:sz="4" w:space="4" w:color="auto"/>
+        </w:pBdr>
+        <w:shd w:val="clear" w:color="auto" w:fill="D9D9D9" w:themeFill="background1" w:themeFillShade="D9"/>
+        <w:spacing w:after="0"/>
+        <w:jc w:val="both"/>
+        <w:rPr>
+          <w:rFonts w:ascii="Aptos Mono" w:hAnsi="Aptos Mono" w:cs="Arial"/>
+          <w:color w:val="3A7C22" w:themeColor="accent6" w:themeShade="BF"/>
+          <w:sz w:val="24"/>
+          <w:szCs w:val="24"/>
+        </w:rPr>
+      </w:pPr>
+      <w:r>
+        <w:rPr>
+          <w:rFonts w:ascii="Aptos Mono" w:hAnsi="Aptos Mono" w:cs="Arial"/>
+          <w:color w:val="3A7C22" w:themeColor="accent6" w:themeShade="BF"/>
+          <w:sz w:val="24"/>
+          <w:szCs w:val="24"/>
+        </w:rPr>
+        <w:t>//</w:t>
+      </w:r>
+      <w:r>
+        <w:rPr>
+          <w:rFonts w:ascii="Aptos Mono" w:hAnsi="Aptos Mono" w:cs="Arial"/>
+          <w:color w:val="3A7C22" w:themeColor="accent6" w:themeShade="BF"/>
+          <w:sz w:val="24"/>
+          <w:szCs w:val="24"/>
+        </w:rPr>
+        <w:t>o</w:t>
+      </w:r>
+      <w:r>
+        <w:rPr>
+          <w:rFonts w:ascii="Aptos Mono" w:hAnsi="Aptos Mono" w:cs="Arial"/>
+          <w:color w:val="3A7C22" w:themeColor="accent6" w:themeShade="BF"/>
+          <w:sz w:val="24"/>
+          <w:szCs w:val="24"/>
+        </w:rPr>
+        <w:t xml:space="preserve"> id, na verdade, seria preenchido pelo próprio BD/SGBD</w:t>
+      </w:r>
+    </w:p>
+    <w:p>
+      <w:pPr>
+        <w:pBdr>
+          <w:top w:val="single" w:sz="4" w:space="1" w:color="auto"/>
+          <w:left w:val="single" w:sz="4" w:space="4" w:color="auto"/>
+          <w:bottom w:val="single" w:sz="4" w:space="1" w:color="auto"/>
+          <w:right w:val="single" w:sz="4" w:space="4" w:color="auto"/>
+        </w:pBdr>
+        <w:shd w:val="clear" w:color="auto" w:fill="D9D9D9" w:themeFill="background1" w:themeFillShade="D9"/>
+        <w:spacing w:after="0"/>
+        <w:jc w:val="both"/>
+        <w:rPr>
+          <w:rFonts w:ascii="Aptos Mono" w:hAnsi="Aptos Mono" w:cs="Arial"/>
+          <w:color w:val="3A7C22" w:themeColor="accent6" w:themeShade="BF"/>
+          <w:sz w:val="24"/>
+          <w:szCs w:val="24"/>
+        </w:rPr>
+      </w:pPr>
+    </w:p>
+    <w:p>
+      <w:pPr>
+        <w:pBdr>
+          <w:top w:val="single" w:sz="4" w:space="1" w:color="auto"/>
+          <w:left w:val="single" w:sz="4" w:space="4" w:color="auto"/>
+          <w:bottom w:val="single" w:sz="4" w:space="1" w:color="auto"/>
+          <w:right w:val="single" w:sz="4" w:space="4" w:color="auto"/>
+        </w:pBdr>
+        <w:shd w:val="clear" w:color="auto" w:fill="D9D9D9" w:themeFill="background1" w:themeFillShade="D9"/>
+        <w:spacing w:after="0"/>
+        <w:jc w:val="both"/>
+        <w:rPr>
+          <w:rFonts w:ascii="Aptos Mono" w:hAnsi="Aptos Mono" w:cs="Arial"/>
+          <w:color w:val="3A7C22" w:themeColor="accent6" w:themeShade="BF"/>
+          <w:sz w:val="24"/>
+          <w:szCs w:val="24"/>
+        </w:rPr>
+      </w:pPr>
+      <w:r>
+        <w:rPr>
+          <w:rFonts w:ascii="Aptos Mono" w:hAnsi="Aptos Mono" w:cs="Arial"/>
+          <w:color w:val="3A7C22" w:themeColor="accent6" w:themeShade="BF"/>
+          <w:sz w:val="24"/>
+          <w:szCs w:val="24"/>
+        </w:rPr>
+        <w:t>//</w:t>
+      </w:r>
+      <w:r>
+        <w:rPr>
+          <w:rFonts w:ascii="Aptos Mono" w:hAnsi="Aptos Mono" w:cs="Arial"/>
+          <w:color w:val="3A7C22" w:themeColor="accent6" w:themeShade="BF"/>
+          <w:sz w:val="24"/>
+          <w:szCs w:val="24"/>
+        </w:rPr>
+        <w:t>quando se i</w:t>
+      </w:r>
+      <w:r>
+        <w:rPr>
+          <w:rFonts w:ascii="Aptos Mono" w:hAnsi="Aptos Mono" w:cs="Arial"/>
+          <w:color w:val="3A7C22" w:themeColor="accent6" w:themeShade="BF"/>
+          <w:sz w:val="24"/>
+          <w:szCs w:val="24"/>
+        </w:rPr>
+        <w:t>ns</w:t>
+      </w:r>
+      <w:r>
+        <w:rPr>
+          <w:rFonts w:ascii="Aptos Mono" w:hAnsi="Aptos Mono" w:cs="Arial"/>
+          <w:color w:val="3A7C22" w:themeColor="accent6" w:themeShade="BF"/>
+          <w:sz w:val="24"/>
+          <w:szCs w:val="24"/>
+        </w:rPr>
+        <w:t>tancia o Cliente, pedidos é iniciado como Nulo</w:t>
+      </w:r>
+      <w:r>
+        <w:rPr>
+          <w:rFonts w:ascii="Aptos Mono" w:hAnsi="Aptos Mono" w:cs="Arial"/>
+          <w:color w:val="3A7C22" w:themeColor="accent6" w:themeShade="BF"/>
+          <w:sz w:val="24"/>
+          <w:szCs w:val="24"/>
+        </w:rPr>
+        <w:t xml:space="preserve">, o que ajuda a </w:t>
+      </w:r>
+      <w:r>
+        <w:rPr>
+          <w:rFonts w:ascii="Aptos Mono" w:hAnsi="Aptos Mono" w:cs="Arial"/>
+          <w:color w:val="3A7C22" w:themeColor="accent6" w:themeShade="BF"/>
+          <w:sz w:val="24"/>
+          <w:szCs w:val="24"/>
+        </w:rPr>
+        <w:t xml:space="preserve">salvar memória secundária. No cenário que o possível Cliente criou a conta mas NUNCA compra qualquer coisa, </w:t>
+      </w:r>
+      <w:r>
+        <w:rPr>
+          <w:rFonts w:ascii="Aptos Mono" w:hAnsi="Aptos Mono" w:cs="Arial"/>
+          <w:color w:val="3A7C22" w:themeColor="accent6" w:themeShade="BF"/>
+          <w:sz w:val="24"/>
+          <w:szCs w:val="24"/>
+        </w:rPr>
+        <w:t>a melhor opção é Nulo para a coleção pedidos</w:t>
+      </w:r>
+    </w:p>
+    <w:p>
+      <w:pPr>
+        <w:pBdr>
+          <w:top w:val="single" w:sz="4" w:space="1" w:color="auto"/>
+          <w:left w:val="single" w:sz="4" w:space="4" w:color="auto"/>
+          <w:bottom w:val="single" w:sz="4" w:space="1" w:color="auto"/>
+          <w:right w:val="single" w:sz="4" w:space="4" w:color="auto"/>
+        </w:pBdr>
+        <w:shd w:val="clear" w:color="auto" w:fill="D9D9D9" w:themeFill="background1" w:themeFillShade="D9"/>
+        <w:spacing w:after="0"/>
+        <w:jc w:val="both"/>
+        <w:rPr>
+          <w:rFonts w:ascii="Aptos Mono" w:hAnsi="Aptos Mono" w:cs="Arial"/>
+          <w:color w:val="3A7C22" w:themeColor="accent6" w:themeShade="BF"/>
+          <w:sz w:val="24"/>
+          <w:szCs w:val="24"/>
+        </w:rPr>
+      </w:pPr>
+    </w:p>
+    <w:p>
+      <w:pPr>
+        <w:pBdr>
+          <w:top w:val="single" w:sz="4" w:space="1" w:color="auto"/>
+          <w:left w:val="single" w:sz="4" w:space="4" w:color="auto"/>
+          <w:bottom w:val="single" w:sz="4" w:space="1" w:color="auto"/>
+          <w:right w:val="single" w:sz="4" w:space="4" w:color="auto"/>
+        </w:pBdr>
+        <w:shd w:val="clear" w:color="auto" w:fill="D9D9D9" w:themeFill="background1" w:themeFillShade="D9"/>
+        <w:spacing w:after="0"/>
+        <w:jc w:val="both"/>
+        <w:rPr>
+          <w:rFonts w:ascii="Aptos Mono" w:hAnsi="Aptos Mono" w:cs="Arial"/>
+          <w:color w:val="3A7C22" w:themeColor="accent6" w:themeShade="BF"/>
+          <w:sz w:val="24"/>
+          <w:szCs w:val="24"/>
+        </w:rPr>
+      </w:pPr>
+      <w:r>
+        <w:rPr>
+          <w:rFonts w:ascii="Aptos Mono" w:hAnsi="Aptos Mono" w:cs="Arial"/>
+          <w:color w:val="3A7C22" w:themeColor="accent6" w:themeShade="BF"/>
+          <w:sz w:val="24"/>
+          <w:szCs w:val="24"/>
+        </w:rPr>
+        <w:t>//quando o Cliente completa qualquer compra, verifica-se se pedidos</w:t>
+      </w:r>
+      <w:r>
+        <w:rPr>
+          <w:rFonts w:ascii="Aptos Mono" w:hAnsi="Aptos Mono" w:cs="Arial"/>
+          <w:color w:val="3A7C22" w:themeColor="accent6" w:themeShade="BF"/>
+          <w:sz w:val="24"/>
+          <w:szCs w:val="24"/>
+        </w:rPr>
+        <w:t xml:space="preserve"> é Nulo. Se for, cria-se a coleção pedidos; Se não for, simplesmente adiciona-se o novo pedido à coleção</w:t>
+      </w:r>
+    </w:p>
+    <w:p>
+      <w:pPr>
+        <w:pBdr>
+          <w:top w:val="single" w:sz="4" w:space="1" w:color="auto"/>
+          <w:left w:val="single" w:sz="4" w:space="4" w:color="auto"/>
+          <w:bottom w:val="single" w:sz="4" w:space="1" w:color="auto"/>
+          <w:right w:val="single" w:sz="4" w:space="4" w:color="auto"/>
+        </w:pBdr>
+        <w:shd w:val="clear" w:color="auto" w:fill="D9D9D9" w:themeFill="background1" w:themeFillShade="D9"/>
+        <w:spacing w:after="0"/>
+        <w:jc w:val="both"/>
+        <w:rPr>
+          <w:rFonts w:ascii="Aptos Mono" w:hAnsi="Aptos Mono" w:cs="Arial"/>
+          <w:sz w:val="24"/>
+          <w:szCs w:val="24"/>
+        </w:rPr>
+      </w:pPr>
+    </w:p>
+    <w:p>
+      <w:pPr>
+        <w:pBdr>
+          <w:top w:val="single" w:sz="4" w:space="1" w:color="auto"/>
+          <w:left w:val="single" w:sz="4" w:space="4" w:color="auto"/>
+          <w:bottom w:val="single" w:sz="4" w:space="1" w:color="auto"/>
+          <w:right w:val="single" w:sz="4" w:space="4" w:color="auto"/>
+        </w:pBdr>
+        <w:shd w:val="clear" w:color="auto" w:fill="D9D9D9" w:themeFill="background1" w:themeFillShade="D9"/>
+        <w:spacing w:after="0"/>
+        <w:jc w:val="both"/>
+        <w:rPr>
+          <w:rFonts w:ascii="Aptos Mono" w:hAnsi="Aptos Mono" w:cs="Arial"/>
+          <w:sz w:val="24"/>
+          <w:szCs w:val="24"/>
+          <w:lang w:val="en-US"/>
+        </w:rPr>
+      </w:pPr>
+      <w:r>
+        <w:rPr>
+          <w:rFonts w:ascii="Aptos Mono" w:hAnsi="Aptos Mono" w:cs="Arial"/>
+          <w:sz w:val="24"/>
+          <w:szCs w:val="24"/>
+        </w:rPr>
+        <w:t xml:space="preserve">  </w:t>
+      </w:r>
+      <w:r>
+        <w:rPr>
+          <w:rFonts w:ascii="Aptos Mono" w:hAnsi="Aptos Mono" w:cs="Arial"/>
+          <w:sz w:val="24"/>
+          <w:szCs w:val="24"/>
+          <w:lang w:val="en-US"/>
+        </w:rPr>
+        <w:t xml:space="preserve">def </w:t>
+      </w:r>
+      <w:r>
+        <w:rPr>
+          <w:rFonts w:ascii="Aptos Mono" w:hAnsi="Aptos Mono" w:cs="Arial"/>
+          <w:sz w:val="24"/>
+          <w:szCs w:val="24"/>
+          <w:lang w:val="en-US"/>
+        </w:rPr>
+        <w:t>get_id</w:t>
+      </w:r>
+      <w:r>
+        <w:rPr>
+          <w:rFonts w:ascii="Aptos Mono" w:hAnsi="Aptos Mono" w:cs="Arial"/>
+          <w:sz w:val="24"/>
+          <w:szCs w:val="24"/>
+          <w:lang w:val="en-US"/>
+        </w:rPr>
+        <w:t>()</w:t>
+      </w:r>
+    </w:p>
+    <w:p>
+      <w:pPr>
+        <w:pBdr>
+          <w:top w:val="single" w:sz="4" w:space="1" w:color="auto"/>
+          <w:left w:val="single" w:sz="4" w:space="4" w:color="auto"/>
+          <w:bottom w:val="single" w:sz="4" w:space="1" w:color="auto"/>
+          <w:right w:val="single" w:sz="4" w:space="4" w:color="auto"/>
+        </w:pBdr>
+        <w:shd w:val="clear" w:color="auto" w:fill="D9D9D9" w:themeFill="background1" w:themeFillShade="D9"/>
+        <w:spacing w:after="0"/>
+        <w:jc w:val="both"/>
+        <w:rPr>
+          <w:rFonts w:ascii="Aptos Mono" w:hAnsi="Aptos Mono" w:cs="Arial"/>
+          <w:sz w:val="24"/>
+          <w:szCs w:val="24"/>
+          <w:lang w:val="en-US"/>
+        </w:rPr>
+      </w:pPr>
+      <w:r>
+        <w:rPr>
+          <w:rFonts w:ascii="Aptos Mono" w:hAnsi="Aptos Mono" w:cs="Arial"/>
+          <w:sz w:val="24"/>
+          <w:szCs w:val="24"/>
+          <w:lang w:val="en-US"/>
+        </w:rPr>
+        <w:t xml:space="preserve">  </w:t>
+      </w:r>
+      <w:r>
+        <w:rPr>
+          <w:rFonts w:ascii="Aptos Mono" w:hAnsi="Aptos Mono" w:cs="Arial"/>
+          <w:sz w:val="24"/>
+          <w:szCs w:val="24"/>
+          <w:lang w:val="en-US"/>
+        </w:rPr>
+        <w:t xml:space="preserve">  </w:t>
+      </w:r>
+      <w:r>
+        <w:rPr>
+          <w:rFonts w:ascii="Aptos Mono" w:hAnsi="Aptos Mono" w:cs="Arial"/>
+          <w:sz w:val="24"/>
+          <w:szCs w:val="24"/>
+          <w:lang w:val="en-US"/>
+        </w:rPr>
+        <w:t>return self.id</w:t>
+      </w:r>
+    </w:p>
+    <w:p>
+      <w:pPr>
+        <w:pBdr>
+          <w:top w:val="single" w:sz="4" w:space="1" w:color="auto"/>
+          <w:left w:val="single" w:sz="4" w:space="4" w:color="auto"/>
+          <w:bottom w:val="single" w:sz="4" w:space="1" w:color="auto"/>
+          <w:right w:val="single" w:sz="4" w:space="4" w:color="auto"/>
+        </w:pBdr>
+        <w:shd w:val="clear" w:color="auto" w:fill="D9D9D9" w:themeFill="background1" w:themeFillShade="D9"/>
+        <w:spacing w:after="0"/>
+        <w:jc w:val="both"/>
+        <w:rPr>
+          <w:rFonts w:ascii="Aptos Mono" w:hAnsi="Aptos Mono" w:cs="Arial"/>
+          <w:sz w:val="24"/>
+          <w:szCs w:val="24"/>
+          <w:lang w:val="en-US"/>
+        </w:rPr>
+      </w:pPr>
+      <w:r>
+        <w:rPr>
+          <w:rFonts w:ascii="Aptos Mono" w:hAnsi="Aptos Mono" w:cs="Arial"/>
+          <w:sz w:val="24"/>
+          <w:szCs w:val="24"/>
+          <w:lang w:val="en-US"/>
+        </w:rPr>
+        <w:t xml:space="preserve">  </w:t>
+      </w:r>
+      <w:r>
+        <w:rPr>
+          <w:rFonts w:ascii="Aptos Mono" w:hAnsi="Aptos Mono" w:cs="Arial"/>
+          <w:sz w:val="24"/>
+          <w:szCs w:val="24"/>
+          <w:lang w:val="en-US"/>
+        </w:rPr>
+        <w:t xml:space="preserve">def </w:t>
+      </w:r>
+      <w:r>
+        <w:rPr>
+          <w:rFonts w:ascii="Aptos Mono" w:hAnsi="Aptos Mono" w:cs="Arial"/>
+          <w:sz w:val="24"/>
+          <w:szCs w:val="24"/>
+          <w:lang w:val="en-US"/>
+        </w:rPr>
+        <w:t>set_id</w:t>
+      </w:r>
+      <w:r>
+        <w:rPr>
+          <w:rFonts w:ascii="Aptos Mono" w:hAnsi="Aptos Mono" w:cs="Arial"/>
+          <w:sz w:val="24"/>
+          <w:szCs w:val="24"/>
+          <w:lang w:val="en-US"/>
+        </w:rPr>
+        <w:t>()</w:t>
+      </w:r>
+    </w:p>
+    <w:p>
+      <w:pPr>
+        <w:pBdr>
+          <w:top w:val="single" w:sz="4" w:space="1" w:color="auto"/>
+          <w:left w:val="single" w:sz="4" w:space="4" w:color="auto"/>
+          <w:bottom w:val="single" w:sz="4" w:space="1" w:color="auto"/>
+          <w:right w:val="single" w:sz="4" w:space="4" w:color="auto"/>
+        </w:pBdr>
+        <w:shd w:val="clear" w:color="auto" w:fill="D9D9D9" w:themeFill="background1" w:themeFillShade="D9"/>
+        <w:spacing w:after="0"/>
+        <w:jc w:val="both"/>
+        <w:rPr>
+          <w:rFonts w:ascii="Aptos Mono" w:hAnsi="Aptos Mono" w:cs="Arial"/>
+          <w:sz w:val="24"/>
+          <w:szCs w:val="24"/>
+          <w:lang w:val="en-US"/>
+        </w:rPr>
+      </w:pPr>
+      <w:r>
+        <w:rPr>
+          <w:rFonts w:ascii="Aptos Mono" w:hAnsi="Aptos Mono" w:cs="Arial"/>
+          <w:sz w:val="24"/>
+          <w:szCs w:val="24"/>
+          <w:lang w:val="en-US"/>
+        </w:rPr>
+        <w:t xml:space="preserve">  </w:t>
+      </w:r>
+      <w:r>
+        <w:rPr>
+          <w:rFonts w:ascii="Aptos Mono" w:hAnsi="Aptos Mono" w:cs="Arial"/>
+          <w:sz w:val="24"/>
+          <w:szCs w:val="24"/>
+          <w:lang w:val="en-US"/>
+        </w:rPr>
+        <w:t xml:space="preserve">  </w:t>
+      </w:r>
+      <w:r>
+        <w:rPr>
+          <w:rFonts w:ascii="Aptos Mono" w:hAnsi="Aptos Mono" w:cs="Arial"/>
+          <w:sz w:val="24"/>
+          <w:szCs w:val="24"/>
+          <w:lang w:val="en-US"/>
+        </w:rPr>
+        <w:t>self.id = id</w:t>
+      </w:r>
+    </w:p>
+    <w:p>
+      <w:pPr>
+        <w:pBdr>
+          <w:top w:val="single" w:sz="4" w:space="1" w:color="auto"/>
+          <w:left w:val="single" w:sz="4" w:space="4" w:color="auto"/>
+          <w:bottom w:val="single" w:sz="4" w:space="1" w:color="auto"/>
+          <w:right w:val="single" w:sz="4" w:space="4" w:color="auto"/>
+        </w:pBdr>
+        <w:shd w:val="clear" w:color="auto" w:fill="D9D9D9" w:themeFill="background1" w:themeFillShade="D9"/>
+        <w:spacing w:after="0"/>
+        <w:jc w:val="both"/>
+        <w:rPr>
+          <w:rFonts w:ascii="Aptos Mono" w:hAnsi="Aptos Mono" w:cs="Arial"/>
+          <w:sz w:val="24"/>
+          <w:szCs w:val="24"/>
+          <w:lang w:val="en-US"/>
+        </w:rPr>
+      </w:pPr>
+    </w:p>
+    <w:p>
+      <w:pPr>
+        <w:pBdr>
+          <w:top w:val="single" w:sz="4" w:space="1" w:color="auto"/>
+          <w:left w:val="single" w:sz="4" w:space="4" w:color="auto"/>
+          <w:bottom w:val="single" w:sz="4" w:space="1" w:color="auto"/>
+          <w:right w:val="single" w:sz="4" w:space="4" w:color="auto"/>
+        </w:pBdr>
+        <w:shd w:val="clear" w:color="auto" w:fill="D9D9D9" w:themeFill="background1" w:themeFillShade="D9"/>
+        <w:spacing w:after="0"/>
+        <w:jc w:val="both"/>
+        <w:rPr>
+          <w:rFonts w:ascii="Aptos Mono" w:hAnsi="Aptos Mono" w:cs="Arial"/>
+          <w:sz w:val="24"/>
+          <w:szCs w:val="24"/>
+          <w:lang w:val="en-US"/>
+        </w:rPr>
+      </w:pPr>
+      <w:r>
+        <w:rPr>
+          <w:rFonts w:ascii="Aptos Mono" w:hAnsi="Aptos Mono" w:cs="Arial"/>
+          <w:sz w:val="24"/>
+          <w:szCs w:val="24"/>
+          <w:lang w:val="en-US"/>
+        </w:rPr>
+        <w:t xml:space="preserve">  </w:t>
+      </w:r>
+      <w:r>
+        <w:rPr>
+          <w:rFonts w:ascii="Aptos Mono" w:hAnsi="Aptos Mono" w:cs="Arial"/>
+          <w:sz w:val="24"/>
+          <w:szCs w:val="24"/>
+          <w:lang w:val="en-US"/>
+        </w:rPr>
+        <w:t>def get_</w:t>
+      </w:r>
+      <w:r>
+        <w:rPr>
+          <w:rFonts w:ascii="Aptos Mono" w:hAnsi="Aptos Mono" w:cs="Arial"/>
+          <w:sz w:val="24"/>
+          <w:szCs w:val="24"/>
+          <w:lang w:val="en-US"/>
+        </w:rPr>
+        <w:t>cpf</w:t>
+      </w:r>
+      <w:r>
+        <w:rPr>
+          <w:rFonts w:ascii="Aptos Mono" w:hAnsi="Aptos Mono" w:cs="Arial"/>
+          <w:sz w:val="24"/>
+          <w:szCs w:val="24"/>
+          <w:lang w:val="en-US"/>
+        </w:rPr>
+        <w:t>()</w:t>
+      </w:r>
+    </w:p>
+    <w:p>
+      <w:pPr>
+        <w:pBdr>
+          <w:top w:val="single" w:sz="4" w:space="1" w:color="auto"/>
+          <w:left w:val="single" w:sz="4" w:space="4" w:color="auto"/>
+          <w:bottom w:val="single" w:sz="4" w:space="1" w:color="auto"/>
+          <w:right w:val="single" w:sz="4" w:space="4" w:color="auto"/>
+        </w:pBdr>
+        <w:shd w:val="clear" w:color="auto" w:fill="D9D9D9" w:themeFill="background1" w:themeFillShade="D9"/>
+        <w:spacing w:after="0"/>
+        <w:jc w:val="both"/>
+        <w:rPr>
+          <w:rFonts w:ascii="Aptos Mono" w:hAnsi="Aptos Mono" w:cs="Arial"/>
+          <w:sz w:val="24"/>
+          <w:szCs w:val="24"/>
+          <w:lang w:val="en-US"/>
+        </w:rPr>
+      </w:pPr>
+      <w:r>
+        <w:rPr>
+          <w:rFonts w:ascii="Aptos Mono" w:hAnsi="Aptos Mono" w:cs="Arial"/>
+          <w:sz w:val="24"/>
+          <w:szCs w:val="24"/>
+          <w:lang w:val="en-US"/>
+        </w:rPr>
+        <w:t xml:space="preserve">  </w:t>
+      </w:r>
+      <w:r>
+        <w:rPr>
+          <w:rFonts w:ascii="Aptos Mono" w:hAnsi="Aptos Mono" w:cs="Arial"/>
+          <w:sz w:val="24"/>
+          <w:szCs w:val="24"/>
+          <w:lang w:val="en-US"/>
+        </w:rPr>
+        <w:t xml:space="preserve">  </w:t>
+      </w:r>
+      <w:r>
+        <w:rPr>
+          <w:rFonts w:ascii="Aptos Mono" w:hAnsi="Aptos Mono" w:cs="Arial"/>
+          <w:sz w:val="24"/>
+          <w:szCs w:val="24"/>
+          <w:lang w:val="en-US"/>
+        </w:rPr>
+        <w:t>return self.</w:t>
+      </w:r>
+      <w:r>
+        <w:rPr>
+          <w:rFonts w:ascii="Aptos Mono" w:hAnsi="Aptos Mono" w:cs="Arial"/>
+          <w:sz w:val="24"/>
+          <w:szCs w:val="24"/>
+          <w:lang w:val="en-US"/>
+        </w:rPr>
+        <w:t>cpf</w:t>
+      </w:r>
+    </w:p>
+    <w:p>
+      <w:pPr>
+        <w:pBdr>
+          <w:top w:val="single" w:sz="4" w:space="1" w:color="auto"/>
+          <w:left w:val="single" w:sz="4" w:space="4" w:color="auto"/>
+          <w:bottom w:val="single" w:sz="4" w:space="1" w:color="auto"/>
+          <w:right w:val="single" w:sz="4" w:space="4" w:color="auto"/>
+        </w:pBdr>
+        <w:shd w:val="clear" w:color="auto" w:fill="D9D9D9" w:themeFill="background1" w:themeFillShade="D9"/>
+        <w:spacing w:after="0"/>
+        <w:jc w:val="both"/>
+        <w:rPr>
+          <w:rFonts w:ascii="Aptos Mono" w:hAnsi="Aptos Mono" w:cs="Arial"/>
+          <w:sz w:val="24"/>
+          <w:szCs w:val="24"/>
+          <w:lang w:val="en-US"/>
+        </w:rPr>
+      </w:pPr>
+      <w:r>
+        <w:rPr>
+          <w:rFonts w:ascii="Aptos Mono" w:hAnsi="Aptos Mono" w:cs="Arial"/>
+          <w:sz w:val="24"/>
+          <w:szCs w:val="24"/>
+          <w:lang w:val="en-US"/>
+        </w:rPr>
+        <w:t xml:space="preserve">  </w:t>
+      </w:r>
+      <w:r>
+        <w:rPr>
+          <w:rFonts w:ascii="Aptos Mono" w:hAnsi="Aptos Mono" w:cs="Arial"/>
+          <w:sz w:val="24"/>
+          <w:szCs w:val="24"/>
+          <w:lang w:val="en-US"/>
+        </w:rPr>
+        <w:t>def set_</w:t>
+      </w:r>
+      <w:r>
+        <w:rPr>
+          <w:rFonts w:ascii="Aptos Mono" w:hAnsi="Aptos Mono" w:cs="Arial"/>
+          <w:sz w:val="24"/>
+          <w:szCs w:val="24"/>
+          <w:lang w:val="en-US"/>
+        </w:rPr>
+        <w:t>cpf</w:t>
+      </w:r>
+      <w:r>
+        <w:rPr>
+          <w:rFonts w:ascii="Aptos Mono" w:hAnsi="Aptos Mono" w:cs="Arial"/>
+          <w:sz w:val="24"/>
+          <w:szCs w:val="24"/>
+          <w:lang w:val="en-US"/>
+        </w:rPr>
+        <w:t>()</w:t>
+      </w:r>
+    </w:p>
+    <w:p>
+      <w:pPr>
+        <w:pBdr>
+          <w:top w:val="single" w:sz="4" w:space="1" w:color="auto"/>
+          <w:left w:val="single" w:sz="4" w:space="4" w:color="auto"/>
+          <w:bottom w:val="single" w:sz="4" w:space="1" w:color="auto"/>
+          <w:right w:val="single" w:sz="4" w:space="4" w:color="auto"/>
+        </w:pBdr>
+        <w:shd w:val="clear" w:color="auto" w:fill="D9D9D9" w:themeFill="background1" w:themeFillShade="D9"/>
+        <w:spacing w:after="0"/>
+        <w:jc w:val="both"/>
+        <w:rPr>
+          <w:rFonts w:ascii="Aptos Mono" w:hAnsi="Aptos Mono" w:cs="Arial"/>
+          <w:sz w:val="24"/>
+          <w:szCs w:val="24"/>
+          <w:lang w:val="en-US"/>
+        </w:rPr>
+      </w:pPr>
+      <w:r>
+        <w:rPr>
+          <w:rFonts w:ascii="Aptos Mono" w:hAnsi="Aptos Mono" w:cs="Arial"/>
+          <w:sz w:val="24"/>
+          <w:szCs w:val="24"/>
+          <w:lang w:val="en-US"/>
+        </w:rPr>
+        <w:t xml:space="preserve">  </w:t>
+      </w:r>
+      <w:r>
+        <w:rPr>
+          <w:rFonts w:ascii="Aptos Mono" w:hAnsi="Aptos Mono" w:cs="Arial"/>
+          <w:sz w:val="24"/>
+          <w:szCs w:val="24"/>
+          <w:lang w:val="en-US"/>
+        </w:rPr>
+        <w:t xml:space="preserve">  </w:t>
+      </w:r>
+      <w:r>
+        <w:rPr>
+          <w:rFonts w:ascii="Aptos Mono" w:hAnsi="Aptos Mono" w:cs="Arial"/>
+          <w:sz w:val="24"/>
+          <w:szCs w:val="24"/>
+          <w:lang w:val="en-US"/>
+        </w:rPr>
+        <w:t>self.</w:t>
+      </w:r>
+      <w:r>
+        <w:rPr>
+          <w:rFonts w:ascii="Aptos Mono" w:hAnsi="Aptos Mono" w:cs="Arial"/>
+          <w:sz w:val="24"/>
+          <w:szCs w:val="24"/>
+          <w:lang w:val="en-US"/>
+        </w:rPr>
+        <w:t>cpf</w:t>
+      </w:r>
+      <w:r>
+        <w:rPr>
+          <w:rFonts w:ascii="Aptos Mono" w:hAnsi="Aptos Mono" w:cs="Arial"/>
+          <w:sz w:val="24"/>
+          <w:szCs w:val="24"/>
+          <w:lang w:val="en-US"/>
+        </w:rPr>
+        <w:t xml:space="preserve"> = </w:t>
+      </w:r>
+      <w:r>
+        <w:rPr>
+          <w:rFonts w:ascii="Aptos Mono" w:hAnsi="Aptos Mono" w:cs="Arial"/>
+          <w:sz w:val="24"/>
+          <w:szCs w:val="24"/>
+          <w:lang w:val="en-US"/>
+        </w:rPr>
+        <w:t>cpf</w:t>
+      </w:r>
+    </w:p>
+    <w:p>
+      <w:pPr>
+        <w:pBdr>
+          <w:top w:val="single" w:sz="4" w:space="1" w:color="auto"/>
+          <w:left w:val="single" w:sz="4" w:space="4" w:color="auto"/>
+          <w:bottom w:val="single" w:sz="4" w:space="1" w:color="auto"/>
+          <w:right w:val="single" w:sz="4" w:space="4" w:color="auto"/>
+        </w:pBdr>
+        <w:shd w:val="clear" w:color="auto" w:fill="D9D9D9" w:themeFill="background1" w:themeFillShade="D9"/>
+        <w:spacing w:after="0"/>
+        <w:jc w:val="both"/>
+        <w:rPr>
+          <w:rFonts w:ascii="Aptos Mono" w:hAnsi="Aptos Mono" w:cs="Arial"/>
+          <w:sz w:val="24"/>
+          <w:szCs w:val="24"/>
+          <w:lang w:val="en-US"/>
+        </w:rPr>
+      </w:pPr>
+    </w:p>
+    <w:p>
+      <w:pPr>
+        <w:pBdr>
+          <w:top w:val="single" w:sz="4" w:space="1" w:color="auto"/>
+          <w:left w:val="single" w:sz="4" w:space="4" w:color="auto"/>
+          <w:bottom w:val="single" w:sz="4" w:space="1" w:color="auto"/>
+          <w:right w:val="single" w:sz="4" w:space="4" w:color="auto"/>
+        </w:pBdr>
+        <w:shd w:val="clear" w:color="auto" w:fill="D9D9D9" w:themeFill="background1" w:themeFillShade="D9"/>
+        <w:spacing w:after="0"/>
+        <w:jc w:val="both"/>
+        <w:rPr>
+          <w:rFonts w:ascii="Aptos Mono" w:hAnsi="Aptos Mono" w:cs="Arial"/>
+          <w:sz w:val="24"/>
+          <w:szCs w:val="24"/>
+          <w:lang w:val="en-US"/>
+        </w:rPr>
+      </w:pPr>
+      <w:r>
+        <w:rPr>
+          <w:rFonts w:ascii="Aptos Mono" w:hAnsi="Aptos Mono" w:cs="Arial"/>
+          <w:sz w:val="24"/>
+          <w:szCs w:val="24"/>
+          <w:lang w:val="en-US"/>
+        </w:rPr>
+        <w:t xml:space="preserve">  </w:t>
+      </w:r>
+      <w:r>
+        <w:rPr>
+          <w:rFonts w:ascii="Aptos Mono" w:hAnsi="Aptos Mono" w:cs="Arial"/>
+          <w:sz w:val="24"/>
+          <w:szCs w:val="24"/>
+          <w:lang w:val="en-US"/>
+        </w:rPr>
+        <w:t>def get_</w:t>
+      </w:r>
+      <w:r>
+        <w:rPr>
+          <w:rFonts w:ascii="Aptos Mono" w:hAnsi="Aptos Mono" w:cs="Arial"/>
+          <w:sz w:val="24"/>
+          <w:szCs w:val="24"/>
+          <w:lang w:val="en-US"/>
+        </w:rPr>
+        <w:t>nome</w:t>
+      </w:r>
+      <w:r>
+        <w:rPr>
+          <w:rFonts w:ascii="Aptos Mono" w:hAnsi="Aptos Mono" w:cs="Arial"/>
+          <w:sz w:val="24"/>
+          <w:szCs w:val="24"/>
+          <w:lang w:val="en-US"/>
+        </w:rPr>
+        <w:t>()</w:t>
+      </w:r>
+    </w:p>
+    <w:p>
+      <w:pPr>
+        <w:pBdr>
+          <w:top w:val="single" w:sz="4" w:space="1" w:color="auto"/>
+          <w:left w:val="single" w:sz="4" w:space="4" w:color="auto"/>
+          <w:bottom w:val="single" w:sz="4" w:space="1" w:color="auto"/>
+          <w:right w:val="single" w:sz="4" w:space="4" w:color="auto"/>
+        </w:pBdr>
+        <w:shd w:val="clear" w:color="auto" w:fill="D9D9D9" w:themeFill="background1" w:themeFillShade="D9"/>
+        <w:spacing w:after="0"/>
+        <w:jc w:val="both"/>
+        <w:rPr>
+          <w:rFonts w:ascii="Aptos Mono" w:hAnsi="Aptos Mono" w:cs="Arial"/>
+          <w:sz w:val="24"/>
+          <w:szCs w:val="24"/>
+          <w:lang w:val="en-US"/>
+        </w:rPr>
+      </w:pPr>
+      <w:r>
+        <w:rPr>
+          <w:rFonts w:ascii="Aptos Mono" w:hAnsi="Aptos Mono" w:cs="Arial"/>
+          <w:sz w:val="24"/>
+          <w:szCs w:val="24"/>
+          <w:lang w:val="en-US"/>
+        </w:rPr>
+        <w:t xml:space="preserve">  </w:t>
+      </w:r>
+      <w:r>
+        <w:rPr>
+          <w:rFonts w:ascii="Aptos Mono" w:hAnsi="Aptos Mono" w:cs="Arial"/>
+          <w:sz w:val="24"/>
+          <w:szCs w:val="24"/>
+          <w:lang w:val="en-US"/>
+        </w:rPr>
+        <w:t xml:space="preserve">  </w:t>
+      </w:r>
+      <w:r>
+        <w:rPr>
+          <w:rFonts w:ascii="Aptos Mono" w:hAnsi="Aptos Mono" w:cs="Arial"/>
+          <w:sz w:val="24"/>
+          <w:szCs w:val="24"/>
+          <w:lang w:val="en-US"/>
+        </w:rPr>
+        <w:t>return self.</w:t>
+      </w:r>
+      <w:r>
+        <w:rPr>
+          <w:rFonts w:ascii="Aptos Mono" w:hAnsi="Aptos Mono" w:cs="Arial"/>
+          <w:sz w:val="24"/>
+          <w:szCs w:val="24"/>
+          <w:lang w:val="en-US"/>
+        </w:rPr>
+        <w:t>nome</w:t>
+      </w:r>
+    </w:p>
+    <w:p>
+      <w:pPr>
+        <w:pBdr>
+          <w:top w:val="single" w:sz="4" w:space="1" w:color="auto"/>
+          <w:left w:val="single" w:sz="4" w:space="4" w:color="auto"/>
+          <w:bottom w:val="single" w:sz="4" w:space="1" w:color="auto"/>
+          <w:right w:val="single" w:sz="4" w:space="4" w:color="auto"/>
+        </w:pBdr>
+        <w:shd w:val="clear" w:color="auto" w:fill="D9D9D9" w:themeFill="background1" w:themeFillShade="D9"/>
+        <w:spacing w:after="0"/>
+        <w:jc w:val="both"/>
+        <w:rPr>
+          <w:rFonts w:ascii="Aptos Mono" w:hAnsi="Aptos Mono" w:cs="Arial"/>
+          <w:sz w:val="24"/>
+          <w:szCs w:val="24"/>
+          <w:lang w:val="en-US"/>
+        </w:rPr>
+      </w:pPr>
+      <w:r>
+        <w:rPr>
+          <w:rFonts w:ascii="Aptos Mono" w:hAnsi="Aptos Mono" w:cs="Arial"/>
+          <w:sz w:val="24"/>
+          <w:szCs w:val="24"/>
+          <w:lang w:val="en-US"/>
+        </w:rPr>
+        <w:t xml:space="preserve">  </w:t>
+      </w:r>
+      <w:r>
+        <w:rPr>
+          <w:rFonts w:ascii="Aptos Mono" w:hAnsi="Aptos Mono" w:cs="Arial"/>
+          <w:sz w:val="24"/>
+          <w:szCs w:val="24"/>
+          <w:lang w:val="en-US"/>
+        </w:rPr>
+        <w:t>def set_</w:t>
+      </w:r>
+      <w:r>
+        <w:rPr>
+          <w:rFonts w:ascii="Aptos Mono" w:hAnsi="Aptos Mono" w:cs="Arial"/>
+          <w:sz w:val="24"/>
+          <w:szCs w:val="24"/>
+          <w:lang w:val="en-US"/>
+        </w:rPr>
+        <w:t>nome</w:t>
+      </w:r>
+      <w:r>
+        <w:rPr>
+          <w:rFonts w:ascii="Aptos Mono" w:hAnsi="Aptos Mono" w:cs="Arial"/>
+          <w:sz w:val="24"/>
+          <w:szCs w:val="24"/>
+          <w:lang w:val="en-US"/>
+        </w:rPr>
+        <w:t>()</w:t>
+      </w:r>
+    </w:p>
+    <w:p>
+      <w:pPr>
+        <w:pBdr>
+          <w:top w:val="single" w:sz="4" w:space="1" w:color="auto"/>
+          <w:left w:val="single" w:sz="4" w:space="4" w:color="auto"/>
+          <w:bottom w:val="single" w:sz="4" w:space="1" w:color="auto"/>
+          <w:right w:val="single" w:sz="4" w:space="4" w:color="auto"/>
+        </w:pBdr>
+        <w:shd w:val="clear" w:color="auto" w:fill="D9D9D9" w:themeFill="background1" w:themeFillShade="D9"/>
+        <w:spacing w:after="0"/>
+        <w:jc w:val="both"/>
+        <w:rPr>
+          <w:rFonts w:ascii="Aptos Mono" w:hAnsi="Aptos Mono" w:cs="Arial"/>
+          <w:sz w:val="24"/>
+          <w:szCs w:val="24"/>
+          <w:lang w:val="en-US"/>
+        </w:rPr>
+      </w:pPr>
+      <w:r>
+        <w:rPr>
+          <w:rFonts w:ascii="Aptos Mono" w:hAnsi="Aptos Mono" w:cs="Arial"/>
+          <w:sz w:val="24"/>
+          <w:szCs w:val="24"/>
+          <w:lang w:val="en-US"/>
+        </w:rPr>
+        <w:t xml:space="preserve">  </w:t>
+      </w:r>
+      <w:r>
+        <w:rPr>
+          <w:rFonts w:ascii="Aptos Mono" w:hAnsi="Aptos Mono" w:cs="Arial"/>
+          <w:sz w:val="24"/>
+          <w:szCs w:val="24"/>
+          <w:lang w:val="en-US"/>
+        </w:rPr>
+        <w:t xml:space="preserve">  </w:t>
+      </w:r>
+      <w:r>
+        <w:rPr>
+          <w:rFonts w:ascii="Aptos Mono" w:hAnsi="Aptos Mono" w:cs="Arial"/>
+          <w:sz w:val="24"/>
+          <w:szCs w:val="24"/>
+          <w:lang w:val="en-US"/>
+        </w:rPr>
+        <w:t>self.</w:t>
+      </w:r>
+      <w:r>
+        <w:rPr>
+          <w:rFonts w:ascii="Aptos Mono" w:hAnsi="Aptos Mono" w:cs="Arial"/>
+          <w:sz w:val="24"/>
+          <w:szCs w:val="24"/>
+          <w:lang w:val="en-US"/>
+        </w:rPr>
+        <w:t>nome</w:t>
+      </w:r>
+      <w:r>
+        <w:rPr>
+          <w:rFonts w:ascii="Aptos Mono" w:hAnsi="Aptos Mono" w:cs="Arial"/>
+          <w:sz w:val="24"/>
+          <w:szCs w:val="24"/>
+          <w:lang w:val="en-US"/>
+        </w:rPr>
+        <w:t xml:space="preserve"> = </w:t>
+      </w:r>
+      <w:r>
+        <w:rPr>
+          <w:rFonts w:ascii="Aptos Mono" w:hAnsi="Aptos Mono" w:cs="Arial"/>
+          <w:sz w:val="24"/>
+          <w:szCs w:val="24"/>
+          <w:lang w:val="en-US"/>
+        </w:rPr>
+        <w:t>nome</w:t>
+      </w:r>
+    </w:p>
+    <w:p>
+      <w:pPr>
+        <w:pBdr>
+          <w:top w:val="single" w:sz="4" w:space="1" w:color="auto"/>
+          <w:left w:val="single" w:sz="4" w:space="4" w:color="auto"/>
+          <w:bottom w:val="single" w:sz="4" w:space="1" w:color="auto"/>
+          <w:right w:val="single" w:sz="4" w:space="4" w:color="auto"/>
+        </w:pBdr>
+        <w:shd w:val="clear" w:color="auto" w:fill="D9D9D9" w:themeFill="background1" w:themeFillShade="D9"/>
+        <w:spacing w:after="0"/>
+        <w:jc w:val="both"/>
+        <w:rPr>
+          <w:rFonts w:ascii="Aptos Mono" w:hAnsi="Aptos Mono" w:cs="Arial"/>
+          <w:sz w:val="24"/>
+          <w:szCs w:val="24"/>
+          <w:lang w:val="en-US"/>
+        </w:rPr>
+      </w:pPr>
+    </w:p>
+    <w:p>
+      <w:pPr>
+        <w:pBdr>
+          <w:top w:val="single" w:sz="4" w:space="1" w:color="auto"/>
+          <w:left w:val="single" w:sz="4" w:space="4" w:color="auto"/>
+          <w:bottom w:val="single" w:sz="4" w:space="1" w:color="auto"/>
+          <w:right w:val="single" w:sz="4" w:space="4" w:color="auto"/>
+        </w:pBdr>
+        <w:shd w:val="clear" w:color="auto" w:fill="D9D9D9" w:themeFill="background1" w:themeFillShade="D9"/>
+        <w:spacing w:after="0"/>
+        <w:jc w:val="both"/>
+        <w:rPr>
+          <w:rFonts w:ascii="Aptos Mono" w:hAnsi="Aptos Mono" w:cs="Arial"/>
+          <w:sz w:val="24"/>
+          <w:szCs w:val="24"/>
+        </w:rPr>
+      </w:pPr>
+      <w:r>
+        <w:rPr>
+          <w:rFonts w:ascii="Aptos Mono" w:hAnsi="Aptos Mono" w:cs="Arial"/>
+          <w:sz w:val="24"/>
+          <w:szCs w:val="24"/>
+          <w:lang w:val="en-US"/>
+        </w:rPr>
+        <w:t xml:space="preserve">  </w:t>
+      </w:r>
+      <w:r>
+        <w:rPr>
+          <w:rFonts w:ascii="Aptos Mono" w:hAnsi="Aptos Mono" w:cs="Arial"/>
+          <w:sz w:val="24"/>
+          <w:szCs w:val="24"/>
+        </w:rPr>
+        <w:t>def get_</w:t>
+      </w:r>
+      <w:r>
+        <w:rPr>
+          <w:rFonts w:ascii="Aptos Mono" w:hAnsi="Aptos Mono" w:cs="Arial"/>
+          <w:sz w:val="24"/>
+          <w:szCs w:val="24"/>
+        </w:rPr>
+        <w:t>pedidos</w:t>
+      </w:r>
+      <w:r>
+        <w:rPr>
+          <w:rFonts w:ascii="Aptos Mono" w:hAnsi="Aptos Mono" w:cs="Arial"/>
+          <w:sz w:val="24"/>
+          <w:szCs w:val="24"/>
+          <w:lang w:val="en-US"/>
+        </w:rPr>
+        <w:t>()</w:t>
+      </w:r>
+    </w:p>
+    <w:p>
+      <w:pPr>
+        <w:pBdr>
+          <w:top w:val="single" w:sz="4" w:space="1" w:color="auto"/>
+          <w:left w:val="single" w:sz="4" w:space="4" w:color="auto"/>
+          <w:bottom w:val="single" w:sz="4" w:space="1" w:color="auto"/>
+          <w:right w:val="single" w:sz="4" w:space="4" w:color="auto"/>
+        </w:pBdr>
+        <w:shd w:val="clear" w:color="auto" w:fill="D9D9D9" w:themeFill="background1" w:themeFillShade="D9"/>
+        <w:spacing w:after="0"/>
+        <w:jc w:val="both"/>
+        <w:rPr>
+          <w:rFonts w:ascii="Aptos Mono" w:hAnsi="Aptos Mono" w:cs="Arial"/>
+          <w:sz w:val="24"/>
+          <w:szCs w:val="24"/>
+        </w:rPr>
+      </w:pPr>
+      <w:r>
+        <w:rPr>
+          <w:rFonts w:ascii="Aptos Mono" w:hAnsi="Aptos Mono" w:cs="Arial"/>
+          <w:sz w:val="24"/>
+          <w:szCs w:val="24"/>
+        </w:rPr>
+        <w:t xml:space="preserve">  </w:t>
+      </w:r>
+      <w:r>
+        <w:rPr>
+          <w:rFonts w:ascii="Aptos Mono" w:hAnsi="Aptos Mono" w:cs="Arial"/>
+          <w:sz w:val="24"/>
+          <w:szCs w:val="24"/>
+        </w:rPr>
+        <w:t xml:space="preserve"> </w:t>
+      </w:r>
+      <w:r>
+        <w:rPr>
+          <w:rFonts w:ascii="Aptos Mono" w:hAnsi="Aptos Mono" w:cs="Arial"/>
+          <w:sz w:val="24"/>
+          <w:szCs w:val="24"/>
+        </w:rPr>
+        <w:t xml:space="preserve"> </w:t>
+      </w:r>
+      <w:r>
+        <w:rPr>
+          <w:rFonts w:ascii="Aptos Mono" w:hAnsi="Aptos Mono" w:cs="Arial"/>
+          <w:sz w:val="24"/>
+          <w:szCs w:val="24"/>
+        </w:rPr>
+        <w:t>return self.</w:t>
+      </w:r>
+      <w:r>
+        <w:rPr>
+          <w:rFonts w:ascii="Aptos Mono" w:hAnsi="Aptos Mono" w:cs="Arial"/>
+          <w:sz w:val="24"/>
+          <w:szCs w:val="24"/>
+        </w:rPr>
+        <w:t>pedidos</w:t>
+      </w:r>
+    </w:p>
+    <w:p>
+      <w:pPr>
+        <w:pBdr>
+          <w:top w:val="single" w:sz="4" w:space="1" w:color="auto"/>
+          <w:left w:val="single" w:sz="4" w:space="4" w:color="auto"/>
+          <w:bottom w:val="single" w:sz="4" w:space="1" w:color="auto"/>
+          <w:right w:val="single" w:sz="4" w:space="4" w:color="auto"/>
+        </w:pBdr>
+        <w:shd w:val="clear" w:color="auto" w:fill="D9D9D9" w:themeFill="background1" w:themeFillShade="D9"/>
+        <w:spacing w:after="0"/>
+        <w:jc w:val="both"/>
+        <w:rPr>
+          <w:rFonts w:ascii="Aptos Mono" w:hAnsi="Aptos Mono" w:cs="Arial"/>
+          <w:color w:val="3A7C22" w:themeColor="accent6" w:themeShade="BF"/>
+          <w:sz w:val="24"/>
+          <w:szCs w:val="24"/>
+        </w:rPr>
+      </w:pPr>
+      <w:r>
+        <w:rPr>
+          <w:rFonts w:ascii="Aptos Mono" w:hAnsi="Aptos Mono" w:cs="Arial"/>
+          <w:color w:val="3A7C22" w:themeColor="accent6" w:themeShade="BF"/>
+          <w:sz w:val="24"/>
+          <w:szCs w:val="24"/>
+        </w:rPr>
+        <w:t>//nunca se cria um SET para coleções (vetores, listas, set, etc)</w:t>
+      </w:r>
+    </w:p>
+    <w:p>
+      <w:pPr>
+        <w:pBdr>
+          <w:top w:val="single" w:sz="4" w:space="1" w:color="auto"/>
+          <w:left w:val="single" w:sz="4" w:space="4" w:color="auto"/>
+          <w:bottom w:val="single" w:sz="4" w:space="1" w:color="auto"/>
+          <w:right w:val="single" w:sz="4" w:space="4" w:color="auto"/>
+        </w:pBdr>
+        <w:shd w:val="clear" w:color="auto" w:fill="D9D9D9" w:themeFill="background1" w:themeFillShade="D9"/>
+        <w:spacing w:after="0"/>
+        <w:jc w:val="both"/>
+        <w:rPr>
+          <w:rFonts w:ascii="Aptos Mono" w:hAnsi="Aptos Mono" w:cs="Arial"/>
+          <w:color w:val="3A7C22" w:themeColor="accent6" w:themeShade="BF"/>
+          <w:sz w:val="24"/>
+          <w:szCs w:val="24"/>
+        </w:rPr>
+      </w:pPr>
+    </w:p>
+    <w:p>
+      <w:pPr>
+        <w:pBdr>
+          <w:top w:val="single" w:sz="4" w:space="1" w:color="auto"/>
+          <w:left w:val="single" w:sz="4" w:space="4" w:color="auto"/>
+          <w:bottom w:val="single" w:sz="4" w:space="1" w:color="auto"/>
+          <w:right w:val="single" w:sz="4" w:space="4" w:color="auto"/>
+        </w:pBdr>
+        <w:shd w:val="clear" w:color="auto" w:fill="D9D9D9" w:themeFill="background1" w:themeFillShade="D9"/>
+        <w:spacing w:after="0"/>
+        <w:jc w:val="both"/>
+        <w:rPr>
+          <w:rFonts w:ascii="Aptos Mono" w:hAnsi="Aptos Mono" w:cs="Arial"/>
+          <w:sz w:val="24"/>
+          <w:szCs w:val="24"/>
+          <w:lang w:val="en-US"/>
+        </w:rPr>
+      </w:pPr>
+      <w:r>
+        <w:rPr>
+          <w:rFonts w:ascii="Aptos Mono" w:hAnsi="Aptos Mono" w:cs="Arial"/>
+          <w:sz w:val="24"/>
+          <w:szCs w:val="24"/>
+          <w:lang w:val="en-US"/>
+        </w:rPr>
+        <w:t xml:space="preserve">  </w:t>
+      </w:r>
+      <w:r>
+        <w:rPr>
+          <w:rFonts w:ascii="Aptos Mono" w:hAnsi="Aptos Mono" w:cs="Arial"/>
+          <w:sz w:val="24"/>
+          <w:szCs w:val="24"/>
+          <w:lang w:val="en-US"/>
+        </w:rPr>
+        <w:t>def</w:t>
+      </w:r>
+      <w:r>
+        <w:rPr>
+          <w:rFonts w:ascii="Aptos Mono" w:hAnsi="Aptos Mono" w:cs="Arial"/>
+          <w:sz w:val="24"/>
+          <w:szCs w:val="24"/>
+          <w:lang w:val="en-US"/>
+        </w:rPr>
+        <w:t xml:space="preserve"> to_string</w:t>
+      </w:r>
+      <w:r>
+        <w:rPr>
+          <w:rFonts w:ascii="Aptos Mono" w:hAnsi="Aptos Mono" w:cs="Arial"/>
+          <w:sz w:val="24"/>
+          <w:szCs w:val="24"/>
+          <w:lang w:val="en-US"/>
+        </w:rPr>
+        <w:t>:</w:t>
+      </w:r>
+    </w:p>
+    <w:p>
+      <w:pPr>
+        <w:pBdr>
+          <w:top w:val="single" w:sz="4" w:space="1" w:color="auto"/>
+          <w:left w:val="single" w:sz="4" w:space="4" w:color="auto"/>
+          <w:bottom w:val="single" w:sz="4" w:space="1" w:color="auto"/>
+          <w:right w:val="single" w:sz="4" w:space="4" w:color="auto"/>
+        </w:pBdr>
+        <w:shd w:val="clear" w:color="auto" w:fill="D9D9D9" w:themeFill="background1" w:themeFillShade="D9"/>
+        <w:spacing w:after="0"/>
+        <w:jc w:val="both"/>
+        <w:rPr>
+          <w:rFonts w:ascii="Arial" w:hAnsi="Arial" w:cs="Arial"/>
+          <w:sz w:val="24"/>
+          <w:szCs w:val="24"/>
+          <w:lang w:val="en-US"/>
+        </w:rPr>
+      </w:pPr>
+      <w:r>
+        <w:rPr>
+          <w:rFonts w:ascii="Aptos Mono" w:hAnsi="Aptos Mono" w:cs="Arial"/>
+          <w:sz w:val="24"/>
+          <w:szCs w:val="24"/>
+          <w:lang w:val="en-US"/>
+        </w:rPr>
+        <w:t xml:space="preserve">  </w:t>
+      </w:r>
+      <w:r>
+        <w:rPr>
+          <w:rFonts w:ascii="Aptos Mono" w:hAnsi="Aptos Mono" w:cs="Arial"/>
+          <w:sz w:val="24"/>
+          <w:szCs w:val="24"/>
+          <w:lang w:val="en-US"/>
+        </w:rPr>
+        <w:t xml:space="preserve">  </w:t>
+      </w:r>
+      <w:r>
+        <w:rPr>
+          <w:rFonts w:ascii="Aptos Mono" w:hAnsi="Aptos Mono" w:cs="Arial"/>
+          <w:sz w:val="24"/>
+          <w:szCs w:val="24"/>
+          <w:lang w:val="en-US"/>
+        </w:rPr>
+        <w:t>return f{</w:t>
+      </w:r>
+      <w:r>
+        <w:rPr>
+          <w:rFonts w:ascii="Aptos Mono" w:hAnsi="Aptos Mono" w:cs="Arial"/>
+          <w:sz w:val="24"/>
+          <w:szCs w:val="24"/>
+          <w:lang w:val="en-US"/>
+        </w:rPr>
+        <w:t xml:space="preserve">“CLIENTE: </w:t>
+      </w:r>
+      <w:r>
+        <w:rPr>
+          <w:rFonts w:ascii="Aptos Mono" w:hAnsi="Aptos Mono" w:cs="Arial"/>
+          <w:sz w:val="24"/>
+          <w:szCs w:val="24"/>
+          <w:lang w:val="en-US"/>
+        </w:rPr>
+        <w:t>self.get_nome</w:t>
+      </w:r>
+      <w:r>
+        <w:rPr>
+          <w:rFonts w:ascii="Aptos Mono" w:hAnsi="Aptos Mono" w:cs="Arial"/>
+          <w:sz w:val="24"/>
+          <w:szCs w:val="24"/>
+          <w:lang w:val="en-US"/>
+        </w:rPr>
+        <w:t>()</w:t>
+      </w:r>
+      <w:r>
+        <w:rPr>
+          <w:rFonts w:ascii="Aptos Mono" w:hAnsi="Aptos Mono" w:cs="Arial"/>
+          <w:sz w:val="24"/>
+          <w:szCs w:val="24"/>
+          <w:lang w:val="en-US"/>
+        </w:rPr>
+        <w:t xml:space="preserve"> |</w:t>
+      </w:r>
+      <w:r>
+        <w:rPr>
+          <w:rFonts w:ascii="Aptos Mono" w:hAnsi="Aptos Mono" w:cs="Arial"/>
+          <w:sz w:val="24"/>
+          <w:szCs w:val="24"/>
+          <w:lang w:val="en-US"/>
+        </w:rPr>
+        <w:t xml:space="preserve"> </w:t>
+      </w:r>
+      <w:r>
+        <w:rPr>
+          <w:rFonts w:ascii="Aptos Mono" w:hAnsi="Aptos Mono" w:cs="Arial"/>
+          <w:sz w:val="24"/>
+          <w:szCs w:val="24"/>
+          <w:lang w:val="en-US"/>
+        </w:rPr>
+        <w:t>CPF: self.get_id</w:t>
+      </w:r>
+      <w:r>
+        <w:rPr>
+          <w:rFonts w:ascii="Aptos Mono" w:hAnsi="Aptos Mono" w:cs="Arial"/>
+          <w:sz w:val="24"/>
+          <w:szCs w:val="24"/>
+          <w:lang w:val="en-US"/>
+        </w:rPr>
+        <w:t>()</w:t>
+      </w:r>
+      <w:r>
+        <w:rPr>
+          <w:rFonts w:ascii="Aptos Mono" w:hAnsi="Aptos Mono" w:cs="Arial"/>
+          <w:sz w:val="24"/>
+          <w:szCs w:val="24"/>
+          <w:lang w:val="en-US"/>
+        </w:rPr>
+        <w:t>.</w:t>
+      </w:r>
+      <w:r>
+        <w:rPr>
+          <w:rFonts w:ascii="Aptos Mono" w:hAnsi="Aptos Mono" w:cs="Arial"/>
+          <w:sz w:val="24"/>
+          <w:szCs w:val="24"/>
+          <w:lang w:val="en-US"/>
+        </w:rPr>
+        <w:t>”</w:t>
+      </w:r>
+      <w:r>
+        <w:rPr>
+          <w:rFonts w:ascii="Aptos Mono" w:hAnsi="Aptos Mono" w:cs="Arial"/>
+          <w:sz w:val="24"/>
+          <w:szCs w:val="24"/>
+          <w:lang w:val="en-US"/>
+        </w:rPr>
+        <w:t>}</w:t>
+      </w:r>
+    </w:p>
+    <w:p>
+      <w:pPr>
+        <w:pBdr>
+          <w:top w:val="single" w:sz="4" w:space="1" w:color="auto"/>
+          <w:left w:val="single" w:sz="4" w:space="4" w:color="auto"/>
+          <w:bottom w:val="single" w:sz="4" w:space="1" w:color="auto"/>
+          <w:right w:val="single" w:sz="4" w:space="4" w:color="auto"/>
+        </w:pBdr>
+        <w:shd w:val="clear" w:color="auto" w:fill="D9D9D9" w:themeFill="background1" w:themeFillShade="D9"/>
+        <w:jc w:val="both"/>
+        <w:rPr>
+          <w:rFonts w:ascii="Arial" w:hAnsi="Arial" w:cs="Arial"/>
+          <w:sz w:val="24"/>
+          <w:szCs w:val="24"/>
+          <w:lang w:val="en-US"/>
+        </w:rPr>
+      </w:pPr>
+    </w:p>
+    <w:p>
+      <w:pPr>
+        <w:pBdr>
+          <w:top w:val="single" w:sz="4" w:space="1" w:color="auto"/>
+          <w:left w:val="single" w:sz="4" w:space="4" w:color="auto"/>
+          <w:bottom w:val="single" w:sz="4" w:space="1" w:color="auto"/>
+          <w:right w:val="single" w:sz="4" w:space="4" w:color="auto"/>
+        </w:pBdr>
+        <w:shd w:val="clear" w:color="auto" w:fill="D9D9D9" w:themeFill="background1" w:themeFillShade="D9"/>
+        <w:jc w:val="both"/>
+        <w:rPr>
+          <w:rFonts w:ascii="Arial" w:hAnsi="Arial" w:cs="Arial"/>
+          <w:b/>
+          <w:bCs/>
+          <w:sz w:val="24"/>
+          <w:szCs w:val="24"/>
+        </w:rPr>
+      </w:pPr>
+      <w:r>
+        <w:rPr>
+          <w:rFonts w:ascii="Arial" w:hAnsi="Arial" w:cs="Arial"/>
+          <w:b/>
+          <w:bCs/>
+          <w:sz w:val="24"/>
+          <w:szCs w:val="24"/>
+          <w:highlight w:val="yellow"/>
+          <w:u w:val="single"/>
+        </w:rPr>
+        <w:t>OBS:</w:t>
+      </w:r>
+      <w:r>
+        <w:rPr>
+          <w:rFonts w:ascii="Arial" w:hAnsi="Arial" w:cs="Arial"/>
+          <w:sz w:val="24"/>
+          <w:szCs w:val="24"/>
+          <w:highlight w:val="yellow"/>
+        </w:rPr>
+        <w:t xml:space="preserve"> os métodos </w:t>
+      </w:r>
+      <w:r>
+        <w:rPr>
+          <w:rFonts w:ascii="Arial" w:hAnsi="Arial" w:cs="Arial"/>
+          <w:b/>
+          <w:bCs/>
+          <w:sz w:val="24"/>
+          <w:szCs w:val="24"/>
+          <w:highlight w:val="yellow"/>
+        </w:rPr>
+        <w:t>CRUD (criar</w:t>
+      </w:r>
+      <w:r>
+        <w:rPr>
+          <w:rFonts w:ascii="Arial" w:hAnsi="Arial" w:cs="Arial"/>
+          <w:b/>
+          <w:bCs/>
+          <w:sz w:val="24"/>
+          <w:szCs w:val="24"/>
+          <w:highlight w:val="yellow"/>
+        </w:rPr>
+        <w:t>, pesquisar, atualizar e deletar</w:t>
+      </w:r>
+      <w:r>
+        <w:rPr>
+          <w:rFonts w:ascii="Arial" w:hAnsi="Arial" w:cs="Arial"/>
+          <w:b/>
+          <w:bCs/>
+          <w:sz w:val="24"/>
+          <w:szCs w:val="24"/>
+          <w:highlight w:val="yellow"/>
+        </w:rPr>
+        <w:t>)</w:t>
+      </w:r>
+      <w:r>
+        <w:rPr>
+          <w:rFonts w:ascii="Arial" w:hAnsi="Arial" w:cs="Arial"/>
+          <w:sz w:val="24"/>
+          <w:szCs w:val="24"/>
+          <w:highlight w:val="yellow"/>
+        </w:rPr>
+        <w:t xml:space="preserve"> não são criados no </w:t>
+      </w:r>
+      <w:r>
+        <w:rPr>
+          <w:rFonts w:ascii="Arial" w:hAnsi="Arial" w:cs="Arial"/>
+          <w:b/>
+          <w:bCs/>
+          <w:sz w:val="24"/>
+          <w:szCs w:val="24"/>
+          <w:highlight w:val="yellow"/>
+        </w:rPr>
+        <w:t>MODEL</w:t>
+      </w:r>
+      <w:r>
+        <w:rPr>
+          <w:rFonts w:ascii="Arial" w:hAnsi="Arial" w:cs="Arial"/>
+          <w:sz w:val="24"/>
+          <w:szCs w:val="24"/>
+          <w:highlight w:val="yellow"/>
+        </w:rPr>
+        <w:t xml:space="preserve">, eles são delegados para a camada </w:t>
+      </w:r>
+      <w:r>
+        <w:rPr>
+          <w:rFonts w:ascii="Arial" w:hAnsi="Arial" w:cs="Arial"/>
+          <w:b/>
+          <w:bCs/>
+          <w:sz w:val="24"/>
+          <w:szCs w:val="24"/>
+          <w:highlight w:val="yellow"/>
+        </w:rPr>
+        <w:t>CONTROLLER</w:t>
+      </w:r>
+    </w:p>
+    <w:p>
+      <w:pPr>
+        <w:jc w:val="both"/>
+        <w:rPr>
+          <w:rFonts w:ascii="Arial" w:hAnsi="Arial" w:cs="Arial"/>
+          <w:sz w:val="24"/>
+          <w:szCs w:val="24"/>
+        </w:rPr>
+      </w:pPr>
+    </w:p>
+    <w:p>
+      <w:pPr>
+        <w:jc w:val="both"/>
+        <w:rPr>
+          <w:rFonts w:ascii="Arial" w:hAnsi="Arial" w:cs="Arial"/>
+          <w:sz w:val="24"/>
+          <w:szCs w:val="24"/>
+        </w:rPr>
+      </w:pPr>
+    </w:p>
+    <w:p>
+      <w:pPr>
+        <w:jc w:val="both"/>
+        <w:rPr>
+          <w:rFonts w:ascii="Arial" w:hAnsi="Arial" w:cs="Arial"/>
+          <w:sz w:val="24"/>
+          <w:szCs w:val="24"/>
+        </w:rPr>
+      </w:pPr>
+    </w:p>
+    <w:p>
+      <w:pPr>
+        <w:jc w:val="both"/>
+        <w:rPr>
+          <w:rFonts w:ascii="Arial" w:hAnsi="Arial" w:cs="Arial"/>
+          <w:sz w:val="24"/>
+          <w:szCs w:val="24"/>
+        </w:rPr>
+      </w:pPr>
+    </w:p>
+    <w:p>
+      <w:pPr>
+        <w:jc w:val="both"/>
+        <w:rPr>
+          <w:rFonts w:ascii="Arial" w:hAnsi="Arial" w:cs="Arial"/>
+          <w:sz w:val="24"/>
+          <w:szCs w:val="24"/>
+        </w:rPr>
+      </w:pPr>
+      <w:r>
+        <w:rPr>
+          <w:rFonts w:ascii="Arial" w:hAnsi="Arial" w:cs="Arial"/>
+          <w:b/>
+          <w:bCs/>
+          <w:sz w:val="24"/>
+          <w:szCs w:val="24"/>
+          <w:u w:val="single"/>
+        </w:rPr>
+        <w:lastRenderedPageBreak/>
+        <w:t>CONTROLLER:</w:t>
+      </w:r>
+      <w:r>
+        <w:rPr>
+          <w:rFonts w:ascii="Arial" w:hAnsi="Arial" w:cs="Arial"/>
+          <w:sz w:val="24"/>
+          <w:szCs w:val="24"/>
+        </w:rPr>
+        <w:t xml:space="preserve"> é onde codificamos </w:t>
+      </w:r>
+      <w:r>
+        <w:rPr>
+          <w:rFonts w:ascii="Arial" w:hAnsi="Arial" w:cs="Arial"/>
+          <w:sz w:val="24"/>
+          <w:szCs w:val="24"/>
+        </w:rPr>
+        <w:t>os métodos CRUD</w:t>
+      </w:r>
+      <w:r>
+        <w:rPr>
+          <w:rFonts w:ascii="Arial" w:hAnsi="Arial" w:cs="Arial"/>
+          <w:sz w:val="24"/>
+          <w:szCs w:val="24"/>
+        </w:rPr>
+        <w:t xml:space="preserve"> para uma </w:t>
+      </w:r>
+      <w:r>
+        <w:rPr>
+          <w:rFonts w:ascii="Arial" w:hAnsi="Arial" w:cs="Arial"/>
+          <w:sz w:val="24"/>
+          <w:szCs w:val="24"/>
+        </w:rPr>
+        <w:t>classe criada no MODEL.</w:t>
+      </w:r>
+      <w:r>
+        <w:rPr>
+          <w:rFonts w:ascii="Arial" w:hAnsi="Arial" w:cs="Arial"/>
+          <w:sz w:val="24"/>
+          <w:szCs w:val="24"/>
+        </w:rPr>
+        <w:t xml:space="preserve"> </w:t>
+      </w:r>
+      <w:r>
+        <w:rPr>
+          <w:rFonts w:ascii="Arial" w:hAnsi="Arial" w:cs="Arial"/>
+          <w:sz w:val="24"/>
+          <w:szCs w:val="24"/>
+        </w:rPr>
+        <w:t>Para cada Entidade (no caso do</w:t>
+      </w:r>
+      <w:r>
+        <w:rPr>
+          <w:rFonts w:ascii="Arial" w:hAnsi="Arial" w:cs="Arial"/>
+          <w:sz w:val="24"/>
+          <w:szCs w:val="24"/>
+        </w:rPr>
+        <w:t xml:space="preserve"> nosso</w:t>
+      </w:r>
+      <w:r>
+        <w:rPr>
+          <w:rFonts w:ascii="Arial" w:hAnsi="Arial" w:cs="Arial"/>
+          <w:sz w:val="24"/>
+          <w:szCs w:val="24"/>
+        </w:rPr>
+        <w:t xml:space="preserve"> trabalho são Cliente, Fornecedor e Produto) no Model</w:t>
+      </w:r>
+      <w:r>
+        <w:rPr>
+          <w:rFonts w:ascii="Arial" w:hAnsi="Arial" w:cs="Arial"/>
+          <w:sz w:val="24"/>
+          <w:szCs w:val="24"/>
+        </w:rPr>
+        <w:t xml:space="preserve"> será criada uma classe </w:t>
+      </w:r>
+      <w:r>
+        <w:rPr>
+          <w:rFonts w:ascii="Aptos Mono" w:hAnsi="Aptos Mono" w:cs="Arial"/>
+          <w:sz w:val="24"/>
+          <w:szCs w:val="24"/>
+        </w:rPr>
+        <w:t>Controller_&lt;ENTIDADE&gt;</w:t>
+      </w:r>
+      <w:r>
+        <w:rPr>
+          <w:rFonts w:ascii="Arial" w:hAnsi="Arial" w:cs="Arial"/>
+          <w:sz w:val="24"/>
+          <w:szCs w:val="24"/>
+        </w:rPr>
+        <w:t xml:space="preserve">, então teremos </w:t>
+      </w:r>
+      <w:r>
+        <w:rPr>
+          <w:rFonts w:ascii="Aptos Mono" w:hAnsi="Aptos Mono" w:cs="Arial"/>
+          <w:sz w:val="24"/>
+          <w:szCs w:val="24"/>
+        </w:rPr>
+        <w:t>Controller_Cliente</w:t>
+      </w:r>
+      <w:r>
+        <w:rPr>
+          <w:rFonts w:ascii="Arial" w:hAnsi="Arial" w:cs="Arial"/>
+          <w:sz w:val="24"/>
+          <w:szCs w:val="24"/>
+        </w:rPr>
+        <w:t xml:space="preserve">, </w:t>
+      </w:r>
+      <w:r>
+        <w:rPr>
+          <w:rFonts w:ascii="Aptos Mono" w:hAnsi="Aptos Mono" w:cs="Arial"/>
+          <w:sz w:val="24"/>
+          <w:szCs w:val="24"/>
+        </w:rPr>
+        <w:t>Controller_</w:t>
+      </w:r>
+      <w:r>
+        <w:rPr>
+          <w:rFonts w:ascii="Aptos Mono" w:hAnsi="Aptos Mono" w:cs="Arial"/>
+          <w:sz w:val="24"/>
+          <w:szCs w:val="24"/>
+        </w:rPr>
+        <w:t>Fornecedor</w:t>
+      </w:r>
+      <w:r>
+        <w:rPr>
+          <w:rFonts w:ascii="Arial" w:hAnsi="Arial" w:cs="Arial"/>
+          <w:sz w:val="24"/>
+          <w:szCs w:val="24"/>
+        </w:rPr>
+        <w:t xml:space="preserve"> e </w:t>
+      </w:r>
+      <w:r>
+        <w:rPr>
+          <w:rFonts w:ascii="Aptos Mono" w:hAnsi="Aptos Mono" w:cs="Arial"/>
+          <w:sz w:val="24"/>
+          <w:szCs w:val="24"/>
+        </w:rPr>
+        <w:t>Controller_Produto</w:t>
+      </w:r>
+      <w:r>
+        <w:rPr>
+          <w:rFonts w:ascii="Arial" w:hAnsi="Arial" w:cs="Arial"/>
+          <w:sz w:val="24"/>
+          <w:szCs w:val="24"/>
+        </w:rPr>
+        <w:t>.</w:t>
+      </w:r>
+    </w:p>
+    <w:p>
+      <w:pPr>
+        <w:jc w:val="both"/>
+        <w:rPr>
+          <w:rFonts w:ascii="Arial" w:hAnsi="Arial" w:cs="Arial"/>
+          <w:sz w:val="24"/>
+          <w:szCs w:val="24"/>
+        </w:rPr>
+      </w:pPr>
+      <w:r>
+        <w:rPr>
+          <w:rFonts w:ascii="Arial" w:hAnsi="Arial" w:cs="Arial"/>
+          <w:sz w:val="24"/>
+          <w:szCs w:val="24"/>
+        </w:rPr>
+        <w:t xml:space="preserve">As classes </w:t>
+      </w:r>
+      <w:r>
+        <w:rPr>
+          <w:rFonts w:ascii="Aptos Mono" w:hAnsi="Aptos Mono" w:cs="Arial"/>
+          <w:b/>
+          <w:bCs/>
+          <w:sz w:val="24"/>
+          <w:szCs w:val="24"/>
+        </w:rPr>
+        <w:t>Controller</w:t>
+      </w:r>
+      <w:r>
+        <w:rPr>
+          <w:rFonts w:ascii="Arial" w:hAnsi="Arial" w:cs="Arial"/>
+          <w:sz w:val="24"/>
+          <w:szCs w:val="24"/>
+        </w:rPr>
+        <w:t xml:space="preserve"> não possuem </w:t>
+      </w:r>
+      <w:r>
+        <w:rPr>
+          <w:rFonts w:ascii="Aptos Mono" w:hAnsi="Aptos Mono" w:cs="Arial"/>
+          <w:b/>
+          <w:bCs/>
+          <w:sz w:val="24"/>
+          <w:szCs w:val="24"/>
+        </w:rPr>
+        <w:t>construtor</w:t>
+      </w:r>
+      <w:r>
+        <w:rPr>
+          <w:rFonts w:ascii="Arial" w:hAnsi="Arial" w:cs="Arial"/>
+          <w:sz w:val="24"/>
+          <w:szCs w:val="24"/>
+        </w:rPr>
+        <w:t xml:space="preserve">, </w:t>
+      </w:r>
+      <w:r>
+        <w:rPr>
+          <w:rFonts w:ascii="Aptos Mono" w:hAnsi="Aptos Mono" w:cs="Arial"/>
+          <w:b/>
+          <w:bCs/>
+          <w:sz w:val="24"/>
+          <w:szCs w:val="24"/>
+        </w:rPr>
+        <w:t>get</w:t>
+      </w:r>
+      <w:r>
+        <w:rPr>
+          <w:rFonts w:ascii="Arial" w:hAnsi="Arial" w:cs="Arial"/>
+          <w:sz w:val="24"/>
+          <w:szCs w:val="24"/>
+        </w:rPr>
+        <w:t xml:space="preserve"> nem </w:t>
+      </w:r>
+      <w:r>
+        <w:rPr>
+          <w:rFonts w:ascii="Aptos Mono" w:hAnsi="Aptos Mono" w:cs="Arial"/>
+          <w:b/>
+          <w:bCs/>
+          <w:sz w:val="24"/>
+          <w:szCs w:val="24"/>
+        </w:rPr>
+        <w:t>set</w:t>
+      </w:r>
+      <w:r>
+        <w:rPr>
+          <w:rFonts w:ascii="Arial" w:hAnsi="Arial" w:cs="Arial"/>
+          <w:sz w:val="24"/>
+          <w:szCs w:val="24"/>
+        </w:rPr>
+        <w:t xml:space="preserve">, somente as funções </w:t>
+      </w:r>
+      <w:r>
+        <w:rPr>
+          <w:rFonts w:ascii="Arial" w:hAnsi="Arial" w:cs="Arial"/>
+          <w:sz w:val="24"/>
+          <w:szCs w:val="24"/>
+        </w:rPr>
+        <w:t>CRUD e outras complementares.</w:t>
+      </w:r>
+      <w:r>
+        <w:rPr>
+          <w:rFonts w:ascii="Arial" w:hAnsi="Arial" w:cs="Arial"/>
+          <w:sz w:val="24"/>
+          <w:szCs w:val="24"/>
+        </w:rPr>
+        <w:t xml:space="preserve"> No código do professor</w:t>
+      </w:r>
+      <w:r>
+        <w:rPr>
+          <w:rFonts w:ascii="Arial" w:hAnsi="Arial" w:cs="Arial"/>
+          <w:sz w:val="24"/>
+          <w:szCs w:val="24"/>
+        </w:rPr>
+        <w:t xml:space="preserve">, as </w:t>
+      </w:r>
+      <w:r>
+        <w:rPr>
+          <w:rFonts w:ascii="Arial" w:hAnsi="Arial" w:cs="Arial"/>
+          <w:sz w:val="24"/>
+          <w:szCs w:val="24"/>
+        </w:rPr>
+        <w:t xml:space="preserve">funções das </w:t>
+      </w:r>
+      <w:r>
+        <w:rPr>
+          <w:rFonts w:ascii="Arial" w:hAnsi="Arial" w:cs="Arial"/>
+          <w:sz w:val="24"/>
+          <w:szCs w:val="24"/>
+        </w:rPr>
+        <w:t>classes Controller sempre iniciam uma conexão</w:t>
+      </w:r>
+      <w:r>
+        <w:rPr>
+          <w:rFonts w:ascii="Arial" w:hAnsi="Arial" w:cs="Arial"/>
+          <w:sz w:val="24"/>
+          <w:szCs w:val="24"/>
+        </w:rPr>
+        <w:t xml:space="preserve"> (com permissão de alteração)</w:t>
+      </w:r>
+      <w:r>
+        <w:rPr>
+          <w:rFonts w:ascii="Arial" w:hAnsi="Arial" w:cs="Arial"/>
+          <w:sz w:val="24"/>
+          <w:szCs w:val="24"/>
+        </w:rPr>
+        <w:t xml:space="preserve"> com o BD antes </w:t>
+      </w:r>
+      <w:r>
+        <w:rPr>
+          <w:rFonts w:ascii="Arial" w:hAnsi="Arial" w:cs="Arial"/>
+          <w:sz w:val="24"/>
+          <w:szCs w:val="24"/>
+        </w:rPr>
+        <w:t>do resto da função correr</w:t>
+      </w:r>
+      <w:r>
+        <w:rPr>
+          <w:rFonts w:ascii="Arial" w:hAnsi="Arial" w:cs="Arial"/>
+          <w:sz w:val="24"/>
+          <w:szCs w:val="24"/>
+        </w:rPr>
+        <w:t>.</w:t>
+      </w:r>
+    </w:p>
+    <w:p>
+      <w:pPr>
+        <w:jc w:val="both"/>
+        <w:rPr>
+          <w:rFonts w:ascii="Arial" w:hAnsi="Arial" w:cs="Arial"/>
+          <w:sz w:val="24"/>
+          <w:szCs w:val="24"/>
+        </w:rPr>
+      </w:pPr>
+      <w:r>
+        <w:rPr>
+          <w:rFonts w:ascii="Arial" w:hAnsi="Arial" w:cs="Arial"/>
+          <w:sz w:val="24"/>
+          <w:szCs w:val="24"/>
+        </w:rPr>
+        <w:t>Se o código do professor parecer confuso, exclua todos os comentários do professor que o código ficará mais claro.</w:t>
+      </w:r>
     </w:p>
     <w:sectPr>
       <w:pgSz w:w="11906" w:h="16838"/>

</xml_diff>

<commit_message>
Deleted extra image, added verPedidos() to Fornecedor and Cliente.
</commit_message>
<xml_diff>
--- a/planning/Logica do Trabalho.docx
+++ b/planning/Logica do Trabalho.docx
@@ -14763,26 +14763,23 @@
       <w:r>
         <w:rPr>
           <w:rFonts w:ascii="Arial" w:hAnsi="Arial" w:cs="Arial"/>
-          <w:b/>
-          <w:bCs/>
           <w:noProof/>
           <w:sz w:val="24"/>
           <w:szCs w:val="24"/>
-          <w:u w:val="single"/>
         </w:rPr>
         <w:drawing>
-          <wp:anchor distT="0" distB="0" distL="114300" distR="114300" simplePos="0" relativeHeight="251659264" behindDoc="0" locked="0" layoutInCell="1" allowOverlap="1" wp14:anchorId="3BE96334" wp14:editId="7C0CBE63">
+          <wp:anchor distT="0" distB="0" distL="114300" distR="114300" simplePos="0" relativeHeight="251657728" behindDoc="0" locked="0" layoutInCell="1" allowOverlap="1" wp14:anchorId="260337B9" wp14:editId="5188BCBC">
             <wp:simplePos x="0" y="0"/>
             <wp:positionH relativeFrom="column">
-              <wp:posOffset>1543050</wp:posOffset>
+              <wp:posOffset>1524000</wp:posOffset>
             </wp:positionH>
             <wp:positionV relativeFrom="paragraph">
-              <wp:posOffset>604520</wp:posOffset>
+              <wp:posOffset>518795</wp:posOffset>
             </wp:positionV>
-            <wp:extent cx="3623310" cy="8667750"/>
+            <wp:extent cx="3789680" cy="9206230"/>
             <wp:effectExtent l="0" t="0" r="0" b="0"/>
             <wp:wrapTopAndBottom/>
-            <wp:docPr id="1961250751" name="Imagem 1" descr="Diagrama&#10;&#10;O conteúdo gerado por IA pode estar incorreto."/>
+            <wp:docPr id="1606913393" name="Imagem 1" descr="Texto branco sobre fundo preto&#10;&#10;O conteúdo gerado por IA pode estar incorreto."/>
             <wp:cNvGraphicFramePr>
               <a:graphicFrameLocks xmlns:a="http://schemas.openxmlformats.org/drawingml/2006/main" noChangeAspect="1"/>
             </wp:cNvGraphicFramePr>
@@ -14790,7 +14787,7 @@
               <a:graphicData uri="http://schemas.openxmlformats.org/drawingml/2006/picture">
                 <pic:pic xmlns:pic="http://schemas.openxmlformats.org/drawingml/2006/picture">
                   <pic:nvPicPr>
-                    <pic:cNvPr id="1961250751" name="Imagem 1" descr="Diagrama&#10;&#10;O conteúdo gerado por IA pode estar incorreto."/>
+                    <pic:cNvPr id="1606913393" name="Imagem 1" descr="Texto branco sobre fundo preto&#10;&#10;O conteúdo gerado por IA pode estar incorreto."/>
                     <pic:cNvPicPr/>
                   </pic:nvPicPr>
                   <pic:blipFill>
@@ -14808,7 +14805,7 @@
                   <pic:spPr>
                     <a:xfrm>
                       <a:off x="0" y="0"/>
-                      <a:ext cx="3623310" cy="8667750"/>
+                      <a:ext cx="3789680" cy="9206230"/>
                     </a:xfrm>
                     <a:prstGeom prst="rect">
                       <a:avLst/>
@@ -14817,10 +14814,10 @@
                 </pic:pic>
               </a:graphicData>
             </a:graphic>
-            <wp14:sizeRelH relativeFrom="margin">
+            <wp14:sizeRelH relativeFrom="page">
               <wp14:pctWidth>0</wp14:pctWidth>
             </wp14:sizeRelH>
-            <wp14:sizeRelV relativeFrom="margin">
+            <wp14:sizeRelV relativeFrom="page">
               <wp14:pctHeight>0</wp14:pctHeight>
             </wp14:sizeRelV>
           </wp:anchor>
@@ -14914,6 +14911,7 @@
           <w:sz w:val="24"/>
           <w:szCs w:val="24"/>
           <w:u w:val="single"/>
+          <w:lang w:val="en-US"/>
         </w:rPr>
       </w:pPr>
       <w:r>
@@ -14924,6 +14922,7 @@
           <w:sz w:val="24"/>
           <w:szCs w:val="24"/>
           <w:u w:val="single"/>
+          <w:lang w:val="en-US"/>
         </w:rPr>
         <w:lastRenderedPageBreak/>
         <w:t>EXEMPLO:</w:t>
@@ -14944,6 +14943,7 @@
           <w:rFonts w:ascii="Aptos Mono" w:hAnsi="Aptos Mono" w:cs="Arial"/>
           <w:sz w:val="24"/>
           <w:szCs w:val="24"/>
+          <w:lang w:val="en-US"/>
         </w:rPr>
       </w:pPr>
       <w:r>
@@ -14951,6 +14951,7 @@
           <w:rFonts w:ascii="Aptos Mono" w:hAnsi="Aptos Mono" w:cs="Arial"/>
           <w:sz w:val="24"/>
           <w:szCs w:val="24"/>
+          <w:lang w:val="en-US"/>
         </w:rPr>
         <w:t>class Cliente:</w:t>
       </w:r>
@@ -15089,6 +15090,7 @@
           <w:rFonts w:ascii="Aptos Mono" w:hAnsi="Aptos Mono" w:cs="Arial"/>
           <w:sz w:val="24"/>
           <w:szCs w:val="24"/>
+          <w:lang w:val="en-US"/>
         </w:rPr>
       </w:pPr>
       <w:r>
@@ -15105,6 +15107,7 @@
           <w:rFonts w:ascii="Aptos Mono" w:hAnsi="Aptos Mono" w:cs="Arial"/>
           <w:sz w:val="24"/>
           <w:szCs w:val="24"/>
+          <w:lang w:val="en-US"/>
         </w:rPr>
         <w:t>self.</w:t>
       </w:r>
@@ -15113,6 +15116,7 @@
           <w:rFonts w:ascii="Aptos Mono" w:hAnsi="Aptos Mono" w:cs="Arial"/>
           <w:sz w:val="24"/>
           <w:szCs w:val="24"/>
+          <w:lang w:val="en-US"/>
         </w:rPr>
         <w:t>id = id</w:t>
       </w:r>
@@ -15132,6 +15136,7 @@
           <w:rFonts w:ascii="Aptos Mono" w:hAnsi="Aptos Mono" w:cs="Arial"/>
           <w:sz w:val="24"/>
           <w:szCs w:val="24"/>
+          <w:lang w:val="en-US"/>
         </w:rPr>
       </w:pPr>
       <w:r>
@@ -15139,6 +15144,7 @@
           <w:rFonts w:ascii="Aptos Mono" w:hAnsi="Aptos Mono" w:cs="Arial"/>
           <w:sz w:val="24"/>
           <w:szCs w:val="24"/>
+          <w:lang w:val="en-US"/>
         </w:rPr>
         <w:t xml:space="preserve">    self.cpf = cpf</w:t>
       </w:r>
@@ -15147,6 +15153,7 @@
           <w:rFonts w:ascii="Aptos Mono" w:hAnsi="Aptos Mono" w:cs="Arial"/>
           <w:sz w:val="24"/>
           <w:szCs w:val="24"/>
+          <w:lang w:val="en-US"/>
         </w:rPr>
         <w:tab/>
       </w:r>
@@ -15155,6 +15162,7 @@
           <w:rFonts w:ascii="Aptos Mono" w:hAnsi="Aptos Mono" w:cs="Arial"/>
           <w:sz w:val="24"/>
           <w:szCs w:val="24"/>
+          <w:lang w:val="en-US"/>
         </w:rPr>
         <w:tab/>
       </w:r>
@@ -15181,6 +15189,7 @@
           <w:rFonts w:ascii="Aptos Mono" w:hAnsi="Aptos Mono" w:cs="Arial"/>
           <w:sz w:val="24"/>
           <w:szCs w:val="24"/>
+          <w:lang w:val="en-US"/>
         </w:rPr>
         <w:t xml:space="preserve">    </w:t>
       </w:r>
@@ -15218,25 +15227,7 @@
           <w:sz w:val="24"/>
           <w:szCs w:val="24"/>
         </w:rPr>
-        <w:t>//</w:t>
-      </w:r>
-      <w:r>
-        <w:rPr>
-          <w:rFonts w:ascii="Aptos Mono" w:hAnsi="Aptos Mono" w:cs="Arial"/>
-          <w:color w:val="3A7C22" w:themeColor="accent6" w:themeShade="BF"/>
-          <w:sz w:val="24"/>
-          <w:szCs w:val="24"/>
-        </w:rPr>
-        <w:t>o</w:t>
-      </w:r>
-      <w:r>
-        <w:rPr>
-          <w:rFonts w:ascii="Aptos Mono" w:hAnsi="Aptos Mono" w:cs="Arial"/>
-          <w:color w:val="3A7C22" w:themeColor="accent6" w:themeShade="BF"/>
-          <w:sz w:val="24"/>
-          <w:szCs w:val="24"/>
-        </w:rPr>
-        <w:t xml:space="preserve"> id, na verdade, seria preenchido pelo próprio BD/SGBD</w:t>
+        <w:t>//o id, na verdade, seria preenchido pelo próprio BD/SGBD</w:t>
       </w:r>
     </w:p>
     <w:p>
@@ -16016,42 +16007,30 @@
           <w:rFonts w:ascii="Aptos Mono" w:hAnsi="Aptos Mono" w:cs="Arial"/>
           <w:sz w:val="24"/>
           <w:szCs w:val="24"/>
+        </w:rPr>
+      </w:pPr>
+      <w:r>
+        <w:rPr>
+          <w:rFonts w:ascii="Aptos Mono" w:hAnsi="Aptos Mono" w:cs="Arial"/>
+          <w:sz w:val="24"/>
+          <w:szCs w:val="24"/>
           <w:lang w:val="en-US"/>
         </w:rPr>
-      </w:pPr>
+        <w:t xml:space="preserve">  </w:t>
+      </w:r>
       <w:r>
         <w:rPr>
           <w:rFonts w:ascii="Aptos Mono" w:hAnsi="Aptos Mono" w:cs="Arial"/>
           <w:sz w:val="24"/>
           <w:szCs w:val="24"/>
-          <w:lang w:val="en-US"/>
-        </w:rPr>
-        <w:t xml:space="preserve">  </w:t>
+        </w:rPr>
+        <w:t>def set_nome</w:t>
       </w:r>
       <w:r>
         <w:rPr>
           <w:rFonts w:ascii="Aptos Mono" w:hAnsi="Aptos Mono" w:cs="Arial"/>
           <w:sz w:val="24"/>
           <w:szCs w:val="24"/>
-          <w:lang w:val="en-US"/>
-        </w:rPr>
-        <w:t>def set_</w:t>
-      </w:r>
-      <w:r>
-        <w:rPr>
-          <w:rFonts w:ascii="Aptos Mono" w:hAnsi="Aptos Mono" w:cs="Arial"/>
-          <w:sz w:val="24"/>
-          <w:szCs w:val="24"/>
-          <w:lang w:val="en-US"/>
-        </w:rPr>
-        <w:t>nome</w:t>
-      </w:r>
-      <w:r>
-        <w:rPr>
-          <w:rFonts w:ascii="Aptos Mono" w:hAnsi="Aptos Mono" w:cs="Arial"/>
-          <w:sz w:val="24"/>
-          <w:szCs w:val="24"/>
-          <w:lang w:val="en-US"/>
         </w:rPr>
         <w:t>()</w:t>
       </w:r>
@@ -16071,7 +16050,6 @@
           <w:rFonts w:ascii="Aptos Mono" w:hAnsi="Aptos Mono" w:cs="Arial"/>
           <w:sz w:val="24"/>
           <w:szCs w:val="24"/>
-          <w:lang w:val="en-US"/>
         </w:rPr>
       </w:pPr>
       <w:r>
@@ -16079,54 +16057,8 @@
           <w:rFonts w:ascii="Aptos Mono" w:hAnsi="Aptos Mono" w:cs="Arial"/>
           <w:sz w:val="24"/>
           <w:szCs w:val="24"/>
-          <w:lang w:val="en-US"/>
-        </w:rPr>
-        <w:t xml:space="preserve">  </w:t>
-      </w:r>
-      <w:r>
-        <w:rPr>
-          <w:rFonts w:ascii="Aptos Mono" w:hAnsi="Aptos Mono" w:cs="Arial"/>
-          <w:sz w:val="24"/>
-          <w:szCs w:val="24"/>
-          <w:lang w:val="en-US"/>
-        </w:rPr>
-        <w:t xml:space="preserve">  </w:t>
-      </w:r>
-      <w:r>
-        <w:rPr>
-          <w:rFonts w:ascii="Aptos Mono" w:hAnsi="Aptos Mono" w:cs="Arial"/>
-          <w:sz w:val="24"/>
-          <w:szCs w:val="24"/>
-          <w:lang w:val="en-US"/>
-        </w:rPr>
-        <w:t>self.</w:t>
-      </w:r>
-      <w:r>
-        <w:rPr>
-          <w:rFonts w:ascii="Aptos Mono" w:hAnsi="Aptos Mono" w:cs="Arial"/>
-          <w:sz w:val="24"/>
-          <w:szCs w:val="24"/>
-          <w:lang w:val="en-US"/>
-        </w:rPr>
-        <w:t>nome</w:t>
-      </w:r>
-      <w:r>
-        <w:rPr>
-          <w:rFonts w:ascii="Aptos Mono" w:hAnsi="Aptos Mono" w:cs="Arial"/>
-          <w:sz w:val="24"/>
-          <w:szCs w:val="24"/>
-          <w:lang w:val="en-US"/>
-        </w:rPr>
-        <w:t xml:space="preserve"> = </w:t>
-      </w:r>
-      <w:r>
-        <w:rPr>
-          <w:rFonts w:ascii="Aptos Mono" w:hAnsi="Aptos Mono" w:cs="Arial"/>
-          <w:sz w:val="24"/>
-          <w:szCs w:val="24"/>
-          <w:lang w:val="en-US"/>
-        </w:rPr>
-        <w:t>nome</w:t>
+        </w:rPr>
+        <w:t xml:space="preserve">    self.nome = nome</w:t>
       </w:r>
     </w:p>
     <w:p>
@@ -16144,7 +16076,6 @@
           <w:rFonts w:ascii="Aptos Mono" w:hAnsi="Aptos Mono" w:cs="Arial"/>
           <w:sz w:val="24"/>
           <w:szCs w:val="24"/>
-          <w:lang w:val="en-US"/>
         </w:rPr>
       </w:pPr>
     </w:p>
@@ -16170,7 +16101,6 @@
           <w:rFonts w:ascii="Aptos Mono" w:hAnsi="Aptos Mono" w:cs="Arial"/>
           <w:sz w:val="24"/>
           <w:szCs w:val="24"/>
-          <w:lang w:val="en-US"/>
         </w:rPr>
         <w:t xml:space="preserve">  </w:t>
       </w:r>
@@ -16195,7 +16125,6 @@
           <w:rFonts w:ascii="Aptos Mono" w:hAnsi="Aptos Mono" w:cs="Arial"/>
           <w:sz w:val="24"/>
           <w:szCs w:val="24"/>
-          <w:lang w:val="en-US"/>
         </w:rPr>
         <w:t>()</w:t>
       </w:r>
@@ -16328,7 +16257,6 @@
           <w:rFonts w:ascii="Aptos Mono" w:hAnsi="Aptos Mono" w:cs="Arial"/>
           <w:sz w:val="24"/>
           <w:szCs w:val="24"/>
-          <w:lang w:val="en-US"/>
         </w:rPr>
         <w:t xml:space="preserve">  </w:t>
       </w:r>
@@ -16466,16 +16394,7 @@
           <w:szCs w:val="24"/>
           <w:lang w:val="en-US"/>
         </w:rPr>
-        <w:t>()</w:t>
-      </w:r>
-      <w:r>
-        <w:rPr>
-          <w:rFonts w:ascii="Aptos Mono" w:hAnsi="Aptos Mono" w:cs="Arial"/>
-          <w:sz w:val="24"/>
-          <w:szCs w:val="24"/>
-          <w:lang w:val="en-US"/>
-        </w:rPr>
-        <w:t>.</w:t>
+        <w:t>().</w:t>
       </w:r>
       <w:r>
         <w:rPr>

</xml_diff>

<commit_message>
Almost finishing Controller_Cliente sample at docx
</commit_message>
<xml_diff>
--- a/planning/Logica do Trabalho.docx
+++ b/planning/Logica do Trabalho.docx
@@ -38,7 +38,29 @@
           <w:sz w:val="28"/>
           <w:szCs w:val="28"/>
         </w:rPr>
-        <w:t xml:space="preserve"> – PROFº HOWARD CRUZ ROATTI</w:t>
+        <w:t xml:space="preserve"> – </w:t>
+      </w:r>
+      <w:proofErr w:type="spellStart"/>
+      <w:r>
+        <w:rPr>
+          <w:rFonts w:ascii="Arial" w:hAnsi="Arial" w:cs="Arial"/>
+          <w:b/>
+          <w:bCs/>
+          <w:sz w:val="28"/>
+          <w:szCs w:val="28"/>
+        </w:rPr>
+        <w:t>PROFº</w:t>
+      </w:r>
+      <w:proofErr w:type="spellEnd"/>
+      <w:r>
+        <w:rPr>
+          <w:rFonts w:ascii="Arial" w:hAnsi="Arial" w:cs="Arial"/>
+          <w:b/>
+          <w:bCs/>
+          <w:sz w:val="28"/>
+          <w:szCs w:val="28"/>
+        </w:rPr>
+        <w:t xml:space="preserve"> HOWARD CRUZ ROATTI</w:t>
       </w:r>
     </w:p>
     <w:p>
@@ -193,13 +215,23 @@
         </w:rPr>
         <w:t xml:space="preserve"> </w:t>
       </w:r>
+      <w:proofErr w:type="spellStart"/>
       <w:r>
         <w:rPr>
           <w:rFonts w:ascii="Arial" w:hAnsi="Arial" w:cs="Arial"/>
           <w:sz w:val="28"/>
           <w:szCs w:val="28"/>
         </w:rPr>
-        <w:t xml:space="preserve">Gabriely </w:t>
+        <w:t>Gabriely</w:t>
+      </w:r>
+      <w:proofErr w:type="spellEnd"/>
+      <w:r>
+        <w:rPr>
+          <w:rFonts w:ascii="Arial" w:hAnsi="Arial" w:cs="Arial"/>
+          <w:sz w:val="28"/>
+          <w:szCs w:val="28"/>
+        </w:rPr>
+        <w:t xml:space="preserve"> </w:t>
       </w:r>
       <w:r>
         <w:rPr>
@@ -753,13 +785,23 @@
                 <w:szCs w:val="24"/>
               </w:rPr>
             </w:pPr>
-            <w:r>
-              <w:rPr>
-                <w:rFonts w:ascii="Arial" w:hAnsi="Arial" w:cs="Arial"/>
-                <w:sz w:val="24"/>
-                <w:szCs w:val="24"/>
-              </w:rPr>
-              <w:t>Qtd.</w:t>
+            <w:proofErr w:type="spellStart"/>
+            <w:r>
+              <w:rPr>
+                <w:rFonts w:ascii="Arial" w:hAnsi="Arial" w:cs="Arial"/>
+                <w:sz w:val="24"/>
+                <w:szCs w:val="24"/>
+              </w:rPr>
+              <w:t>Qtd</w:t>
+            </w:r>
+            <w:proofErr w:type="spellEnd"/>
+            <w:r>
+              <w:rPr>
+                <w:rFonts w:ascii="Arial" w:hAnsi="Arial" w:cs="Arial"/>
+                <w:sz w:val="24"/>
+                <w:szCs w:val="24"/>
+              </w:rPr>
+              <w:t>.</w:t>
             </w:r>
           </w:p>
         </w:tc>
@@ -828,13 +870,23 @@
                 <w:szCs w:val="24"/>
               </w:rPr>
             </w:pPr>
-            <w:r>
-              <w:rPr>
-                <w:rFonts w:ascii="Arial" w:hAnsi="Arial" w:cs="Arial"/>
-                <w:sz w:val="24"/>
-                <w:szCs w:val="24"/>
-              </w:rPr>
-              <w:t>Qtd.</w:t>
+            <w:proofErr w:type="spellStart"/>
+            <w:r>
+              <w:rPr>
+                <w:rFonts w:ascii="Arial" w:hAnsi="Arial" w:cs="Arial"/>
+                <w:sz w:val="24"/>
+                <w:szCs w:val="24"/>
+              </w:rPr>
+              <w:t>Qtd</w:t>
+            </w:r>
+            <w:proofErr w:type="spellEnd"/>
+            <w:r>
+              <w:rPr>
+                <w:rFonts w:ascii="Arial" w:hAnsi="Arial" w:cs="Arial"/>
+                <w:sz w:val="24"/>
+                <w:szCs w:val="24"/>
+              </w:rPr>
+              <w:t>.</w:t>
             </w:r>
           </w:p>
         </w:tc>
@@ -903,13 +955,23 @@
                 <w:szCs w:val="24"/>
               </w:rPr>
             </w:pPr>
-            <w:r>
-              <w:rPr>
-                <w:rFonts w:ascii="Arial" w:hAnsi="Arial" w:cs="Arial"/>
-                <w:sz w:val="24"/>
-                <w:szCs w:val="24"/>
-              </w:rPr>
-              <w:t>Qtd.</w:t>
+            <w:proofErr w:type="spellStart"/>
+            <w:r>
+              <w:rPr>
+                <w:rFonts w:ascii="Arial" w:hAnsi="Arial" w:cs="Arial"/>
+                <w:sz w:val="24"/>
+                <w:szCs w:val="24"/>
+              </w:rPr>
+              <w:t>Qtd</w:t>
+            </w:r>
+            <w:proofErr w:type="spellEnd"/>
+            <w:r>
+              <w:rPr>
+                <w:rFonts w:ascii="Arial" w:hAnsi="Arial" w:cs="Arial"/>
+                <w:sz w:val="24"/>
+                <w:szCs w:val="24"/>
+              </w:rPr>
+              <w:t>.</w:t>
             </w:r>
           </w:p>
         </w:tc>
@@ -1693,13 +1755,23 @@
                 <w:szCs w:val="24"/>
               </w:rPr>
             </w:pPr>
-            <w:r>
-              <w:rPr>
-                <w:rFonts w:ascii="Arial" w:hAnsi="Arial" w:cs="Arial"/>
-                <w:sz w:val="24"/>
-                <w:szCs w:val="24"/>
-              </w:rPr>
-              <w:t>Qtd.</w:t>
+            <w:proofErr w:type="spellStart"/>
+            <w:r>
+              <w:rPr>
+                <w:rFonts w:ascii="Arial" w:hAnsi="Arial" w:cs="Arial"/>
+                <w:sz w:val="24"/>
+                <w:szCs w:val="24"/>
+              </w:rPr>
+              <w:t>Qtd</w:t>
+            </w:r>
+            <w:proofErr w:type="spellEnd"/>
+            <w:r>
+              <w:rPr>
+                <w:rFonts w:ascii="Arial" w:hAnsi="Arial" w:cs="Arial"/>
+                <w:sz w:val="24"/>
+                <w:szCs w:val="24"/>
+              </w:rPr>
+              <w:t>.</w:t>
             </w:r>
           </w:p>
         </w:tc>
@@ -1768,13 +1840,23 @@
                 <w:szCs w:val="24"/>
               </w:rPr>
             </w:pPr>
-            <w:r>
-              <w:rPr>
-                <w:rFonts w:ascii="Arial" w:hAnsi="Arial" w:cs="Arial"/>
-                <w:sz w:val="24"/>
-                <w:szCs w:val="24"/>
-              </w:rPr>
-              <w:t>Qtd.</w:t>
+            <w:proofErr w:type="spellStart"/>
+            <w:r>
+              <w:rPr>
+                <w:rFonts w:ascii="Arial" w:hAnsi="Arial" w:cs="Arial"/>
+                <w:sz w:val="24"/>
+                <w:szCs w:val="24"/>
+              </w:rPr>
+              <w:t>Qtd</w:t>
+            </w:r>
+            <w:proofErr w:type="spellEnd"/>
+            <w:r>
+              <w:rPr>
+                <w:rFonts w:ascii="Arial" w:hAnsi="Arial" w:cs="Arial"/>
+                <w:sz w:val="24"/>
+                <w:szCs w:val="24"/>
+              </w:rPr>
+              <w:t>.</w:t>
             </w:r>
           </w:p>
         </w:tc>
@@ -1843,13 +1925,23 @@
                 <w:szCs w:val="24"/>
               </w:rPr>
             </w:pPr>
-            <w:r>
-              <w:rPr>
-                <w:rFonts w:ascii="Arial" w:hAnsi="Arial" w:cs="Arial"/>
-                <w:sz w:val="24"/>
-                <w:szCs w:val="24"/>
-              </w:rPr>
-              <w:t>Qtd.</w:t>
+            <w:proofErr w:type="spellStart"/>
+            <w:r>
+              <w:rPr>
+                <w:rFonts w:ascii="Arial" w:hAnsi="Arial" w:cs="Arial"/>
+                <w:sz w:val="24"/>
+                <w:szCs w:val="24"/>
+              </w:rPr>
+              <w:t>Qtd</w:t>
+            </w:r>
+            <w:proofErr w:type="spellEnd"/>
+            <w:r>
+              <w:rPr>
+                <w:rFonts w:ascii="Arial" w:hAnsi="Arial" w:cs="Arial"/>
+                <w:sz w:val="24"/>
+                <w:szCs w:val="24"/>
+              </w:rPr>
+              <w:t>.</w:t>
             </w:r>
           </w:p>
         </w:tc>
@@ -6272,13 +6364,23 @@
                 <w:szCs w:val="24"/>
               </w:rPr>
             </w:pPr>
-            <w:r>
-              <w:rPr>
-                <w:rFonts w:ascii="Arial" w:hAnsi="Arial" w:cs="Arial"/>
-                <w:sz w:val="24"/>
-                <w:szCs w:val="24"/>
-              </w:rPr>
-              <w:t>Qtd.</w:t>
+            <w:proofErr w:type="spellStart"/>
+            <w:r>
+              <w:rPr>
+                <w:rFonts w:ascii="Arial" w:hAnsi="Arial" w:cs="Arial"/>
+                <w:sz w:val="24"/>
+                <w:szCs w:val="24"/>
+              </w:rPr>
+              <w:t>Qtd</w:t>
+            </w:r>
+            <w:proofErr w:type="spellEnd"/>
+            <w:r>
+              <w:rPr>
+                <w:rFonts w:ascii="Arial" w:hAnsi="Arial" w:cs="Arial"/>
+                <w:sz w:val="24"/>
+                <w:szCs w:val="24"/>
+              </w:rPr>
+              <w:t>.</w:t>
             </w:r>
           </w:p>
         </w:tc>
@@ -6347,13 +6449,23 @@
                 <w:szCs w:val="24"/>
               </w:rPr>
             </w:pPr>
-            <w:r>
-              <w:rPr>
-                <w:rFonts w:ascii="Arial" w:hAnsi="Arial" w:cs="Arial"/>
-                <w:sz w:val="24"/>
-                <w:szCs w:val="24"/>
-              </w:rPr>
-              <w:t>Qtd.</w:t>
+            <w:proofErr w:type="spellStart"/>
+            <w:r>
+              <w:rPr>
+                <w:rFonts w:ascii="Arial" w:hAnsi="Arial" w:cs="Arial"/>
+                <w:sz w:val="24"/>
+                <w:szCs w:val="24"/>
+              </w:rPr>
+              <w:t>Qtd</w:t>
+            </w:r>
+            <w:proofErr w:type="spellEnd"/>
+            <w:r>
+              <w:rPr>
+                <w:rFonts w:ascii="Arial" w:hAnsi="Arial" w:cs="Arial"/>
+                <w:sz w:val="24"/>
+                <w:szCs w:val="24"/>
+              </w:rPr>
+              <w:t>.</w:t>
             </w:r>
           </w:p>
         </w:tc>
@@ -6422,13 +6534,23 @@
                 <w:szCs w:val="24"/>
               </w:rPr>
             </w:pPr>
-            <w:r>
-              <w:rPr>
-                <w:rFonts w:ascii="Arial" w:hAnsi="Arial" w:cs="Arial"/>
-                <w:sz w:val="24"/>
-                <w:szCs w:val="24"/>
-              </w:rPr>
-              <w:t>Qtd.</w:t>
+            <w:proofErr w:type="spellStart"/>
+            <w:r>
+              <w:rPr>
+                <w:rFonts w:ascii="Arial" w:hAnsi="Arial" w:cs="Arial"/>
+                <w:sz w:val="24"/>
+                <w:szCs w:val="24"/>
+              </w:rPr>
+              <w:t>Qtd</w:t>
+            </w:r>
+            <w:proofErr w:type="spellEnd"/>
+            <w:r>
+              <w:rPr>
+                <w:rFonts w:ascii="Arial" w:hAnsi="Arial" w:cs="Arial"/>
+                <w:sz w:val="24"/>
+                <w:szCs w:val="24"/>
+              </w:rPr>
+              <w:t>.</w:t>
             </w:r>
           </w:p>
         </w:tc>
@@ -10897,13 +11019,23 @@
                 <w:szCs w:val="24"/>
               </w:rPr>
             </w:pPr>
-            <w:r>
-              <w:rPr>
-                <w:rFonts w:ascii="Arial" w:hAnsi="Arial" w:cs="Arial"/>
-                <w:sz w:val="24"/>
-                <w:szCs w:val="24"/>
-              </w:rPr>
-              <w:t>Qtd.</w:t>
+            <w:proofErr w:type="spellStart"/>
+            <w:r>
+              <w:rPr>
+                <w:rFonts w:ascii="Arial" w:hAnsi="Arial" w:cs="Arial"/>
+                <w:sz w:val="24"/>
+                <w:szCs w:val="24"/>
+              </w:rPr>
+              <w:t>Qtd</w:t>
+            </w:r>
+            <w:proofErr w:type="spellEnd"/>
+            <w:r>
+              <w:rPr>
+                <w:rFonts w:ascii="Arial" w:hAnsi="Arial" w:cs="Arial"/>
+                <w:sz w:val="24"/>
+                <w:szCs w:val="24"/>
+              </w:rPr>
+              <w:t>.</w:t>
             </w:r>
           </w:p>
         </w:tc>
@@ -10972,13 +11104,23 @@
                 <w:szCs w:val="24"/>
               </w:rPr>
             </w:pPr>
-            <w:r>
-              <w:rPr>
-                <w:rFonts w:ascii="Arial" w:hAnsi="Arial" w:cs="Arial"/>
-                <w:sz w:val="24"/>
-                <w:szCs w:val="24"/>
-              </w:rPr>
-              <w:t>Qtd.</w:t>
+            <w:proofErr w:type="spellStart"/>
+            <w:r>
+              <w:rPr>
+                <w:rFonts w:ascii="Arial" w:hAnsi="Arial" w:cs="Arial"/>
+                <w:sz w:val="24"/>
+                <w:szCs w:val="24"/>
+              </w:rPr>
+              <w:t>Qtd</w:t>
+            </w:r>
+            <w:proofErr w:type="spellEnd"/>
+            <w:r>
+              <w:rPr>
+                <w:rFonts w:ascii="Arial" w:hAnsi="Arial" w:cs="Arial"/>
+                <w:sz w:val="24"/>
+                <w:szCs w:val="24"/>
+              </w:rPr>
+              <w:t>.</w:t>
             </w:r>
           </w:p>
         </w:tc>
@@ -11047,13 +11189,23 @@
                 <w:szCs w:val="24"/>
               </w:rPr>
             </w:pPr>
-            <w:r>
-              <w:rPr>
-                <w:rFonts w:ascii="Arial" w:hAnsi="Arial" w:cs="Arial"/>
-                <w:sz w:val="24"/>
-                <w:szCs w:val="24"/>
-              </w:rPr>
-              <w:t>Qtd.</w:t>
+            <w:proofErr w:type="spellStart"/>
+            <w:r>
+              <w:rPr>
+                <w:rFonts w:ascii="Arial" w:hAnsi="Arial" w:cs="Arial"/>
+                <w:sz w:val="24"/>
+                <w:szCs w:val="24"/>
+              </w:rPr>
+              <w:t>Qtd</w:t>
+            </w:r>
+            <w:proofErr w:type="spellEnd"/>
+            <w:r>
+              <w:rPr>
+                <w:rFonts w:ascii="Arial" w:hAnsi="Arial" w:cs="Arial"/>
+                <w:sz w:val="24"/>
+                <w:szCs w:val="24"/>
+              </w:rPr>
+              <w:t>.</w:t>
             </w:r>
           </w:p>
         </w:tc>
@@ -14941,19 +15093,31 @@
         <w:jc w:val="both"/>
         <w:rPr>
           <w:rFonts w:ascii="Aptos Mono" w:hAnsi="Aptos Mono" w:cs="Arial"/>
-          <w:sz w:val="24"/>
-          <w:szCs w:val="24"/>
           <w:lang w:val="en-US"/>
         </w:rPr>
       </w:pPr>
       <w:r>
         <w:rPr>
           <w:rFonts w:ascii="Aptos Mono" w:hAnsi="Aptos Mono" w:cs="Arial"/>
-          <w:sz w:val="24"/>
-          <w:szCs w:val="24"/>
           <w:lang w:val="en-US"/>
         </w:rPr>
-        <w:t>class Cliente:</w:t>
+        <w:t xml:space="preserve">class </w:t>
+      </w:r>
+      <w:proofErr w:type="spellStart"/>
+      <w:r>
+        <w:rPr>
+          <w:rFonts w:ascii="Aptos Mono" w:hAnsi="Aptos Mono" w:cs="Arial"/>
+          <w:lang w:val="en-US"/>
+        </w:rPr>
+        <w:t>Cliente</w:t>
+      </w:r>
+      <w:proofErr w:type="spellEnd"/>
+      <w:r>
+        <w:rPr>
+          <w:rFonts w:ascii="Aptos Mono" w:hAnsi="Aptos Mono" w:cs="Arial"/>
+          <w:lang w:val="en-US"/>
+        </w:rPr>
+        <w:t>:</w:t>
       </w:r>
     </w:p>
     <w:p>
@@ -14969,8 +15133,6 @@
         <w:jc w:val="both"/>
         <w:rPr>
           <w:rFonts w:ascii="Aptos Mono" w:hAnsi="Aptos Mono" w:cs="Arial"/>
-          <w:sz w:val="24"/>
-          <w:szCs w:val="24"/>
           <w:u w:val="single"/>
           <w:lang w:val="en-US"/>
         </w:rPr>
@@ -14978,8 +15140,6 @@
       <w:r>
         <w:rPr>
           <w:rFonts w:ascii="Aptos Mono" w:hAnsi="Aptos Mono" w:cs="Arial"/>
-          <w:sz w:val="24"/>
-          <w:szCs w:val="24"/>
           <w:lang w:val="en-US"/>
         </w:rPr>
         <w:t xml:space="preserve">  </w:t>
@@ -14987,26 +15147,36 @@
       <w:r>
         <w:rPr>
           <w:rFonts w:ascii="Aptos Mono" w:hAnsi="Aptos Mono" w:cs="Arial"/>
-          <w:sz w:val="24"/>
-          <w:szCs w:val="24"/>
           <w:lang w:val="en-US"/>
         </w:rPr>
-        <w:t>def __init__(</w:t>
-      </w:r>
-      <w:r>
-        <w:rPr>
-          <w:rFonts w:ascii="Aptos Mono" w:hAnsi="Aptos Mono" w:cs="Arial"/>
-          <w:sz w:val="24"/>
-          <w:szCs w:val="24"/>
+        <w:t>def __</w:t>
+      </w:r>
+      <w:proofErr w:type="spellStart"/>
+      <w:r>
+        <w:rPr>
+          <w:rFonts w:ascii="Aptos Mono" w:hAnsi="Aptos Mono" w:cs="Arial"/>
           <w:lang w:val="en-US"/>
         </w:rPr>
+        <w:t>init</w:t>
+      </w:r>
+      <w:proofErr w:type="spellEnd"/>
+      <w:r>
+        <w:rPr>
+          <w:rFonts w:ascii="Aptos Mono" w:hAnsi="Aptos Mono" w:cs="Arial"/>
+          <w:lang w:val="en-US"/>
+        </w:rPr>
+        <w:t>__(</w:t>
+      </w:r>
+      <w:r>
+        <w:rPr>
+          <w:rFonts w:ascii="Aptos Mono" w:hAnsi="Aptos Mono" w:cs="Arial"/>
+          <w:lang w:val="en-US"/>
+        </w:rPr>
         <w:t xml:space="preserve">self, </w:t>
       </w:r>
       <w:r>
         <w:rPr>
           <w:rFonts w:ascii="Aptos Mono" w:hAnsi="Aptos Mono" w:cs="Arial"/>
-          <w:sz w:val="24"/>
-          <w:szCs w:val="24"/>
           <w:lang w:val="en-US"/>
         </w:rPr>
         <w:t>id</w:t>
@@ -15014,53 +15184,59 @@
       <w:r>
         <w:rPr>
           <w:rFonts w:ascii="Aptos Mono" w:hAnsi="Aptos Mono" w:cs="Arial"/>
-          <w:sz w:val="24"/>
-          <w:szCs w:val="24"/>
           <w:lang w:val="en-US"/>
         </w:rPr>
         <w:t xml:space="preserve">, </w:t>
       </w:r>
-      <w:r>
-        <w:rPr>
-          <w:rFonts w:ascii="Aptos Mono" w:hAnsi="Aptos Mono" w:cs="Arial"/>
-          <w:sz w:val="24"/>
-          <w:szCs w:val="24"/>
+      <w:proofErr w:type="spellStart"/>
+      <w:r>
+        <w:rPr>
+          <w:rFonts w:ascii="Aptos Mono" w:hAnsi="Aptos Mono" w:cs="Arial"/>
           <w:lang w:val="en-US"/>
         </w:rPr>
-        <w:t>cpf,</w:t>
-      </w:r>
-      <w:r>
-        <w:rPr>
-          <w:rFonts w:ascii="Aptos Mono" w:hAnsi="Aptos Mono" w:cs="Arial"/>
-          <w:sz w:val="24"/>
-          <w:szCs w:val="24"/>
+        <w:t>cpf</w:t>
+      </w:r>
+      <w:proofErr w:type="spellEnd"/>
+      <w:r>
+        <w:rPr>
+          <w:rFonts w:ascii="Aptos Mono" w:hAnsi="Aptos Mono" w:cs="Arial"/>
           <w:lang w:val="en-US"/>
         </w:rPr>
+        <w:t>,</w:t>
+      </w:r>
+      <w:r>
+        <w:rPr>
+          <w:rFonts w:ascii="Aptos Mono" w:hAnsi="Aptos Mono" w:cs="Arial"/>
+          <w:lang w:val="en-US"/>
+        </w:rPr>
         <w:t xml:space="preserve"> </w:t>
       </w:r>
-      <w:r>
-        <w:rPr>
-          <w:rFonts w:ascii="Aptos Mono" w:hAnsi="Aptos Mono" w:cs="Arial"/>
-          <w:sz w:val="24"/>
-          <w:szCs w:val="24"/>
+      <w:proofErr w:type="spellStart"/>
+      <w:r>
+        <w:rPr>
+          <w:rFonts w:ascii="Aptos Mono" w:hAnsi="Aptos Mono" w:cs="Arial"/>
           <w:lang w:val="en-US"/>
         </w:rPr>
-        <w:t xml:space="preserve">nome, </w:t>
-      </w:r>
-      <w:r>
-        <w:rPr>
-          <w:rFonts w:ascii="Aptos Mono" w:hAnsi="Aptos Mono" w:cs="Arial"/>
-          <w:sz w:val="24"/>
-          <w:szCs w:val="24"/>
+        <w:t>nome</w:t>
+      </w:r>
+      <w:proofErr w:type="spellEnd"/>
+      <w:r>
+        <w:rPr>
+          <w:rFonts w:ascii="Aptos Mono" w:hAnsi="Aptos Mono" w:cs="Arial"/>
           <w:lang w:val="en-US"/>
         </w:rPr>
+        <w:t xml:space="preserve">, </w:t>
+      </w:r>
+      <w:r>
+        <w:rPr>
+          <w:rFonts w:ascii="Aptos Mono" w:hAnsi="Aptos Mono" w:cs="Arial"/>
+          <w:lang w:val="en-US"/>
+        </w:rPr>
         <w:t>None</w:t>
       </w:r>
       <w:r>
         <w:rPr>
           <w:rFonts w:ascii="Aptos Mono" w:hAnsi="Aptos Mono" w:cs="Arial"/>
-          <w:sz w:val="24"/>
-          <w:szCs w:val="24"/>
           <w:lang w:val="en-US"/>
         </w:rPr>
         <w:t>)</w:t>
@@ -15068,8 +15244,6 @@
       <w:r>
         <w:rPr>
           <w:rFonts w:ascii="Aptos Mono" w:hAnsi="Aptos Mono" w:cs="Arial"/>
-          <w:sz w:val="24"/>
-          <w:szCs w:val="24"/>
           <w:lang w:val="en-US"/>
         </w:rPr>
         <w:t>:</w:t>
@@ -15088,16 +15262,12 @@
         <w:jc w:val="both"/>
         <w:rPr>
           <w:rFonts w:ascii="Aptos Mono" w:hAnsi="Aptos Mono" w:cs="Arial"/>
-          <w:sz w:val="24"/>
-          <w:szCs w:val="24"/>
           <w:lang w:val="en-US"/>
         </w:rPr>
       </w:pPr>
       <w:r>
         <w:rPr>
           <w:rFonts w:ascii="Aptos Mono" w:hAnsi="Aptos Mono" w:cs="Arial"/>
-          <w:sz w:val="24"/>
-          <w:szCs w:val="24"/>
           <w:lang w:val="en-US"/>
         </w:rPr>
         <w:t xml:space="preserve">    </w:t>
@@ -15105,8 +15275,6 @@
       <w:r>
         <w:rPr>
           <w:rFonts w:ascii="Aptos Mono" w:hAnsi="Aptos Mono" w:cs="Arial"/>
-          <w:sz w:val="24"/>
-          <w:szCs w:val="24"/>
           <w:lang w:val="en-US"/>
         </w:rPr>
         <w:t>self.</w:t>
@@ -15114,8 +15282,6 @@
       <w:r>
         <w:rPr>
           <w:rFonts w:ascii="Aptos Mono" w:hAnsi="Aptos Mono" w:cs="Arial"/>
-          <w:sz w:val="24"/>
-          <w:szCs w:val="24"/>
           <w:lang w:val="en-US"/>
         </w:rPr>
         <w:t>id = id</w:t>
@@ -15134,34 +15300,51 @@
         <w:jc w:val="both"/>
         <w:rPr>
           <w:rFonts w:ascii="Aptos Mono" w:hAnsi="Aptos Mono" w:cs="Arial"/>
-          <w:sz w:val="24"/>
-          <w:szCs w:val="24"/>
           <w:lang w:val="en-US"/>
         </w:rPr>
       </w:pPr>
       <w:r>
         <w:rPr>
           <w:rFonts w:ascii="Aptos Mono" w:hAnsi="Aptos Mono" w:cs="Arial"/>
-          <w:sz w:val="24"/>
-          <w:szCs w:val="24"/>
           <w:lang w:val="en-US"/>
         </w:rPr>
-        <w:t xml:space="preserve">    self.cpf = cpf</w:t>
-      </w:r>
-      <w:r>
-        <w:rPr>
-          <w:rFonts w:ascii="Aptos Mono" w:hAnsi="Aptos Mono" w:cs="Arial"/>
-          <w:sz w:val="24"/>
-          <w:szCs w:val="24"/>
+        <w:t xml:space="preserve">    </w:t>
+      </w:r>
+      <w:proofErr w:type="spellStart"/>
+      <w:r>
+        <w:rPr>
+          <w:rFonts w:ascii="Aptos Mono" w:hAnsi="Aptos Mono" w:cs="Arial"/>
           <w:lang w:val="en-US"/>
         </w:rPr>
+        <w:t>self.cpf</w:t>
+      </w:r>
+      <w:proofErr w:type="spellEnd"/>
+      <w:r>
+        <w:rPr>
+          <w:rFonts w:ascii="Aptos Mono" w:hAnsi="Aptos Mono" w:cs="Arial"/>
+          <w:lang w:val="en-US"/>
+        </w:rPr>
+        <w:t xml:space="preserve"> = </w:t>
+      </w:r>
+      <w:proofErr w:type="spellStart"/>
+      <w:r>
+        <w:rPr>
+          <w:rFonts w:ascii="Aptos Mono" w:hAnsi="Aptos Mono" w:cs="Arial"/>
+          <w:lang w:val="en-US"/>
+        </w:rPr>
+        <w:t>cpf</w:t>
+      </w:r>
+      <w:proofErr w:type="spellEnd"/>
+      <w:r>
+        <w:rPr>
+          <w:rFonts w:ascii="Aptos Mono" w:hAnsi="Aptos Mono" w:cs="Arial"/>
+          <w:lang w:val="en-US"/>
+        </w:rPr>
         <w:tab/>
       </w:r>
       <w:r>
         <w:rPr>
           <w:rFonts w:ascii="Aptos Mono" w:hAnsi="Aptos Mono" w:cs="Arial"/>
-          <w:sz w:val="24"/>
-          <w:szCs w:val="24"/>
           <w:lang w:val="en-US"/>
         </w:rPr>
         <w:tab/>
@@ -15180,26 +15363,28 @@
         <w:jc w:val="both"/>
         <w:rPr>
           <w:rFonts w:ascii="Aptos Mono" w:hAnsi="Aptos Mono" w:cs="Arial"/>
-          <w:sz w:val="24"/>
-          <w:szCs w:val="24"/>
         </w:rPr>
       </w:pPr>
       <w:r>
         <w:rPr>
           <w:rFonts w:ascii="Aptos Mono" w:hAnsi="Aptos Mono" w:cs="Arial"/>
-          <w:sz w:val="24"/>
-          <w:szCs w:val="24"/>
           <w:lang w:val="en-US"/>
         </w:rPr>
         <w:t xml:space="preserve">    </w:t>
       </w:r>
-      <w:r>
-        <w:rPr>
-          <w:rFonts w:ascii="Aptos Mono" w:hAnsi="Aptos Mono" w:cs="Arial"/>
-          <w:sz w:val="24"/>
-          <w:szCs w:val="24"/>
-        </w:rPr>
-        <w:t>self.nome = nome</w:t>
+      <w:proofErr w:type="spellStart"/>
+      <w:r>
+        <w:rPr>
+          <w:rFonts w:ascii="Aptos Mono" w:hAnsi="Aptos Mono" w:cs="Arial"/>
+        </w:rPr>
+        <w:t>self.nome</w:t>
+      </w:r>
+      <w:proofErr w:type="spellEnd"/>
+      <w:r>
+        <w:rPr>
+          <w:rFonts w:ascii="Aptos Mono" w:hAnsi="Aptos Mono" w:cs="Arial"/>
+        </w:rPr>
+        <w:t xml:space="preserve"> = nome</w:t>
       </w:r>
     </w:p>
     <w:p>
@@ -15216,16 +15401,12 @@
         <w:rPr>
           <w:rFonts w:ascii="Aptos Mono" w:hAnsi="Aptos Mono" w:cs="Arial"/>
           <w:color w:val="3A7C22" w:themeColor="accent6" w:themeShade="BF"/>
-          <w:sz w:val="24"/>
-          <w:szCs w:val="24"/>
         </w:rPr>
       </w:pPr>
       <w:r>
         <w:rPr>
           <w:rFonts w:ascii="Aptos Mono" w:hAnsi="Aptos Mono" w:cs="Arial"/>
           <w:color w:val="3A7C22" w:themeColor="accent6" w:themeShade="BF"/>
-          <w:sz w:val="24"/>
-          <w:szCs w:val="24"/>
         </w:rPr>
         <w:t>//o id, na verdade, seria preenchido pelo próprio BD/SGBD</w:t>
       </w:r>
@@ -15244,8 +15425,6 @@
         <w:rPr>
           <w:rFonts w:ascii="Aptos Mono" w:hAnsi="Aptos Mono" w:cs="Arial"/>
           <w:color w:val="3A7C22" w:themeColor="accent6" w:themeShade="BF"/>
-          <w:sz w:val="24"/>
-          <w:szCs w:val="24"/>
         </w:rPr>
       </w:pPr>
     </w:p>
@@ -15263,16 +15442,12 @@
         <w:rPr>
           <w:rFonts w:ascii="Aptos Mono" w:hAnsi="Aptos Mono" w:cs="Arial"/>
           <w:color w:val="3A7C22" w:themeColor="accent6" w:themeShade="BF"/>
-          <w:sz w:val="24"/>
-          <w:szCs w:val="24"/>
         </w:rPr>
       </w:pPr>
       <w:r>
         <w:rPr>
           <w:rFonts w:ascii="Aptos Mono" w:hAnsi="Aptos Mono" w:cs="Arial"/>
           <w:color w:val="3A7C22" w:themeColor="accent6" w:themeShade="BF"/>
-          <w:sz w:val="24"/>
-          <w:szCs w:val="24"/>
         </w:rPr>
         <w:t>//</w:t>
       </w:r>
@@ -15280,8 +15455,6 @@
         <w:rPr>
           <w:rFonts w:ascii="Aptos Mono" w:hAnsi="Aptos Mono" w:cs="Arial"/>
           <w:color w:val="3A7C22" w:themeColor="accent6" w:themeShade="BF"/>
-          <w:sz w:val="24"/>
-          <w:szCs w:val="24"/>
         </w:rPr>
         <w:t>quando se i</w:t>
       </w:r>
@@ -15289,8 +15462,6 @@
         <w:rPr>
           <w:rFonts w:ascii="Aptos Mono" w:hAnsi="Aptos Mono" w:cs="Arial"/>
           <w:color w:val="3A7C22" w:themeColor="accent6" w:themeShade="BF"/>
-          <w:sz w:val="24"/>
-          <w:szCs w:val="24"/>
         </w:rPr>
         <w:t>ns</w:t>
       </w:r>
@@ -15298,8 +15469,6 @@
         <w:rPr>
           <w:rFonts w:ascii="Aptos Mono" w:hAnsi="Aptos Mono" w:cs="Arial"/>
           <w:color w:val="3A7C22" w:themeColor="accent6" w:themeShade="BF"/>
-          <w:sz w:val="24"/>
-          <w:szCs w:val="24"/>
         </w:rPr>
         <w:t>tancia o Cliente, pedidos é iniciado como Nulo</w:t>
       </w:r>
@@ -15307,8 +15476,6 @@
         <w:rPr>
           <w:rFonts w:ascii="Aptos Mono" w:hAnsi="Aptos Mono" w:cs="Arial"/>
           <w:color w:val="3A7C22" w:themeColor="accent6" w:themeShade="BF"/>
-          <w:sz w:val="24"/>
-          <w:szCs w:val="24"/>
         </w:rPr>
         <w:t xml:space="preserve">, o que ajuda a </w:t>
       </w:r>
@@ -15316,8 +15483,6 @@
         <w:rPr>
           <w:rFonts w:ascii="Aptos Mono" w:hAnsi="Aptos Mono" w:cs="Arial"/>
           <w:color w:val="3A7C22" w:themeColor="accent6" w:themeShade="BF"/>
-          <w:sz w:val="24"/>
-          <w:szCs w:val="24"/>
         </w:rPr>
         <w:t xml:space="preserve">salvar memória secundária. No cenário que o possível Cliente criou a conta mas NUNCA compra qualquer coisa, </w:t>
       </w:r>
@@ -15325,8 +15490,6 @@
         <w:rPr>
           <w:rFonts w:ascii="Aptos Mono" w:hAnsi="Aptos Mono" w:cs="Arial"/>
           <w:color w:val="3A7C22" w:themeColor="accent6" w:themeShade="BF"/>
-          <w:sz w:val="24"/>
-          <w:szCs w:val="24"/>
         </w:rPr>
         <w:t>a melhor opção é Nulo para a coleção pedidos</w:t>
       </w:r>
@@ -15345,8 +15508,6 @@
         <w:rPr>
           <w:rFonts w:ascii="Aptos Mono" w:hAnsi="Aptos Mono" w:cs="Arial"/>
           <w:color w:val="3A7C22" w:themeColor="accent6" w:themeShade="BF"/>
-          <w:sz w:val="24"/>
-          <w:szCs w:val="24"/>
         </w:rPr>
       </w:pPr>
     </w:p>
@@ -15364,16 +15525,12 @@
         <w:rPr>
           <w:rFonts w:ascii="Aptos Mono" w:hAnsi="Aptos Mono" w:cs="Arial"/>
           <w:color w:val="3A7C22" w:themeColor="accent6" w:themeShade="BF"/>
-          <w:sz w:val="24"/>
-          <w:szCs w:val="24"/>
         </w:rPr>
       </w:pPr>
       <w:r>
         <w:rPr>
           <w:rFonts w:ascii="Aptos Mono" w:hAnsi="Aptos Mono" w:cs="Arial"/>
           <w:color w:val="3A7C22" w:themeColor="accent6" w:themeShade="BF"/>
-          <w:sz w:val="24"/>
-          <w:szCs w:val="24"/>
         </w:rPr>
         <w:t>//quando o Cliente completa qualquer compra, verifica-se se pedidos</w:t>
       </w:r>
@@ -15381,8 +15538,6 @@
         <w:rPr>
           <w:rFonts w:ascii="Aptos Mono" w:hAnsi="Aptos Mono" w:cs="Arial"/>
           <w:color w:val="3A7C22" w:themeColor="accent6" w:themeShade="BF"/>
-          <w:sz w:val="24"/>
-          <w:szCs w:val="24"/>
         </w:rPr>
         <w:t xml:space="preserve"> é Nulo. Se for, cria-se a coleção pedidos; Se não for, simplesmente adiciona-se o novo pedido à coleção</w:t>
       </w:r>
@@ -15400,8 +15555,6 @@
         <w:jc w:val="both"/>
         <w:rPr>
           <w:rFonts w:ascii="Aptos Mono" w:hAnsi="Aptos Mono" w:cs="Arial"/>
-          <w:sz w:val="24"/>
-          <w:szCs w:val="24"/>
         </w:rPr>
       </w:pPr>
     </w:p>
@@ -15418,42 +15571,34 @@
         <w:jc w:val="both"/>
         <w:rPr>
           <w:rFonts w:ascii="Aptos Mono" w:hAnsi="Aptos Mono" w:cs="Arial"/>
-          <w:sz w:val="24"/>
-          <w:szCs w:val="24"/>
           <w:lang w:val="en-US"/>
         </w:rPr>
       </w:pPr>
       <w:r>
         <w:rPr>
           <w:rFonts w:ascii="Aptos Mono" w:hAnsi="Aptos Mono" w:cs="Arial"/>
-          <w:sz w:val="24"/>
-          <w:szCs w:val="24"/>
         </w:rPr>
         <w:t xml:space="preserve">  </w:t>
       </w:r>
       <w:r>
         <w:rPr>
           <w:rFonts w:ascii="Aptos Mono" w:hAnsi="Aptos Mono" w:cs="Arial"/>
-          <w:sz w:val="24"/>
-          <w:szCs w:val="24"/>
           <w:lang w:val="en-US"/>
         </w:rPr>
         <w:t xml:space="preserve">def </w:t>
       </w:r>
-      <w:r>
-        <w:rPr>
-          <w:rFonts w:ascii="Aptos Mono" w:hAnsi="Aptos Mono" w:cs="Arial"/>
-          <w:sz w:val="24"/>
-          <w:szCs w:val="24"/>
+      <w:proofErr w:type="spellStart"/>
+      <w:r>
+        <w:rPr>
+          <w:rFonts w:ascii="Aptos Mono" w:hAnsi="Aptos Mono" w:cs="Arial"/>
           <w:lang w:val="en-US"/>
         </w:rPr>
         <w:t>get_id</w:t>
       </w:r>
-      <w:r>
-        <w:rPr>
-          <w:rFonts w:ascii="Aptos Mono" w:hAnsi="Aptos Mono" w:cs="Arial"/>
-          <w:sz w:val="24"/>
-          <w:szCs w:val="24"/>
+      <w:proofErr w:type="spellEnd"/>
+      <w:r>
+        <w:rPr>
+          <w:rFonts w:ascii="Aptos Mono" w:hAnsi="Aptos Mono" w:cs="Arial"/>
           <w:lang w:val="en-US"/>
         </w:rPr>
         <w:t>()</w:t>
@@ -15472,16 +15617,12 @@
         <w:jc w:val="both"/>
         <w:rPr>
           <w:rFonts w:ascii="Aptos Mono" w:hAnsi="Aptos Mono" w:cs="Arial"/>
-          <w:sz w:val="24"/>
-          <w:szCs w:val="24"/>
           <w:lang w:val="en-US"/>
         </w:rPr>
       </w:pPr>
       <w:r>
         <w:rPr>
           <w:rFonts w:ascii="Aptos Mono" w:hAnsi="Aptos Mono" w:cs="Arial"/>
-          <w:sz w:val="24"/>
-          <w:szCs w:val="24"/>
           <w:lang w:val="en-US"/>
         </w:rPr>
         <w:t xml:space="preserve">  </w:t>
@@ -15489,8 +15630,6 @@
       <w:r>
         <w:rPr>
           <w:rFonts w:ascii="Aptos Mono" w:hAnsi="Aptos Mono" w:cs="Arial"/>
-          <w:sz w:val="24"/>
-          <w:szCs w:val="24"/>
           <w:lang w:val="en-US"/>
         </w:rPr>
         <w:t xml:space="preserve">  </w:t>
@@ -15498,8 +15637,6 @@
       <w:r>
         <w:rPr>
           <w:rFonts w:ascii="Aptos Mono" w:hAnsi="Aptos Mono" w:cs="Arial"/>
-          <w:sz w:val="24"/>
-          <w:szCs w:val="24"/>
           <w:lang w:val="en-US"/>
         </w:rPr>
         <w:t>return self.id</w:t>
@@ -15518,16 +15655,12 @@
         <w:jc w:val="both"/>
         <w:rPr>
           <w:rFonts w:ascii="Aptos Mono" w:hAnsi="Aptos Mono" w:cs="Arial"/>
-          <w:sz w:val="24"/>
-          <w:szCs w:val="24"/>
           <w:lang w:val="en-US"/>
         </w:rPr>
       </w:pPr>
       <w:r>
         <w:rPr>
           <w:rFonts w:ascii="Aptos Mono" w:hAnsi="Aptos Mono" w:cs="Arial"/>
-          <w:sz w:val="24"/>
-          <w:szCs w:val="24"/>
           <w:lang w:val="en-US"/>
         </w:rPr>
         <w:t xml:space="preserve">  </w:t>
@@ -15535,26 +15668,22 @@
       <w:r>
         <w:rPr>
           <w:rFonts w:ascii="Aptos Mono" w:hAnsi="Aptos Mono" w:cs="Arial"/>
-          <w:sz w:val="24"/>
-          <w:szCs w:val="24"/>
           <w:lang w:val="en-US"/>
         </w:rPr>
         <w:t xml:space="preserve">def </w:t>
       </w:r>
-      <w:r>
-        <w:rPr>
-          <w:rFonts w:ascii="Aptos Mono" w:hAnsi="Aptos Mono" w:cs="Arial"/>
-          <w:sz w:val="24"/>
-          <w:szCs w:val="24"/>
+      <w:proofErr w:type="spellStart"/>
+      <w:r>
+        <w:rPr>
+          <w:rFonts w:ascii="Aptos Mono" w:hAnsi="Aptos Mono" w:cs="Arial"/>
           <w:lang w:val="en-US"/>
         </w:rPr>
         <w:t>set_id</w:t>
       </w:r>
-      <w:r>
-        <w:rPr>
-          <w:rFonts w:ascii="Aptos Mono" w:hAnsi="Aptos Mono" w:cs="Arial"/>
-          <w:sz w:val="24"/>
-          <w:szCs w:val="24"/>
+      <w:proofErr w:type="spellEnd"/>
+      <w:r>
+        <w:rPr>
+          <w:rFonts w:ascii="Aptos Mono" w:hAnsi="Aptos Mono" w:cs="Arial"/>
           <w:lang w:val="en-US"/>
         </w:rPr>
         <w:t>()</w:t>
@@ -15573,16 +15702,12 @@
         <w:jc w:val="both"/>
         <w:rPr>
           <w:rFonts w:ascii="Aptos Mono" w:hAnsi="Aptos Mono" w:cs="Arial"/>
-          <w:sz w:val="24"/>
-          <w:szCs w:val="24"/>
           <w:lang w:val="en-US"/>
         </w:rPr>
       </w:pPr>
       <w:r>
         <w:rPr>
           <w:rFonts w:ascii="Aptos Mono" w:hAnsi="Aptos Mono" w:cs="Arial"/>
-          <w:sz w:val="24"/>
-          <w:szCs w:val="24"/>
           <w:lang w:val="en-US"/>
         </w:rPr>
         <w:t xml:space="preserve">  </w:t>
@@ -15590,8 +15715,6 @@
       <w:r>
         <w:rPr>
           <w:rFonts w:ascii="Aptos Mono" w:hAnsi="Aptos Mono" w:cs="Arial"/>
-          <w:sz w:val="24"/>
-          <w:szCs w:val="24"/>
           <w:lang w:val="en-US"/>
         </w:rPr>
         <w:t xml:space="preserve">  </w:t>
@@ -15599,8 +15722,6 @@
       <w:r>
         <w:rPr>
           <w:rFonts w:ascii="Aptos Mono" w:hAnsi="Aptos Mono" w:cs="Arial"/>
-          <w:sz w:val="24"/>
-          <w:szCs w:val="24"/>
           <w:lang w:val="en-US"/>
         </w:rPr>
         <w:t>self.id = id</w:t>
@@ -15619,8 +15740,6 @@
         <w:jc w:val="both"/>
         <w:rPr>
           <w:rFonts w:ascii="Aptos Mono" w:hAnsi="Aptos Mono" w:cs="Arial"/>
-          <w:sz w:val="24"/>
-          <w:szCs w:val="24"/>
           <w:lang w:val="en-US"/>
         </w:rPr>
       </w:pPr>
@@ -15638,16 +15757,12 @@
         <w:jc w:val="both"/>
         <w:rPr>
           <w:rFonts w:ascii="Aptos Mono" w:hAnsi="Aptos Mono" w:cs="Arial"/>
-          <w:sz w:val="24"/>
-          <w:szCs w:val="24"/>
           <w:lang w:val="en-US"/>
         </w:rPr>
       </w:pPr>
       <w:r>
         <w:rPr>
           <w:rFonts w:ascii="Aptos Mono" w:hAnsi="Aptos Mono" w:cs="Arial"/>
-          <w:sz w:val="24"/>
-          <w:szCs w:val="24"/>
           <w:lang w:val="en-US"/>
         </w:rPr>
         <w:t xml:space="preserve">  </w:t>
@@ -15655,26 +15770,29 @@
       <w:r>
         <w:rPr>
           <w:rFonts w:ascii="Aptos Mono" w:hAnsi="Aptos Mono" w:cs="Arial"/>
-          <w:sz w:val="24"/>
-          <w:szCs w:val="24"/>
           <w:lang w:val="en-US"/>
         </w:rPr>
-        <w:t>def get_</w:t>
-      </w:r>
-      <w:r>
-        <w:rPr>
-          <w:rFonts w:ascii="Aptos Mono" w:hAnsi="Aptos Mono" w:cs="Arial"/>
-          <w:sz w:val="24"/>
-          <w:szCs w:val="24"/>
+        <w:t xml:space="preserve">def </w:t>
+      </w:r>
+      <w:proofErr w:type="spellStart"/>
+      <w:r>
+        <w:rPr>
+          <w:rFonts w:ascii="Aptos Mono" w:hAnsi="Aptos Mono" w:cs="Arial"/>
           <w:lang w:val="en-US"/>
         </w:rPr>
+        <w:t>get_</w:t>
+      </w:r>
+      <w:r>
+        <w:rPr>
+          <w:rFonts w:ascii="Aptos Mono" w:hAnsi="Aptos Mono" w:cs="Arial"/>
+          <w:lang w:val="en-US"/>
+        </w:rPr>
         <w:t>cpf</w:t>
       </w:r>
-      <w:r>
-        <w:rPr>
-          <w:rFonts w:ascii="Aptos Mono" w:hAnsi="Aptos Mono" w:cs="Arial"/>
-          <w:sz w:val="24"/>
-          <w:szCs w:val="24"/>
+      <w:proofErr w:type="spellEnd"/>
+      <w:r>
+        <w:rPr>
+          <w:rFonts w:ascii="Aptos Mono" w:hAnsi="Aptos Mono" w:cs="Arial"/>
           <w:lang w:val="en-US"/>
         </w:rPr>
         <w:t>()</w:t>
@@ -15693,16 +15811,12 @@
         <w:jc w:val="both"/>
         <w:rPr>
           <w:rFonts w:ascii="Aptos Mono" w:hAnsi="Aptos Mono" w:cs="Arial"/>
-          <w:sz w:val="24"/>
-          <w:szCs w:val="24"/>
           <w:lang w:val="en-US"/>
         </w:rPr>
       </w:pPr>
       <w:r>
         <w:rPr>
           <w:rFonts w:ascii="Aptos Mono" w:hAnsi="Aptos Mono" w:cs="Arial"/>
-          <w:sz w:val="24"/>
-          <w:szCs w:val="24"/>
           <w:lang w:val="en-US"/>
         </w:rPr>
         <w:t xml:space="preserve">  </w:t>
@@ -15710,8 +15824,6 @@
       <w:r>
         <w:rPr>
           <w:rFonts w:ascii="Aptos Mono" w:hAnsi="Aptos Mono" w:cs="Arial"/>
-          <w:sz w:val="24"/>
-          <w:szCs w:val="24"/>
           <w:lang w:val="en-US"/>
         </w:rPr>
         <w:t xml:space="preserve">  </w:t>
@@ -15719,21 +15831,26 @@
       <w:r>
         <w:rPr>
           <w:rFonts w:ascii="Aptos Mono" w:hAnsi="Aptos Mono" w:cs="Arial"/>
-          <w:sz w:val="24"/>
-          <w:szCs w:val="24"/>
           <w:lang w:val="en-US"/>
         </w:rPr>
-        <w:t>return self.</w:t>
-      </w:r>
-      <w:r>
-        <w:rPr>
-          <w:rFonts w:ascii="Aptos Mono" w:hAnsi="Aptos Mono" w:cs="Arial"/>
-          <w:sz w:val="24"/>
-          <w:szCs w:val="24"/>
+        <w:t xml:space="preserve">return </w:t>
+      </w:r>
+      <w:proofErr w:type="spellStart"/>
+      <w:r>
+        <w:rPr>
+          <w:rFonts w:ascii="Aptos Mono" w:hAnsi="Aptos Mono" w:cs="Arial"/>
           <w:lang w:val="en-US"/>
         </w:rPr>
+        <w:t>self.</w:t>
+      </w:r>
+      <w:r>
+        <w:rPr>
+          <w:rFonts w:ascii="Aptos Mono" w:hAnsi="Aptos Mono" w:cs="Arial"/>
+          <w:lang w:val="en-US"/>
+        </w:rPr>
         <w:t>cpf</w:t>
       </w:r>
+      <w:proofErr w:type="spellEnd"/>
     </w:p>
     <w:p>
       <w:pPr>
@@ -15748,16 +15865,12 @@
         <w:jc w:val="both"/>
         <w:rPr>
           <w:rFonts w:ascii="Aptos Mono" w:hAnsi="Aptos Mono" w:cs="Arial"/>
-          <w:sz w:val="24"/>
-          <w:szCs w:val="24"/>
           <w:lang w:val="en-US"/>
         </w:rPr>
       </w:pPr>
       <w:r>
         <w:rPr>
           <w:rFonts w:ascii="Aptos Mono" w:hAnsi="Aptos Mono" w:cs="Arial"/>
-          <w:sz w:val="24"/>
-          <w:szCs w:val="24"/>
           <w:lang w:val="en-US"/>
         </w:rPr>
         <w:t xml:space="preserve">  </w:t>
@@ -15765,26 +15878,29 @@
       <w:r>
         <w:rPr>
           <w:rFonts w:ascii="Aptos Mono" w:hAnsi="Aptos Mono" w:cs="Arial"/>
-          <w:sz w:val="24"/>
-          <w:szCs w:val="24"/>
           <w:lang w:val="en-US"/>
         </w:rPr>
-        <w:t>def set_</w:t>
-      </w:r>
-      <w:r>
-        <w:rPr>
-          <w:rFonts w:ascii="Aptos Mono" w:hAnsi="Aptos Mono" w:cs="Arial"/>
-          <w:sz w:val="24"/>
-          <w:szCs w:val="24"/>
+        <w:t xml:space="preserve">def </w:t>
+      </w:r>
+      <w:proofErr w:type="spellStart"/>
+      <w:r>
+        <w:rPr>
+          <w:rFonts w:ascii="Aptos Mono" w:hAnsi="Aptos Mono" w:cs="Arial"/>
           <w:lang w:val="en-US"/>
         </w:rPr>
+        <w:t>set_</w:t>
+      </w:r>
+      <w:r>
+        <w:rPr>
+          <w:rFonts w:ascii="Aptos Mono" w:hAnsi="Aptos Mono" w:cs="Arial"/>
+          <w:lang w:val="en-US"/>
+        </w:rPr>
         <w:t>cpf</w:t>
       </w:r>
-      <w:r>
-        <w:rPr>
-          <w:rFonts w:ascii="Aptos Mono" w:hAnsi="Aptos Mono" w:cs="Arial"/>
-          <w:sz w:val="24"/>
-          <w:szCs w:val="24"/>
+      <w:proofErr w:type="spellEnd"/>
+      <w:r>
+        <w:rPr>
+          <w:rFonts w:ascii="Aptos Mono" w:hAnsi="Aptos Mono" w:cs="Arial"/>
           <w:lang w:val="en-US"/>
         </w:rPr>
         <w:t>()</w:t>
@@ -15803,16 +15919,12 @@
         <w:jc w:val="both"/>
         <w:rPr>
           <w:rFonts w:ascii="Aptos Mono" w:hAnsi="Aptos Mono" w:cs="Arial"/>
-          <w:sz w:val="24"/>
-          <w:szCs w:val="24"/>
           <w:lang w:val="en-US"/>
         </w:rPr>
       </w:pPr>
       <w:r>
         <w:rPr>
           <w:rFonts w:ascii="Aptos Mono" w:hAnsi="Aptos Mono" w:cs="Arial"/>
-          <w:sz w:val="24"/>
-          <w:szCs w:val="24"/>
           <w:lang w:val="en-US"/>
         </w:rPr>
         <w:t xml:space="preserve">  </w:t>
@@ -15820,17 +15932,14 @@
       <w:r>
         <w:rPr>
           <w:rFonts w:ascii="Aptos Mono" w:hAnsi="Aptos Mono" w:cs="Arial"/>
-          <w:sz w:val="24"/>
-          <w:szCs w:val="24"/>
           <w:lang w:val="en-US"/>
         </w:rPr>
         <w:t xml:space="preserve">  </w:t>
       </w:r>
-      <w:r>
-        <w:rPr>
-          <w:rFonts w:ascii="Aptos Mono" w:hAnsi="Aptos Mono" w:cs="Arial"/>
-          <w:sz w:val="24"/>
-          <w:szCs w:val="24"/>
+      <w:proofErr w:type="spellStart"/>
+      <w:r>
+        <w:rPr>
+          <w:rFonts w:ascii="Aptos Mono" w:hAnsi="Aptos Mono" w:cs="Arial"/>
           <w:lang w:val="en-US"/>
         </w:rPr>
         <w:t>self.</w:t>
@@ -15838,30 +15947,27 @@
       <w:r>
         <w:rPr>
           <w:rFonts w:ascii="Aptos Mono" w:hAnsi="Aptos Mono" w:cs="Arial"/>
-          <w:sz w:val="24"/>
-          <w:szCs w:val="24"/>
           <w:lang w:val="en-US"/>
         </w:rPr>
         <w:t>cpf</w:t>
       </w:r>
-      <w:r>
-        <w:rPr>
-          <w:rFonts w:ascii="Aptos Mono" w:hAnsi="Aptos Mono" w:cs="Arial"/>
-          <w:sz w:val="24"/>
-          <w:szCs w:val="24"/>
+      <w:proofErr w:type="spellEnd"/>
+      <w:r>
+        <w:rPr>
+          <w:rFonts w:ascii="Aptos Mono" w:hAnsi="Aptos Mono" w:cs="Arial"/>
           <w:lang w:val="en-US"/>
         </w:rPr>
         <w:t xml:space="preserve"> = </w:t>
       </w:r>
-      <w:r>
-        <w:rPr>
-          <w:rFonts w:ascii="Aptos Mono" w:hAnsi="Aptos Mono" w:cs="Arial"/>
-          <w:sz w:val="24"/>
-          <w:szCs w:val="24"/>
+      <w:proofErr w:type="spellStart"/>
+      <w:r>
+        <w:rPr>
+          <w:rFonts w:ascii="Aptos Mono" w:hAnsi="Aptos Mono" w:cs="Arial"/>
           <w:lang w:val="en-US"/>
         </w:rPr>
         <w:t>cpf</w:t>
       </w:r>
+      <w:proofErr w:type="spellEnd"/>
     </w:p>
     <w:p>
       <w:pPr>
@@ -15876,8 +15982,6 @@
         <w:jc w:val="both"/>
         <w:rPr>
           <w:rFonts w:ascii="Aptos Mono" w:hAnsi="Aptos Mono" w:cs="Arial"/>
-          <w:sz w:val="24"/>
-          <w:szCs w:val="24"/>
           <w:lang w:val="en-US"/>
         </w:rPr>
       </w:pPr>
@@ -15895,43 +15999,28 @@
         <w:jc w:val="both"/>
         <w:rPr>
           <w:rFonts w:ascii="Aptos Mono" w:hAnsi="Aptos Mono" w:cs="Arial"/>
-          <w:sz w:val="24"/>
-          <w:szCs w:val="24"/>
           <w:lang w:val="en-US"/>
         </w:rPr>
       </w:pPr>
       <w:r>
         <w:rPr>
           <w:rFonts w:ascii="Aptos Mono" w:hAnsi="Aptos Mono" w:cs="Arial"/>
-          <w:sz w:val="24"/>
-          <w:szCs w:val="24"/>
           <w:lang w:val="en-US"/>
         </w:rPr>
-        <w:t xml:space="preserve">  </w:t>
-      </w:r>
-      <w:r>
-        <w:rPr>
-          <w:rFonts w:ascii="Aptos Mono" w:hAnsi="Aptos Mono" w:cs="Arial"/>
-          <w:sz w:val="24"/>
-          <w:szCs w:val="24"/>
+        <w:t xml:space="preserve">  def </w:t>
+      </w:r>
+      <w:proofErr w:type="spellStart"/>
+      <w:r>
+        <w:rPr>
+          <w:rFonts w:ascii="Aptos Mono" w:hAnsi="Aptos Mono" w:cs="Arial"/>
           <w:lang w:val="en-US"/>
         </w:rPr>
-        <w:t>def get_</w:t>
-      </w:r>
-      <w:r>
-        <w:rPr>
-          <w:rFonts w:ascii="Aptos Mono" w:hAnsi="Aptos Mono" w:cs="Arial"/>
-          <w:sz w:val="24"/>
-          <w:szCs w:val="24"/>
-          <w:lang w:val="en-US"/>
-        </w:rPr>
-        <w:t>nome</w:t>
-      </w:r>
-      <w:r>
-        <w:rPr>
-          <w:rFonts w:ascii="Aptos Mono" w:hAnsi="Aptos Mono" w:cs="Arial"/>
-          <w:sz w:val="24"/>
-          <w:szCs w:val="24"/>
+        <w:t>get_nome</w:t>
+      </w:r>
+      <w:proofErr w:type="spellEnd"/>
+      <w:r>
+        <w:rPr>
+          <w:rFonts w:ascii="Aptos Mono" w:hAnsi="Aptos Mono" w:cs="Arial"/>
           <w:lang w:val="en-US"/>
         </w:rPr>
         <w:t>()</w:t>
@@ -15950,47 +16039,25 @@
         <w:jc w:val="both"/>
         <w:rPr>
           <w:rFonts w:ascii="Aptos Mono" w:hAnsi="Aptos Mono" w:cs="Arial"/>
-          <w:sz w:val="24"/>
-          <w:szCs w:val="24"/>
           <w:lang w:val="en-US"/>
         </w:rPr>
       </w:pPr>
       <w:r>
         <w:rPr>
           <w:rFonts w:ascii="Aptos Mono" w:hAnsi="Aptos Mono" w:cs="Arial"/>
-          <w:sz w:val="24"/>
-          <w:szCs w:val="24"/>
           <w:lang w:val="en-US"/>
         </w:rPr>
-        <w:t xml:space="preserve">  </w:t>
-      </w:r>
-      <w:r>
-        <w:rPr>
-          <w:rFonts w:ascii="Aptos Mono" w:hAnsi="Aptos Mono" w:cs="Arial"/>
-          <w:sz w:val="24"/>
-          <w:szCs w:val="24"/>
+        <w:t xml:space="preserve">    return </w:t>
+      </w:r>
+      <w:proofErr w:type="spellStart"/>
+      <w:r>
+        <w:rPr>
+          <w:rFonts w:ascii="Aptos Mono" w:hAnsi="Aptos Mono" w:cs="Arial"/>
           <w:lang w:val="en-US"/>
         </w:rPr>
-        <w:t xml:space="preserve">  </w:t>
-      </w:r>
-      <w:r>
-        <w:rPr>
-          <w:rFonts w:ascii="Aptos Mono" w:hAnsi="Aptos Mono" w:cs="Arial"/>
-          <w:sz w:val="24"/>
-          <w:szCs w:val="24"/>
-          <w:lang w:val="en-US"/>
-        </w:rPr>
-        <w:t>return self.</w:t>
-      </w:r>
-      <w:r>
-        <w:rPr>
-          <w:rFonts w:ascii="Aptos Mono" w:hAnsi="Aptos Mono" w:cs="Arial"/>
-          <w:sz w:val="24"/>
-          <w:szCs w:val="24"/>
-          <w:lang w:val="en-US"/>
-        </w:rPr>
-        <w:t>nome</w:t>
-      </w:r>
+        <w:t>self.nome</w:t>
+      </w:r>
+      <w:proofErr w:type="spellEnd"/>
     </w:p>
     <w:p>
       <w:pPr>
@@ -16005,32 +16072,40 @@
         <w:jc w:val="both"/>
         <w:rPr>
           <w:rFonts w:ascii="Aptos Mono" w:hAnsi="Aptos Mono" w:cs="Arial"/>
-          <w:sz w:val="24"/>
-          <w:szCs w:val="24"/>
         </w:rPr>
       </w:pPr>
       <w:r>
         <w:rPr>
           <w:rFonts w:ascii="Aptos Mono" w:hAnsi="Aptos Mono" w:cs="Arial"/>
-          <w:sz w:val="24"/>
-          <w:szCs w:val="24"/>
           <w:lang w:val="en-US"/>
         </w:rPr>
         <w:t xml:space="preserve">  </w:t>
       </w:r>
-      <w:r>
-        <w:rPr>
-          <w:rFonts w:ascii="Aptos Mono" w:hAnsi="Aptos Mono" w:cs="Arial"/>
-          <w:sz w:val="24"/>
-          <w:szCs w:val="24"/>
-        </w:rPr>
-        <w:t>def set_nome</w:t>
-      </w:r>
-      <w:r>
-        <w:rPr>
-          <w:rFonts w:ascii="Aptos Mono" w:hAnsi="Aptos Mono" w:cs="Arial"/>
-          <w:sz w:val="24"/>
-          <w:szCs w:val="24"/>
+      <w:proofErr w:type="spellStart"/>
+      <w:r>
+        <w:rPr>
+          <w:rFonts w:ascii="Aptos Mono" w:hAnsi="Aptos Mono" w:cs="Arial"/>
+        </w:rPr>
+        <w:t>def</w:t>
+      </w:r>
+      <w:proofErr w:type="spellEnd"/>
+      <w:r>
+        <w:rPr>
+          <w:rFonts w:ascii="Aptos Mono" w:hAnsi="Aptos Mono" w:cs="Arial"/>
+        </w:rPr>
+        <w:t xml:space="preserve"> </w:t>
+      </w:r>
+      <w:proofErr w:type="spellStart"/>
+      <w:r>
+        <w:rPr>
+          <w:rFonts w:ascii="Aptos Mono" w:hAnsi="Aptos Mono" w:cs="Arial"/>
+        </w:rPr>
+        <w:t>set_nome</w:t>
+      </w:r>
+      <w:proofErr w:type="spellEnd"/>
+      <w:r>
+        <w:rPr>
+          <w:rFonts w:ascii="Aptos Mono" w:hAnsi="Aptos Mono" w:cs="Arial"/>
         </w:rPr>
         <w:t>()</w:t>
       </w:r>
@@ -16048,17 +16123,27 @@
         <w:jc w:val="both"/>
         <w:rPr>
           <w:rFonts w:ascii="Aptos Mono" w:hAnsi="Aptos Mono" w:cs="Arial"/>
-          <w:sz w:val="24"/>
-          <w:szCs w:val="24"/>
         </w:rPr>
       </w:pPr>
       <w:r>
         <w:rPr>
           <w:rFonts w:ascii="Aptos Mono" w:hAnsi="Aptos Mono" w:cs="Arial"/>
-          <w:sz w:val="24"/>
-          <w:szCs w:val="24"/>
-        </w:rPr>
-        <w:t xml:space="preserve">    self.nome = nome</w:t>
+        </w:rPr>
+        <w:t xml:space="preserve">    </w:t>
+      </w:r>
+      <w:proofErr w:type="spellStart"/>
+      <w:r>
+        <w:rPr>
+          <w:rFonts w:ascii="Aptos Mono" w:hAnsi="Aptos Mono" w:cs="Arial"/>
+        </w:rPr>
+        <w:t>self.nome</w:t>
+      </w:r>
+      <w:proofErr w:type="spellEnd"/>
+      <w:r>
+        <w:rPr>
+          <w:rFonts w:ascii="Aptos Mono" w:hAnsi="Aptos Mono" w:cs="Arial"/>
+        </w:rPr>
+        <w:t xml:space="preserve"> = nome</w:t>
       </w:r>
     </w:p>
     <w:p>
@@ -16074,8 +16159,6 @@
         <w:jc w:val="both"/>
         <w:rPr>
           <w:rFonts w:ascii="Aptos Mono" w:hAnsi="Aptos Mono" w:cs="Arial"/>
-          <w:sz w:val="24"/>
-          <w:szCs w:val="24"/>
         </w:rPr>
       </w:pPr>
     </w:p>
@@ -16092,39 +16175,45 @@
         <w:jc w:val="both"/>
         <w:rPr>
           <w:rFonts w:ascii="Aptos Mono" w:hAnsi="Aptos Mono" w:cs="Arial"/>
-          <w:sz w:val="24"/>
-          <w:szCs w:val="24"/>
         </w:rPr>
       </w:pPr>
       <w:r>
         <w:rPr>
           <w:rFonts w:ascii="Aptos Mono" w:hAnsi="Aptos Mono" w:cs="Arial"/>
-          <w:sz w:val="24"/>
-          <w:szCs w:val="24"/>
         </w:rPr>
         <w:t xml:space="preserve">  </w:t>
       </w:r>
-      <w:r>
-        <w:rPr>
-          <w:rFonts w:ascii="Aptos Mono" w:hAnsi="Aptos Mono" w:cs="Arial"/>
-          <w:sz w:val="24"/>
-          <w:szCs w:val="24"/>
-        </w:rPr>
-        <w:t>def get_</w:t>
-      </w:r>
-      <w:r>
-        <w:rPr>
-          <w:rFonts w:ascii="Aptos Mono" w:hAnsi="Aptos Mono" w:cs="Arial"/>
-          <w:sz w:val="24"/>
-          <w:szCs w:val="24"/>
+      <w:proofErr w:type="spellStart"/>
+      <w:r>
+        <w:rPr>
+          <w:rFonts w:ascii="Aptos Mono" w:hAnsi="Aptos Mono" w:cs="Arial"/>
+        </w:rPr>
+        <w:t>def</w:t>
+      </w:r>
+      <w:proofErr w:type="spellEnd"/>
+      <w:r>
+        <w:rPr>
+          <w:rFonts w:ascii="Aptos Mono" w:hAnsi="Aptos Mono" w:cs="Arial"/>
+        </w:rPr>
+        <w:t xml:space="preserve"> </w:t>
+      </w:r>
+      <w:proofErr w:type="spellStart"/>
+      <w:r>
+        <w:rPr>
+          <w:rFonts w:ascii="Aptos Mono" w:hAnsi="Aptos Mono" w:cs="Arial"/>
+        </w:rPr>
+        <w:t>get_</w:t>
+      </w:r>
+      <w:r>
+        <w:rPr>
+          <w:rFonts w:ascii="Aptos Mono" w:hAnsi="Aptos Mono" w:cs="Arial"/>
         </w:rPr>
         <w:t>pedidos</w:t>
       </w:r>
-      <w:r>
-        <w:rPr>
-          <w:rFonts w:ascii="Aptos Mono" w:hAnsi="Aptos Mono" w:cs="Arial"/>
-          <w:sz w:val="24"/>
-          <w:szCs w:val="24"/>
+      <w:proofErr w:type="spellEnd"/>
+      <w:r>
+        <w:rPr>
+          <w:rFonts w:ascii="Aptos Mono" w:hAnsi="Aptos Mono" w:cs="Arial"/>
         </w:rPr>
         <w:t>()</w:t>
       </w:r>
@@ -16142,50 +16231,48 @@
         <w:jc w:val="both"/>
         <w:rPr>
           <w:rFonts w:ascii="Aptos Mono" w:hAnsi="Aptos Mono" w:cs="Arial"/>
-          <w:sz w:val="24"/>
-          <w:szCs w:val="24"/>
         </w:rPr>
       </w:pPr>
       <w:r>
         <w:rPr>
           <w:rFonts w:ascii="Aptos Mono" w:hAnsi="Aptos Mono" w:cs="Arial"/>
-          <w:sz w:val="24"/>
-          <w:szCs w:val="24"/>
         </w:rPr>
         <w:t xml:space="preserve">  </w:t>
       </w:r>
       <w:r>
         <w:rPr>
           <w:rFonts w:ascii="Aptos Mono" w:hAnsi="Aptos Mono" w:cs="Arial"/>
-          <w:sz w:val="24"/>
-          <w:szCs w:val="24"/>
+        </w:rPr>
+        <w:t xml:space="preserve">  </w:t>
+      </w:r>
+      <w:proofErr w:type="spellStart"/>
+      <w:r>
+        <w:rPr>
+          <w:rFonts w:ascii="Aptos Mono" w:hAnsi="Aptos Mono" w:cs="Arial"/>
+        </w:rPr>
+        <w:t>return</w:t>
+      </w:r>
+      <w:proofErr w:type="spellEnd"/>
+      <w:r>
+        <w:rPr>
+          <w:rFonts w:ascii="Aptos Mono" w:hAnsi="Aptos Mono" w:cs="Arial"/>
         </w:rPr>
         <w:t xml:space="preserve"> </w:t>
       </w:r>
-      <w:r>
-        <w:rPr>
-          <w:rFonts w:ascii="Aptos Mono" w:hAnsi="Aptos Mono" w:cs="Arial"/>
-          <w:sz w:val="24"/>
-          <w:szCs w:val="24"/>
-        </w:rPr>
-        <w:t xml:space="preserve"> </w:t>
-      </w:r>
-      <w:r>
-        <w:rPr>
-          <w:rFonts w:ascii="Aptos Mono" w:hAnsi="Aptos Mono" w:cs="Arial"/>
-          <w:sz w:val="24"/>
-          <w:szCs w:val="24"/>
-        </w:rPr>
-        <w:t>return self.</w:t>
-      </w:r>
-      <w:r>
-        <w:rPr>
-          <w:rFonts w:ascii="Aptos Mono" w:hAnsi="Aptos Mono" w:cs="Arial"/>
-          <w:sz w:val="24"/>
-          <w:szCs w:val="24"/>
+      <w:proofErr w:type="spellStart"/>
+      <w:r>
+        <w:rPr>
+          <w:rFonts w:ascii="Aptos Mono" w:hAnsi="Aptos Mono" w:cs="Arial"/>
+        </w:rPr>
+        <w:t>self.</w:t>
+      </w:r>
+      <w:r>
+        <w:rPr>
+          <w:rFonts w:ascii="Aptos Mono" w:hAnsi="Aptos Mono" w:cs="Arial"/>
         </w:rPr>
         <w:t>pedidos</w:t>
       </w:r>
+      <w:proofErr w:type="spellEnd"/>
     </w:p>
     <w:p>
       <w:pPr>
@@ -16201,18 +16288,30 @@
         <w:rPr>
           <w:rFonts w:ascii="Aptos Mono" w:hAnsi="Aptos Mono" w:cs="Arial"/>
           <w:color w:val="3A7C22" w:themeColor="accent6" w:themeShade="BF"/>
-          <w:sz w:val="24"/>
-          <w:szCs w:val="24"/>
         </w:rPr>
       </w:pPr>
       <w:r>
         <w:rPr>
           <w:rFonts w:ascii="Aptos Mono" w:hAnsi="Aptos Mono" w:cs="Arial"/>
           <w:color w:val="3A7C22" w:themeColor="accent6" w:themeShade="BF"/>
-          <w:sz w:val="24"/>
-          <w:szCs w:val="24"/>
-        </w:rPr>
-        <w:t>//nunca se cria um SET para coleções (vetores, listas, set, etc)</w:t>
+        </w:rPr>
+        <w:t xml:space="preserve">//nunca se cria um SET para coleções (vetores, listas, set, </w:t>
+      </w:r>
+      <w:proofErr w:type="spellStart"/>
+      <w:r>
+        <w:rPr>
+          <w:rFonts w:ascii="Aptos Mono" w:hAnsi="Aptos Mono" w:cs="Arial"/>
+          <w:color w:val="3A7C22" w:themeColor="accent6" w:themeShade="BF"/>
+        </w:rPr>
+        <w:t>etc</w:t>
+      </w:r>
+      <w:proofErr w:type="spellEnd"/>
+      <w:r>
+        <w:rPr>
+          <w:rFonts w:ascii="Aptos Mono" w:hAnsi="Aptos Mono" w:cs="Arial"/>
+          <w:color w:val="3A7C22" w:themeColor="accent6" w:themeShade="BF"/>
+        </w:rPr>
+        <w:t>)</w:t>
       </w:r>
     </w:p>
     <w:p>
@@ -16229,8 +16328,6 @@
         <w:rPr>
           <w:rFonts w:ascii="Aptos Mono" w:hAnsi="Aptos Mono" w:cs="Arial"/>
           <w:color w:val="3A7C22" w:themeColor="accent6" w:themeShade="BF"/>
-          <w:sz w:val="24"/>
-          <w:szCs w:val="24"/>
         </w:rPr>
       </w:pPr>
     </w:p>
@@ -16247,24 +16344,18 @@
         <w:jc w:val="both"/>
         <w:rPr>
           <w:rFonts w:ascii="Aptos Mono" w:hAnsi="Aptos Mono" w:cs="Arial"/>
-          <w:sz w:val="24"/>
-          <w:szCs w:val="24"/>
           <w:lang w:val="en-US"/>
         </w:rPr>
       </w:pPr>
       <w:r>
         <w:rPr>
           <w:rFonts w:ascii="Aptos Mono" w:hAnsi="Aptos Mono" w:cs="Arial"/>
-          <w:sz w:val="24"/>
-          <w:szCs w:val="24"/>
         </w:rPr>
         <w:t xml:space="preserve">  </w:t>
       </w:r>
       <w:r>
         <w:rPr>
           <w:rFonts w:ascii="Aptos Mono" w:hAnsi="Aptos Mono" w:cs="Arial"/>
-          <w:sz w:val="24"/>
-          <w:szCs w:val="24"/>
           <w:lang w:val="en-US"/>
         </w:rPr>
         <w:t>def</w:t>
@@ -16272,17 +16363,22 @@
       <w:r>
         <w:rPr>
           <w:rFonts w:ascii="Aptos Mono" w:hAnsi="Aptos Mono" w:cs="Arial"/>
-          <w:sz w:val="24"/>
-          <w:szCs w:val="24"/>
           <w:lang w:val="en-US"/>
         </w:rPr>
-        <w:t xml:space="preserve"> to_string</w:t>
-      </w:r>
-      <w:r>
-        <w:rPr>
-          <w:rFonts w:ascii="Aptos Mono" w:hAnsi="Aptos Mono" w:cs="Arial"/>
-          <w:sz w:val="24"/>
-          <w:szCs w:val="24"/>
+        <w:t xml:space="preserve"> </w:t>
+      </w:r>
+      <w:proofErr w:type="spellStart"/>
+      <w:r>
+        <w:rPr>
+          <w:rFonts w:ascii="Aptos Mono" w:hAnsi="Aptos Mono" w:cs="Arial"/>
+          <w:lang w:val="en-US"/>
+        </w:rPr>
+        <w:t>to_string</w:t>
+      </w:r>
+      <w:proofErr w:type="spellEnd"/>
+      <w:r>
+        <w:rPr>
+          <w:rFonts w:ascii="Aptos Mono" w:hAnsi="Aptos Mono" w:cs="Arial"/>
           <w:lang w:val="en-US"/>
         </w:rPr>
         <w:t>:</w:t>
@@ -16301,16 +16397,12 @@
         <w:jc w:val="both"/>
         <w:rPr>
           <w:rFonts w:ascii="Arial" w:hAnsi="Arial" w:cs="Arial"/>
-          <w:sz w:val="24"/>
-          <w:szCs w:val="24"/>
           <w:lang w:val="en-US"/>
         </w:rPr>
       </w:pPr>
       <w:r>
         <w:rPr>
           <w:rFonts w:ascii="Aptos Mono" w:hAnsi="Aptos Mono" w:cs="Arial"/>
-          <w:sz w:val="24"/>
-          <w:szCs w:val="24"/>
           <w:lang w:val="en-US"/>
         </w:rPr>
         <w:t xml:space="preserve">  </w:t>
@@ -16318,8 +16410,6 @@
       <w:r>
         <w:rPr>
           <w:rFonts w:ascii="Aptos Mono" w:hAnsi="Aptos Mono" w:cs="Arial"/>
-          <w:sz w:val="24"/>
-          <w:szCs w:val="24"/>
           <w:lang w:val="en-US"/>
         </w:rPr>
         <w:t xml:space="preserve">  </w:t>
@@ -16327,8 +16417,6 @@
       <w:r>
         <w:rPr>
           <w:rFonts w:ascii="Aptos Mono" w:hAnsi="Aptos Mono" w:cs="Arial"/>
-          <w:sz w:val="24"/>
-          <w:szCs w:val="24"/>
           <w:lang w:val="en-US"/>
         </w:rPr>
         <w:t>return f{</w:t>
@@ -16336,26 +16424,22 @@
       <w:r>
         <w:rPr>
           <w:rFonts w:ascii="Aptos Mono" w:hAnsi="Aptos Mono" w:cs="Arial"/>
-          <w:sz w:val="24"/>
-          <w:szCs w:val="24"/>
           <w:lang w:val="en-US"/>
         </w:rPr>
         <w:t xml:space="preserve">“CLIENTE: </w:t>
       </w:r>
-      <w:r>
-        <w:rPr>
-          <w:rFonts w:ascii="Aptos Mono" w:hAnsi="Aptos Mono" w:cs="Arial"/>
-          <w:sz w:val="24"/>
-          <w:szCs w:val="24"/>
+      <w:proofErr w:type="spellStart"/>
+      <w:r>
+        <w:rPr>
+          <w:rFonts w:ascii="Aptos Mono" w:hAnsi="Aptos Mono" w:cs="Arial"/>
           <w:lang w:val="en-US"/>
         </w:rPr>
         <w:t>self.get_nome</w:t>
       </w:r>
-      <w:r>
-        <w:rPr>
-          <w:rFonts w:ascii="Aptos Mono" w:hAnsi="Aptos Mono" w:cs="Arial"/>
-          <w:sz w:val="24"/>
-          <w:szCs w:val="24"/>
+      <w:proofErr w:type="spellEnd"/>
+      <w:r>
+        <w:rPr>
+          <w:rFonts w:ascii="Aptos Mono" w:hAnsi="Aptos Mono" w:cs="Arial"/>
           <w:lang w:val="en-US"/>
         </w:rPr>
         <w:t>()</w:t>
@@ -16363,8 +16447,6 @@
       <w:r>
         <w:rPr>
           <w:rFonts w:ascii="Aptos Mono" w:hAnsi="Aptos Mono" w:cs="Arial"/>
-          <w:sz w:val="24"/>
-          <w:szCs w:val="24"/>
           <w:lang w:val="en-US"/>
         </w:rPr>
         <w:t xml:space="preserve"> |</w:t>
@@ -16372,8 +16454,6 @@
       <w:r>
         <w:rPr>
           <w:rFonts w:ascii="Aptos Mono" w:hAnsi="Aptos Mono" w:cs="Arial"/>
-          <w:sz w:val="24"/>
-          <w:szCs w:val="24"/>
           <w:lang w:val="en-US"/>
         </w:rPr>
         <w:t xml:space="preserve"> </w:t>
@@ -16381,26 +16461,29 @@
       <w:r>
         <w:rPr>
           <w:rFonts w:ascii="Aptos Mono" w:hAnsi="Aptos Mono" w:cs="Arial"/>
-          <w:sz w:val="24"/>
-          <w:szCs w:val="24"/>
           <w:lang w:val="en-US"/>
         </w:rPr>
-        <w:t>CPF: self.get_id</w:t>
-      </w:r>
-      <w:r>
-        <w:rPr>
-          <w:rFonts w:ascii="Aptos Mono" w:hAnsi="Aptos Mono" w:cs="Arial"/>
-          <w:sz w:val="24"/>
-          <w:szCs w:val="24"/>
+        <w:t xml:space="preserve">CPF: </w:t>
+      </w:r>
+      <w:proofErr w:type="spellStart"/>
+      <w:r>
+        <w:rPr>
+          <w:rFonts w:ascii="Aptos Mono" w:hAnsi="Aptos Mono" w:cs="Arial"/>
           <w:lang w:val="en-US"/>
         </w:rPr>
+        <w:t>self.get_id</w:t>
+      </w:r>
+      <w:proofErr w:type="spellEnd"/>
+      <w:r>
+        <w:rPr>
+          <w:rFonts w:ascii="Aptos Mono" w:hAnsi="Aptos Mono" w:cs="Arial"/>
+          <w:lang w:val="en-US"/>
+        </w:rPr>
         <w:t>().</w:t>
       </w:r>
       <w:r>
         <w:rPr>
           <w:rFonts w:ascii="Aptos Mono" w:hAnsi="Aptos Mono" w:cs="Arial"/>
-          <w:sz w:val="24"/>
-          <w:szCs w:val="24"/>
           <w:lang w:val="en-US"/>
         </w:rPr>
         <w:t>”</w:t>
@@ -16408,8 +16491,6 @@
       <w:r>
         <w:rPr>
           <w:rFonts w:ascii="Aptos Mono" w:hAnsi="Aptos Mono" w:cs="Arial"/>
-          <w:sz w:val="24"/>
-          <w:szCs w:val="24"/>
           <w:lang w:val="en-US"/>
         </w:rPr>
         <w:t>}</w:t>
@@ -16555,46 +16636,6 @@
           <w:szCs w:val="24"/>
         </w:rPr>
       </w:pPr>
-    </w:p>
-    <w:p>
-      <w:pPr>
-        <w:jc w:val="both"/>
-        <w:rPr>
-          <w:rFonts w:ascii="Arial" w:hAnsi="Arial" w:cs="Arial"/>
-          <w:sz w:val="24"/>
-          <w:szCs w:val="24"/>
-        </w:rPr>
-      </w:pPr>
-    </w:p>
-    <w:p>
-      <w:pPr>
-        <w:jc w:val="both"/>
-        <w:rPr>
-          <w:rFonts w:ascii="Arial" w:hAnsi="Arial" w:cs="Arial"/>
-          <w:sz w:val="24"/>
-          <w:szCs w:val="24"/>
-        </w:rPr>
-      </w:pPr>
-    </w:p>
-    <w:p>
-      <w:pPr>
-        <w:jc w:val="both"/>
-        <w:rPr>
-          <w:rFonts w:ascii="Arial" w:hAnsi="Arial" w:cs="Arial"/>
-          <w:sz w:val="24"/>
-          <w:szCs w:val="24"/>
-        </w:rPr>
-      </w:pPr>
-    </w:p>
-    <w:p>
-      <w:pPr>
-        <w:jc w:val="both"/>
-        <w:rPr>
-          <w:rFonts w:ascii="Arial" w:hAnsi="Arial" w:cs="Arial"/>
-          <w:sz w:val="24"/>
-          <w:szCs w:val="24"/>
-        </w:rPr>
-      </w:pPr>
       <w:r>
         <w:rPr>
           <w:rFonts w:ascii="Arial" w:hAnsi="Arial" w:cs="Arial"/>
@@ -16604,7 +16645,6 @@
           <w:szCs w:val="24"/>
           <w:u w:val="single"/>
         </w:rPr>
-        <w:lastRenderedPageBreak/>
         <w:t>CONTROLLER:</w:t>
       </w:r>
       <w:r>
@@ -16679,13 +16719,23 @@
         </w:rPr>
         <w:t xml:space="preserve"> será criada uma classe </w:t>
       </w:r>
+      <w:proofErr w:type="spellStart"/>
       <w:r>
         <w:rPr>
           <w:rFonts w:ascii="Aptos Mono" w:hAnsi="Aptos Mono" w:cs="Arial"/>
           <w:sz w:val="24"/>
           <w:szCs w:val="24"/>
         </w:rPr>
-        <w:t>Controller_&lt;ENTIDADE&gt;</w:t>
+        <w:t>Controller</w:t>
+      </w:r>
+      <w:proofErr w:type="spellEnd"/>
+      <w:r>
+        <w:rPr>
+          <w:rFonts w:ascii="Aptos Mono" w:hAnsi="Aptos Mono" w:cs="Arial"/>
+          <w:sz w:val="24"/>
+          <w:szCs w:val="24"/>
+        </w:rPr>
+        <w:t>_&lt;ENTIDADE&gt;</w:t>
       </w:r>
       <w:r>
         <w:rPr>
@@ -16695,6 +16745,7 @@
         </w:rPr>
         <w:t xml:space="preserve">, então teremos </w:t>
       </w:r>
+      <w:proofErr w:type="spellStart"/>
       <w:r>
         <w:rPr>
           <w:rFonts w:ascii="Aptos Mono" w:hAnsi="Aptos Mono" w:cs="Arial"/>
@@ -16703,6 +16754,7 @@
         </w:rPr>
         <w:t>Controller_Cliente</w:t>
       </w:r>
+      <w:proofErr w:type="spellEnd"/>
       <w:r>
         <w:rPr>
           <w:rFonts w:ascii="Arial" w:hAnsi="Arial" w:cs="Arial"/>
@@ -16711,6 +16763,7 @@
         </w:rPr>
         <w:t xml:space="preserve">, </w:t>
       </w:r>
+      <w:proofErr w:type="spellStart"/>
       <w:r>
         <w:rPr>
           <w:rFonts w:ascii="Aptos Mono" w:hAnsi="Aptos Mono" w:cs="Arial"/>
@@ -16727,6 +16780,7 @@
         </w:rPr>
         <w:t>Fornecedor</w:t>
       </w:r>
+      <w:proofErr w:type="spellEnd"/>
       <w:r>
         <w:rPr>
           <w:rFonts w:ascii="Arial" w:hAnsi="Arial" w:cs="Arial"/>
@@ -16735,6 +16789,7 @@
         </w:rPr>
         <w:t xml:space="preserve"> e </w:t>
       </w:r>
+      <w:proofErr w:type="spellStart"/>
       <w:r>
         <w:rPr>
           <w:rFonts w:ascii="Aptos Mono" w:hAnsi="Aptos Mono" w:cs="Arial"/>
@@ -16743,6 +16798,7 @@
         </w:rPr>
         <w:t>Controller_Produto</w:t>
       </w:r>
+      <w:proofErr w:type="spellEnd"/>
       <w:r>
         <w:rPr>
           <w:rFonts w:ascii="Arial" w:hAnsi="Arial" w:cs="Arial"/>
@@ -16769,6 +16825,7 @@
         </w:rPr>
         <w:t xml:space="preserve">As classes </w:t>
       </w:r>
+      <w:proofErr w:type="spellStart"/>
       <w:r>
         <w:rPr>
           <w:rFonts w:ascii="Aptos Mono" w:hAnsi="Aptos Mono" w:cs="Arial"/>
@@ -16779,6 +16836,7 @@
         </w:rPr>
         <w:t>Controller</w:t>
       </w:r>
+      <w:proofErr w:type="spellEnd"/>
       <w:r>
         <w:rPr>
           <w:rFonts w:ascii="Arial" w:hAnsi="Arial" w:cs="Arial"/>
@@ -16805,6 +16863,7 @@
         </w:rPr>
         <w:t xml:space="preserve">, </w:t>
       </w:r>
+      <w:proofErr w:type="spellStart"/>
       <w:r>
         <w:rPr>
           <w:rFonts w:ascii="Aptos Mono" w:hAnsi="Aptos Mono" w:cs="Arial"/>
@@ -16815,6 +16874,7 @@
         </w:rPr>
         <w:t>get</w:t>
       </w:r>
+      <w:proofErr w:type="spellEnd"/>
       <w:r>
         <w:rPr>
           <w:rFonts w:ascii="Arial" w:hAnsi="Arial" w:cs="Arial"/>
@@ -16879,7 +16939,25 @@
           <w:sz w:val="24"/>
           <w:szCs w:val="24"/>
         </w:rPr>
-        <w:t>classes Controller sempre iniciam uma conexão</w:t>
+        <w:t xml:space="preserve">classes </w:t>
+      </w:r>
+      <w:proofErr w:type="spellStart"/>
+      <w:r>
+        <w:rPr>
+          <w:rFonts w:ascii="Arial" w:hAnsi="Arial" w:cs="Arial"/>
+          <w:sz w:val="24"/>
+          <w:szCs w:val="24"/>
+        </w:rPr>
+        <w:t>Controller</w:t>
+      </w:r>
+      <w:proofErr w:type="spellEnd"/>
+      <w:r>
+        <w:rPr>
+          <w:rFonts w:ascii="Arial" w:hAnsi="Arial" w:cs="Arial"/>
+          <w:sz w:val="24"/>
+          <w:szCs w:val="24"/>
+        </w:rPr>
+        <w:t xml:space="preserve"> sempre iniciam uma conexão</w:t>
       </w:r>
       <w:r>
         <w:rPr>
@@ -16931,6 +17009,2088 @@
         </w:rPr>
         <w:t>Se o código do professor parecer confuso, exclua todos os comentários do professor que o código ficará mais claro.</w:t>
       </w:r>
+    </w:p>
+    <w:p>
+      <w:pPr>
+        <w:pBdr>
+          <w:top w:val="single" w:sz="4" w:space="1" w:color="auto"/>
+          <w:left w:val="single" w:sz="4" w:space="4" w:color="auto"/>
+          <w:bottom w:val="single" w:sz="4" w:space="1" w:color="auto"/>
+          <w:right w:val="single" w:sz="4" w:space="4" w:color="auto"/>
+        </w:pBdr>
+        <w:shd w:val="clear" w:color="auto" w:fill="D9D9D9" w:themeFill="background1" w:themeFillShade="D9"/>
+        <w:jc w:val="both"/>
+        <w:rPr>
+          <w:rFonts w:ascii="Arial" w:hAnsi="Arial" w:cs="Arial"/>
+          <w:b/>
+          <w:bCs/>
+          <w:sz w:val="24"/>
+          <w:szCs w:val="24"/>
+          <w:u w:val="single"/>
+        </w:rPr>
+      </w:pPr>
+      <w:r>
+        <w:rPr>
+          <w:rFonts w:ascii="Arial" w:hAnsi="Arial" w:cs="Arial"/>
+          <w:b/>
+          <w:bCs/>
+          <w:sz w:val="24"/>
+          <w:szCs w:val="24"/>
+          <w:u w:val="single"/>
+        </w:rPr>
+        <w:lastRenderedPageBreak/>
+        <w:t>EXEMPLO:</w:t>
+      </w:r>
+    </w:p>
+    <w:p>
+      <w:pPr>
+        <w:pBdr>
+          <w:top w:val="single" w:sz="4" w:space="1" w:color="auto"/>
+          <w:left w:val="single" w:sz="4" w:space="4" w:color="auto"/>
+          <w:bottom w:val="single" w:sz="4" w:space="1" w:color="auto"/>
+          <w:right w:val="single" w:sz="4" w:space="4" w:color="auto"/>
+        </w:pBdr>
+        <w:shd w:val="clear" w:color="auto" w:fill="D9D9D9" w:themeFill="background1" w:themeFillShade="D9"/>
+        <w:spacing w:after="0"/>
+        <w:rPr>
+          <w:rFonts w:ascii="Aptos Mono" w:hAnsi="Aptos Mono" w:cs="Arial"/>
+        </w:rPr>
+      </w:pPr>
+      <w:proofErr w:type="spellStart"/>
+      <w:r>
+        <w:rPr>
+          <w:rFonts w:ascii="Aptos Mono" w:hAnsi="Aptos Mono" w:cs="Arial"/>
+        </w:rPr>
+        <w:t>from</w:t>
+      </w:r>
+      <w:proofErr w:type="spellEnd"/>
+      <w:r>
+        <w:rPr>
+          <w:rFonts w:ascii="Aptos Mono" w:hAnsi="Aptos Mono" w:cs="Arial"/>
+        </w:rPr>
+        <w:t xml:space="preserve"> </w:t>
+      </w:r>
+      <w:proofErr w:type="spellStart"/>
+      <w:r>
+        <w:rPr>
+          <w:rFonts w:ascii="Aptos Mono" w:hAnsi="Aptos Mono" w:cs="Arial"/>
+        </w:rPr>
+        <w:t>model.clientes</w:t>
+      </w:r>
+      <w:proofErr w:type="spellEnd"/>
+      <w:r>
+        <w:rPr>
+          <w:rFonts w:ascii="Aptos Mono" w:hAnsi="Aptos Mono" w:cs="Arial"/>
+        </w:rPr>
+        <w:t xml:space="preserve"> </w:t>
+      </w:r>
+      <w:proofErr w:type="spellStart"/>
+      <w:r>
+        <w:rPr>
+          <w:rFonts w:ascii="Aptos Mono" w:hAnsi="Aptos Mono" w:cs="Arial"/>
+        </w:rPr>
+        <w:t>import</w:t>
+      </w:r>
+      <w:proofErr w:type="spellEnd"/>
+      <w:r>
+        <w:rPr>
+          <w:rFonts w:ascii="Aptos Mono" w:hAnsi="Aptos Mono" w:cs="Arial"/>
+        </w:rPr>
+        <w:t xml:space="preserve"> Cliente</w:t>
+      </w:r>
+    </w:p>
+    <w:p>
+      <w:pPr>
+        <w:pBdr>
+          <w:top w:val="single" w:sz="4" w:space="1" w:color="auto"/>
+          <w:left w:val="single" w:sz="4" w:space="4" w:color="auto"/>
+          <w:bottom w:val="single" w:sz="4" w:space="1" w:color="auto"/>
+          <w:right w:val="single" w:sz="4" w:space="4" w:color="auto"/>
+        </w:pBdr>
+        <w:shd w:val="clear" w:color="auto" w:fill="D9D9D9" w:themeFill="background1" w:themeFillShade="D9"/>
+        <w:spacing w:after="0"/>
+        <w:rPr>
+          <w:rFonts w:ascii="Aptos Mono" w:hAnsi="Aptos Mono" w:cs="Arial"/>
+          <w:lang w:val="fr-CA"/>
+        </w:rPr>
+      </w:pPr>
+      <w:r>
+        <w:rPr>
+          <w:rFonts w:ascii="Aptos Mono" w:hAnsi="Aptos Mono" w:cs="Arial"/>
+          <w:lang w:val="fr-CA"/>
+        </w:rPr>
+        <w:t>from conexion.oracle_queries</w:t>
+      </w:r>
+      <w:r>
+        <w:rPr>
+          <w:rFonts w:ascii="Aptos Mono" w:hAnsi="Aptos Mono" w:cs="Arial"/>
+          <w:lang w:val="fr-CA"/>
+        </w:rPr>
+        <w:t xml:space="preserve"> import OracleQueries</w:t>
+      </w:r>
+    </w:p>
+    <w:p>
+      <w:pPr>
+        <w:pBdr>
+          <w:top w:val="single" w:sz="4" w:space="1" w:color="auto"/>
+          <w:left w:val="single" w:sz="4" w:space="4" w:color="auto"/>
+          <w:bottom w:val="single" w:sz="4" w:space="1" w:color="auto"/>
+          <w:right w:val="single" w:sz="4" w:space="4" w:color="auto"/>
+        </w:pBdr>
+        <w:shd w:val="clear" w:color="auto" w:fill="D9D9D9" w:themeFill="background1" w:themeFillShade="D9"/>
+        <w:spacing w:after="0"/>
+        <w:rPr>
+          <w:rFonts w:ascii="Aptos Mono" w:hAnsi="Aptos Mono" w:cs="Arial"/>
+          <w:lang w:val="fr-CA"/>
+        </w:rPr>
+      </w:pPr>
+    </w:p>
+    <w:p>
+      <w:pPr>
+        <w:pBdr>
+          <w:top w:val="single" w:sz="4" w:space="1" w:color="auto"/>
+          <w:left w:val="single" w:sz="4" w:space="4" w:color="auto"/>
+          <w:bottom w:val="single" w:sz="4" w:space="1" w:color="auto"/>
+          <w:right w:val="single" w:sz="4" w:space="4" w:color="auto"/>
+        </w:pBdr>
+        <w:shd w:val="clear" w:color="auto" w:fill="D9D9D9" w:themeFill="background1" w:themeFillShade="D9"/>
+        <w:spacing w:after="0"/>
+        <w:rPr>
+          <w:rFonts w:ascii="Aptos Mono" w:hAnsi="Aptos Mono" w:cs="Arial"/>
+          <w:lang w:val="en-US"/>
+        </w:rPr>
+      </w:pPr>
+      <w:r>
+        <w:rPr>
+          <w:rFonts w:ascii="Aptos Mono" w:hAnsi="Aptos Mono" w:cs="Arial"/>
+          <w:lang w:val="en-US"/>
+        </w:rPr>
+        <w:t xml:space="preserve">class </w:t>
+      </w:r>
+      <w:proofErr w:type="spellStart"/>
+      <w:r>
+        <w:rPr>
+          <w:rFonts w:ascii="Aptos Mono" w:hAnsi="Aptos Mono" w:cs="Arial"/>
+          <w:lang w:val="en-US"/>
+        </w:rPr>
+        <w:t>Controller_Cliente</w:t>
+      </w:r>
+      <w:proofErr w:type="spellEnd"/>
+      <w:r>
+        <w:rPr>
+          <w:rFonts w:ascii="Aptos Mono" w:hAnsi="Aptos Mono" w:cs="Arial"/>
+          <w:lang w:val="en-US"/>
+        </w:rPr>
+        <w:t>:</w:t>
+      </w:r>
+    </w:p>
+    <w:p>
+      <w:pPr>
+        <w:pBdr>
+          <w:top w:val="single" w:sz="4" w:space="1" w:color="auto"/>
+          <w:left w:val="single" w:sz="4" w:space="4" w:color="auto"/>
+          <w:bottom w:val="single" w:sz="4" w:space="1" w:color="auto"/>
+          <w:right w:val="single" w:sz="4" w:space="4" w:color="auto"/>
+        </w:pBdr>
+        <w:shd w:val="clear" w:color="auto" w:fill="D9D9D9" w:themeFill="background1" w:themeFillShade="D9"/>
+        <w:spacing w:after="0"/>
+        <w:rPr>
+          <w:rFonts w:ascii="Aptos Mono" w:hAnsi="Aptos Mono" w:cs="Arial"/>
+          <w:lang w:val="en-US"/>
+        </w:rPr>
+      </w:pPr>
+      <w:r>
+        <w:rPr>
+          <w:rFonts w:ascii="Aptos Mono" w:hAnsi="Aptos Mono" w:cs="Arial"/>
+          <w:lang w:val="en-US"/>
+        </w:rPr>
+        <w:t xml:space="preserve">  </w:t>
+      </w:r>
+      <w:r>
+        <w:rPr>
+          <w:rFonts w:ascii="Aptos Mono" w:hAnsi="Aptos Mono" w:cs="Arial"/>
+          <w:lang w:val="en-US"/>
+        </w:rPr>
+        <w:t>def __</w:t>
+      </w:r>
+      <w:proofErr w:type="spellStart"/>
+      <w:r>
+        <w:rPr>
+          <w:rFonts w:ascii="Aptos Mono" w:hAnsi="Aptos Mono" w:cs="Arial"/>
+          <w:lang w:val="en-US"/>
+        </w:rPr>
+        <w:t>init</w:t>
+      </w:r>
+      <w:proofErr w:type="spellEnd"/>
+      <w:r>
+        <w:rPr>
+          <w:rFonts w:ascii="Aptos Mono" w:hAnsi="Aptos Mono" w:cs="Arial"/>
+          <w:lang w:val="en-US"/>
+        </w:rPr>
+        <w:t>__(self):</w:t>
+      </w:r>
+    </w:p>
+    <w:p>
+      <w:pPr>
+        <w:pBdr>
+          <w:top w:val="single" w:sz="4" w:space="1" w:color="auto"/>
+          <w:left w:val="single" w:sz="4" w:space="4" w:color="auto"/>
+          <w:bottom w:val="single" w:sz="4" w:space="1" w:color="auto"/>
+          <w:right w:val="single" w:sz="4" w:space="4" w:color="auto"/>
+        </w:pBdr>
+        <w:shd w:val="clear" w:color="auto" w:fill="D9D9D9" w:themeFill="background1" w:themeFillShade="D9"/>
+        <w:spacing w:after="0"/>
+        <w:rPr>
+          <w:rFonts w:ascii="Aptos Mono" w:hAnsi="Aptos Mono" w:cs="Arial"/>
+          <w:lang w:val="en-US"/>
+        </w:rPr>
+      </w:pPr>
+      <w:r>
+        <w:rPr>
+          <w:rFonts w:ascii="Aptos Mono" w:hAnsi="Aptos Mono" w:cs="Arial"/>
+          <w:lang w:val="en-US"/>
+        </w:rPr>
+        <w:t xml:space="preserve">    </w:t>
+      </w:r>
+      <w:r>
+        <w:rPr>
+          <w:rFonts w:ascii="Aptos Mono" w:hAnsi="Aptos Mono" w:cs="Arial"/>
+          <w:lang w:val="en-US"/>
+        </w:rPr>
+        <w:t>pass</w:t>
+      </w:r>
+    </w:p>
+    <w:p>
+      <w:pPr>
+        <w:pBdr>
+          <w:top w:val="single" w:sz="4" w:space="1" w:color="auto"/>
+          <w:left w:val="single" w:sz="4" w:space="4" w:color="auto"/>
+          <w:bottom w:val="single" w:sz="4" w:space="1" w:color="auto"/>
+          <w:right w:val="single" w:sz="4" w:space="4" w:color="auto"/>
+        </w:pBdr>
+        <w:shd w:val="clear" w:color="auto" w:fill="D9D9D9" w:themeFill="background1" w:themeFillShade="D9"/>
+        <w:spacing w:after="0"/>
+        <w:rPr>
+          <w:rFonts w:ascii="Aptos Mono" w:hAnsi="Aptos Mono" w:cs="Arial"/>
+          <w:color w:val="3A7C22" w:themeColor="accent6" w:themeShade="BF"/>
+          <w:lang w:val="en-US"/>
+        </w:rPr>
+      </w:pPr>
+      <w:r>
+        <w:rPr>
+          <w:rFonts w:ascii="Aptos Mono" w:hAnsi="Aptos Mono" w:cs="Arial"/>
+          <w:lang w:val="en-US"/>
+        </w:rPr>
+        <w:t xml:space="preserve">  </w:t>
+      </w:r>
+      <w:r>
+        <w:rPr>
+          <w:rFonts w:ascii="Aptos Mono" w:hAnsi="Aptos Mono" w:cs="Arial"/>
+          <w:color w:val="3A7C22" w:themeColor="accent6" w:themeShade="BF"/>
+          <w:lang w:val="en-US"/>
+        </w:rPr>
+        <w:t>#-------------------------------------------------------------------------</w:t>
+      </w:r>
+    </w:p>
+    <w:p>
+      <w:pPr>
+        <w:pBdr>
+          <w:top w:val="single" w:sz="4" w:space="1" w:color="auto"/>
+          <w:left w:val="single" w:sz="4" w:space="4" w:color="auto"/>
+          <w:bottom w:val="single" w:sz="4" w:space="1" w:color="auto"/>
+          <w:right w:val="single" w:sz="4" w:space="4" w:color="auto"/>
+        </w:pBdr>
+        <w:shd w:val="clear" w:color="auto" w:fill="D9D9D9" w:themeFill="background1" w:themeFillShade="D9"/>
+        <w:spacing w:after="0"/>
+        <w:rPr>
+          <w:rFonts w:ascii="Aptos Mono" w:hAnsi="Aptos Mono" w:cs="Arial"/>
+          <w:lang w:val="en-US"/>
+        </w:rPr>
+      </w:pPr>
+      <w:r>
+        <w:rPr>
+          <w:rFonts w:ascii="Aptos Mono" w:hAnsi="Aptos Mono" w:cs="Arial"/>
+          <w:lang w:val="en-US"/>
+        </w:rPr>
+        <w:t xml:space="preserve">  </w:t>
+      </w:r>
+      <w:r>
+        <w:rPr>
+          <w:rFonts w:ascii="Aptos Mono" w:hAnsi="Aptos Mono" w:cs="Arial"/>
+          <w:lang w:val="en-US"/>
+        </w:rPr>
+        <w:t xml:space="preserve">def </w:t>
+      </w:r>
+      <w:proofErr w:type="spellStart"/>
+      <w:r>
+        <w:rPr>
+          <w:rFonts w:ascii="Aptos Mono" w:hAnsi="Aptos Mono" w:cs="Arial"/>
+          <w:lang w:val="en-US"/>
+        </w:rPr>
+        <w:t>pesquisaCliente</w:t>
+      </w:r>
+      <w:proofErr w:type="spellEnd"/>
+      <w:r>
+        <w:rPr>
+          <w:rFonts w:ascii="Aptos Mono" w:hAnsi="Aptos Mono" w:cs="Arial"/>
+          <w:lang w:val="en-US"/>
+        </w:rPr>
+        <w:t>(</w:t>
+      </w:r>
+      <w:r>
+        <w:rPr>
+          <w:rFonts w:ascii="Aptos Mono" w:hAnsi="Aptos Mono" w:cs="Arial"/>
+          <w:lang w:val="en-US"/>
+        </w:rPr>
+        <w:t>…</w:t>
+      </w:r>
+      <w:r>
+        <w:rPr>
+          <w:rFonts w:ascii="Aptos Mono" w:hAnsi="Aptos Mono" w:cs="Arial"/>
+          <w:lang w:val="en-US"/>
+        </w:rPr>
+        <w:t>) -&gt; bool:</w:t>
+      </w:r>
+    </w:p>
+    <w:p>
+      <w:pPr>
+        <w:pBdr>
+          <w:top w:val="single" w:sz="4" w:space="1" w:color="auto"/>
+          <w:left w:val="single" w:sz="4" w:space="4" w:color="auto"/>
+          <w:bottom w:val="single" w:sz="4" w:space="1" w:color="auto"/>
+          <w:right w:val="single" w:sz="4" w:space="4" w:color="auto"/>
+        </w:pBdr>
+        <w:shd w:val="clear" w:color="auto" w:fill="D9D9D9" w:themeFill="background1" w:themeFillShade="D9"/>
+        <w:spacing w:after="0"/>
+        <w:rPr>
+          <w:rFonts w:ascii="Aptos Mono" w:hAnsi="Aptos Mono" w:cs="Arial"/>
+          <w:lang w:val="en-US"/>
+        </w:rPr>
+      </w:pPr>
+      <w:r>
+        <w:rPr>
+          <w:rFonts w:ascii="Aptos Mono" w:hAnsi="Aptos Mono" w:cs="Arial"/>
+          <w:lang w:val="en-US"/>
+        </w:rPr>
+        <w:t xml:space="preserve">    </w:t>
+      </w:r>
+      <w:proofErr w:type="spellStart"/>
+      <w:r>
+        <w:rPr>
+          <w:rFonts w:ascii="Aptos Mono" w:hAnsi="Aptos Mono" w:cs="Arial"/>
+          <w:lang w:val="en-US"/>
+        </w:rPr>
+        <w:t>df_cliente</w:t>
+      </w:r>
+      <w:proofErr w:type="spellEnd"/>
+      <w:r>
+        <w:rPr>
+          <w:rFonts w:ascii="Aptos Mono" w:hAnsi="Aptos Mono" w:cs="Arial"/>
+          <w:lang w:val="en-US"/>
+        </w:rPr>
+        <w:t xml:space="preserve"> = </w:t>
+      </w:r>
+      <w:proofErr w:type="spellStart"/>
+      <w:r>
+        <w:rPr>
+          <w:rFonts w:ascii="Aptos Mono" w:hAnsi="Aptos Mono" w:cs="Arial"/>
+          <w:lang w:val="en-US"/>
+        </w:rPr>
+        <w:t>oracle.sqlToDataFrame</w:t>
+      </w:r>
+      <w:proofErr w:type="spellEnd"/>
+      <w:r>
+        <w:rPr>
+          <w:rFonts w:ascii="Aptos Mono" w:hAnsi="Aptos Mono" w:cs="Arial"/>
+          <w:lang w:val="en-US"/>
+        </w:rPr>
+        <w:t>(</w:t>
+      </w:r>
+      <w:r>
+        <w:rPr>
+          <w:rFonts w:ascii="Aptos Mono" w:hAnsi="Aptos Mono" w:cs="Arial"/>
+          <w:lang w:val="en-US"/>
+        </w:rPr>
+        <w:t>…</w:t>
+      </w:r>
+      <w:r>
+        <w:rPr>
+          <w:rFonts w:ascii="Aptos Mono" w:hAnsi="Aptos Mono" w:cs="Arial"/>
+          <w:lang w:val="en-US"/>
+        </w:rPr>
+        <w:t>)</w:t>
+      </w:r>
+    </w:p>
+    <w:p>
+      <w:pPr>
+        <w:pBdr>
+          <w:top w:val="single" w:sz="4" w:space="1" w:color="auto"/>
+          <w:left w:val="single" w:sz="4" w:space="4" w:color="auto"/>
+          <w:bottom w:val="single" w:sz="4" w:space="1" w:color="auto"/>
+          <w:right w:val="single" w:sz="4" w:space="4" w:color="auto"/>
+        </w:pBdr>
+        <w:shd w:val="clear" w:color="auto" w:fill="D9D9D9" w:themeFill="background1" w:themeFillShade="D9"/>
+        <w:spacing w:after="0"/>
+        <w:rPr>
+          <w:rFonts w:ascii="Aptos Mono" w:hAnsi="Aptos Mono" w:cs="Arial"/>
+          <w:lang w:val="en-US"/>
+        </w:rPr>
+      </w:pPr>
+      <w:r>
+        <w:rPr>
+          <w:rFonts w:ascii="Aptos Mono" w:hAnsi="Aptos Mono" w:cs="Arial"/>
+          <w:lang w:val="en-US"/>
+        </w:rPr>
+        <w:t xml:space="preserve">    </w:t>
+      </w:r>
+      <w:r>
+        <w:rPr>
+          <w:rFonts w:ascii="Aptos Mono" w:hAnsi="Aptos Mono" w:cs="Arial"/>
+          <w:lang w:val="en-US"/>
+        </w:rPr>
+        <w:t xml:space="preserve">return </w:t>
+      </w:r>
+      <w:proofErr w:type="spellStart"/>
+      <w:r>
+        <w:rPr>
+          <w:rFonts w:ascii="Aptos Mono" w:hAnsi="Aptos Mono" w:cs="Arial"/>
+          <w:lang w:val="en-US"/>
+        </w:rPr>
+        <w:t>df_cliente.empty</w:t>
+      </w:r>
+      <w:proofErr w:type="spellEnd"/>
+    </w:p>
+    <w:p>
+      <w:pPr>
+        <w:pBdr>
+          <w:top w:val="single" w:sz="4" w:space="1" w:color="auto"/>
+          <w:left w:val="single" w:sz="4" w:space="4" w:color="auto"/>
+          <w:bottom w:val="single" w:sz="4" w:space="1" w:color="auto"/>
+          <w:right w:val="single" w:sz="4" w:space="4" w:color="auto"/>
+        </w:pBdr>
+        <w:shd w:val="clear" w:color="auto" w:fill="D9D9D9" w:themeFill="background1" w:themeFillShade="D9"/>
+        <w:spacing w:after="0"/>
+        <w:rPr>
+          <w:rFonts w:ascii="Aptos Mono" w:hAnsi="Aptos Mono" w:cs="Arial"/>
+          <w:lang w:val="en-US"/>
+        </w:rPr>
+      </w:pPr>
+      <w:r>
+        <w:rPr>
+          <w:rFonts w:ascii="Aptos Mono" w:hAnsi="Aptos Mono" w:cs="Arial"/>
+          <w:lang w:val="en-US"/>
+        </w:rPr>
+        <w:t xml:space="preserve">  </w:t>
+      </w:r>
+      <w:r>
+        <w:rPr>
+          <w:rFonts w:ascii="Aptos Mono" w:hAnsi="Aptos Mono" w:cs="Arial"/>
+          <w:color w:val="3A7C22" w:themeColor="accent6" w:themeShade="BF"/>
+          <w:lang w:val="en-US"/>
+        </w:rPr>
+        <w:t>#-------------------------------------------------------------------------</w:t>
+      </w:r>
+    </w:p>
+    <w:p>
+      <w:pPr>
+        <w:pBdr>
+          <w:top w:val="single" w:sz="4" w:space="1" w:color="auto"/>
+          <w:left w:val="single" w:sz="4" w:space="4" w:color="auto"/>
+          <w:bottom w:val="single" w:sz="4" w:space="1" w:color="auto"/>
+          <w:right w:val="single" w:sz="4" w:space="4" w:color="auto"/>
+        </w:pBdr>
+        <w:shd w:val="clear" w:color="auto" w:fill="D9D9D9" w:themeFill="background1" w:themeFillShade="D9"/>
+        <w:spacing w:after="0"/>
+        <w:rPr>
+          <w:rFonts w:ascii="Aptos Mono" w:hAnsi="Aptos Mono" w:cs="Arial"/>
+          <w:lang w:val="en-US"/>
+        </w:rPr>
+      </w:pPr>
+      <w:r>
+        <w:rPr>
+          <w:rFonts w:ascii="Aptos Mono" w:hAnsi="Aptos Mono" w:cs="Arial"/>
+          <w:lang w:val="en-US"/>
+        </w:rPr>
+        <w:t xml:space="preserve">  </w:t>
+      </w:r>
+      <w:r>
+        <w:rPr>
+          <w:rFonts w:ascii="Aptos Mono" w:hAnsi="Aptos Mono" w:cs="Arial"/>
+          <w:lang w:val="en-US"/>
+        </w:rPr>
+        <w:t xml:space="preserve">def </w:t>
+      </w:r>
+      <w:proofErr w:type="spellStart"/>
+      <w:r>
+        <w:rPr>
+          <w:rFonts w:ascii="Aptos Mono" w:hAnsi="Aptos Mono" w:cs="Arial"/>
+          <w:lang w:val="en-US"/>
+        </w:rPr>
+        <w:t>novoCliente</w:t>
+      </w:r>
+      <w:proofErr w:type="spellEnd"/>
+      <w:r>
+        <w:rPr>
+          <w:rFonts w:ascii="Aptos Mono" w:hAnsi="Aptos Mono" w:cs="Arial"/>
+          <w:lang w:val="en-US"/>
+        </w:rPr>
+        <w:t>(</w:t>
+      </w:r>
+      <w:r>
+        <w:rPr>
+          <w:rFonts w:ascii="Aptos Mono" w:hAnsi="Aptos Mono" w:cs="Arial"/>
+          <w:lang w:val="en-US"/>
+        </w:rPr>
+        <w:t>…</w:t>
+      </w:r>
+      <w:r>
+        <w:rPr>
+          <w:rFonts w:ascii="Aptos Mono" w:hAnsi="Aptos Mono" w:cs="Arial"/>
+          <w:lang w:val="en-US"/>
+        </w:rPr>
+        <w:t xml:space="preserve">) -&gt; </w:t>
+      </w:r>
+      <w:proofErr w:type="spellStart"/>
+      <w:r>
+        <w:rPr>
+          <w:rFonts w:ascii="Aptos Mono" w:hAnsi="Aptos Mono" w:cs="Arial"/>
+          <w:lang w:val="en-US"/>
+        </w:rPr>
+        <w:t>Cliente</w:t>
+      </w:r>
+      <w:proofErr w:type="spellEnd"/>
+      <w:r>
+        <w:rPr>
+          <w:rFonts w:ascii="Aptos Mono" w:hAnsi="Aptos Mono" w:cs="Arial"/>
+          <w:lang w:val="en-US"/>
+        </w:rPr>
+        <w:t> :</w:t>
+      </w:r>
+    </w:p>
+    <w:p>
+      <w:pPr>
+        <w:pBdr>
+          <w:top w:val="single" w:sz="4" w:space="1" w:color="auto"/>
+          <w:left w:val="single" w:sz="4" w:space="4" w:color="auto"/>
+          <w:bottom w:val="single" w:sz="4" w:space="1" w:color="auto"/>
+          <w:right w:val="single" w:sz="4" w:space="4" w:color="auto"/>
+        </w:pBdr>
+        <w:shd w:val="clear" w:color="auto" w:fill="D9D9D9" w:themeFill="background1" w:themeFillShade="D9"/>
+        <w:spacing w:after="0"/>
+        <w:rPr>
+          <w:rFonts w:ascii="Aptos Mono" w:hAnsi="Aptos Mono" w:cs="Arial"/>
+          <w:lang w:val="en-US"/>
+        </w:rPr>
+      </w:pPr>
+      <w:r>
+        <w:rPr>
+          <w:rFonts w:ascii="Aptos Mono" w:hAnsi="Aptos Mono" w:cs="Arial"/>
+          <w:lang w:val="en-US"/>
+        </w:rPr>
+        <w:t xml:space="preserve">    </w:t>
+      </w:r>
+      <w:r>
+        <w:rPr>
+          <w:rFonts w:ascii="Aptos Mono" w:hAnsi="Aptos Mono" w:cs="Arial"/>
+          <w:lang w:val="en-US"/>
+        </w:rPr>
+        <w:t xml:space="preserve">oracle = </w:t>
+      </w:r>
+      <w:proofErr w:type="spellStart"/>
+      <w:r>
+        <w:rPr>
+          <w:rFonts w:ascii="Aptos Mono" w:hAnsi="Aptos Mono" w:cs="Arial"/>
+          <w:lang w:val="en-US"/>
+        </w:rPr>
+        <w:t>OracleQueries</w:t>
+      </w:r>
+      <w:proofErr w:type="spellEnd"/>
+      <w:r>
+        <w:rPr>
+          <w:rFonts w:ascii="Aptos Mono" w:hAnsi="Aptos Mono" w:cs="Arial"/>
+          <w:lang w:val="en-US"/>
+        </w:rPr>
+        <w:t>(</w:t>
+      </w:r>
+      <w:proofErr w:type="spellStart"/>
+      <w:r>
+        <w:rPr>
+          <w:rFonts w:ascii="Aptos Mono" w:hAnsi="Aptos Mono" w:cs="Arial"/>
+          <w:lang w:val="en-US"/>
+        </w:rPr>
+        <w:t>can_write</w:t>
+      </w:r>
+      <w:proofErr w:type="spellEnd"/>
+      <w:r>
+        <w:rPr>
+          <w:rFonts w:ascii="Aptos Mono" w:hAnsi="Aptos Mono" w:cs="Arial"/>
+          <w:lang w:val="en-US"/>
+        </w:rPr>
+        <w:t>=True)</w:t>
+      </w:r>
+    </w:p>
+    <w:p>
+      <w:pPr>
+        <w:pBdr>
+          <w:top w:val="single" w:sz="4" w:space="1" w:color="auto"/>
+          <w:left w:val="single" w:sz="4" w:space="4" w:color="auto"/>
+          <w:bottom w:val="single" w:sz="4" w:space="1" w:color="auto"/>
+          <w:right w:val="single" w:sz="4" w:space="4" w:color="auto"/>
+        </w:pBdr>
+        <w:shd w:val="clear" w:color="auto" w:fill="D9D9D9" w:themeFill="background1" w:themeFillShade="D9"/>
+        <w:spacing w:after="0"/>
+        <w:rPr>
+          <w:rFonts w:ascii="Aptos Mono" w:hAnsi="Aptos Mono" w:cs="Arial"/>
+          <w:lang w:val="en-US"/>
+        </w:rPr>
+      </w:pPr>
+      <w:r>
+        <w:rPr>
+          <w:rFonts w:ascii="Aptos Mono" w:hAnsi="Aptos Mono" w:cs="Arial"/>
+          <w:lang w:val="en-US"/>
+        </w:rPr>
+        <w:t xml:space="preserve">    </w:t>
+      </w:r>
+      <w:proofErr w:type="spellStart"/>
+      <w:r>
+        <w:rPr>
+          <w:rFonts w:ascii="Aptos Mono" w:hAnsi="Aptos Mono" w:cs="Arial"/>
+          <w:lang w:val="en-US"/>
+        </w:rPr>
+        <w:t>oracle.connect</w:t>
+      </w:r>
+      <w:proofErr w:type="spellEnd"/>
+      <w:r>
+        <w:rPr>
+          <w:rFonts w:ascii="Aptos Mono" w:hAnsi="Aptos Mono" w:cs="Arial"/>
+          <w:lang w:val="en-US"/>
+        </w:rPr>
+        <w:t>()</w:t>
+      </w:r>
+    </w:p>
+    <w:p>
+      <w:pPr>
+        <w:pBdr>
+          <w:top w:val="single" w:sz="4" w:space="1" w:color="auto"/>
+          <w:left w:val="single" w:sz="4" w:space="4" w:color="auto"/>
+          <w:bottom w:val="single" w:sz="4" w:space="1" w:color="auto"/>
+          <w:right w:val="single" w:sz="4" w:space="4" w:color="auto"/>
+        </w:pBdr>
+        <w:shd w:val="clear" w:color="auto" w:fill="D9D9D9" w:themeFill="background1" w:themeFillShade="D9"/>
+        <w:spacing w:after="0"/>
+        <w:rPr>
+          <w:rFonts w:ascii="Aptos Mono" w:hAnsi="Aptos Mono" w:cs="Arial"/>
+          <w:lang w:val="en-US"/>
+        </w:rPr>
+      </w:pPr>
+    </w:p>
+    <w:p>
+      <w:pPr>
+        <w:pBdr>
+          <w:top w:val="single" w:sz="4" w:space="1" w:color="auto"/>
+          <w:left w:val="single" w:sz="4" w:space="4" w:color="auto"/>
+          <w:bottom w:val="single" w:sz="4" w:space="1" w:color="auto"/>
+          <w:right w:val="single" w:sz="4" w:space="4" w:color="auto"/>
+        </w:pBdr>
+        <w:shd w:val="clear" w:color="auto" w:fill="D9D9D9" w:themeFill="background1" w:themeFillShade="D9"/>
+        <w:spacing w:after="0"/>
+        <w:rPr>
+          <w:rFonts w:ascii="Aptos Mono" w:hAnsi="Aptos Mono" w:cs="Arial"/>
+          <w:lang w:val="en-US"/>
+        </w:rPr>
+      </w:pPr>
+      <w:r>
+        <w:rPr>
+          <w:rFonts w:ascii="Aptos Mono" w:hAnsi="Aptos Mono" w:cs="Arial"/>
+          <w:lang w:val="en-US"/>
+        </w:rPr>
+        <w:t xml:space="preserve">    </w:t>
+      </w:r>
+      <w:proofErr w:type="spellStart"/>
+      <w:r>
+        <w:rPr>
+          <w:rFonts w:ascii="Aptos Mono" w:hAnsi="Aptos Mono" w:cs="Arial"/>
+          <w:lang w:val="en-US"/>
+        </w:rPr>
+        <w:t>cpf</w:t>
+      </w:r>
+      <w:proofErr w:type="spellEnd"/>
+      <w:r>
+        <w:rPr>
+          <w:rFonts w:ascii="Aptos Mono" w:hAnsi="Aptos Mono" w:cs="Arial"/>
+          <w:lang w:val="en-US"/>
+        </w:rPr>
+        <w:t xml:space="preserve"> = </w:t>
+      </w:r>
+      <w:r>
+        <w:rPr>
+          <w:rFonts w:ascii="Aptos Mono" w:hAnsi="Aptos Mono" w:cs="Arial"/>
+          <w:lang w:val="en-US"/>
+        </w:rPr>
+        <w:t>input(“CPF (Novo): ”)</w:t>
+      </w:r>
+    </w:p>
+    <w:p>
+      <w:pPr>
+        <w:pBdr>
+          <w:top w:val="single" w:sz="4" w:space="1" w:color="auto"/>
+          <w:left w:val="single" w:sz="4" w:space="4" w:color="auto"/>
+          <w:bottom w:val="single" w:sz="4" w:space="1" w:color="auto"/>
+          <w:right w:val="single" w:sz="4" w:space="4" w:color="auto"/>
+        </w:pBdr>
+        <w:shd w:val="clear" w:color="auto" w:fill="D9D9D9" w:themeFill="background1" w:themeFillShade="D9"/>
+        <w:spacing w:after="0"/>
+        <w:rPr>
+          <w:rFonts w:ascii="Aptos Mono" w:hAnsi="Aptos Mono" w:cs="Arial"/>
+          <w:lang w:val="en-US"/>
+        </w:rPr>
+      </w:pPr>
+    </w:p>
+    <w:p>
+      <w:pPr>
+        <w:pBdr>
+          <w:top w:val="single" w:sz="4" w:space="1" w:color="auto"/>
+          <w:left w:val="single" w:sz="4" w:space="4" w:color="auto"/>
+          <w:bottom w:val="single" w:sz="4" w:space="1" w:color="auto"/>
+          <w:right w:val="single" w:sz="4" w:space="4" w:color="auto"/>
+        </w:pBdr>
+        <w:shd w:val="clear" w:color="auto" w:fill="D9D9D9" w:themeFill="background1" w:themeFillShade="D9"/>
+        <w:spacing w:after="0"/>
+        <w:rPr>
+          <w:rFonts w:ascii="Aptos Mono" w:hAnsi="Aptos Mono" w:cs="Arial"/>
+        </w:rPr>
+      </w:pPr>
+      <w:r>
+        <w:rPr>
+          <w:rFonts w:ascii="Aptos Mono" w:hAnsi="Aptos Mono" w:cs="Arial"/>
+          <w:lang w:val="en-US"/>
+        </w:rPr>
+        <w:t xml:space="preserve">    </w:t>
+      </w:r>
+      <w:proofErr w:type="spellStart"/>
+      <w:r>
+        <w:rPr>
+          <w:rFonts w:ascii="Aptos Mono" w:hAnsi="Aptos Mono" w:cs="Arial"/>
+        </w:rPr>
+        <w:t>if</w:t>
+      </w:r>
+      <w:proofErr w:type="spellEnd"/>
+      <w:r>
+        <w:rPr>
+          <w:rFonts w:ascii="Aptos Mono" w:hAnsi="Aptos Mono" w:cs="Arial"/>
+        </w:rPr>
+        <w:t xml:space="preserve"> </w:t>
+      </w:r>
+      <w:proofErr w:type="spellStart"/>
+      <w:r>
+        <w:rPr>
+          <w:rFonts w:ascii="Aptos Mono" w:hAnsi="Aptos Mono" w:cs="Arial"/>
+        </w:rPr>
+        <w:t>self.pesquisaCliente</w:t>
+      </w:r>
+      <w:proofErr w:type="spellEnd"/>
+      <w:r>
+        <w:rPr>
+          <w:rFonts w:ascii="Aptos Mono" w:hAnsi="Aptos Mono" w:cs="Arial"/>
+        </w:rPr>
+        <w:t>(</w:t>
+      </w:r>
+      <w:proofErr w:type="spellStart"/>
+      <w:r>
+        <w:rPr>
+          <w:rFonts w:ascii="Aptos Mono" w:hAnsi="Aptos Mono" w:cs="Arial"/>
+        </w:rPr>
+        <w:t>oracle</w:t>
+      </w:r>
+      <w:proofErr w:type="spellEnd"/>
+      <w:r>
+        <w:rPr>
+          <w:rFonts w:ascii="Aptos Mono" w:hAnsi="Aptos Mono" w:cs="Arial"/>
+        </w:rPr>
+        <w:t xml:space="preserve">, </w:t>
+      </w:r>
+      <w:proofErr w:type="spellStart"/>
+      <w:r>
+        <w:rPr>
+          <w:rFonts w:ascii="Aptos Mono" w:hAnsi="Aptos Mono" w:cs="Arial"/>
+        </w:rPr>
+        <w:t>cpf</w:t>
+      </w:r>
+      <w:proofErr w:type="spellEnd"/>
+      <w:r>
+        <w:rPr>
+          <w:rFonts w:ascii="Aptos Mono" w:hAnsi="Aptos Mono" w:cs="Arial"/>
+        </w:rPr>
+        <w:t>):</w:t>
+      </w:r>
+    </w:p>
+    <w:p>
+      <w:pPr>
+        <w:pBdr>
+          <w:top w:val="single" w:sz="4" w:space="1" w:color="auto"/>
+          <w:left w:val="single" w:sz="4" w:space="4" w:color="auto"/>
+          <w:bottom w:val="single" w:sz="4" w:space="1" w:color="auto"/>
+          <w:right w:val="single" w:sz="4" w:space="4" w:color="auto"/>
+        </w:pBdr>
+        <w:shd w:val="clear" w:color="auto" w:fill="D9D9D9" w:themeFill="background1" w:themeFillShade="D9"/>
+        <w:spacing w:after="0"/>
+        <w:rPr>
+          <w:rFonts w:ascii="Aptos Mono" w:hAnsi="Aptos Mono" w:cs="Arial"/>
+        </w:rPr>
+      </w:pPr>
+      <w:r>
+        <w:rPr>
+          <w:rFonts w:ascii="Aptos Mono" w:hAnsi="Aptos Mono" w:cs="Arial"/>
+        </w:rPr>
+        <w:t xml:space="preserve">      </w:t>
+      </w:r>
+      <w:r>
+        <w:rPr>
+          <w:rFonts w:ascii="Aptos Mono" w:hAnsi="Aptos Mono" w:cs="Arial"/>
+        </w:rPr>
+        <w:t>nome = input(“Nome: ”)</w:t>
+      </w:r>
+    </w:p>
+    <w:p>
+      <w:pPr>
+        <w:pBdr>
+          <w:top w:val="single" w:sz="4" w:space="1" w:color="auto"/>
+          <w:left w:val="single" w:sz="4" w:space="4" w:color="auto"/>
+          <w:bottom w:val="single" w:sz="4" w:space="1" w:color="auto"/>
+          <w:right w:val="single" w:sz="4" w:space="4" w:color="auto"/>
+        </w:pBdr>
+        <w:shd w:val="clear" w:color="auto" w:fill="D9D9D9" w:themeFill="background1" w:themeFillShade="D9"/>
+        <w:spacing w:after="0"/>
+        <w:rPr>
+          <w:rFonts w:ascii="Aptos Mono" w:hAnsi="Aptos Mono" w:cs="Arial"/>
+        </w:rPr>
+      </w:pPr>
+      <w:r>
+        <w:rPr>
+          <w:rFonts w:ascii="Aptos Mono" w:hAnsi="Aptos Mono" w:cs="Arial"/>
+        </w:rPr>
+        <w:t xml:space="preserve">      </w:t>
+      </w:r>
+      <w:proofErr w:type="spellStart"/>
+      <w:r>
+        <w:rPr>
+          <w:rFonts w:ascii="Aptos Mono" w:hAnsi="Aptos Mono" w:cs="Arial"/>
+        </w:rPr>
+        <w:t>oracle.write</w:t>
+      </w:r>
+      <w:proofErr w:type="spellEnd"/>
+      <w:r>
+        <w:rPr>
+          <w:rFonts w:ascii="Aptos Mono" w:hAnsi="Aptos Mono" w:cs="Arial"/>
+        </w:rPr>
+        <w:t>(</w:t>
+      </w:r>
+      <w:r>
+        <w:rPr>
+          <w:rFonts w:ascii="Aptos Mono" w:hAnsi="Aptos Mono" w:cs="Arial"/>
+        </w:rPr>
+        <w:t>...</w:t>
+      </w:r>
+      <w:r>
+        <w:rPr>
+          <w:rFonts w:ascii="Aptos Mono" w:hAnsi="Aptos Mono" w:cs="Arial"/>
+        </w:rPr>
+        <w:t>)</w:t>
+      </w:r>
+    </w:p>
+    <w:p>
+      <w:pPr>
+        <w:pBdr>
+          <w:top w:val="single" w:sz="4" w:space="1" w:color="auto"/>
+          <w:left w:val="single" w:sz="4" w:space="4" w:color="auto"/>
+          <w:bottom w:val="single" w:sz="4" w:space="1" w:color="auto"/>
+          <w:right w:val="single" w:sz="4" w:space="4" w:color="auto"/>
+        </w:pBdr>
+        <w:shd w:val="clear" w:color="auto" w:fill="D9D9D9" w:themeFill="background1" w:themeFillShade="D9"/>
+        <w:spacing w:after="0"/>
+        <w:rPr>
+          <w:rFonts w:ascii="Aptos Mono" w:hAnsi="Aptos Mono" w:cs="Arial"/>
+        </w:rPr>
+      </w:pPr>
+      <w:r>
+        <w:rPr>
+          <w:rFonts w:ascii="Aptos Mono" w:hAnsi="Aptos Mono" w:cs="Arial"/>
+        </w:rPr>
+        <w:t xml:space="preserve">      </w:t>
+      </w:r>
+      <w:proofErr w:type="spellStart"/>
+      <w:r>
+        <w:rPr>
+          <w:rFonts w:ascii="Aptos Mono" w:hAnsi="Aptos Mono" w:cs="Arial"/>
+        </w:rPr>
+        <w:t>df_cliente</w:t>
+      </w:r>
+      <w:proofErr w:type="spellEnd"/>
+      <w:r>
+        <w:rPr>
+          <w:rFonts w:ascii="Aptos Mono" w:hAnsi="Aptos Mono" w:cs="Arial"/>
+        </w:rPr>
+        <w:t xml:space="preserve"> = </w:t>
+      </w:r>
+      <w:proofErr w:type="spellStart"/>
+      <w:r>
+        <w:rPr>
+          <w:rFonts w:ascii="Aptos Mono" w:hAnsi="Aptos Mono" w:cs="Arial"/>
+        </w:rPr>
+        <w:t>oracle.sqlToDataFrame</w:t>
+      </w:r>
+      <w:proofErr w:type="spellEnd"/>
+      <w:r>
+        <w:rPr>
+          <w:rFonts w:ascii="Aptos Mono" w:hAnsi="Aptos Mono" w:cs="Arial"/>
+        </w:rPr>
+        <w:t>(</w:t>
+      </w:r>
+      <w:r>
+        <w:rPr>
+          <w:rFonts w:ascii="Aptos Mono" w:hAnsi="Aptos Mono" w:cs="Arial"/>
+        </w:rPr>
+        <w:t>...</w:t>
+      </w:r>
+      <w:r>
+        <w:rPr>
+          <w:rFonts w:ascii="Aptos Mono" w:hAnsi="Aptos Mono" w:cs="Arial"/>
+        </w:rPr>
+        <w:t>)</w:t>
+      </w:r>
+    </w:p>
+    <w:p>
+      <w:pPr>
+        <w:pBdr>
+          <w:top w:val="single" w:sz="4" w:space="1" w:color="auto"/>
+          <w:left w:val="single" w:sz="4" w:space="4" w:color="auto"/>
+          <w:bottom w:val="single" w:sz="4" w:space="1" w:color="auto"/>
+          <w:right w:val="single" w:sz="4" w:space="4" w:color="auto"/>
+        </w:pBdr>
+        <w:shd w:val="clear" w:color="auto" w:fill="D9D9D9" w:themeFill="background1" w:themeFillShade="D9"/>
+        <w:spacing w:after="0"/>
+        <w:rPr>
+          <w:rFonts w:ascii="Aptos Mono" w:hAnsi="Aptos Mono" w:cs="Arial"/>
+        </w:rPr>
+      </w:pPr>
+      <w:r>
+        <w:rPr>
+          <w:rFonts w:ascii="Aptos Mono" w:hAnsi="Aptos Mono" w:cs="Arial"/>
+        </w:rPr>
+        <w:t xml:space="preserve">      </w:t>
+      </w:r>
+      <w:proofErr w:type="spellStart"/>
+      <w:r>
+        <w:rPr>
+          <w:rFonts w:ascii="Aptos Mono" w:hAnsi="Aptos Mono" w:cs="Arial"/>
+        </w:rPr>
+        <w:t>novoCliente</w:t>
+      </w:r>
+      <w:proofErr w:type="spellEnd"/>
+      <w:r>
+        <w:rPr>
+          <w:rFonts w:ascii="Aptos Mono" w:hAnsi="Aptos Mono" w:cs="Arial"/>
+        </w:rPr>
+        <w:t xml:space="preserve"> = Cliente(</w:t>
+      </w:r>
+      <w:r>
+        <w:rPr>
+          <w:rFonts w:ascii="Aptos Mono" w:hAnsi="Aptos Mono" w:cs="Arial"/>
+        </w:rPr>
+        <w:t>...)</w:t>
+      </w:r>
+    </w:p>
+    <w:p>
+      <w:pPr>
+        <w:pBdr>
+          <w:top w:val="single" w:sz="4" w:space="1" w:color="auto"/>
+          <w:left w:val="single" w:sz="4" w:space="4" w:color="auto"/>
+          <w:bottom w:val="single" w:sz="4" w:space="1" w:color="auto"/>
+          <w:right w:val="single" w:sz="4" w:space="4" w:color="auto"/>
+        </w:pBdr>
+        <w:shd w:val="clear" w:color="auto" w:fill="D9D9D9" w:themeFill="background1" w:themeFillShade="D9"/>
+        <w:spacing w:after="0"/>
+        <w:rPr>
+          <w:rFonts w:ascii="Aptos Mono" w:hAnsi="Aptos Mono" w:cs="Arial"/>
+        </w:rPr>
+      </w:pPr>
+      <w:r>
+        <w:rPr>
+          <w:rFonts w:ascii="Aptos Mono" w:hAnsi="Aptos Mono" w:cs="Arial"/>
+        </w:rPr>
+        <w:t xml:space="preserve">      </w:t>
+      </w:r>
+      <w:r>
+        <w:rPr>
+          <w:rFonts w:ascii="Aptos Mono" w:hAnsi="Aptos Mono" w:cs="Arial"/>
+        </w:rPr>
+        <w:t>print(</w:t>
+      </w:r>
+      <w:proofErr w:type="spellStart"/>
+      <w:r>
+        <w:rPr>
+          <w:rFonts w:ascii="Aptos Mono" w:hAnsi="Aptos Mono" w:cs="Arial"/>
+        </w:rPr>
+        <w:t>novoCliente.toString</w:t>
+      </w:r>
+      <w:proofErr w:type="spellEnd"/>
+      <w:r>
+        <w:rPr>
+          <w:rFonts w:ascii="Aptos Mono" w:hAnsi="Aptos Mono" w:cs="Arial"/>
+        </w:rPr>
+        <w:t>())</w:t>
+      </w:r>
+    </w:p>
+    <w:p>
+      <w:pPr>
+        <w:pBdr>
+          <w:top w:val="single" w:sz="4" w:space="1" w:color="auto"/>
+          <w:left w:val="single" w:sz="4" w:space="4" w:color="auto"/>
+          <w:bottom w:val="single" w:sz="4" w:space="1" w:color="auto"/>
+          <w:right w:val="single" w:sz="4" w:space="4" w:color="auto"/>
+        </w:pBdr>
+        <w:shd w:val="clear" w:color="auto" w:fill="D9D9D9" w:themeFill="background1" w:themeFillShade="D9"/>
+        <w:spacing w:after="0"/>
+        <w:rPr>
+          <w:rFonts w:ascii="Aptos Mono" w:hAnsi="Aptos Mono" w:cs="Arial"/>
+        </w:rPr>
+      </w:pPr>
+      <w:r>
+        <w:rPr>
+          <w:rFonts w:ascii="Aptos Mono" w:hAnsi="Aptos Mono" w:cs="Arial"/>
+        </w:rPr>
+        <w:t xml:space="preserve">      </w:t>
+      </w:r>
+      <w:proofErr w:type="spellStart"/>
+      <w:r>
+        <w:rPr>
+          <w:rFonts w:ascii="Aptos Mono" w:hAnsi="Aptos Mono" w:cs="Arial"/>
+        </w:rPr>
+        <w:t>return</w:t>
+      </w:r>
+      <w:proofErr w:type="spellEnd"/>
+      <w:r>
+        <w:rPr>
+          <w:rFonts w:ascii="Aptos Mono" w:hAnsi="Aptos Mono" w:cs="Arial"/>
+        </w:rPr>
+        <w:t xml:space="preserve"> </w:t>
+      </w:r>
+      <w:proofErr w:type="spellStart"/>
+      <w:r>
+        <w:rPr>
+          <w:rFonts w:ascii="Aptos Mono" w:hAnsi="Aptos Mono" w:cs="Arial"/>
+        </w:rPr>
+        <w:t>novoCliente</w:t>
+      </w:r>
+      <w:proofErr w:type="spellEnd"/>
+    </w:p>
+    <w:p>
+      <w:pPr>
+        <w:pBdr>
+          <w:top w:val="single" w:sz="4" w:space="1" w:color="auto"/>
+          <w:left w:val="single" w:sz="4" w:space="4" w:color="auto"/>
+          <w:bottom w:val="single" w:sz="4" w:space="1" w:color="auto"/>
+          <w:right w:val="single" w:sz="4" w:space="4" w:color="auto"/>
+        </w:pBdr>
+        <w:shd w:val="clear" w:color="auto" w:fill="D9D9D9" w:themeFill="background1" w:themeFillShade="D9"/>
+        <w:spacing w:after="0"/>
+        <w:rPr>
+          <w:rFonts w:ascii="Aptos Mono" w:hAnsi="Aptos Mono" w:cs="Arial"/>
+        </w:rPr>
+      </w:pPr>
+    </w:p>
+    <w:p>
+      <w:pPr>
+        <w:pBdr>
+          <w:top w:val="single" w:sz="4" w:space="1" w:color="auto"/>
+          <w:left w:val="single" w:sz="4" w:space="4" w:color="auto"/>
+          <w:bottom w:val="single" w:sz="4" w:space="1" w:color="auto"/>
+          <w:right w:val="single" w:sz="4" w:space="4" w:color="auto"/>
+        </w:pBdr>
+        <w:shd w:val="clear" w:color="auto" w:fill="D9D9D9" w:themeFill="background1" w:themeFillShade="D9"/>
+        <w:spacing w:after="0"/>
+        <w:rPr>
+          <w:rFonts w:ascii="Aptos Mono" w:hAnsi="Aptos Mono" w:cs="Arial"/>
+        </w:rPr>
+      </w:pPr>
+      <w:r>
+        <w:rPr>
+          <w:rFonts w:ascii="Aptos Mono" w:hAnsi="Aptos Mono" w:cs="Arial"/>
+        </w:rPr>
+        <w:t xml:space="preserve">    </w:t>
+      </w:r>
+      <w:proofErr w:type="spellStart"/>
+      <w:r>
+        <w:rPr>
+          <w:rFonts w:ascii="Aptos Mono" w:hAnsi="Aptos Mono" w:cs="Arial"/>
+        </w:rPr>
+        <w:t>else</w:t>
+      </w:r>
+      <w:proofErr w:type="spellEnd"/>
+      <w:r>
+        <w:rPr>
+          <w:rFonts w:ascii="Aptos Mono" w:hAnsi="Aptos Mono" w:cs="Arial"/>
+        </w:rPr>
+        <w:t>:</w:t>
+      </w:r>
+    </w:p>
+    <w:p>
+      <w:pPr>
+        <w:pBdr>
+          <w:top w:val="single" w:sz="4" w:space="1" w:color="auto"/>
+          <w:left w:val="single" w:sz="4" w:space="4" w:color="auto"/>
+          <w:bottom w:val="single" w:sz="4" w:space="1" w:color="auto"/>
+          <w:right w:val="single" w:sz="4" w:space="4" w:color="auto"/>
+        </w:pBdr>
+        <w:shd w:val="clear" w:color="auto" w:fill="D9D9D9" w:themeFill="background1" w:themeFillShade="D9"/>
+        <w:spacing w:after="0"/>
+        <w:rPr>
+          <w:rFonts w:ascii="Aptos Mono" w:hAnsi="Aptos Mono" w:cs="Arial"/>
+        </w:rPr>
+      </w:pPr>
+      <w:r>
+        <w:rPr>
+          <w:rFonts w:ascii="Aptos Mono" w:hAnsi="Aptos Mono" w:cs="Arial"/>
+        </w:rPr>
+        <w:t xml:space="preserve">      </w:t>
+      </w:r>
+      <w:r>
+        <w:rPr>
+          <w:rFonts w:ascii="Aptos Mono" w:hAnsi="Aptos Mono" w:cs="Arial"/>
+        </w:rPr>
+        <w:t>print(</w:t>
+      </w:r>
+      <w:proofErr w:type="spellStart"/>
+      <w:r>
+        <w:rPr>
+          <w:rFonts w:ascii="Aptos Mono" w:hAnsi="Aptos Mono" w:cs="Arial"/>
+        </w:rPr>
+        <w:t>f”O</w:t>
+      </w:r>
+      <w:proofErr w:type="spellEnd"/>
+      <w:r>
+        <w:rPr>
+          <w:rFonts w:ascii="Aptos Mono" w:hAnsi="Aptos Mono" w:cs="Arial"/>
+        </w:rPr>
+        <w:t xml:space="preserve"> CPF {</w:t>
+      </w:r>
+      <w:proofErr w:type="spellStart"/>
+      <w:r>
+        <w:rPr>
+          <w:rFonts w:ascii="Aptos Mono" w:hAnsi="Aptos Mono" w:cs="Arial"/>
+        </w:rPr>
+        <w:t>cpf</w:t>
+      </w:r>
+      <w:proofErr w:type="spellEnd"/>
+      <w:r>
+        <w:rPr>
+          <w:rFonts w:ascii="Aptos Mono" w:hAnsi="Aptos Mono" w:cs="Arial"/>
+        </w:rPr>
+        <w:t>}</w:t>
+      </w:r>
+      <w:r>
+        <w:rPr>
+          <w:rFonts w:ascii="Aptos Mono" w:hAnsi="Aptos Mono" w:cs="Arial"/>
+        </w:rPr>
+        <w:t xml:space="preserve"> já está cadastrado.</w:t>
+      </w:r>
+      <w:r>
+        <w:rPr>
+          <w:rFonts w:ascii="Aptos Mono" w:hAnsi="Aptos Mono" w:cs="Arial"/>
+        </w:rPr>
+        <w:t>”)</w:t>
+      </w:r>
+    </w:p>
+    <w:p>
+      <w:pPr>
+        <w:pBdr>
+          <w:top w:val="single" w:sz="4" w:space="1" w:color="auto"/>
+          <w:left w:val="single" w:sz="4" w:space="4" w:color="auto"/>
+          <w:bottom w:val="single" w:sz="4" w:space="1" w:color="auto"/>
+          <w:right w:val="single" w:sz="4" w:space="4" w:color="auto"/>
+        </w:pBdr>
+        <w:shd w:val="clear" w:color="auto" w:fill="D9D9D9" w:themeFill="background1" w:themeFillShade="D9"/>
+        <w:spacing w:after="0"/>
+        <w:rPr>
+          <w:rFonts w:ascii="Aptos Mono" w:hAnsi="Aptos Mono" w:cs="Arial"/>
+        </w:rPr>
+      </w:pPr>
+      <w:r>
+        <w:rPr>
+          <w:rFonts w:ascii="Aptos Mono" w:hAnsi="Aptos Mono" w:cs="Arial"/>
+        </w:rPr>
+        <w:t xml:space="preserve">      </w:t>
+      </w:r>
+      <w:proofErr w:type="spellStart"/>
+      <w:r>
+        <w:rPr>
+          <w:rFonts w:ascii="Aptos Mono" w:hAnsi="Aptos Mono" w:cs="Arial"/>
+        </w:rPr>
+        <w:t>return</w:t>
+      </w:r>
+      <w:proofErr w:type="spellEnd"/>
+      <w:r>
+        <w:rPr>
+          <w:rFonts w:ascii="Aptos Mono" w:hAnsi="Aptos Mono" w:cs="Arial"/>
+        </w:rPr>
+        <w:t xml:space="preserve"> </w:t>
+      </w:r>
+      <w:proofErr w:type="spellStart"/>
+      <w:r>
+        <w:rPr>
+          <w:rFonts w:ascii="Aptos Mono" w:hAnsi="Aptos Mono" w:cs="Arial"/>
+        </w:rPr>
+        <w:t>None</w:t>
+      </w:r>
+      <w:proofErr w:type="spellEnd"/>
+    </w:p>
+    <w:p>
+      <w:pPr>
+        <w:pBdr>
+          <w:top w:val="single" w:sz="4" w:space="1" w:color="auto"/>
+          <w:left w:val="single" w:sz="4" w:space="4" w:color="auto"/>
+          <w:bottom w:val="single" w:sz="4" w:space="1" w:color="auto"/>
+          <w:right w:val="single" w:sz="4" w:space="4" w:color="auto"/>
+        </w:pBdr>
+        <w:shd w:val="clear" w:color="auto" w:fill="D9D9D9" w:themeFill="background1" w:themeFillShade="D9"/>
+        <w:spacing w:after="0"/>
+        <w:rPr>
+          <w:rFonts w:ascii="Aptos Mono" w:hAnsi="Aptos Mono" w:cs="Arial"/>
+          <w:color w:val="3A7C22" w:themeColor="accent6" w:themeShade="BF"/>
+          <w:lang w:val="en-US"/>
+        </w:rPr>
+      </w:pPr>
+      <w:r>
+        <w:rPr>
+          <w:rFonts w:ascii="Aptos Mono" w:hAnsi="Aptos Mono" w:cs="Arial"/>
+        </w:rPr>
+        <w:t xml:space="preserve">  </w:t>
+      </w:r>
+      <w:r>
+        <w:rPr>
+          <w:rFonts w:ascii="Aptos Mono" w:hAnsi="Aptos Mono" w:cs="Arial"/>
+          <w:color w:val="3A7C22" w:themeColor="accent6" w:themeShade="BF"/>
+          <w:lang w:val="en-US"/>
+        </w:rPr>
+        <w:t>#-------------------------------------------------------------------------</w:t>
+      </w:r>
+    </w:p>
+    <w:p>
+      <w:pPr>
+        <w:pBdr>
+          <w:top w:val="single" w:sz="4" w:space="1" w:color="auto"/>
+          <w:left w:val="single" w:sz="4" w:space="4" w:color="auto"/>
+          <w:bottom w:val="single" w:sz="4" w:space="1" w:color="auto"/>
+          <w:right w:val="single" w:sz="4" w:space="4" w:color="auto"/>
+        </w:pBdr>
+        <w:shd w:val="clear" w:color="auto" w:fill="D9D9D9" w:themeFill="background1" w:themeFillShade="D9"/>
+        <w:spacing w:after="0"/>
+        <w:rPr>
+          <w:rFonts w:ascii="Aptos Mono" w:hAnsi="Aptos Mono" w:cs="Arial"/>
+          <w:lang w:val="en-US"/>
+        </w:rPr>
+      </w:pPr>
+      <w:r>
+        <w:rPr>
+          <w:rFonts w:ascii="Aptos Mono" w:hAnsi="Aptos Mono" w:cs="Arial"/>
+          <w:color w:val="3A7C22" w:themeColor="accent6" w:themeShade="BF"/>
+          <w:lang w:val="en-US"/>
+        </w:rPr>
+        <w:t xml:space="preserve">  </w:t>
+      </w:r>
+      <w:r>
+        <w:rPr>
+          <w:rFonts w:ascii="Aptos Mono" w:hAnsi="Aptos Mono" w:cs="Arial"/>
+          <w:lang w:val="en-US"/>
+        </w:rPr>
+        <w:t xml:space="preserve">def </w:t>
+      </w:r>
+      <w:proofErr w:type="spellStart"/>
+      <w:r>
+        <w:rPr>
+          <w:rFonts w:ascii="Aptos Mono" w:hAnsi="Aptos Mono" w:cs="Arial"/>
+          <w:lang w:val="en-US"/>
+        </w:rPr>
+        <w:t>atualizaCliente</w:t>
+      </w:r>
+      <w:proofErr w:type="spellEnd"/>
+      <w:r>
+        <w:rPr>
+          <w:rFonts w:ascii="Aptos Mono" w:hAnsi="Aptos Mono" w:cs="Arial"/>
+          <w:lang w:val="en-US"/>
+        </w:rPr>
+        <w:t xml:space="preserve">(…) -&gt; </w:t>
+      </w:r>
+      <w:proofErr w:type="spellStart"/>
+      <w:r>
+        <w:rPr>
+          <w:rFonts w:ascii="Aptos Mono" w:hAnsi="Aptos Mono" w:cs="Arial"/>
+          <w:lang w:val="en-US"/>
+        </w:rPr>
+        <w:t>Cliente</w:t>
+      </w:r>
+      <w:proofErr w:type="spellEnd"/>
+      <w:r>
+        <w:rPr>
+          <w:rFonts w:ascii="Aptos Mono" w:hAnsi="Aptos Mono" w:cs="Arial"/>
+          <w:lang w:val="en-US"/>
+        </w:rPr>
+        <w:t>:</w:t>
+      </w:r>
+    </w:p>
+    <w:p>
+      <w:pPr>
+        <w:pBdr>
+          <w:top w:val="single" w:sz="4" w:space="1" w:color="auto"/>
+          <w:left w:val="single" w:sz="4" w:space="4" w:color="auto"/>
+          <w:bottom w:val="single" w:sz="4" w:space="1" w:color="auto"/>
+          <w:right w:val="single" w:sz="4" w:space="4" w:color="auto"/>
+        </w:pBdr>
+        <w:shd w:val="clear" w:color="auto" w:fill="D9D9D9" w:themeFill="background1" w:themeFillShade="D9"/>
+        <w:spacing w:after="0"/>
+        <w:rPr>
+          <w:rFonts w:ascii="Aptos Mono" w:hAnsi="Aptos Mono" w:cs="Arial"/>
+          <w:lang w:val="en-US"/>
+        </w:rPr>
+      </w:pPr>
+      <w:r>
+        <w:rPr>
+          <w:rFonts w:ascii="Aptos Mono" w:hAnsi="Aptos Mono" w:cs="Arial"/>
+          <w:lang w:val="en-US"/>
+        </w:rPr>
+        <w:t xml:space="preserve">  </w:t>
+      </w:r>
+      <w:r>
+        <w:rPr>
+          <w:rFonts w:ascii="Aptos Mono" w:hAnsi="Aptos Mono" w:cs="Arial"/>
+          <w:lang w:val="en-US"/>
+        </w:rPr>
+        <w:t xml:space="preserve">  </w:t>
+      </w:r>
+      <w:r>
+        <w:rPr>
+          <w:rFonts w:ascii="Aptos Mono" w:hAnsi="Aptos Mono" w:cs="Arial"/>
+          <w:lang w:val="en-US"/>
+        </w:rPr>
+        <w:t xml:space="preserve">oracle = </w:t>
+      </w:r>
+      <w:proofErr w:type="spellStart"/>
+      <w:r>
+        <w:rPr>
+          <w:rFonts w:ascii="Aptos Mono" w:hAnsi="Aptos Mono" w:cs="Arial"/>
+          <w:lang w:val="en-US"/>
+        </w:rPr>
+        <w:t>OracleQueries</w:t>
+      </w:r>
+      <w:proofErr w:type="spellEnd"/>
+      <w:r>
+        <w:rPr>
+          <w:rFonts w:ascii="Aptos Mono" w:hAnsi="Aptos Mono" w:cs="Arial"/>
+          <w:lang w:val="en-US"/>
+        </w:rPr>
+        <w:t>(</w:t>
+      </w:r>
+      <w:proofErr w:type="spellStart"/>
+      <w:r>
+        <w:rPr>
+          <w:rFonts w:ascii="Aptos Mono" w:hAnsi="Aptos Mono" w:cs="Arial"/>
+          <w:lang w:val="en-US"/>
+        </w:rPr>
+        <w:t>can_write</w:t>
+      </w:r>
+      <w:proofErr w:type="spellEnd"/>
+      <w:r>
+        <w:rPr>
+          <w:rFonts w:ascii="Aptos Mono" w:hAnsi="Aptos Mono" w:cs="Arial"/>
+          <w:lang w:val="en-US"/>
+        </w:rPr>
+        <w:t>=True)</w:t>
+      </w:r>
+    </w:p>
+    <w:p>
+      <w:pPr>
+        <w:pBdr>
+          <w:top w:val="single" w:sz="4" w:space="1" w:color="auto"/>
+          <w:left w:val="single" w:sz="4" w:space="4" w:color="auto"/>
+          <w:bottom w:val="single" w:sz="4" w:space="1" w:color="auto"/>
+          <w:right w:val="single" w:sz="4" w:space="4" w:color="auto"/>
+        </w:pBdr>
+        <w:shd w:val="clear" w:color="auto" w:fill="D9D9D9" w:themeFill="background1" w:themeFillShade="D9"/>
+        <w:spacing w:after="0"/>
+        <w:rPr>
+          <w:rFonts w:ascii="Aptos Mono" w:hAnsi="Aptos Mono" w:cs="Arial"/>
+          <w:lang w:val="en-US"/>
+        </w:rPr>
+      </w:pPr>
+      <w:r>
+        <w:rPr>
+          <w:rFonts w:ascii="Aptos Mono" w:hAnsi="Aptos Mono" w:cs="Arial"/>
+          <w:lang w:val="en-US"/>
+        </w:rPr>
+        <w:t xml:space="preserve">    </w:t>
+      </w:r>
+      <w:proofErr w:type="spellStart"/>
+      <w:r>
+        <w:rPr>
+          <w:rFonts w:ascii="Aptos Mono" w:hAnsi="Aptos Mono" w:cs="Arial"/>
+          <w:lang w:val="en-US"/>
+        </w:rPr>
+        <w:t>oracle.connect</w:t>
+      </w:r>
+      <w:proofErr w:type="spellEnd"/>
+      <w:r>
+        <w:rPr>
+          <w:rFonts w:ascii="Aptos Mono" w:hAnsi="Aptos Mono" w:cs="Arial"/>
+          <w:lang w:val="en-US"/>
+        </w:rPr>
+        <w:t>()</w:t>
+      </w:r>
+    </w:p>
+    <w:p>
+      <w:pPr>
+        <w:pBdr>
+          <w:top w:val="single" w:sz="4" w:space="1" w:color="auto"/>
+          <w:left w:val="single" w:sz="4" w:space="4" w:color="auto"/>
+          <w:bottom w:val="single" w:sz="4" w:space="1" w:color="auto"/>
+          <w:right w:val="single" w:sz="4" w:space="4" w:color="auto"/>
+        </w:pBdr>
+        <w:shd w:val="clear" w:color="auto" w:fill="D9D9D9" w:themeFill="background1" w:themeFillShade="D9"/>
+        <w:spacing w:after="0"/>
+        <w:rPr>
+          <w:rFonts w:ascii="Aptos Mono" w:hAnsi="Aptos Mono" w:cs="Arial"/>
+          <w:lang w:val="en-US"/>
+        </w:rPr>
+      </w:pPr>
+    </w:p>
+    <w:p>
+      <w:pPr>
+        <w:pBdr>
+          <w:top w:val="single" w:sz="4" w:space="1" w:color="auto"/>
+          <w:left w:val="single" w:sz="4" w:space="4" w:color="auto"/>
+          <w:bottom w:val="single" w:sz="4" w:space="1" w:color="auto"/>
+          <w:right w:val="single" w:sz="4" w:space="4" w:color="auto"/>
+        </w:pBdr>
+        <w:shd w:val="clear" w:color="auto" w:fill="D9D9D9" w:themeFill="background1" w:themeFillShade="D9"/>
+        <w:spacing w:after="0"/>
+        <w:rPr>
+          <w:rFonts w:ascii="Aptos Mono" w:hAnsi="Aptos Mono" w:cs="Arial"/>
+          <w:lang w:val="en-US"/>
+        </w:rPr>
+      </w:pPr>
+      <w:r>
+        <w:rPr>
+          <w:rFonts w:ascii="Aptos Mono" w:hAnsi="Aptos Mono" w:cs="Arial"/>
+          <w:lang w:val="en-US"/>
+        </w:rPr>
+        <w:t xml:space="preserve">    </w:t>
+      </w:r>
+      <w:proofErr w:type="spellStart"/>
+      <w:r>
+        <w:rPr>
+          <w:rFonts w:ascii="Aptos Mono" w:hAnsi="Aptos Mono" w:cs="Arial"/>
+          <w:lang w:val="en-US"/>
+        </w:rPr>
+        <w:t>cpf</w:t>
+      </w:r>
+      <w:proofErr w:type="spellEnd"/>
+      <w:r>
+        <w:rPr>
+          <w:rFonts w:ascii="Aptos Mono" w:hAnsi="Aptos Mono" w:cs="Arial"/>
+          <w:lang w:val="en-US"/>
+        </w:rPr>
+        <w:t xml:space="preserve"> = input(“CPF (Novo): ”)</w:t>
+      </w:r>
+    </w:p>
+    <w:p>
+      <w:pPr>
+        <w:pBdr>
+          <w:top w:val="single" w:sz="4" w:space="1" w:color="auto"/>
+          <w:left w:val="single" w:sz="4" w:space="4" w:color="auto"/>
+          <w:bottom w:val="single" w:sz="4" w:space="1" w:color="auto"/>
+          <w:right w:val="single" w:sz="4" w:space="4" w:color="auto"/>
+        </w:pBdr>
+        <w:shd w:val="clear" w:color="auto" w:fill="D9D9D9" w:themeFill="background1" w:themeFillShade="D9"/>
+        <w:spacing w:after="0"/>
+        <w:rPr>
+          <w:rFonts w:ascii="Aptos Mono" w:hAnsi="Aptos Mono" w:cs="Arial"/>
+          <w:lang w:val="en-US"/>
+        </w:rPr>
+      </w:pPr>
+      <w:r>
+        <w:rPr>
+          <w:rFonts w:ascii="Aptos Mono" w:hAnsi="Aptos Mono" w:cs="Arial"/>
+          <w:lang w:val="en-US"/>
+        </w:rPr>
+        <w:t xml:space="preserve">    </w:t>
+      </w:r>
+    </w:p>
+    <w:p>
+      <w:pPr>
+        <w:pBdr>
+          <w:top w:val="single" w:sz="4" w:space="1" w:color="auto"/>
+          <w:left w:val="single" w:sz="4" w:space="4" w:color="auto"/>
+          <w:bottom w:val="single" w:sz="4" w:space="1" w:color="auto"/>
+          <w:right w:val="single" w:sz="4" w:space="4" w:color="auto"/>
+        </w:pBdr>
+        <w:shd w:val="clear" w:color="auto" w:fill="D9D9D9" w:themeFill="background1" w:themeFillShade="D9"/>
+        <w:spacing w:after="0"/>
+        <w:rPr>
+          <w:rFonts w:ascii="Aptos Mono" w:hAnsi="Aptos Mono" w:cs="Arial"/>
+          <w:lang w:val="en-US"/>
+        </w:rPr>
+      </w:pPr>
+      <w:r>
+        <w:rPr>
+          <w:rFonts w:ascii="Aptos Mono" w:hAnsi="Aptos Mono" w:cs="Arial"/>
+          <w:lang w:val="en-US"/>
+        </w:rPr>
+        <w:t xml:space="preserve">    if not </w:t>
+      </w:r>
+      <w:proofErr w:type="spellStart"/>
+      <w:r>
+        <w:rPr>
+          <w:rFonts w:ascii="Aptos Mono" w:hAnsi="Aptos Mono" w:cs="Arial"/>
+          <w:lang w:val="en-US"/>
+        </w:rPr>
+        <w:t>self.pesquisaCliente</w:t>
+      </w:r>
+      <w:proofErr w:type="spellEnd"/>
+      <w:r>
+        <w:rPr>
+          <w:rFonts w:ascii="Aptos Mono" w:hAnsi="Aptos Mono" w:cs="Arial"/>
+          <w:lang w:val="en-US"/>
+        </w:rPr>
+        <w:t xml:space="preserve">(oracle, </w:t>
+      </w:r>
+      <w:proofErr w:type="spellStart"/>
+      <w:r>
+        <w:rPr>
+          <w:rFonts w:ascii="Aptos Mono" w:hAnsi="Aptos Mono" w:cs="Arial"/>
+          <w:lang w:val="en-US"/>
+        </w:rPr>
+        <w:t>cpf</w:t>
+      </w:r>
+      <w:proofErr w:type="spellEnd"/>
+      <w:r>
+        <w:rPr>
+          <w:rFonts w:ascii="Aptos Mono" w:hAnsi="Aptos Mono" w:cs="Arial"/>
+          <w:lang w:val="en-US"/>
+        </w:rPr>
+        <w:t>):</w:t>
+      </w:r>
+    </w:p>
+    <w:p>
+      <w:pPr>
+        <w:pBdr>
+          <w:top w:val="single" w:sz="4" w:space="1" w:color="auto"/>
+          <w:left w:val="single" w:sz="4" w:space="4" w:color="auto"/>
+          <w:bottom w:val="single" w:sz="4" w:space="1" w:color="auto"/>
+          <w:right w:val="single" w:sz="4" w:space="4" w:color="auto"/>
+        </w:pBdr>
+        <w:shd w:val="clear" w:color="auto" w:fill="D9D9D9" w:themeFill="background1" w:themeFillShade="D9"/>
+        <w:spacing w:after="0"/>
+        <w:rPr>
+          <w:rFonts w:ascii="Aptos Mono" w:hAnsi="Aptos Mono" w:cs="Arial"/>
+        </w:rPr>
+      </w:pPr>
+      <w:r>
+        <w:rPr>
+          <w:rFonts w:ascii="Aptos Mono" w:hAnsi="Aptos Mono" w:cs="Arial"/>
+        </w:rPr>
+        <w:t xml:space="preserve">      </w:t>
+      </w:r>
+      <w:proofErr w:type="spellStart"/>
+      <w:r>
+        <w:rPr>
+          <w:rFonts w:ascii="Aptos Mono" w:hAnsi="Aptos Mono" w:cs="Arial"/>
+        </w:rPr>
+        <w:t>novo_nome</w:t>
+      </w:r>
+      <w:proofErr w:type="spellEnd"/>
+      <w:r>
+        <w:rPr>
+          <w:rFonts w:ascii="Aptos Mono" w:hAnsi="Aptos Mono" w:cs="Arial"/>
+        </w:rPr>
+        <w:t xml:space="preserve"> = input(“Novo nome: ”)</w:t>
+      </w:r>
+    </w:p>
+    <w:p>
+      <w:pPr>
+        <w:pBdr>
+          <w:top w:val="single" w:sz="4" w:space="1" w:color="auto"/>
+          <w:left w:val="single" w:sz="4" w:space="4" w:color="auto"/>
+          <w:bottom w:val="single" w:sz="4" w:space="1" w:color="auto"/>
+          <w:right w:val="single" w:sz="4" w:space="4" w:color="auto"/>
+        </w:pBdr>
+        <w:shd w:val="clear" w:color="auto" w:fill="D9D9D9" w:themeFill="background1" w:themeFillShade="D9"/>
+        <w:spacing w:after="0"/>
+        <w:rPr>
+          <w:rFonts w:ascii="Aptos Mono" w:hAnsi="Aptos Mono" w:cs="Arial"/>
+        </w:rPr>
+      </w:pPr>
+      <w:r>
+        <w:rPr>
+          <w:rFonts w:ascii="Aptos Mono" w:hAnsi="Aptos Mono" w:cs="Arial"/>
+        </w:rPr>
+        <w:t xml:space="preserve">      </w:t>
+      </w:r>
+      <w:proofErr w:type="spellStart"/>
+      <w:r>
+        <w:rPr>
+          <w:rFonts w:ascii="Aptos Mono" w:hAnsi="Aptos Mono" w:cs="Arial"/>
+        </w:rPr>
+        <w:t>oracle.write</w:t>
+      </w:r>
+      <w:proofErr w:type="spellEnd"/>
+      <w:r>
+        <w:rPr>
+          <w:rFonts w:ascii="Aptos Mono" w:hAnsi="Aptos Mono" w:cs="Arial"/>
+        </w:rPr>
+        <w:t>(...)</w:t>
+      </w:r>
+    </w:p>
+    <w:p>
+      <w:pPr>
+        <w:pBdr>
+          <w:top w:val="single" w:sz="4" w:space="1" w:color="auto"/>
+          <w:left w:val="single" w:sz="4" w:space="4" w:color="auto"/>
+          <w:bottom w:val="single" w:sz="4" w:space="1" w:color="auto"/>
+          <w:right w:val="single" w:sz="4" w:space="4" w:color="auto"/>
+        </w:pBdr>
+        <w:shd w:val="clear" w:color="auto" w:fill="D9D9D9" w:themeFill="background1" w:themeFillShade="D9"/>
+        <w:spacing w:after="0"/>
+        <w:rPr>
+          <w:rFonts w:ascii="Aptos Mono" w:hAnsi="Aptos Mono" w:cs="Arial"/>
+        </w:rPr>
+      </w:pPr>
+      <w:r>
+        <w:rPr>
+          <w:rFonts w:ascii="Aptos Mono" w:hAnsi="Aptos Mono" w:cs="Arial"/>
+        </w:rPr>
+        <w:t xml:space="preserve">      </w:t>
+      </w:r>
+      <w:proofErr w:type="spellStart"/>
+      <w:r>
+        <w:rPr>
+          <w:rFonts w:ascii="Aptos Mono" w:hAnsi="Aptos Mono" w:cs="Arial"/>
+        </w:rPr>
+        <w:t>df_cliente</w:t>
+      </w:r>
+      <w:proofErr w:type="spellEnd"/>
+      <w:r>
+        <w:rPr>
+          <w:rFonts w:ascii="Aptos Mono" w:hAnsi="Aptos Mono" w:cs="Arial"/>
+        </w:rPr>
+        <w:t xml:space="preserve"> = </w:t>
+      </w:r>
+      <w:proofErr w:type="spellStart"/>
+      <w:r>
+        <w:rPr>
+          <w:rFonts w:ascii="Aptos Mono" w:hAnsi="Aptos Mono" w:cs="Arial"/>
+        </w:rPr>
+        <w:t>oracle.sqlToDateFrame</w:t>
+      </w:r>
+      <w:proofErr w:type="spellEnd"/>
+      <w:r>
+        <w:rPr>
+          <w:rFonts w:ascii="Aptos Mono" w:hAnsi="Aptos Mono" w:cs="Arial"/>
+        </w:rPr>
+        <w:t>(...)</w:t>
+      </w:r>
+    </w:p>
+    <w:p>
+      <w:pPr>
+        <w:pBdr>
+          <w:top w:val="single" w:sz="4" w:space="1" w:color="auto"/>
+          <w:left w:val="single" w:sz="4" w:space="4" w:color="auto"/>
+          <w:bottom w:val="single" w:sz="4" w:space="1" w:color="auto"/>
+          <w:right w:val="single" w:sz="4" w:space="4" w:color="auto"/>
+        </w:pBdr>
+        <w:shd w:val="clear" w:color="auto" w:fill="D9D9D9" w:themeFill="background1" w:themeFillShade="D9"/>
+        <w:spacing w:after="0"/>
+        <w:rPr>
+          <w:rFonts w:ascii="Aptos Mono" w:hAnsi="Aptos Mono" w:cs="Arial"/>
+        </w:rPr>
+      </w:pPr>
+      <w:r>
+        <w:rPr>
+          <w:rFonts w:ascii="Aptos Mono" w:hAnsi="Aptos Mono" w:cs="Arial"/>
+        </w:rPr>
+        <w:t xml:space="preserve">      </w:t>
+      </w:r>
+      <w:proofErr w:type="spellStart"/>
+      <w:r>
+        <w:rPr>
+          <w:rFonts w:ascii="Aptos Mono" w:hAnsi="Aptos Mono" w:cs="Arial"/>
+        </w:rPr>
+        <w:t>clienteAtualizado</w:t>
+      </w:r>
+      <w:proofErr w:type="spellEnd"/>
+      <w:r>
+        <w:rPr>
+          <w:rFonts w:ascii="Aptos Mono" w:hAnsi="Aptos Mono" w:cs="Arial"/>
+        </w:rPr>
+        <w:t xml:space="preserve"> = Cliente(...)</w:t>
+      </w:r>
+    </w:p>
+    <w:p>
+      <w:pPr>
+        <w:pBdr>
+          <w:top w:val="single" w:sz="4" w:space="1" w:color="auto"/>
+          <w:left w:val="single" w:sz="4" w:space="4" w:color="auto"/>
+          <w:bottom w:val="single" w:sz="4" w:space="1" w:color="auto"/>
+          <w:right w:val="single" w:sz="4" w:space="4" w:color="auto"/>
+        </w:pBdr>
+        <w:shd w:val="clear" w:color="auto" w:fill="D9D9D9" w:themeFill="background1" w:themeFillShade="D9"/>
+        <w:spacing w:after="0"/>
+        <w:rPr>
+          <w:rFonts w:ascii="Aptos Mono" w:hAnsi="Aptos Mono" w:cs="Arial"/>
+        </w:rPr>
+      </w:pPr>
+      <w:r>
+        <w:rPr>
+          <w:rFonts w:ascii="Aptos Mono" w:hAnsi="Aptos Mono" w:cs="Arial"/>
+        </w:rPr>
+        <w:t xml:space="preserve">      </w:t>
+      </w:r>
+      <w:r>
+        <w:rPr>
+          <w:rFonts w:ascii="Aptos Mono" w:hAnsi="Aptos Mono" w:cs="Arial"/>
+        </w:rPr>
+        <w:t>print(</w:t>
+      </w:r>
+      <w:proofErr w:type="spellStart"/>
+      <w:r>
+        <w:rPr>
+          <w:rFonts w:ascii="Aptos Mono" w:hAnsi="Aptos Mono" w:cs="Arial"/>
+        </w:rPr>
+        <w:t>clienteAtualizado</w:t>
+      </w:r>
+      <w:r>
+        <w:rPr>
+          <w:rFonts w:ascii="Aptos Mono" w:hAnsi="Aptos Mono" w:cs="Arial"/>
+        </w:rPr>
+        <w:t>.toString</w:t>
+      </w:r>
+      <w:proofErr w:type="spellEnd"/>
+      <w:r>
+        <w:rPr>
+          <w:rFonts w:ascii="Aptos Mono" w:hAnsi="Aptos Mono" w:cs="Arial"/>
+        </w:rPr>
+        <w:t>()</w:t>
+      </w:r>
+      <w:r>
+        <w:rPr>
+          <w:rFonts w:ascii="Aptos Mono" w:hAnsi="Aptos Mono" w:cs="Arial"/>
+        </w:rPr>
+        <w:t>)</w:t>
+      </w:r>
+    </w:p>
+    <w:p>
+      <w:pPr>
+        <w:pBdr>
+          <w:top w:val="single" w:sz="4" w:space="1" w:color="auto"/>
+          <w:left w:val="single" w:sz="4" w:space="4" w:color="auto"/>
+          <w:bottom w:val="single" w:sz="4" w:space="1" w:color="auto"/>
+          <w:right w:val="single" w:sz="4" w:space="4" w:color="auto"/>
+        </w:pBdr>
+        <w:shd w:val="clear" w:color="auto" w:fill="D9D9D9" w:themeFill="background1" w:themeFillShade="D9"/>
+        <w:spacing w:after="0"/>
+        <w:rPr>
+          <w:rFonts w:ascii="Aptos Mono" w:hAnsi="Aptos Mono" w:cs="Arial"/>
+        </w:rPr>
+      </w:pPr>
+      <w:r>
+        <w:rPr>
+          <w:rFonts w:ascii="Aptos Mono" w:hAnsi="Aptos Mono" w:cs="Arial"/>
+        </w:rPr>
+        <w:t xml:space="preserve">      </w:t>
+      </w:r>
+      <w:proofErr w:type="spellStart"/>
+      <w:r>
+        <w:rPr>
+          <w:rFonts w:ascii="Aptos Mono" w:hAnsi="Aptos Mono" w:cs="Arial"/>
+        </w:rPr>
+        <w:t>return</w:t>
+      </w:r>
+      <w:proofErr w:type="spellEnd"/>
+      <w:r>
+        <w:rPr>
+          <w:rFonts w:ascii="Aptos Mono" w:hAnsi="Aptos Mono" w:cs="Arial"/>
+        </w:rPr>
+        <w:t xml:space="preserve"> </w:t>
+      </w:r>
+      <w:proofErr w:type="spellStart"/>
+      <w:r>
+        <w:rPr>
+          <w:rFonts w:ascii="Aptos Mono" w:hAnsi="Aptos Mono" w:cs="Arial"/>
+        </w:rPr>
+        <w:t>clienteAtualizado</w:t>
+      </w:r>
+      <w:proofErr w:type="spellEnd"/>
+    </w:p>
+    <w:p>
+      <w:pPr>
+        <w:pBdr>
+          <w:top w:val="single" w:sz="4" w:space="1" w:color="auto"/>
+          <w:left w:val="single" w:sz="4" w:space="4" w:color="auto"/>
+          <w:bottom w:val="single" w:sz="4" w:space="1" w:color="auto"/>
+          <w:right w:val="single" w:sz="4" w:space="4" w:color="auto"/>
+        </w:pBdr>
+        <w:shd w:val="clear" w:color="auto" w:fill="D9D9D9" w:themeFill="background1" w:themeFillShade="D9"/>
+        <w:spacing w:after="0"/>
+        <w:rPr>
+          <w:rFonts w:ascii="Aptos Mono" w:hAnsi="Aptos Mono" w:cs="Arial"/>
+        </w:rPr>
+      </w:pPr>
+    </w:p>
+    <w:p>
+      <w:pPr>
+        <w:pBdr>
+          <w:top w:val="single" w:sz="4" w:space="1" w:color="auto"/>
+          <w:left w:val="single" w:sz="4" w:space="4" w:color="auto"/>
+          <w:bottom w:val="single" w:sz="4" w:space="1" w:color="auto"/>
+          <w:right w:val="single" w:sz="4" w:space="4" w:color="auto"/>
+        </w:pBdr>
+        <w:shd w:val="clear" w:color="auto" w:fill="D9D9D9" w:themeFill="background1" w:themeFillShade="D9"/>
+        <w:spacing w:after="0"/>
+        <w:rPr>
+          <w:rFonts w:ascii="Aptos Mono" w:hAnsi="Aptos Mono" w:cs="Arial"/>
+        </w:rPr>
+      </w:pPr>
+      <w:r>
+        <w:rPr>
+          <w:rFonts w:ascii="Aptos Mono" w:hAnsi="Aptos Mono" w:cs="Arial"/>
+        </w:rPr>
+        <w:t xml:space="preserve">    </w:t>
+      </w:r>
+      <w:proofErr w:type="spellStart"/>
+      <w:r>
+        <w:rPr>
+          <w:rFonts w:ascii="Aptos Mono" w:hAnsi="Aptos Mono" w:cs="Arial"/>
+        </w:rPr>
+        <w:t>else</w:t>
+      </w:r>
+      <w:proofErr w:type="spellEnd"/>
+      <w:r>
+        <w:rPr>
+          <w:rFonts w:ascii="Aptos Mono" w:hAnsi="Aptos Mono" w:cs="Arial"/>
+        </w:rPr>
+        <w:t>:</w:t>
+      </w:r>
+    </w:p>
+    <w:p>
+      <w:pPr>
+        <w:pBdr>
+          <w:top w:val="single" w:sz="4" w:space="1" w:color="auto"/>
+          <w:left w:val="single" w:sz="4" w:space="4" w:color="auto"/>
+          <w:bottom w:val="single" w:sz="4" w:space="1" w:color="auto"/>
+          <w:right w:val="single" w:sz="4" w:space="4" w:color="auto"/>
+        </w:pBdr>
+        <w:shd w:val="clear" w:color="auto" w:fill="D9D9D9" w:themeFill="background1" w:themeFillShade="D9"/>
+        <w:spacing w:after="0"/>
+        <w:rPr>
+          <w:rFonts w:ascii="Aptos Mono" w:hAnsi="Aptos Mono" w:cs="Arial"/>
+        </w:rPr>
+      </w:pPr>
+      <w:r>
+        <w:rPr>
+          <w:rFonts w:ascii="Aptos Mono" w:hAnsi="Aptos Mono" w:cs="Arial"/>
+        </w:rPr>
+        <w:t xml:space="preserve">      </w:t>
+      </w:r>
+      <w:r>
+        <w:rPr>
+          <w:rFonts w:ascii="Aptos Mono" w:hAnsi="Aptos Mono" w:cs="Arial"/>
+        </w:rPr>
+        <w:t>print(</w:t>
+      </w:r>
+      <w:proofErr w:type="spellStart"/>
+      <w:r>
+        <w:rPr>
+          <w:rFonts w:ascii="Aptos Mono" w:hAnsi="Aptos Mono" w:cs="Arial"/>
+        </w:rPr>
+        <w:t>f”O</w:t>
+      </w:r>
+      <w:proofErr w:type="spellEnd"/>
+      <w:r>
+        <w:rPr>
+          <w:rFonts w:ascii="Aptos Mono" w:hAnsi="Aptos Mono" w:cs="Arial"/>
+        </w:rPr>
+        <w:t xml:space="preserve"> CPF {</w:t>
+      </w:r>
+      <w:proofErr w:type="spellStart"/>
+      <w:r>
+        <w:rPr>
+          <w:rFonts w:ascii="Aptos Mono" w:hAnsi="Aptos Mono" w:cs="Arial"/>
+        </w:rPr>
+        <w:t>cpf</w:t>
+      </w:r>
+      <w:proofErr w:type="spellEnd"/>
+      <w:r>
+        <w:rPr>
+          <w:rFonts w:ascii="Aptos Mono" w:hAnsi="Aptos Mono" w:cs="Arial"/>
+        </w:rPr>
+        <w:t>} não existe.”)</w:t>
+      </w:r>
+    </w:p>
+    <w:p>
+      <w:pPr>
+        <w:pBdr>
+          <w:top w:val="single" w:sz="4" w:space="1" w:color="auto"/>
+          <w:left w:val="single" w:sz="4" w:space="4" w:color="auto"/>
+          <w:bottom w:val="single" w:sz="4" w:space="1" w:color="auto"/>
+          <w:right w:val="single" w:sz="4" w:space="4" w:color="auto"/>
+        </w:pBdr>
+        <w:shd w:val="clear" w:color="auto" w:fill="D9D9D9" w:themeFill="background1" w:themeFillShade="D9"/>
+        <w:spacing w:after="0"/>
+        <w:rPr>
+          <w:rFonts w:ascii="Aptos Mono" w:hAnsi="Aptos Mono" w:cs="Arial"/>
+        </w:rPr>
+      </w:pPr>
+      <w:r>
+        <w:rPr>
+          <w:rFonts w:ascii="Aptos Mono" w:hAnsi="Aptos Mono" w:cs="Arial"/>
+        </w:rPr>
+        <w:t xml:space="preserve">      </w:t>
+      </w:r>
+      <w:proofErr w:type="spellStart"/>
+      <w:r>
+        <w:rPr>
+          <w:rFonts w:ascii="Aptos Mono" w:hAnsi="Aptos Mono" w:cs="Arial"/>
+        </w:rPr>
+        <w:t>return</w:t>
+      </w:r>
+      <w:proofErr w:type="spellEnd"/>
+      <w:r>
+        <w:rPr>
+          <w:rFonts w:ascii="Aptos Mono" w:hAnsi="Aptos Mono" w:cs="Arial"/>
+        </w:rPr>
+        <w:t xml:space="preserve"> </w:t>
+      </w:r>
+      <w:proofErr w:type="spellStart"/>
+      <w:r>
+        <w:rPr>
+          <w:rFonts w:ascii="Aptos Mono" w:hAnsi="Aptos Mono" w:cs="Arial"/>
+        </w:rPr>
+        <w:t>None</w:t>
+      </w:r>
+      <w:proofErr w:type="spellEnd"/>
+    </w:p>
+    <w:p>
+      <w:pPr>
+        <w:pBdr>
+          <w:top w:val="single" w:sz="4" w:space="1" w:color="auto"/>
+          <w:left w:val="single" w:sz="4" w:space="4" w:color="auto"/>
+          <w:bottom w:val="single" w:sz="4" w:space="1" w:color="auto"/>
+          <w:right w:val="single" w:sz="4" w:space="4" w:color="auto"/>
+        </w:pBdr>
+        <w:shd w:val="clear" w:color="auto" w:fill="D9D9D9" w:themeFill="background1" w:themeFillShade="D9"/>
+        <w:spacing w:after="0"/>
+        <w:rPr>
+          <w:rFonts w:ascii="Aptos Mono" w:hAnsi="Aptos Mono" w:cs="Arial"/>
+          <w:color w:val="3A7C22" w:themeColor="accent6" w:themeShade="BF"/>
+          <w:lang w:val="en-US"/>
+        </w:rPr>
+      </w:pPr>
+      <w:r>
+        <w:rPr>
+          <w:rFonts w:ascii="Aptos Mono" w:hAnsi="Aptos Mono" w:cs="Arial"/>
+        </w:rPr>
+        <w:t xml:space="preserve">  </w:t>
+      </w:r>
+      <w:r>
+        <w:rPr>
+          <w:rFonts w:ascii="Aptos Mono" w:hAnsi="Aptos Mono" w:cs="Arial"/>
+          <w:color w:val="3A7C22" w:themeColor="accent6" w:themeShade="BF"/>
+          <w:lang w:val="en-US"/>
+        </w:rPr>
+        <w:t>#-------------------------------------------------------------------------</w:t>
+      </w:r>
+    </w:p>
+    <w:p>
+      <w:pPr>
+        <w:pBdr>
+          <w:top w:val="single" w:sz="4" w:space="1" w:color="auto"/>
+          <w:left w:val="single" w:sz="4" w:space="4" w:color="auto"/>
+          <w:bottom w:val="single" w:sz="4" w:space="1" w:color="auto"/>
+          <w:right w:val="single" w:sz="4" w:space="4" w:color="auto"/>
+        </w:pBdr>
+        <w:shd w:val="clear" w:color="auto" w:fill="D9D9D9" w:themeFill="background1" w:themeFillShade="D9"/>
+        <w:spacing w:after="0"/>
+        <w:rPr>
+          <w:rFonts w:ascii="Aptos Mono" w:hAnsi="Aptos Mono" w:cs="Arial"/>
+        </w:rPr>
+      </w:pPr>
+      <w:r>
+        <w:rPr>
+          <w:rFonts w:ascii="Aptos Mono" w:hAnsi="Aptos Mono" w:cs="Arial"/>
+        </w:rPr>
+        <w:t xml:space="preserve">  </w:t>
+      </w:r>
+      <w:proofErr w:type="spellStart"/>
+      <w:r>
+        <w:rPr>
+          <w:rFonts w:ascii="Aptos Mono" w:hAnsi="Aptos Mono" w:cs="Arial"/>
+        </w:rPr>
+        <w:t>def</w:t>
+      </w:r>
+      <w:proofErr w:type="spellEnd"/>
+      <w:r>
+        <w:rPr>
+          <w:rFonts w:ascii="Aptos Mono" w:hAnsi="Aptos Mono" w:cs="Arial"/>
+        </w:rPr>
+        <w:t xml:space="preserve"> </w:t>
+      </w:r>
+      <w:proofErr w:type="spellStart"/>
+      <w:r>
+        <w:rPr>
+          <w:rFonts w:ascii="Aptos Mono" w:hAnsi="Aptos Mono" w:cs="Arial"/>
+        </w:rPr>
+        <w:t>excluirCLiente</w:t>
+      </w:r>
+      <w:proofErr w:type="spellEnd"/>
+      <w:r>
+        <w:rPr>
+          <w:rFonts w:ascii="Aptos Mono" w:hAnsi="Aptos Mono" w:cs="Arial"/>
+        </w:rPr>
+        <w:t>(self):</w:t>
+      </w:r>
+    </w:p>
+    <w:p>
+      <w:pPr>
+        <w:pBdr>
+          <w:top w:val="single" w:sz="4" w:space="1" w:color="auto"/>
+          <w:left w:val="single" w:sz="4" w:space="4" w:color="auto"/>
+          <w:bottom w:val="single" w:sz="4" w:space="1" w:color="auto"/>
+          <w:right w:val="single" w:sz="4" w:space="4" w:color="auto"/>
+        </w:pBdr>
+        <w:shd w:val="clear" w:color="auto" w:fill="D9D9D9" w:themeFill="background1" w:themeFillShade="D9"/>
+        <w:spacing w:after="0"/>
+        <w:rPr>
+          <w:rFonts w:ascii="Aptos Mono" w:hAnsi="Aptos Mono" w:cs="Arial"/>
+        </w:rPr>
+      </w:pPr>
+    </w:p>
+    <w:p>
+      <w:pPr>
+        <w:jc w:val="both"/>
+        <w:rPr>
+          <w:rFonts w:ascii="Arial" w:hAnsi="Arial" w:cs="Arial"/>
+          <w:sz w:val="24"/>
+          <w:szCs w:val="24"/>
+        </w:rPr>
+      </w:pPr>
+    </w:p>
+    <w:p>
+      <w:pPr>
+        <w:jc w:val="both"/>
+        <w:rPr>
+          <w:rFonts w:ascii="Arial" w:hAnsi="Arial" w:cs="Arial"/>
+          <w:sz w:val="24"/>
+          <w:szCs w:val="24"/>
+        </w:rPr>
+      </w:pPr>
     </w:p>
     <w:sectPr>
       <w:pgSz w:w="11906" w:h="16838"/>

</xml_diff>

<commit_message>
Finished Controller_Cliente example. TODO: Views and SQL examples
</commit_message>
<xml_diff>
--- a/planning/Logica do Trabalho.docx
+++ b/planning/Logica do Trabalho.docx
@@ -16295,7 +16295,15 @@
           <w:rFonts w:ascii="Aptos Mono" w:hAnsi="Aptos Mono" w:cs="Arial"/>
           <w:color w:val="3A7C22" w:themeColor="accent6" w:themeShade="BF"/>
         </w:rPr>
-        <w:t xml:space="preserve">//nunca se cria um SET para coleções (vetores, listas, set, </w:t>
+        <w:t xml:space="preserve">//nunca se cria um SET para coleções (vetores, listas, </w:t>
+      </w:r>
+      <w:proofErr w:type="gramStart"/>
+      <w:r>
+        <w:rPr>
+          <w:rFonts w:ascii="Aptos Mono" w:hAnsi="Aptos Mono" w:cs="Arial"/>
+          <w:color w:val="3A7C22" w:themeColor="accent6" w:themeShade="BF"/>
+        </w:rPr>
+        <w:t xml:space="preserve">set, </w:t>
       </w:r>
       <w:proofErr w:type="spellStart"/>
       <w:r>
@@ -16306,6 +16314,7 @@
         <w:t>etc</w:t>
       </w:r>
       <w:proofErr w:type="spellEnd"/>
+      <w:proofErr w:type="gramEnd"/>
       <w:r>
         <w:rPr>
           <w:rFonts w:ascii="Aptos Mono" w:hAnsi="Aptos Mono" w:cs="Arial"/>
@@ -17242,7 +17251,6 @@
         <w:spacing w:after="0"/>
         <w:rPr>
           <w:rFonts w:ascii="Aptos Mono" w:hAnsi="Aptos Mono" w:cs="Arial"/>
-          <w:lang w:val="en-US"/>
         </w:rPr>
       </w:pPr>
       <w:r>
@@ -17252,211 +17260,12 @@
         </w:rPr>
         <w:t xml:space="preserve">    </w:t>
       </w:r>
-      <w:r>
-        <w:rPr>
-          <w:rFonts w:ascii="Aptos Mono" w:hAnsi="Aptos Mono" w:cs="Arial"/>
-          <w:lang w:val="en-US"/>
+      <w:proofErr w:type="spellStart"/>
+      <w:r>
+        <w:rPr>
+          <w:rFonts w:ascii="Aptos Mono" w:hAnsi="Aptos Mono" w:cs="Arial"/>
         </w:rPr>
         <w:t>pass</w:t>
-      </w:r>
-    </w:p>
-    <w:p>
-      <w:pPr>
-        <w:pBdr>
-          <w:top w:val="single" w:sz="4" w:space="1" w:color="auto"/>
-          <w:left w:val="single" w:sz="4" w:space="4" w:color="auto"/>
-          <w:bottom w:val="single" w:sz="4" w:space="1" w:color="auto"/>
-          <w:right w:val="single" w:sz="4" w:space="4" w:color="auto"/>
-        </w:pBdr>
-        <w:shd w:val="clear" w:color="auto" w:fill="D9D9D9" w:themeFill="background1" w:themeFillShade="D9"/>
-        <w:spacing w:after="0"/>
-        <w:rPr>
-          <w:rFonts w:ascii="Aptos Mono" w:hAnsi="Aptos Mono" w:cs="Arial"/>
-          <w:color w:val="3A7C22" w:themeColor="accent6" w:themeShade="BF"/>
-          <w:lang w:val="en-US"/>
-        </w:rPr>
-      </w:pPr>
-      <w:r>
-        <w:rPr>
-          <w:rFonts w:ascii="Aptos Mono" w:hAnsi="Aptos Mono" w:cs="Arial"/>
-          <w:lang w:val="en-US"/>
-        </w:rPr>
-        <w:t xml:space="preserve">  </w:t>
-      </w:r>
-      <w:r>
-        <w:rPr>
-          <w:rFonts w:ascii="Aptos Mono" w:hAnsi="Aptos Mono" w:cs="Arial"/>
-          <w:color w:val="3A7C22" w:themeColor="accent6" w:themeShade="BF"/>
-          <w:lang w:val="en-US"/>
-        </w:rPr>
-        <w:t>#-------------------------------------------------------------------------</w:t>
-      </w:r>
-    </w:p>
-    <w:p>
-      <w:pPr>
-        <w:pBdr>
-          <w:top w:val="single" w:sz="4" w:space="1" w:color="auto"/>
-          <w:left w:val="single" w:sz="4" w:space="4" w:color="auto"/>
-          <w:bottom w:val="single" w:sz="4" w:space="1" w:color="auto"/>
-          <w:right w:val="single" w:sz="4" w:space="4" w:color="auto"/>
-        </w:pBdr>
-        <w:shd w:val="clear" w:color="auto" w:fill="D9D9D9" w:themeFill="background1" w:themeFillShade="D9"/>
-        <w:spacing w:after="0"/>
-        <w:rPr>
-          <w:rFonts w:ascii="Aptos Mono" w:hAnsi="Aptos Mono" w:cs="Arial"/>
-          <w:lang w:val="en-US"/>
-        </w:rPr>
-      </w:pPr>
-      <w:r>
-        <w:rPr>
-          <w:rFonts w:ascii="Aptos Mono" w:hAnsi="Aptos Mono" w:cs="Arial"/>
-          <w:lang w:val="en-US"/>
-        </w:rPr>
-        <w:t xml:space="preserve">  </w:t>
-      </w:r>
-      <w:r>
-        <w:rPr>
-          <w:rFonts w:ascii="Aptos Mono" w:hAnsi="Aptos Mono" w:cs="Arial"/>
-          <w:lang w:val="en-US"/>
-        </w:rPr>
-        <w:t xml:space="preserve">def </w:t>
-      </w:r>
-      <w:proofErr w:type="spellStart"/>
-      <w:r>
-        <w:rPr>
-          <w:rFonts w:ascii="Aptos Mono" w:hAnsi="Aptos Mono" w:cs="Arial"/>
-          <w:lang w:val="en-US"/>
-        </w:rPr>
-        <w:t>pesquisaCliente</w:t>
-      </w:r>
-      <w:proofErr w:type="spellEnd"/>
-      <w:r>
-        <w:rPr>
-          <w:rFonts w:ascii="Aptos Mono" w:hAnsi="Aptos Mono" w:cs="Arial"/>
-          <w:lang w:val="en-US"/>
-        </w:rPr>
-        <w:t>(</w:t>
-      </w:r>
-      <w:r>
-        <w:rPr>
-          <w:rFonts w:ascii="Aptos Mono" w:hAnsi="Aptos Mono" w:cs="Arial"/>
-          <w:lang w:val="en-US"/>
-        </w:rPr>
-        <w:t>…</w:t>
-      </w:r>
-      <w:r>
-        <w:rPr>
-          <w:rFonts w:ascii="Aptos Mono" w:hAnsi="Aptos Mono" w:cs="Arial"/>
-          <w:lang w:val="en-US"/>
-        </w:rPr>
-        <w:t>) -&gt; bool:</w:t>
-      </w:r>
-    </w:p>
-    <w:p>
-      <w:pPr>
-        <w:pBdr>
-          <w:top w:val="single" w:sz="4" w:space="1" w:color="auto"/>
-          <w:left w:val="single" w:sz="4" w:space="4" w:color="auto"/>
-          <w:bottom w:val="single" w:sz="4" w:space="1" w:color="auto"/>
-          <w:right w:val="single" w:sz="4" w:space="4" w:color="auto"/>
-        </w:pBdr>
-        <w:shd w:val="clear" w:color="auto" w:fill="D9D9D9" w:themeFill="background1" w:themeFillShade="D9"/>
-        <w:spacing w:after="0"/>
-        <w:rPr>
-          <w:rFonts w:ascii="Aptos Mono" w:hAnsi="Aptos Mono" w:cs="Arial"/>
-          <w:lang w:val="en-US"/>
-        </w:rPr>
-      </w:pPr>
-      <w:r>
-        <w:rPr>
-          <w:rFonts w:ascii="Aptos Mono" w:hAnsi="Aptos Mono" w:cs="Arial"/>
-          <w:lang w:val="en-US"/>
-        </w:rPr>
-        <w:t xml:space="preserve">    </w:t>
-      </w:r>
-      <w:proofErr w:type="spellStart"/>
-      <w:r>
-        <w:rPr>
-          <w:rFonts w:ascii="Aptos Mono" w:hAnsi="Aptos Mono" w:cs="Arial"/>
-          <w:lang w:val="en-US"/>
-        </w:rPr>
-        <w:t>df_cliente</w:t>
-      </w:r>
-      <w:proofErr w:type="spellEnd"/>
-      <w:r>
-        <w:rPr>
-          <w:rFonts w:ascii="Aptos Mono" w:hAnsi="Aptos Mono" w:cs="Arial"/>
-          <w:lang w:val="en-US"/>
-        </w:rPr>
-        <w:t xml:space="preserve"> = </w:t>
-      </w:r>
-      <w:proofErr w:type="spellStart"/>
-      <w:r>
-        <w:rPr>
-          <w:rFonts w:ascii="Aptos Mono" w:hAnsi="Aptos Mono" w:cs="Arial"/>
-          <w:lang w:val="en-US"/>
-        </w:rPr>
-        <w:t>oracle.sqlToDataFrame</w:t>
-      </w:r>
-      <w:proofErr w:type="spellEnd"/>
-      <w:r>
-        <w:rPr>
-          <w:rFonts w:ascii="Aptos Mono" w:hAnsi="Aptos Mono" w:cs="Arial"/>
-          <w:lang w:val="en-US"/>
-        </w:rPr>
-        <w:t>(</w:t>
-      </w:r>
-      <w:r>
-        <w:rPr>
-          <w:rFonts w:ascii="Aptos Mono" w:hAnsi="Aptos Mono" w:cs="Arial"/>
-          <w:lang w:val="en-US"/>
-        </w:rPr>
-        <w:t>…</w:t>
-      </w:r>
-      <w:r>
-        <w:rPr>
-          <w:rFonts w:ascii="Aptos Mono" w:hAnsi="Aptos Mono" w:cs="Arial"/>
-          <w:lang w:val="en-US"/>
-        </w:rPr>
-        <w:t>)</w:t>
-      </w:r>
-    </w:p>
-    <w:p>
-      <w:pPr>
-        <w:pBdr>
-          <w:top w:val="single" w:sz="4" w:space="1" w:color="auto"/>
-          <w:left w:val="single" w:sz="4" w:space="4" w:color="auto"/>
-          <w:bottom w:val="single" w:sz="4" w:space="1" w:color="auto"/>
-          <w:right w:val="single" w:sz="4" w:space="4" w:color="auto"/>
-        </w:pBdr>
-        <w:shd w:val="clear" w:color="auto" w:fill="D9D9D9" w:themeFill="background1" w:themeFillShade="D9"/>
-        <w:spacing w:after="0"/>
-        <w:rPr>
-          <w:rFonts w:ascii="Aptos Mono" w:hAnsi="Aptos Mono" w:cs="Arial"/>
-          <w:lang w:val="en-US"/>
-        </w:rPr>
-      </w:pPr>
-      <w:r>
-        <w:rPr>
-          <w:rFonts w:ascii="Aptos Mono" w:hAnsi="Aptos Mono" w:cs="Arial"/>
-          <w:lang w:val="en-US"/>
-        </w:rPr>
-        <w:t xml:space="preserve">    </w:t>
-      </w:r>
-      <w:r>
-        <w:rPr>
-          <w:rFonts w:ascii="Aptos Mono" w:hAnsi="Aptos Mono" w:cs="Arial"/>
-          <w:lang w:val="en-US"/>
-        </w:rPr>
-        <w:t xml:space="preserve">return </w:t>
-      </w:r>
-      <w:proofErr w:type="spellStart"/>
-      <w:r>
-        <w:rPr>
-          <w:rFonts w:ascii="Aptos Mono" w:hAnsi="Aptos Mono" w:cs="Arial"/>
-          <w:lang w:val="en-US"/>
-        </w:rPr>
-        <w:t>df_cliente.empty</w:t>
       </w:r>
       <w:proofErr w:type="spellEnd"/>
     </w:p>
@@ -17472,23 +17281,244 @@
         <w:spacing w:after="0"/>
         <w:rPr>
           <w:rFonts w:ascii="Aptos Mono" w:hAnsi="Aptos Mono" w:cs="Arial"/>
-          <w:lang w:val="en-US"/>
+          <w:color w:val="3A7C22" w:themeColor="accent6" w:themeShade="BF"/>
         </w:rPr>
       </w:pPr>
       <w:r>
         <w:rPr>
           <w:rFonts w:ascii="Aptos Mono" w:hAnsi="Aptos Mono" w:cs="Arial"/>
-          <w:lang w:val="en-US"/>
+          <w:color w:val="3A7C22" w:themeColor="accent6" w:themeShade="BF"/>
+        </w:rPr>
+        <w:t>#</w:t>
+      </w:r>
+      <w:r>
+        <w:rPr>
+          <w:rFonts w:ascii="Aptos Mono" w:hAnsi="Aptos Mono" w:cs="Arial"/>
+          <w:color w:val="3A7C22" w:themeColor="accent6" w:themeShade="BF"/>
+          <w:lang w:val="en-US"/>
+        </w:rPr>
+        <w:t>--</w:t>
+      </w:r>
+      <w:r>
+        <w:rPr>
+          <w:rFonts w:ascii="Aptos Mono" w:hAnsi="Aptos Mono" w:cs="Arial"/>
+          <w:color w:val="3A7C22" w:themeColor="accent6" w:themeShade="BF"/>
+        </w:rPr>
+        <w:t>-------------------------------------------------------------------------</w:t>
+      </w:r>
+    </w:p>
+    <w:p>
+      <w:pPr>
+        <w:pBdr>
+          <w:top w:val="single" w:sz="4" w:space="1" w:color="auto"/>
+          <w:left w:val="single" w:sz="4" w:space="4" w:color="auto"/>
+          <w:bottom w:val="single" w:sz="4" w:space="1" w:color="auto"/>
+          <w:right w:val="single" w:sz="4" w:space="4" w:color="auto"/>
+        </w:pBdr>
+        <w:shd w:val="clear" w:color="auto" w:fill="D9D9D9" w:themeFill="background1" w:themeFillShade="D9"/>
+        <w:spacing w:after="0"/>
+        <w:rPr>
+          <w:rFonts w:ascii="Aptos Mono" w:hAnsi="Aptos Mono" w:cs="Arial"/>
+        </w:rPr>
+      </w:pPr>
+      <w:r>
+        <w:rPr>
+          <w:rFonts w:ascii="Aptos Mono" w:hAnsi="Aptos Mono" w:cs="Arial"/>
         </w:rPr>
         <w:t xml:space="preserve">  </w:t>
       </w:r>
+      <w:proofErr w:type="spellStart"/>
+      <w:r>
+        <w:rPr>
+          <w:rFonts w:ascii="Aptos Mono" w:hAnsi="Aptos Mono" w:cs="Arial"/>
+        </w:rPr>
+        <w:t>def</w:t>
+      </w:r>
+      <w:proofErr w:type="spellEnd"/>
+      <w:r>
+        <w:rPr>
+          <w:rFonts w:ascii="Aptos Mono" w:hAnsi="Aptos Mono" w:cs="Arial"/>
+        </w:rPr>
+        <w:t xml:space="preserve"> </w:t>
+      </w:r>
+      <w:proofErr w:type="spellStart"/>
+      <w:r>
+        <w:rPr>
+          <w:rFonts w:ascii="Aptos Mono" w:hAnsi="Aptos Mono" w:cs="Arial"/>
+        </w:rPr>
+        <w:t>pesquisaCliente</w:t>
+      </w:r>
+      <w:proofErr w:type="spellEnd"/>
+      <w:r>
+        <w:rPr>
+          <w:rFonts w:ascii="Aptos Mono" w:hAnsi="Aptos Mono" w:cs="Arial"/>
+        </w:rPr>
+        <w:t>(</w:t>
+      </w:r>
+      <w:r>
+        <w:rPr>
+          <w:rFonts w:ascii="Aptos Mono" w:hAnsi="Aptos Mono" w:cs="Arial"/>
+        </w:rPr>
+        <w:t>…</w:t>
+      </w:r>
+      <w:r>
+        <w:rPr>
+          <w:rFonts w:ascii="Aptos Mono" w:hAnsi="Aptos Mono" w:cs="Arial"/>
+        </w:rPr>
+        <w:t xml:space="preserve">) -&gt; </w:t>
+      </w:r>
+      <w:proofErr w:type="spellStart"/>
+      <w:r>
+        <w:rPr>
+          <w:rFonts w:ascii="Aptos Mono" w:hAnsi="Aptos Mono" w:cs="Arial"/>
+        </w:rPr>
+        <w:t>bool</w:t>
+      </w:r>
+      <w:proofErr w:type="spellEnd"/>
+      <w:r>
+        <w:rPr>
+          <w:rFonts w:ascii="Aptos Mono" w:hAnsi="Aptos Mono" w:cs="Arial"/>
+        </w:rPr>
+        <w:t>:</w:t>
+      </w:r>
+    </w:p>
+    <w:p>
+      <w:pPr>
+        <w:pBdr>
+          <w:top w:val="single" w:sz="4" w:space="1" w:color="auto"/>
+          <w:left w:val="single" w:sz="4" w:space="4" w:color="auto"/>
+          <w:bottom w:val="single" w:sz="4" w:space="1" w:color="auto"/>
+          <w:right w:val="single" w:sz="4" w:space="4" w:color="auto"/>
+        </w:pBdr>
+        <w:shd w:val="clear" w:color="auto" w:fill="D9D9D9" w:themeFill="background1" w:themeFillShade="D9"/>
+        <w:spacing w:after="0"/>
+        <w:rPr>
+          <w:rFonts w:ascii="Aptos Mono" w:hAnsi="Aptos Mono" w:cs="Arial"/>
+        </w:rPr>
+      </w:pPr>
+      <w:r>
+        <w:rPr>
+          <w:rFonts w:ascii="Aptos Mono" w:hAnsi="Aptos Mono" w:cs="Arial"/>
+        </w:rPr>
+        <w:t xml:space="preserve">    </w:t>
+      </w:r>
+      <w:proofErr w:type="spellStart"/>
+      <w:r>
+        <w:rPr>
+          <w:rFonts w:ascii="Aptos Mono" w:hAnsi="Aptos Mono" w:cs="Arial"/>
+        </w:rPr>
+        <w:t>df_cliente</w:t>
+      </w:r>
+      <w:proofErr w:type="spellEnd"/>
+      <w:r>
+        <w:rPr>
+          <w:rFonts w:ascii="Aptos Mono" w:hAnsi="Aptos Mono" w:cs="Arial"/>
+        </w:rPr>
+        <w:t xml:space="preserve"> = </w:t>
+      </w:r>
+      <w:proofErr w:type="spellStart"/>
+      <w:r>
+        <w:rPr>
+          <w:rFonts w:ascii="Aptos Mono" w:hAnsi="Aptos Mono" w:cs="Arial"/>
+        </w:rPr>
+        <w:t>oracle.sqlToDataFrame</w:t>
+      </w:r>
+      <w:proofErr w:type="spellEnd"/>
+      <w:r>
+        <w:rPr>
+          <w:rFonts w:ascii="Aptos Mono" w:hAnsi="Aptos Mono" w:cs="Arial"/>
+        </w:rPr>
+        <w:t>(</w:t>
+      </w:r>
+      <w:r>
+        <w:rPr>
+          <w:rFonts w:ascii="Aptos Mono" w:hAnsi="Aptos Mono" w:cs="Arial"/>
+        </w:rPr>
+        <w:t>…</w:t>
+      </w:r>
+      <w:r>
+        <w:rPr>
+          <w:rFonts w:ascii="Aptos Mono" w:hAnsi="Aptos Mono" w:cs="Arial"/>
+        </w:rPr>
+        <w:t>)</w:t>
+      </w:r>
+    </w:p>
+    <w:p>
+      <w:pPr>
+        <w:pBdr>
+          <w:top w:val="single" w:sz="4" w:space="1" w:color="auto"/>
+          <w:left w:val="single" w:sz="4" w:space="4" w:color="auto"/>
+          <w:bottom w:val="single" w:sz="4" w:space="1" w:color="auto"/>
+          <w:right w:val="single" w:sz="4" w:space="4" w:color="auto"/>
+        </w:pBdr>
+        <w:shd w:val="clear" w:color="auto" w:fill="D9D9D9" w:themeFill="background1" w:themeFillShade="D9"/>
+        <w:spacing w:after="0"/>
+        <w:rPr>
+          <w:rFonts w:ascii="Aptos Mono" w:hAnsi="Aptos Mono" w:cs="Arial"/>
+          <w:lang w:val="en-US"/>
+        </w:rPr>
+      </w:pPr>
+      <w:r>
+        <w:rPr>
+          <w:rFonts w:ascii="Aptos Mono" w:hAnsi="Aptos Mono" w:cs="Arial"/>
+        </w:rPr>
+        <w:t xml:space="preserve">    </w:t>
+      </w:r>
+      <w:r>
+        <w:rPr>
+          <w:rFonts w:ascii="Aptos Mono" w:hAnsi="Aptos Mono" w:cs="Arial"/>
+          <w:lang w:val="en-US"/>
+        </w:rPr>
+        <w:t xml:space="preserve">return </w:t>
+      </w:r>
+      <w:proofErr w:type="spellStart"/>
+      <w:r>
+        <w:rPr>
+          <w:rFonts w:ascii="Aptos Mono" w:hAnsi="Aptos Mono" w:cs="Arial"/>
+          <w:lang w:val="en-US"/>
+        </w:rPr>
+        <w:t>df_cliente.empty</w:t>
+      </w:r>
+      <w:proofErr w:type="spellEnd"/>
+    </w:p>
+    <w:p>
+      <w:pPr>
+        <w:pBdr>
+          <w:top w:val="single" w:sz="4" w:space="1" w:color="auto"/>
+          <w:left w:val="single" w:sz="4" w:space="4" w:color="auto"/>
+          <w:bottom w:val="single" w:sz="4" w:space="1" w:color="auto"/>
+          <w:right w:val="single" w:sz="4" w:space="4" w:color="auto"/>
+        </w:pBdr>
+        <w:shd w:val="clear" w:color="auto" w:fill="D9D9D9" w:themeFill="background1" w:themeFillShade="D9"/>
+        <w:spacing w:after="0"/>
+        <w:rPr>
+          <w:rFonts w:ascii="Aptos Mono" w:hAnsi="Aptos Mono" w:cs="Arial"/>
+          <w:lang w:val="en-US"/>
+        </w:rPr>
+      </w:pPr>
       <w:r>
         <w:rPr>
           <w:rFonts w:ascii="Aptos Mono" w:hAnsi="Aptos Mono" w:cs="Arial"/>
           <w:color w:val="3A7C22" w:themeColor="accent6" w:themeShade="BF"/>
           <w:lang w:val="en-US"/>
         </w:rPr>
-        <w:t>#-------------------------------------------------------------------------</w:t>
+        <w:t>#-</w:t>
+      </w:r>
+      <w:r>
+        <w:rPr>
+          <w:rFonts w:ascii="Aptos Mono" w:hAnsi="Aptos Mono" w:cs="Arial"/>
+          <w:color w:val="3A7C22" w:themeColor="accent6" w:themeShade="BF"/>
+          <w:lang w:val="en-US"/>
+        </w:rPr>
+        <w:t>--</w:t>
+      </w:r>
+      <w:r>
+        <w:rPr>
+          <w:rFonts w:ascii="Aptos Mono" w:hAnsi="Aptos Mono" w:cs="Arial"/>
+          <w:color w:val="3A7C22" w:themeColor="accent6" w:themeShade="BF"/>
+          <w:lang w:val="en-US"/>
+        </w:rPr>
+        <w:t>------------------------------------------------------------------------</w:t>
       </w:r>
     </w:p>
     <w:p>
@@ -17727,7 +17757,7 @@
           <w:rFonts w:ascii="Aptos Mono" w:hAnsi="Aptos Mono" w:cs="Arial"/>
           <w:lang w:val="en-US"/>
         </w:rPr>
-        <w:t>input(“CPF (Novo): ”)</w:t>
+        <w:t>input(“CPF: ”)</w:t>
       </w:r>
     </w:p>
     <w:p>
@@ -18213,6 +18243,7 @@
         <w:spacing w:after="0"/>
         <w:rPr>
           <w:rFonts w:ascii="Aptos Mono" w:hAnsi="Aptos Mono" w:cs="Arial"/>
+          <w:lang w:val="en-US"/>
         </w:rPr>
       </w:pPr>
       <w:r>
@@ -18221,10 +18252,600 @@
         </w:rPr>
         <w:t xml:space="preserve">      </w:t>
       </w:r>
+      <w:proofErr w:type="gramStart"/>
+      <w:r>
+        <w:rPr>
+          <w:rFonts w:ascii="Aptos Mono" w:hAnsi="Aptos Mono" w:cs="Arial"/>
+          <w:lang w:val="en-US"/>
+        </w:rPr>
+        <w:t>return</w:t>
+      </w:r>
+      <w:proofErr w:type="gramEnd"/>
+      <w:r>
+        <w:rPr>
+          <w:rFonts w:ascii="Aptos Mono" w:hAnsi="Aptos Mono" w:cs="Arial"/>
+          <w:lang w:val="en-US"/>
+        </w:rPr>
+        <w:t xml:space="preserve"> None</w:t>
+      </w:r>
+    </w:p>
+    <w:p>
+      <w:pPr>
+        <w:pBdr>
+          <w:top w:val="single" w:sz="4" w:space="1" w:color="auto"/>
+          <w:left w:val="single" w:sz="4" w:space="4" w:color="auto"/>
+          <w:bottom w:val="single" w:sz="4" w:space="1" w:color="auto"/>
+          <w:right w:val="single" w:sz="4" w:space="4" w:color="auto"/>
+        </w:pBdr>
+        <w:shd w:val="clear" w:color="auto" w:fill="D9D9D9" w:themeFill="background1" w:themeFillShade="D9"/>
+        <w:spacing w:after="0"/>
+        <w:rPr>
+          <w:rFonts w:ascii="Aptos Mono" w:hAnsi="Aptos Mono" w:cs="Arial"/>
+          <w:color w:val="3A7C22" w:themeColor="accent6" w:themeShade="BF"/>
+          <w:lang w:val="en-US"/>
+        </w:rPr>
+      </w:pPr>
+      <w:r>
+        <w:rPr>
+          <w:rFonts w:ascii="Aptos Mono" w:hAnsi="Aptos Mono" w:cs="Arial"/>
+          <w:color w:val="3A7C22" w:themeColor="accent6" w:themeShade="BF"/>
+          <w:lang w:val="en-US"/>
+        </w:rPr>
+        <w:t>#-</w:t>
+      </w:r>
+      <w:r>
+        <w:rPr>
+          <w:rFonts w:ascii="Aptos Mono" w:hAnsi="Aptos Mono" w:cs="Arial"/>
+          <w:color w:val="3A7C22" w:themeColor="accent6" w:themeShade="BF"/>
+          <w:lang w:val="en-US"/>
+        </w:rPr>
+        <w:t>----</w:t>
+      </w:r>
+      <w:r>
+        <w:rPr>
+          <w:rFonts w:ascii="Aptos Mono" w:hAnsi="Aptos Mono" w:cs="Arial"/>
+          <w:color w:val="3A7C22" w:themeColor="accent6" w:themeShade="BF"/>
+          <w:lang w:val="en-US"/>
+        </w:rPr>
+        <w:t>----------------------------------------------------------------------</w:t>
+      </w:r>
+    </w:p>
+    <w:p>
+      <w:pPr>
+        <w:pBdr>
+          <w:top w:val="single" w:sz="4" w:space="1" w:color="auto"/>
+          <w:left w:val="single" w:sz="4" w:space="4" w:color="auto"/>
+          <w:bottom w:val="single" w:sz="4" w:space="1" w:color="auto"/>
+          <w:right w:val="single" w:sz="4" w:space="4" w:color="auto"/>
+        </w:pBdr>
+        <w:shd w:val="clear" w:color="auto" w:fill="D9D9D9" w:themeFill="background1" w:themeFillShade="D9"/>
+        <w:spacing w:after="0"/>
+        <w:rPr>
+          <w:rFonts w:ascii="Aptos Mono" w:hAnsi="Aptos Mono" w:cs="Arial"/>
+          <w:lang w:val="en-US"/>
+        </w:rPr>
+      </w:pPr>
+      <w:r>
+        <w:rPr>
+          <w:rFonts w:ascii="Aptos Mono" w:hAnsi="Aptos Mono" w:cs="Arial"/>
+          <w:color w:val="3A7C22" w:themeColor="accent6" w:themeShade="BF"/>
+          <w:lang w:val="en-US"/>
+        </w:rPr>
+        <w:t xml:space="preserve">  </w:t>
+      </w:r>
+      <w:r>
+        <w:rPr>
+          <w:rFonts w:ascii="Aptos Mono" w:hAnsi="Aptos Mono" w:cs="Arial"/>
+          <w:lang w:val="en-US"/>
+        </w:rPr>
+        <w:t xml:space="preserve">def </w:t>
+      </w:r>
       <w:proofErr w:type="spellStart"/>
       <w:r>
         <w:rPr>
           <w:rFonts w:ascii="Aptos Mono" w:hAnsi="Aptos Mono" w:cs="Arial"/>
+          <w:lang w:val="en-US"/>
+        </w:rPr>
+        <w:t>atualizaCliente</w:t>
+      </w:r>
+      <w:proofErr w:type="spellEnd"/>
+      <w:r>
+        <w:rPr>
+          <w:rFonts w:ascii="Aptos Mono" w:hAnsi="Aptos Mono" w:cs="Arial"/>
+          <w:lang w:val="en-US"/>
+        </w:rPr>
+        <w:t xml:space="preserve">(…) -&gt; </w:t>
+      </w:r>
+      <w:proofErr w:type="spellStart"/>
+      <w:r>
+        <w:rPr>
+          <w:rFonts w:ascii="Aptos Mono" w:hAnsi="Aptos Mono" w:cs="Arial"/>
+          <w:lang w:val="en-US"/>
+        </w:rPr>
+        <w:t>Cliente</w:t>
+      </w:r>
+      <w:proofErr w:type="spellEnd"/>
+      <w:r>
+        <w:rPr>
+          <w:rFonts w:ascii="Aptos Mono" w:hAnsi="Aptos Mono" w:cs="Arial"/>
+          <w:lang w:val="en-US"/>
+        </w:rPr>
+        <w:t>:</w:t>
+      </w:r>
+    </w:p>
+    <w:p>
+      <w:pPr>
+        <w:pBdr>
+          <w:top w:val="single" w:sz="4" w:space="1" w:color="auto"/>
+          <w:left w:val="single" w:sz="4" w:space="4" w:color="auto"/>
+          <w:bottom w:val="single" w:sz="4" w:space="1" w:color="auto"/>
+          <w:right w:val="single" w:sz="4" w:space="4" w:color="auto"/>
+        </w:pBdr>
+        <w:shd w:val="clear" w:color="auto" w:fill="D9D9D9" w:themeFill="background1" w:themeFillShade="D9"/>
+        <w:spacing w:after="0"/>
+        <w:rPr>
+          <w:rFonts w:ascii="Aptos Mono" w:hAnsi="Aptos Mono" w:cs="Arial"/>
+          <w:lang w:val="en-US"/>
+        </w:rPr>
+      </w:pPr>
+      <w:r>
+        <w:rPr>
+          <w:rFonts w:ascii="Aptos Mono" w:hAnsi="Aptos Mono" w:cs="Arial"/>
+          <w:lang w:val="en-US"/>
+        </w:rPr>
+        <w:t xml:space="preserve">  </w:t>
+      </w:r>
+      <w:r>
+        <w:rPr>
+          <w:rFonts w:ascii="Aptos Mono" w:hAnsi="Aptos Mono" w:cs="Arial"/>
+          <w:lang w:val="en-US"/>
+        </w:rPr>
+        <w:t xml:space="preserve">  </w:t>
+      </w:r>
+      <w:r>
+        <w:rPr>
+          <w:rFonts w:ascii="Aptos Mono" w:hAnsi="Aptos Mono" w:cs="Arial"/>
+          <w:lang w:val="en-US"/>
+        </w:rPr>
+        <w:t xml:space="preserve">oracle = </w:t>
+      </w:r>
+      <w:proofErr w:type="spellStart"/>
+      <w:r>
+        <w:rPr>
+          <w:rFonts w:ascii="Aptos Mono" w:hAnsi="Aptos Mono" w:cs="Arial"/>
+          <w:lang w:val="en-US"/>
+        </w:rPr>
+        <w:t>OracleQueries</w:t>
+      </w:r>
+      <w:proofErr w:type="spellEnd"/>
+      <w:r>
+        <w:rPr>
+          <w:rFonts w:ascii="Aptos Mono" w:hAnsi="Aptos Mono" w:cs="Arial"/>
+          <w:lang w:val="en-US"/>
+        </w:rPr>
+        <w:t>(</w:t>
+      </w:r>
+      <w:proofErr w:type="spellStart"/>
+      <w:r>
+        <w:rPr>
+          <w:rFonts w:ascii="Aptos Mono" w:hAnsi="Aptos Mono" w:cs="Arial"/>
+          <w:lang w:val="en-US"/>
+        </w:rPr>
+        <w:t>can_write</w:t>
+      </w:r>
+      <w:proofErr w:type="spellEnd"/>
+      <w:r>
+        <w:rPr>
+          <w:rFonts w:ascii="Aptos Mono" w:hAnsi="Aptos Mono" w:cs="Arial"/>
+          <w:lang w:val="en-US"/>
+        </w:rPr>
+        <w:t>=True)</w:t>
+      </w:r>
+    </w:p>
+    <w:p>
+      <w:pPr>
+        <w:pBdr>
+          <w:top w:val="single" w:sz="4" w:space="1" w:color="auto"/>
+          <w:left w:val="single" w:sz="4" w:space="4" w:color="auto"/>
+          <w:bottom w:val="single" w:sz="4" w:space="1" w:color="auto"/>
+          <w:right w:val="single" w:sz="4" w:space="4" w:color="auto"/>
+        </w:pBdr>
+        <w:shd w:val="clear" w:color="auto" w:fill="D9D9D9" w:themeFill="background1" w:themeFillShade="D9"/>
+        <w:spacing w:after="0"/>
+        <w:rPr>
+          <w:rFonts w:ascii="Aptos Mono" w:hAnsi="Aptos Mono" w:cs="Arial"/>
+          <w:lang w:val="en-US"/>
+        </w:rPr>
+      </w:pPr>
+      <w:r>
+        <w:rPr>
+          <w:rFonts w:ascii="Aptos Mono" w:hAnsi="Aptos Mono" w:cs="Arial"/>
+          <w:lang w:val="en-US"/>
+        </w:rPr>
+        <w:t xml:space="preserve">    </w:t>
+      </w:r>
+      <w:proofErr w:type="spellStart"/>
+      <w:r>
+        <w:rPr>
+          <w:rFonts w:ascii="Aptos Mono" w:hAnsi="Aptos Mono" w:cs="Arial"/>
+          <w:lang w:val="en-US"/>
+        </w:rPr>
+        <w:t>oracle.connect</w:t>
+      </w:r>
+      <w:proofErr w:type="spellEnd"/>
+      <w:r>
+        <w:rPr>
+          <w:rFonts w:ascii="Aptos Mono" w:hAnsi="Aptos Mono" w:cs="Arial"/>
+          <w:lang w:val="en-US"/>
+        </w:rPr>
+        <w:t>()</w:t>
+      </w:r>
+    </w:p>
+    <w:p>
+      <w:pPr>
+        <w:pBdr>
+          <w:top w:val="single" w:sz="4" w:space="1" w:color="auto"/>
+          <w:left w:val="single" w:sz="4" w:space="4" w:color="auto"/>
+          <w:bottom w:val="single" w:sz="4" w:space="1" w:color="auto"/>
+          <w:right w:val="single" w:sz="4" w:space="4" w:color="auto"/>
+        </w:pBdr>
+        <w:shd w:val="clear" w:color="auto" w:fill="D9D9D9" w:themeFill="background1" w:themeFillShade="D9"/>
+        <w:spacing w:after="0"/>
+        <w:rPr>
+          <w:rFonts w:ascii="Aptos Mono" w:hAnsi="Aptos Mono" w:cs="Arial"/>
+          <w:lang w:val="en-US"/>
+        </w:rPr>
+      </w:pPr>
+    </w:p>
+    <w:p>
+      <w:pPr>
+        <w:pBdr>
+          <w:top w:val="single" w:sz="4" w:space="1" w:color="auto"/>
+          <w:left w:val="single" w:sz="4" w:space="4" w:color="auto"/>
+          <w:bottom w:val="single" w:sz="4" w:space="1" w:color="auto"/>
+          <w:right w:val="single" w:sz="4" w:space="4" w:color="auto"/>
+        </w:pBdr>
+        <w:shd w:val="clear" w:color="auto" w:fill="D9D9D9" w:themeFill="background1" w:themeFillShade="D9"/>
+        <w:spacing w:after="0"/>
+        <w:rPr>
+          <w:rFonts w:ascii="Aptos Mono" w:hAnsi="Aptos Mono" w:cs="Arial"/>
+          <w:lang w:val="en-US"/>
+        </w:rPr>
+      </w:pPr>
+      <w:r>
+        <w:rPr>
+          <w:rFonts w:ascii="Aptos Mono" w:hAnsi="Aptos Mono" w:cs="Arial"/>
+          <w:lang w:val="en-US"/>
+        </w:rPr>
+        <w:t xml:space="preserve">    </w:t>
+      </w:r>
+      <w:proofErr w:type="spellStart"/>
+      <w:r>
+        <w:rPr>
+          <w:rFonts w:ascii="Aptos Mono" w:hAnsi="Aptos Mono" w:cs="Arial"/>
+          <w:lang w:val="en-US"/>
+        </w:rPr>
+        <w:t>cpf</w:t>
+      </w:r>
+      <w:proofErr w:type="spellEnd"/>
+      <w:r>
+        <w:rPr>
+          <w:rFonts w:ascii="Aptos Mono" w:hAnsi="Aptos Mono" w:cs="Arial"/>
+          <w:lang w:val="en-US"/>
+        </w:rPr>
+        <w:t xml:space="preserve"> = input(“CPF (Novo): ”)</w:t>
+      </w:r>
+    </w:p>
+    <w:p>
+      <w:pPr>
+        <w:pBdr>
+          <w:top w:val="single" w:sz="4" w:space="1" w:color="auto"/>
+          <w:left w:val="single" w:sz="4" w:space="4" w:color="auto"/>
+          <w:bottom w:val="single" w:sz="4" w:space="1" w:color="auto"/>
+          <w:right w:val="single" w:sz="4" w:space="4" w:color="auto"/>
+        </w:pBdr>
+        <w:shd w:val="clear" w:color="auto" w:fill="D9D9D9" w:themeFill="background1" w:themeFillShade="D9"/>
+        <w:spacing w:after="0"/>
+        <w:rPr>
+          <w:rFonts w:ascii="Aptos Mono" w:hAnsi="Aptos Mono" w:cs="Arial"/>
+          <w:lang w:val="en-US"/>
+        </w:rPr>
+      </w:pPr>
+      <w:r>
+        <w:rPr>
+          <w:rFonts w:ascii="Aptos Mono" w:hAnsi="Aptos Mono" w:cs="Arial"/>
+          <w:lang w:val="en-US"/>
+        </w:rPr>
+        <w:t xml:space="preserve">    </w:t>
+      </w:r>
+    </w:p>
+    <w:p>
+      <w:pPr>
+        <w:pBdr>
+          <w:top w:val="single" w:sz="4" w:space="1" w:color="auto"/>
+          <w:left w:val="single" w:sz="4" w:space="4" w:color="auto"/>
+          <w:bottom w:val="single" w:sz="4" w:space="1" w:color="auto"/>
+          <w:right w:val="single" w:sz="4" w:space="4" w:color="auto"/>
+        </w:pBdr>
+        <w:shd w:val="clear" w:color="auto" w:fill="D9D9D9" w:themeFill="background1" w:themeFillShade="D9"/>
+        <w:spacing w:after="0"/>
+        <w:rPr>
+          <w:rFonts w:ascii="Aptos Mono" w:hAnsi="Aptos Mono" w:cs="Arial"/>
+          <w:lang w:val="en-US"/>
+        </w:rPr>
+      </w:pPr>
+      <w:r>
+        <w:rPr>
+          <w:rFonts w:ascii="Aptos Mono" w:hAnsi="Aptos Mono" w:cs="Arial"/>
+          <w:lang w:val="en-US"/>
+        </w:rPr>
+        <w:t xml:space="preserve">    if not </w:t>
+      </w:r>
+      <w:proofErr w:type="spellStart"/>
+      <w:r>
+        <w:rPr>
+          <w:rFonts w:ascii="Aptos Mono" w:hAnsi="Aptos Mono" w:cs="Arial"/>
+          <w:lang w:val="en-US"/>
+        </w:rPr>
+        <w:t>self.pesquisaCliente</w:t>
+      </w:r>
+      <w:proofErr w:type="spellEnd"/>
+      <w:r>
+        <w:rPr>
+          <w:rFonts w:ascii="Aptos Mono" w:hAnsi="Aptos Mono" w:cs="Arial"/>
+          <w:lang w:val="en-US"/>
+        </w:rPr>
+        <w:t xml:space="preserve">(oracle, </w:t>
+      </w:r>
+      <w:proofErr w:type="spellStart"/>
+      <w:r>
+        <w:rPr>
+          <w:rFonts w:ascii="Aptos Mono" w:hAnsi="Aptos Mono" w:cs="Arial"/>
+          <w:lang w:val="en-US"/>
+        </w:rPr>
+        <w:t>cpf</w:t>
+      </w:r>
+      <w:proofErr w:type="spellEnd"/>
+      <w:r>
+        <w:rPr>
+          <w:rFonts w:ascii="Aptos Mono" w:hAnsi="Aptos Mono" w:cs="Arial"/>
+          <w:lang w:val="en-US"/>
+        </w:rPr>
+        <w:t>):</w:t>
+      </w:r>
+    </w:p>
+    <w:p>
+      <w:pPr>
+        <w:pBdr>
+          <w:top w:val="single" w:sz="4" w:space="1" w:color="auto"/>
+          <w:left w:val="single" w:sz="4" w:space="4" w:color="auto"/>
+          <w:bottom w:val="single" w:sz="4" w:space="1" w:color="auto"/>
+          <w:right w:val="single" w:sz="4" w:space="4" w:color="auto"/>
+        </w:pBdr>
+        <w:shd w:val="clear" w:color="auto" w:fill="D9D9D9" w:themeFill="background1" w:themeFillShade="D9"/>
+        <w:spacing w:after="0"/>
+        <w:rPr>
+          <w:rFonts w:ascii="Aptos Mono" w:hAnsi="Aptos Mono" w:cs="Arial"/>
+        </w:rPr>
+      </w:pPr>
+      <w:r>
+        <w:rPr>
+          <w:rFonts w:ascii="Aptos Mono" w:hAnsi="Aptos Mono" w:cs="Arial"/>
+          <w:lang w:val="en-US"/>
+        </w:rPr>
+        <w:t xml:space="preserve">      </w:t>
+      </w:r>
+      <w:proofErr w:type="spellStart"/>
+      <w:r>
+        <w:rPr>
+          <w:rFonts w:ascii="Aptos Mono" w:hAnsi="Aptos Mono" w:cs="Arial"/>
+        </w:rPr>
+        <w:t>novo_nome</w:t>
+      </w:r>
+      <w:proofErr w:type="spellEnd"/>
+      <w:r>
+        <w:rPr>
+          <w:rFonts w:ascii="Aptos Mono" w:hAnsi="Aptos Mono" w:cs="Arial"/>
+        </w:rPr>
+        <w:t xml:space="preserve"> = input(“Novo nome: ”)</w:t>
+      </w:r>
+    </w:p>
+    <w:p>
+      <w:pPr>
+        <w:pBdr>
+          <w:top w:val="single" w:sz="4" w:space="1" w:color="auto"/>
+          <w:left w:val="single" w:sz="4" w:space="4" w:color="auto"/>
+          <w:bottom w:val="single" w:sz="4" w:space="1" w:color="auto"/>
+          <w:right w:val="single" w:sz="4" w:space="4" w:color="auto"/>
+        </w:pBdr>
+        <w:shd w:val="clear" w:color="auto" w:fill="D9D9D9" w:themeFill="background1" w:themeFillShade="D9"/>
+        <w:spacing w:after="0"/>
+        <w:rPr>
+          <w:rFonts w:ascii="Aptos Mono" w:hAnsi="Aptos Mono" w:cs="Arial"/>
+        </w:rPr>
+      </w:pPr>
+      <w:r>
+        <w:rPr>
+          <w:rFonts w:ascii="Aptos Mono" w:hAnsi="Aptos Mono" w:cs="Arial"/>
+        </w:rPr>
+        <w:t xml:space="preserve">      </w:t>
+      </w:r>
+      <w:proofErr w:type="spellStart"/>
+      <w:r>
+        <w:rPr>
+          <w:rFonts w:ascii="Aptos Mono" w:hAnsi="Aptos Mono" w:cs="Arial"/>
+        </w:rPr>
+        <w:t>oracle.write</w:t>
+      </w:r>
+      <w:proofErr w:type="spellEnd"/>
+      <w:r>
+        <w:rPr>
+          <w:rFonts w:ascii="Aptos Mono" w:hAnsi="Aptos Mono" w:cs="Arial"/>
+        </w:rPr>
+        <w:t>(...)</w:t>
+      </w:r>
+    </w:p>
+    <w:p>
+      <w:pPr>
+        <w:pBdr>
+          <w:top w:val="single" w:sz="4" w:space="1" w:color="auto"/>
+          <w:left w:val="single" w:sz="4" w:space="4" w:color="auto"/>
+          <w:bottom w:val="single" w:sz="4" w:space="1" w:color="auto"/>
+          <w:right w:val="single" w:sz="4" w:space="4" w:color="auto"/>
+        </w:pBdr>
+        <w:shd w:val="clear" w:color="auto" w:fill="D9D9D9" w:themeFill="background1" w:themeFillShade="D9"/>
+        <w:spacing w:after="0"/>
+        <w:rPr>
+          <w:rFonts w:ascii="Aptos Mono" w:hAnsi="Aptos Mono" w:cs="Arial"/>
+        </w:rPr>
+      </w:pPr>
+      <w:r>
+        <w:rPr>
+          <w:rFonts w:ascii="Aptos Mono" w:hAnsi="Aptos Mono" w:cs="Arial"/>
+        </w:rPr>
+        <w:t xml:space="preserve">      </w:t>
+      </w:r>
+      <w:proofErr w:type="spellStart"/>
+      <w:r>
+        <w:rPr>
+          <w:rFonts w:ascii="Aptos Mono" w:hAnsi="Aptos Mono" w:cs="Arial"/>
+        </w:rPr>
+        <w:t>df_cliente</w:t>
+      </w:r>
+      <w:proofErr w:type="spellEnd"/>
+      <w:r>
+        <w:rPr>
+          <w:rFonts w:ascii="Aptos Mono" w:hAnsi="Aptos Mono" w:cs="Arial"/>
+        </w:rPr>
+        <w:t xml:space="preserve"> = </w:t>
+      </w:r>
+      <w:proofErr w:type="spellStart"/>
+      <w:r>
+        <w:rPr>
+          <w:rFonts w:ascii="Aptos Mono" w:hAnsi="Aptos Mono" w:cs="Arial"/>
+        </w:rPr>
+        <w:t>oracle.sqlToDateFrame</w:t>
+      </w:r>
+      <w:proofErr w:type="spellEnd"/>
+      <w:r>
+        <w:rPr>
+          <w:rFonts w:ascii="Aptos Mono" w:hAnsi="Aptos Mono" w:cs="Arial"/>
+        </w:rPr>
+        <w:t>(...)</w:t>
+      </w:r>
+    </w:p>
+    <w:p>
+      <w:pPr>
+        <w:pBdr>
+          <w:top w:val="single" w:sz="4" w:space="1" w:color="auto"/>
+          <w:left w:val="single" w:sz="4" w:space="4" w:color="auto"/>
+          <w:bottom w:val="single" w:sz="4" w:space="1" w:color="auto"/>
+          <w:right w:val="single" w:sz="4" w:space="4" w:color="auto"/>
+        </w:pBdr>
+        <w:shd w:val="clear" w:color="auto" w:fill="D9D9D9" w:themeFill="background1" w:themeFillShade="D9"/>
+        <w:spacing w:after="0"/>
+        <w:rPr>
+          <w:rFonts w:ascii="Aptos Mono" w:hAnsi="Aptos Mono" w:cs="Arial"/>
+        </w:rPr>
+      </w:pPr>
+      <w:r>
+        <w:rPr>
+          <w:rFonts w:ascii="Aptos Mono" w:hAnsi="Aptos Mono" w:cs="Arial"/>
+        </w:rPr>
+        <w:t xml:space="preserve">      </w:t>
+      </w:r>
+      <w:proofErr w:type="spellStart"/>
+      <w:r>
+        <w:rPr>
+          <w:rFonts w:ascii="Aptos Mono" w:hAnsi="Aptos Mono" w:cs="Arial"/>
+        </w:rPr>
+        <w:t>clienteAtualizado</w:t>
+      </w:r>
+      <w:proofErr w:type="spellEnd"/>
+      <w:r>
+        <w:rPr>
+          <w:rFonts w:ascii="Aptos Mono" w:hAnsi="Aptos Mono" w:cs="Arial"/>
+        </w:rPr>
+        <w:t xml:space="preserve"> = Cliente(...)</w:t>
+      </w:r>
+    </w:p>
+    <w:p>
+      <w:pPr>
+        <w:pBdr>
+          <w:top w:val="single" w:sz="4" w:space="1" w:color="auto"/>
+          <w:left w:val="single" w:sz="4" w:space="4" w:color="auto"/>
+          <w:bottom w:val="single" w:sz="4" w:space="1" w:color="auto"/>
+          <w:right w:val="single" w:sz="4" w:space="4" w:color="auto"/>
+        </w:pBdr>
+        <w:shd w:val="clear" w:color="auto" w:fill="D9D9D9" w:themeFill="background1" w:themeFillShade="D9"/>
+        <w:spacing w:after="0"/>
+        <w:rPr>
+          <w:rFonts w:ascii="Aptos Mono" w:hAnsi="Aptos Mono" w:cs="Arial"/>
+        </w:rPr>
+      </w:pPr>
+      <w:r>
+        <w:rPr>
+          <w:rFonts w:ascii="Aptos Mono" w:hAnsi="Aptos Mono" w:cs="Arial"/>
+        </w:rPr>
+        <w:t xml:space="preserve">      </w:t>
+      </w:r>
+      <w:r>
+        <w:rPr>
+          <w:rFonts w:ascii="Aptos Mono" w:hAnsi="Aptos Mono" w:cs="Arial"/>
+        </w:rPr>
+        <w:t>print(</w:t>
+      </w:r>
+      <w:proofErr w:type="spellStart"/>
+      <w:r>
+        <w:rPr>
+          <w:rFonts w:ascii="Aptos Mono" w:hAnsi="Aptos Mono" w:cs="Arial"/>
+        </w:rPr>
+        <w:t>clienteAtualizado</w:t>
+      </w:r>
+      <w:r>
+        <w:rPr>
+          <w:rFonts w:ascii="Aptos Mono" w:hAnsi="Aptos Mono" w:cs="Arial"/>
+        </w:rPr>
+        <w:t>.toString</w:t>
+      </w:r>
+      <w:proofErr w:type="spellEnd"/>
+      <w:r>
+        <w:rPr>
+          <w:rFonts w:ascii="Aptos Mono" w:hAnsi="Aptos Mono" w:cs="Arial"/>
+        </w:rPr>
+        <w:t>()</w:t>
+      </w:r>
+      <w:r>
+        <w:rPr>
+          <w:rFonts w:ascii="Aptos Mono" w:hAnsi="Aptos Mono" w:cs="Arial"/>
+        </w:rPr>
+        <w:t>)</w:t>
+      </w:r>
+    </w:p>
+    <w:p>
+      <w:pPr>
+        <w:pBdr>
+          <w:top w:val="single" w:sz="4" w:space="1" w:color="auto"/>
+          <w:left w:val="single" w:sz="4" w:space="4" w:color="auto"/>
+          <w:bottom w:val="single" w:sz="4" w:space="1" w:color="auto"/>
+          <w:right w:val="single" w:sz="4" w:space="4" w:color="auto"/>
+        </w:pBdr>
+        <w:shd w:val="clear" w:color="auto" w:fill="D9D9D9" w:themeFill="background1" w:themeFillShade="D9"/>
+        <w:spacing w:after="0"/>
+        <w:rPr>
+          <w:rFonts w:ascii="Aptos Mono" w:hAnsi="Aptos Mono" w:cs="Arial"/>
+        </w:rPr>
+      </w:pPr>
+      <w:r>
+        <w:rPr>
+          <w:rFonts w:ascii="Aptos Mono" w:hAnsi="Aptos Mono" w:cs="Arial"/>
+        </w:rPr>
+        <w:t xml:space="preserve">      </w:t>
+      </w:r>
+      <w:proofErr w:type="spellStart"/>
+      <w:r>
+        <w:rPr>
+          <w:rFonts w:ascii="Aptos Mono" w:hAnsi="Aptos Mono" w:cs="Arial"/>
         </w:rPr>
         <w:t>return</w:t>
       </w:r>
@@ -18240,7 +18861,7 @@
         <w:rPr>
           <w:rFonts w:ascii="Aptos Mono" w:hAnsi="Aptos Mono" w:cs="Arial"/>
         </w:rPr>
-        <w:t>None</w:t>
+        <w:t>clienteAtualizado</w:t>
       </w:r>
       <w:proofErr w:type="spellEnd"/>
     </w:p>
@@ -18256,209 +18877,6 @@
         <w:spacing w:after="0"/>
         <w:rPr>
           <w:rFonts w:ascii="Aptos Mono" w:hAnsi="Aptos Mono" w:cs="Arial"/>
-          <w:color w:val="3A7C22" w:themeColor="accent6" w:themeShade="BF"/>
-          <w:lang w:val="en-US"/>
-        </w:rPr>
-      </w:pPr>
-      <w:r>
-        <w:rPr>
-          <w:rFonts w:ascii="Aptos Mono" w:hAnsi="Aptos Mono" w:cs="Arial"/>
-        </w:rPr>
-        <w:t xml:space="preserve">  </w:t>
-      </w:r>
-      <w:r>
-        <w:rPr>
-          <w:rFonts w:ascii="Aptos Mono" w:hAnsi="Aptos Mono" w:cs="Arial"/>
-          <w:color w:val="3A7C22" w:themeColor="accent6" w:themeShade="BF"/>
-          <w:lang w:val="en-US"/>
-        </w:rPr>
-        <w:t>#-------------------------------------------------------------------------</w:t>
-      </w:r>
-    </w:p>
-    <w:p>
-      <w:pPr>
-        <w:pBdr>
-          <w:top w:val="single" w:sz="4" w:space="1" w:color="auto"/>
-          <w:left w:val="single" w:sz="4" w:space="4" w:color="auto"/>
-          <w:bottom w:val="single" w:sz="4" w:space="1" w:color="auto"/>
-          <w:right w:val="single" w:sz="4" w:space="4" w:color="auto"/>
-        </w:pBdr>
-        <w:shd w:val="clear" w:color="auto" w:fill="D9D9D9" w:themeFill="background1" w:themeFillShade="D9"/>
-        <w:spacing w:after="0"/>
-        <w:rPr>
-          <w:rFonts w:ascii="Aptos Mono" w:hAnsi="Aptos Mono" w:cs="Arial"/>
-          <w:lang w:val="en-US"/>
-        </w:rPr>
-      </w:pPr>
-      <w:r>
-        <w:rPr>
-          <w:rFonts w:ascii="Aptos Mono" w:hAnsi="Aptos Mono" w:cs="Arial"/>
-          <w:color w:val="3A7C22" w:themeColor="accent6" w:themeShade="BF"/>
-          <w:lang w:val="en-US"/>
-        </w:rPr>
-        <w:t xml:space="preserve">  </w:t>
-      </w:r>
-      <w:r>
-        <w:rPr>
-          <w:rFonts w:ascii="Aptos Mono" w:hAnsi="Aptos Mono" w:cs="Arial"/>
-          <w:lang w:val="en-US"/>
-        </w:rPr>
-        <w:t xml:space="preserve">def </w:t>
-      </w:r>
-      <w:proofErr w:type="spellStart"/>
-      <w:r>
-        <w:rPr>
-          <w:rFonts w:ascii="Aptos Mono" w:hAnsi="Aptos Mono" w:cs="Arial"/>
-          <w:lang w:val="en-US"/>
-        </w:rPr>
-        <w:t>atualizaCliente</w:t>
-      </w:r>
-      <w:proofErr w:type="spellEnd"/>
-      <w:r>
-        <w:rPr>
-          <w:rFonts w:ascii="Aptos Mono" w:hAnsi="Aptos Mono" w:cs="Arial"/>
-          <w:lang w:val="en-US"/>
-        </w:rPr>
-        <w:t xml:space="preserve">(…) -&gt; </w:t>
-      </w:r>
-      <w:proofErr w:type="spellStart"/>
-      <w:r>
-        <w:rPr>
-          <w:rFonts w:ascii="Aptos Mono" w:hAnsi="Aptos Mono" w:cs="Arial"/>
-          <w:lang w:val="en-US"/>
-        </w:rPr>
-        <w:t>Cliente</w:t>
-      </w:r>
-      <w:proofErr w:type="spellEnd"/>
-      <w:r>
-        <w:rPr>
-          <w:rFonts w:ascii="Aptos Mono" w:hAnsi="Aptos Mono" w:cs="Arial"/>
-          <w:lang w:val="en-US"/>
-        </w:rPr>
-        <w:t>:</w:t>
-      </w:r>
-    </w:p>
-    <w:p>
-      <w:pPr>
-        <w:pBdr>
-          <w:top w:val="single" w:sz="4" w:space="1" w:color="auto"/>
-          <w:left w:val="single" w:sz="4" w:space="4" w:color="auto"/>
-          <w:bottom w:val="single" w:sz="4" w:space="1" w:color="auto"/>
-          <w:right w:val="single" w:sz="4" w:space="4" w:color="auto"/>
-        </w:pBdr>
-        <w:shd w:val="clear" w:color="auto" w:fill="D9D9D9" w:themeFill="background1" w:themeFillShade="D9"/>
-        <w:spacing w:after="0"/>
-        <w:rPr>
-          <w:rFonts w:ascii="Aptos Mono" w:hAnsi="Aptos Mono" w:cs="Arial"/>
-          <w:lang w:val="en-US"/>
-        </w:rPr>
-      </w:pPr>
-      <w:r>
-        <w:rPr>
-          <w:rFonts w:ascii="Aptos Mono" w:hAnsi="Aptos Mono" w:cs="Arial"/>
-          <w:lang w:val="en-US"/>
-        </w:rPr>
-        <w:t xml:space="preserve">  </w:t>
-      </w:r>
-      <w:r>
-        <w:rPr>
-          <w:rFonts w:ascii="Aptos Mono" w:hAnsi="Aptos Mono" w:cs="Arial"/>
-          <w:lang w:val="en-US"/>
-        </w:rPr>
-        <w:t xml:space="preserve">  </w:t>
-      </w:r>
-      <w:r>
-        <w:rPr>
-          <w:rFonts w:ascii="Aptos Mono" w:hAnsi="Aptos Mono" w:cs="Arial"/>
-          <w:lang w:val="en-US"/>
-        </w:rPr>
-        <w:t xml:space="preserve">oracle = </w:t>
-      </w:r>
-      <w:proofErr w:type="spellStart"/>
-      <w:r>
-        <w:rPr>
-          <w:rFonts w:ascii="Aptos Mono" w:hAnsi="Aptos Mono" w:cs="Arial"/>
-          <w:lang w:val="en-US"/>
-        </w:rPr>
-        <w:t>OracleQueries</w:t>
-      </w:r>
-      <w:proofErr w:type="spellEnd"/>
-      <w:r>
-        <w:rPr>
-          <w:rFonts w:ascii="Aptos Mono" w:hAnsi="Aptos Mono" w:cs="Arial"/>
-          <w:lang w:val="en-US"/>
-        </w:rPr>
-        <w:t>(</w:t>
-      </w:r>
-      <w:proofErr w:type="spellStart"/>
-      <w:r>
-        <w:rPr>
-          <w:rFonts w:ascii="Aptos Mono" w:hAnsi="Aptos Mono" w:cs="Arial"/>
-          <w:lang w:val="en-US"/>
-        </w:rPr>
-        <w:t>can_write</w:t>
-      </w:r>
-      <w:proofErr w:type="spellEnd"/>
-      <w:r>
-        <w:rPr>
-          <w:rFonts w:ascii="Aptos Mono" w:hAnsi="Aptos Mono" w:cs="Arial"/>
-          <w:lang w:val="en-US"/>
-        </w:rPr>
-        <w:t>=True)</w:t>
-      </w:r>
-    </w:p>
-    <w:p>
-      <w:pPr>
-        <w:pBdr>
-          <w:top w:val="single" w:sz="4" w:space="1" w:color="auto"/>
-          <w:left w:val="single" w:sz="4" w:space="4" w:color="auto"/>
-          <w:bottom w:val="single" w:sz="4" w:space="1" w:color="auto"/>
-          <w:right w:val="single" w:sz="4" w:space="4" w:color="auto"/>
-        </w:pBdr>
-        <w:shd w:val="clear" w:color="auto" w:fill="D9D9D9" w:themeFill="background1" w:themeFillShade="D9"/>
-        <w:spacing w:after="0"/>
-        <w:rPr>
-          <w:rFonts w:ascii="Aptos Mono" w:hAnsi="Aptos Mono" w:cs="Arial"/>
-          <w:lang w:val="en-US"/>
-        </w:rPr>
-      </w:pPr>
-      <w:r>
-        <w:rPr>
-          <w:rFonts w:ascii="Aptos Mono" w:hAnsi="Aptos Mono" w:cs="Arial"/>
-          <w:lang w:val="en-US"/>
-        </w:rPr>
-        <w:t xml:space="preserve">    </w:t>
-      </w:r>
-      <w:proofErr w:type="spellStart"/>
-      <w:r>
-        <w:rPr>
-          <w:rFonts w:ascii="Aptos Mono" w:hAnsi="Aptos Mono" w:cs="Arial"/>
-          <w:lang w:val="en-US"/>
-        </w:rPr>
-        <w:t>oracle.connect</w:t>
-      </w:r>
-      <w:proofErr w:type="spellEnd"/>
-      <w:r>
-        <w:rPr>
-          <w:rFonts w:ascii="Aptos Mono" w:hAnsi="Aptos Mono" w:cs="Arial"/>
-          <w:lang w:val="en-US"/>
-        </w:rPr>
-        <w:t>()</w:t>
-      </w:r>
-    </w:p>
-    <w:p>
-      <w:pPr>
-        <w:pBdr>
-          <w:top w:val="single" w:sz="4" w:space="1" w:color="auto"/>
-          <w:left w:val="single" w:sz="4" w:space="4" w:color="auto"/>
-          <w:bottom w:val="single" w:sz="4" w:space="1" w:color="auto"/>
-          <w:right w:val="single" w:sz="4" w:space="4" w:color="auto"/>
-        </w:pBdr>
-        <w:shd w:val="clear" w:color="auto" w:fill="D9D9D9" w:themeFill="background1" w:themeFillShade="D9"/>
-        <w:spacing w:after="0"/>
-        <w:rPr>
-          <w:rFonts w:ascii="Aptos Mono" w:hAnsi="Aptos Mono" w:cs="Arial"/>
-          <w:lang w:val="en-US"/>
         </w:rPr>
       </w:pPr>
     </w:p>
@@ -18474,13 +18892,11 @@
         <w:spacing w:after="0"/>
         <w:rPr>
           <w:rFonts w:ascii="Aptos Mono" w:hAnsi="Aptos Mono" w:cs="Arial"/>
-          <w:lang w:val="en-US"/>
         </w:rPr>
       </w:pPr>
       <w:r>
         <w:rPr>
           <w:rFonts w:ascii="Aptos Mono" w:hAnsi="Aptos Mono" w:cs="Arial"/>
-          <w:lang w:val="en-US"/>
         </w:rPr>
         <w:t xml:space="preserve">    </w:t>
       </w:r>
@@ -18488,17 +18904,15 @@
       <w:r>
         <w:rPr>
           <w:rFonts w:ascii="Aptos Mono" w:hAnsi="Aptos Mono" w:cs="Arial"/>
-          <w:lang w:val="en-US"/>
-        </w:rPr>
-        <w:t>cpf</w:t>
+        </w:rPr>
+        <w:t>else</w:t>
       </w:r>
       <w:proofErr w:type="spellEnd"/>
       <w:r>
         <w:rPr>
           <w:rFonts w:ascii="Aptos Mono" w:hAnsi="Aptos Mono" w:cs="Arial"/>
-          <w:lang w:val="en-US"/>
-        </w:rPr>
-        <w:t xml:space="preserve"> = input(“CPF (Novo): ”)</w:t>
+        </w:rPr>
+        <w:t>:</w:t>
       </w:r>
     </w:p>
     <w:p>
@@ -18513,15 +18927,41 @@
         <w:spacing w:after="0"/>
         <w:rPr>
           <w:rFonts w:ascii="Aptos Mono" w:hAnsi="Aptos Mono" w:cs="Arial"/>
-          <w:lang w:val="en-US"/>
         </w:rPr>
       </w:pPr>
       <w:r>
         <w:rPr>
           <w:rFonts w:ascii="Aptos Mono" w:hAnsi="Aptos Mono" w:cs="Arial"/>
-          <w:lang w:val="en-US"/>
-        </w:rPr>
-        <w:t xml:space="preserve">    </w:t>
+        </w:rPr>
+        <w:t xml:space="preserve">      print(</w:t>
+      </w:r>
+      <w:proofErr w:type="spellStart"/>
+      <w:r>
+        <w:rPr>
+          <w:rFonts w:ascii="Aptos Mono" w:hAnsi="Aptos Mono" w:cs="Arial"/>
+        </w:rPr>
+        <w:t>f”O</w:t>
+      </w:r>
+      <w:proofErr w:type="spellEnd"/>
+      <w:r>
+        <w:rPr>
+          <w:rFonts w:ascii="Aptos Mono" w:hAnsi="Aptos Mono" w:cs="Arial"/>
+        </w:rPr>
+        <w:t xml:space="preserve"> CPF {</w:t>
+      </w:r>
+      <w:proofErr w:type="spellStart"/>
+      <w:r>
+        <w:rPr>
+          <w:rFonts w:ascii="Aptos Mono" w:hAnsi="Aptos Mono" w:cs="Arial"/>
+        </w:rPr>
+        <w:t>cpf</w:t>
+      </w:r>
+      <w:proofErr w:type="spellEnd"/>
+      <w:r>
+        <w:rPr>
+          <w:rFonts w:ascii="Aptos Mono" w:hAnsi="Aptos Mono" w:cs="Arial"/>
+        </w:rPr>
+        <w:t>} não existe.”)</w:t>
       </w:r>
     </w:p>
     <w:p>
@@ -18542,41 +18982,24 @@
       <w:r>
         <w:rPr>
           <w:rFonts w:ascii="Aptos Mono" w:hAnsi="Aptos Mono" w:cs="Arial"/>
-          <w:lang w:val="en-US"/>
-        </w:rPr>
-        <w:t xml:space="preserve">    if not </w:t>
-      </w:r>
-      <w:proofErr w:type="spellStart"/>
-      <w:r>
-        <w:rPr>
-          <w:rFonts w:ascii="Aptos Mono" w:hAnsi="Aptos Mono" w:cs="Arial"/>
-          <w:lang w:val="en-US"/>
-        </w:rPr>
-        <w:t>self.pesquisaCliente</w:t>
-      </w:r>
-      <w:proofErr w:type="spellEnd"/>
-      <w:r>
-        <w:rPr>
-          <w:rFonts w:ascii="Aptos Mono" w:hAnsi="Aptos Mono" w:cs="Arial"/>
-          <w:lang w:val="en-US"/>
-        </w:rPr>
-        <w:t xml:space="preserve">(oracle, </w:t>
-      </w:r>
-      <w:proofErr w:type="spellStart"/>
-      <w:r>
-        <w:rPr>
-          <w:rFonts w:ascii="Aptos Mono" w:hAnsi="Aptos Mono" w:cs="Arial"/>
-          <w:lang w:val="en-US"/>
-        </w:rPr>
-        <w:t>cpf</w:t>
-      </w:r>
-      <w:proofErr w:type="spellEnd"/>
-      <w:r>
-        <w:rPr>
-          <w:rFonts w:ascii="Aptos Mono" w:hAnsi="Aptos Mono" w:cs="Arial"/>
-          <w:lang w:val="en-US"/>
-        </w:rPr>
-        <w:t>):</w:t>
+        </w:rPr>
+        <w:t xml:space="preserve">      </w:t>
+      </w:r>
+      <w:proofErr w:type="gramStart"/>
+      <w:r>
+        <w:rPr>
+          <w:rFonts w:ascii="Aptos Mono" w:hAnsi="Aptos Mono" w:cs="Arial"/>
+          <w:lang w:val="en-US"/>
+        </w:rPr>
+        <w:t>return</w:t>
+      </w:r>
+      <w:proofErr w:type="gramEnd"/>
+      <w:r>
+        <w:rPr>
+          <w:rFonts w:ascii="Aptos Mono" w:hAnsi="Aptos Mono" w:cs="Arial"/>
+          <w:lang w:val="en-US"/>
+        </w:rPr>
+        <w:t xml:space="preserve"> None</w:t>
       </w:r>
     </w:p>
     <w:p>
@@ -18591,27 +19014,15 @@
         <w:spacing w:after="0"/>
         <w:rPr>
           <w:rFonts w:ascii="Aptos Mono" w:hAnsi="Aptos Mono" w:cs="Arial"/>
+          <w:lang w:val="en-US"/>
         </w:rPr>
       </w:pPr>
       <w:r>
         <w:rPr>
           <w:rFonts w:ascii="Aptos Mono" w:hAnsi="Aptos Mono" w:cs="Arial"/>
-        </w:rPr>
-        <w:t xml:space="preserve">      </w:t>
-      </w:r>
-      <w:proofErr w:type="spellStart"/>
-      <w:r>
-        <w:rPr>
-          <w:rFonts w:ascii="Aptos Mono" w:hAnsi="Aptos Mono" w:cs="Arial"/>
-        </w:rPr>
-        <w:t>novo_nome</w:t>
-      </w:r>
-      <w:proofErr w:type="spellEnd"/>
-      <w:r>
-        <w:rPr>
-          <w:rFonts w:ascii="Aptos Mono" w:hAnsi="Aptos Mono" w:cs="Arial"/>
-        </w:rPr>
-        <w:t xml:space="preserve"> = input(“Novo nome: ”)</w:t>
+          <w:lang w:val="en-US"/>
+        </w:rPr>
+        <w:t xml:space="preserve">  </w:t>
       </w:r>
     </w:p>
     <w:p>
@@ -18626,28 +19037,9 @@
         <w:spacing w:after="0"/>
         <w:rPr>
           <w:rFonts w:ascii="Aptos Mono" w:hAnsi="Aptos Mono" w:cs="Arial"/>
+          <w:lang w:val="en-US"/>
         </w:rPr>
       </w:pPr>
-      <w:r>
-        <w:rPr>
-          <w:rFonts w:ascii="Aptos Mono" w:hAnsi="Aptos Mono" w:cs="Arial"/>
-        </w:rPr>
-        <w:t xml:space="preserve">      </w:t>
-      </w:r>
-      <w:proofErr w:type="spellStart"/>
-      <w:r>
-        <w:rPr>
-          <w:rFonts w:ascii="Aptos Mono" w:hAnsi="Aptos Mono" w:cs="Arial"/>
-        </w:rPr>
-        <w:t>oracle.write</w:t>
-      </w:r>
-      <w:proofErr w:type="spellEnd"/>
-      <w:r>
-        <w:rPr>
-          <w:rFonts w:ascii="Aptos Mono" w:hAnsi="Aptos Mono" w:cs="Arial"/>
-        </w:rPr>
-        <w:t>(...)</w:t>
-      </w:r>
     </w:p>
     <w:p>
       <w:pPr>
@@ -18661,42 +19053,9 @@
         <w:spacing w:after="0"/>
         <w:rPr>
           <w:rFonts w:ascii="Aptos Mono" w:hAnsi="Aptos Mono" w:cs="Arial"/>
+          <w:lang w:val="en-US"/>
         </w:rPr>
       </w:pPr>
-      <w:r>
-        <w:rPr>
-          <w:rFonts w:ascii="Aptos Mono" w:hAnsi="Aptos Mono" w:cs="Arial"/>
-        </w:rPr>
-        <w:t xml:space="preserve">      </w:t>
-      </w:r>
-      <w:proofErr w:type="spellStart"/>
-      <w:r>
-        <w:rPr>
-          <w:rFonts w:ascii="Aptos Mono" w:hAnsi="Aptos Mono" w:cs="Arial"/>
-        </w:rPr>
-        <w:t>df_cliente</w:t>
-      </w:r>
-      <w:proofErr w:type="spellEnd"/>
-      <w:r>
-        <w:rPr>
-          <w:rFonts w:ascii="Aptos Mono" w:hAnsi="Aptos Mono" w:cs="Arial"/>
-        </w:rPr>
-        <w:t xml:space="preserve"> = </w:t>
-      </w:r>
-      <w:proofErr w:type="spellStart"/>
-      <w:r>
-        <w:rPr>
-          <w:rFonts w:ascii="Aptos Mono" w:hAnsi="Aptos Mono" w:cs="Arial"/>
-        </w:rPr>
-        <w:t>oracle.sqlToDateFrame</w:t>
-      </w:r>
-      <w:proofErr w:type="spellEnd"/>
-      <w:r>
-        <w:rPr>
-          <w:rFonts w:ascii="Aptos Mono" w:hAnsi="Aptos Mono" w:cs="Arial"/>
-        </w:rPr>
-        <w:t>(...)</w:t>
-      </w:r>
     </w:p>
     <w:p>
       <w:pPr>
@@ -18710,28 +19069,9 @@
         <w:spacing w:after="0"/>
         <w:rPr>
           <w:rFonts w:ascii="Aptos Mono" w:hAnsi="Aptos Mono" w:cs="Arial"/>
+          <w:lang w:val="en-US"/>
         </w:rPr>
       </w:pPr>
-      <w:r>
-        <w:rPr>
-          <w:rFonts w:ascii="Aptos Mono" w:hAnsi="Aptos Mono" w:cs="Arial"/>
-        </w:rPr>
-        <w:t xml:space="preserve">      </w:t>
-      </w:r>
-      <w:proofErr w:type="spellStart"/>
-      <w:r>
-        <w:rPr>
-          <w:rFonts w:ascii="Aptos Mono" w:hAnsi="Aptos Mono" w:cs="Arial"/>
-        </w:rPr>
-        <w:t>clienteAtualizado</w:t>
-      </w:r>
-      <w:proofErr w:type="spellEnd"/>
-      <w:r>
-        <w:rPr>
-          <w:rFonts w:ascii="Aptos Mono" w:hAnsi="Aptos Mono" w:cs="Arial"/>
-        </w:rPr>
-        <w:t xml:space="preserve"> = Cliente(...)</w:t>
-      </w:r>
     </w:p>
     <w:p>
       <w:pPr>
@@ -18745,46 +19085,9 @@
         <w:spacing w:after="0"/>
         <w:rPr>
           <w:rFonts w:ascii="Aptos Mono" w:hAnsi="Aptos Mono" w:cs="Arial"/>
+          <w:lang w:val="en-US"/>
         </w:rPr>
       </w:pPr>
-      <w:r>
-        <w:rPr>
-          <w:rFonts w:ascii="Aptos Mono" w:hAnsi="Aptos Mono" w:cs="Arial"/>
-        </w:rPr>
-        <w:t xml:space="preserve">      </w:t>
-      </w:r>
-      <w:r>
-        <w:rPr>
-          <w:rFonts w:ascii="Aptos Mono" w:hAnsi="Aptos Mono" w:cs="Arial"/>
-        </w:rPr>
-        <w:t>print(</w:t>
-      </w:r>
-      <w:proofErr w:type="spellStart"/>
-      <w:r>
-        <w:rPr>
-          <w:rFonts w:ascii="Aptos Mono" w:hAnsi="Aptos Mono" w:cs="Arial"/>
-        </w:rPr>
-        <w:t>clienteAtualizado</w:t>
-      </w:r>
-      <w:r>
-        <w:rPr>
-          <w:rFonts w:ascii="Aptos Mono" w:hAnsi="Aptos Mono" w:cs="Arial"/>
-        </w:rPr>
-        <w:t>.toString</w:t>
-      </w:r>
-      <w:proofErr w:type="spellEnd"/>
-      <w:r>
-        <w:rPr>
-          <w:rFonts w:ascii="Aptos Mono" w:hAnsi="Aptos Mono" w:cs="Arial"/>
-        </w:rPr>
-        <w:t>()</w:t>
-      </w:r>
-      <w:r>
-        <w:rPr>
-          <w:rFonts w:ascii="Aptos Mono" w:hAnsi="Aptos Mono" w:cs="Arial"/>
-        </w:rPr>
-        <w:t>)</w:t>
-      </w:r>
     </w:p>
     <w:p>
       <w:pPr>
@@ -18798,11 +19101,294 @@
         <w:spacing w:after="0"/>
         <w:rPr>
           <w:rFonts w:ascii="Aptos Mono" w:hAnsi="Aptos Mono" w:cs="Arial"/>
+          <w:color w:val="3A7C22" w:themeColor="accent6" w:themeShade="BF"/>
+          <w:lang w:val="en-US"/>
         </w:rPr>
       </w:pPr>
       <w:r>
         <w:rPr>
           <w:rFonts w:ascii="Aptos Mono" w:hAnsi="Aptos Mono" w:cs="Arial"/>
+          <w:color w:val="3A7C22" w:themeColor="accent6" w:themeShade="BF"/>
+          <w:lang w:val="en-US"/>
+        </w:rPr>
+        <w:lastRenderedPageBreak/>
+        <w:t>#-------------------------------------------------------------------------</w:t>
+      </w:r>
+    </w:p>
+    <w:p>
+      <w:pPr>
+        <w:pBdr>
+          <w:top w:val="single" w:sz="4" w:space="1" w:color="auto"/>
+          <w:left w:val="single" w:sz="4" w:space="4" w:color="auto"/>
+          <w:bottom w:val="single" w:sz="4" w:space="1" w:color="auto"/>
+          <w:right w:val="single" w:sz="4" w:space="4" w:color="auto"/>
+        </w:pBdr>
+        <w:shd w:val="clear" w:color="auto" w:fill="D9D9D9" w:themeFill="background1" w:themeFillShade="D9"/>
+        <w:spacing w:after="0"/>
+        <w:rPr>
+          <w:rFonts w:ascii="Aptos Mono" w:hAnsi="Aptos Mono" w:cs="Arial"/>
+          <w:lang w:val="en-US"/>
+        </w:rPr>
+      </w:pPr>
+      <w:r>
+        <w:rPr>
+          <w:rFonts w:ascii="Aptos Mono" w:hAnsi="Aptos Mono" w:cs="Arial"/>
+          <w:lang w:val="en-US"/>
+        </w:rPr>
+        <w:t xml:space="preserve">  </w:t>
+      </w:r>
+      <w:r>
+        <w:rPr>
+          <w:rFonts w:ascii="Aptos Mono" w:hAnsi="Aptos Mono" w:cs="Arial"/>
+          <w:lang w:val="en-US"/>
+        </w:rPr>
+        <w:t xml:space="preserve">def </w:t>
+      </w:r>
+      <w:proofErr w:type="spellStart"/>
+      <w:r>
+        <w:rPr>
+          <w:rFonts w:ascii="Aptos Mono" w:hAnsi="Aptos Mono" w:cs="Arial"/>
+          <w:lang w:val="en-US"/>
+        </w:rPr>
+        <w:t>excluirCLiente</w:t>
+      </w:r>
+      <w:proofErr w:type="spellEnd"/>
+      <w:r>
+        <w:rPr>
+          <w:rFonts w:ascii="Aptos Mono" w:hAnsi="Aptos Mono" w:cs="Arial"/>
+          <w:lang w:val="en-US"/>
+        </w:rPr>
+        <w:t>(self):</w:t>
+      </w:r>
+    </w:p>
+    <w:p>
+      <w:pPr>
+        <w:pBdr>
+          <w:top w:val="single" w:sz="4" w:space="1" w:color="auto"/>
+          <w:left w:val="single" w:sz="4" w:space="4" w:color="auto"/>
+          <w:bottom w:val="single" w:sz="4" w:space="1" w:color="auto"/>
+          <w:right w:val="single" w:sz="4" w:space="4" w:color="auto"/>
+        </w:pBdr>
+        <w:shd w:val="clear" w:color="auto" w:fill="D9D9D9" w:themeFill="background1" w:themeFillShade="D9"/>
+        <w:spacing w:after="0"/>
+        <w:rPr>
+          <w:rFonts w:ascii="Aptos Mono" w:hAnsi="Aptos Mono" w:cs="Arial"/>
+          <w:lang w:val="en-US"/>
+        </w:rPr>
+      </w:pPr>
+      <w:r>
+        <w:rPr>
+          <w:rFonts w:ascii="Aptos Mono" w:hAnsi="Aptos Mono" w:cs="Arial"/>
+          <w:lang w:val="en-US"/>
+        </w:rPr>
+        <w:t xml:space="preserve">    </w:t>
+      </w:r>
+      <w:r>
+        <w:rPr>
+          <w:rFonts w:ascii="Aptos Mono" w:hAnsi="Aptos Mono" w:cs="Arial"/>
+          <w:lang w:val="en-US"/>
+        </w:rPr>
+        <w:t xml:space="preserve">oracle = </w:t>
+      </w:r>
+      <w:proofErr w:type="spellStart"/>
+      <w:r>
+        <w:rPr>
+          <w:rFonts w:ascii="Aptos Mono" w:hAnsi="Aptos Mono" w:cs="Arial"/>
+          <w:lang w:val="en-US"/>
+        </w:rPr>
+        <w:t>OracleQueries</w:t>
+      </w:r>
+      <w:proofErr w:type="spellEnd"/>
+      <w:r>
+        <w:rPr>
+          <w:rFonts w:ascii="Aptos Mono" w:hAnsi="Aptos Mono" w:cs="Arial"/>
+          <w:lang w:val="en-US"/>
+        </w:rPr>
+        <w:t>(</w:t>
+      </w:r>
+      <w:proofErr w:type="spellStart"/>
+      <w:r>
+        <w:rPr>
+          <w:rFonts w:ascii="Aptos Mono" w:hAnsi="Aptos Mono" w:cs="Arial"/>
+          <w:lang w:val="en-US"/>
+        </w:rPr>
+        <w:t>can_write</w:t>
+      </w:r>
+      <w:proofErr w:type="spellEnd"/>
+      <w:r>
+        <w:rPr>
+          <w:rFonts w:ascii="Aptos Mono" w:hAnsi="Aptos Mono" w:cs="Arial"/>
+          <w:lang w:val="en-US"/>
+        </w:rPr>
+        <w:t>=True)</w:t>
+      </w:r>
+    </w:p>
+    <w:p>
+      <w:pPr>
+        <w:pBdr>
+          <w:top w:val="single" w:sz="4" w:space="1" w:color="auto"/>
+          <w:left w:val="single" w:sz="4" w:space="4" w:color="auto"/>
+          <w:bottom w:val="single" w:sz="4" w:space="1" w:color="auto"/>
+          <w:right w:val="single" w:sz="4" w:space="4" w:color="auto"/>
+        </w:pBdr>
+        <w:shd w:val="clear" w:color="auto" w:fill="D9D9D9" w:themeFill="background1" w:themeFillShade="D9"/>
+        <w:spacing w:after="0"/>
+        <w:rPr>
+          <w:rFonts w:ascii="Aptos Mono" w:hAnsi="Aptos Mono" w:cs="Arial"/>
+          <w:lang w:val="en-US"/>
+        </w:rPr>
+      </w:pPr>
+      <w:r>
+        <w:rPr>
+          <w:rFonts w:ascii="Aptos Mono" w:hAnsi="Aptos Mono" w:cs="Arial"/>
+          <w:lang w:val="en-US"/>
+        </w:rPr>
+        <w:t xml:space="preserve">    </w:t>
+      </w:r>
+      <w:proofErr w:type="spellStart"/>
+      <w:r>
+        <w:rPr>
+          <w:rFonts w:ascii="Aptos Mono" w:hAnsi="Aptos Mono" w:cs="Arial"/>
+          <w:lang w:val="en-US"/>
+        </w:rPr>
+        <w:t>oracle.connect</w:t>
+      </w:r>
+      <w:proofErr w:type="spellEnd"/>
+      <w:r>
+        <w:rPr>
+          <w:rFonts w:ascii="Aptos Mono" w:hAnsi="Aptos Mono" w:cs="Arial"/>
+          <w:lang w:val="en-US"/>
+        </w:rPr>
+        <w:t>()</w:t>
+      </w:r>
+    </w:p>
+    <w:p>
+      <w:pPr>
+        <w:pBdr>
+          <w:top w:val="single" w:sz="4" w:space="1" w:color="auto"/>
+          <w:left w:val="single" w:sz="4" w:space="4" w:color="auto"/>
+          <w:bottom w:val="single" w:sz="4" w:space="1" w:color="auto"/>
+          <w:right w:val="single" w:sz="4" w:space="4" w:color="auto"/>
+        </w:pBdr>
+        <w:shd w:val="clear" w:color="auto" w:fill="D9D9D9" w:themeFill="background1" w:themeFillShade="D9"/>
+        <w:spacing w:after="0"/>
+        <w:rPr>
+          <w:rFonts w:ascii="Aptos Mono" w:hAnsi="Aptos Mono" w:cs="Arial"/>
+          <w:lang w:val="en-US"/>
+        </w:rPr>
+      </w:pPr>
+    </w:p>
+    <w:p>
+      <w:pPr>
+        <w:pBdr>
+          <w:top w:val="single" w:sz="4" w:space="1" w:color="auto"/>
+          <w:left w:val="single" w:sz="4" w:space="4" w:color="auto"/>
+          <w:bottom w:val="single" w:sz="4" w:space="1" w:color="auto"/>
+          <w:right w:val="single" w:sz="4" w:space="4" w:color="auto"/>
+        </w:pBdr>
+        <w:shd w:val="clear" w:color="auto" w:fill="D9D9D9" w:themeFill="background1" w:themeFillShade="D9"/>
+        <w:spacing w:after="0"/>
+        <w:rPr>
+          <w:rFonts w:ascii="Aptos Mono" w:hAnsi="Aptos Mono" w:cs="Arial"/>
+          <w:lang w:val="en-US"/>
+        </w:rPr>
+      </w:pPr>
+      <w:r>
+        <w:rPr>
+          <w:rFonts w:ascii="Aptos Mono" w:hAnsi="Aptos Mono" w:cs="Arial"/>
+          <w:lang w:val="en-US"/>
+        </w:rPr>
+        <w:t xml:space="preserve">    </w:t>
+      </w:r>
+      <w:proofErr w:type="spellStart"/>
+      <w:r>
+        <w:rPr>
+          <w:rFonts w:ascii="Aptos Mono" w:hAnsi="Aptos Mono" w:cs="Arial"/>
+          <w:lang w:val="en-US"/>
+        </w:rPr>
+        <w:t>cpf</w:t>
+      </w:r>
+      <w:proofErr w:type="spellEnd"/>
+      <w:r>
+        <w:rPr>
+          <w:rFonts w:ascii="Aptos Mono" w:hAnsi="Aptos Mono" w:cs="Arial"/>
+          <w:lang w:val="en-US"/>
+        </w:rPr>
+        <w:t xml:space="preserve"> = input(“CPF: ”)</w:t>
+      </w:r>
+    </w:p>
+    <w:p>
+      <w:pPr>
+        <w:pBdr>
+          <w:top w:val="single" w:sz="4" w:space="1" w:color="auto"/>
+          <w:left w:val="single" w:sz="4" w:space="4" w:color="auto"/>
+          <w:bottom w:val="single" w:sz="4" w:space="1" w:color="auto"/>
+          <w:right w:val="single" w:sz="4" w:space="4" w:color="auto"/>
+        </w:pBdr>
+        <w:shd w:val="clear" w:color="auto" w:fill="D9D9D9" w:themeFill="background1" w:themeFillShade="D9"/>
+        <w:spacing w:after="0"/>
+        <w:rPr>
+          <w:rFonts w:ascii="Aptos Mono" w:hAnsi="Aptos Mono" w:cs="Arial"/>
+          <w:lang w:val="en-US"/>
+        </w:rPr>
+      </w:pPr>
+    </w:p>
+    <w:p>
+      <w:pPr>
+        <w:pBdr>
+          <w:top w:val="single" w:sz="4" w:space="1" w:color="auto"/>
+          <w:left w:val="single" w:sz="4" w:space="4" w:color="auto"/>
+          <w:bottom w:val="single" w:sz="4" w:space="1" w:color="auto"/>
+          <w:right w:val="single" w:sz="4" w:space="4" w:color="auto"/>
+        </w:pBdr>
+        <w:shd w:val="clear" w:color="auto" w:fill="D9D9D9" w:themeFill="background1" w:themeFillShade="D9"/>
+        <w:spacing w:after="0"/>
+        <w:rPr>
+          <w:rFonts w:ascii="Aptos Mono" w:hAnsi="Aptos Mono" w:cs="Arial"/>
+          <w:lang w:val="en-US"/>
+        </w:rPr>
+      </w:pPr>
+      <w:r>
+        <w:rPr>
+          <w:rFonts w:ascii="Aptos Mono" w:hAnsi="Aptos Mono" w:cs="Arial"/>
+          <w:lang w:val="en-US"/>
+        </w:rPr>
+        <w:t xml:space="preserve">    if not </w:t>
+      </w:r>
+      <w:proofErr w:type="spellStart"/>
+      <w:r>
+        <w:rPr>
+          <w:rFonts w:ascii="Aptos Mono" w:hAnsi="Aptos Mono" w:cs="Arial"/>
+          <w:lang w:val="en-US"/>
+        </w:rPr>
+        <w:t>self.pesquisaCliente</w:t>
+      </w:r>
+      <w:proofErr w:type="spellEnd"/>
+      <w:r>
+        <w:rPr>
+          <w:rFonts w:ascii="Aptos Mono" w:hAnsi="Aptos Mono" w:cs="Arial"/>
+          <w:lang w:val="en-US"/>
+        </w:rPr>
+        <w:t>(oracle, cpf):</w:t>
+      </w:r>
+    </w:p>
+    <w:p>
+      <w:pPr>
+        <w:pBdr>
+          <w:top w:val="single" w:sz="4" w:space="1" w:color="auto"/>
+          <w:left w:val="single" w:sz="4" w:space="4" w:color="auto"/>
+          <w:bottom w:val="single" w:sz="4" w:space="1" w:color="auto"/>
+          <w:right w:val="single" w:sz="4" w:space="4" w:color="auto"/>
+        </w:pBdr>
+        <w:shd w:val="clear" w:color="auto" w:fill="D9D9D9" w:themeFill="background1" w:themeFillShade="D9"/>
+        <w:spacing w:after="0"/>
+        <w:rPr>
+          <w:rFonts w:ascii="Aptos Mono" w:hAnsi="Aptos Mono" w:cs="Arial"/>
+        </w:rPr>
+      </w:pPr>
+      <w:r>
+        <w:rPr>
+          <w:rFonts w:ascii="Aptos Mono" w:hAnsi="Aptos Mono" w:cs="Arial"/>
         </w:rPr>
         <w:t xml:space="preserve">      </w:t>
       </w:r>
@@ -18811,13 +19397,689 @@
         <w:rPr>
           <w:rFonts w:ascii="Aptos Mono" w:hAnsi="Aptos Mono" w:cs="Arial"/>
         </w:rPr>
-        <w:t>return</w:t>
+        <w:t>df_cliente</w:t>
       </w:r>
       <w:proofErr w:type="spellEnd"/>
       <w:r>
         <w:rPr>
           <w:rFonts w:ascii="Aptos Mono" w:hAnsi="Aptos Mono" w:cs="Arial"/>
         </w:rPr>
+        <w:t xml:space="preserve"> = </w:t>
+      </w:r>
+      <w:proofErr w:type="spellStart"/>
+      <w:r>
+        <w:rPr>
+          <w:rFonts w:ascii="Aptos Mono" w:hAnsi="Aptos Mono" w:cs="Arial"/>
+        </w:rPr>
+        <w:t>oracle.sqlToDataFrame</w:t>
+      </w:r>
+      <w:proofErr w:type="spellEnd"/>
+      <w:r>
+        <w:rPr>
+          <w:rFonts w:ascii="Aptos Mono" w:hAnsi="Aptos Mono" w:cs="Arial"/>
+        </w:rPr>
+        <w:t>(…)</w:t>
+      </w:r>
+    </w:p>
+    <w:p>
+      <w:pPr>
+        <w:pBdr>
+          <w:top w:val="single" w:sz="4" w:space="1" w:color="auto"/>
+          <w:left w:val="single" w:sz="4" w:space="4" w:color="auto"/>
+          <w:bottom w:val="single" w:sz="4" w:space="1" w:color="auto"/>
+          <w:right w:val="single" w:sz="4" w:space="4" w:color="auto"/>
+        </w:pBdr>
+        <w:shd w:val="clear" w:color="auto" w:fill="D9D9D9" w:themeFill="background1" w:themeFillShade="D9"/>
+        <w:spacing w:after="0"/>
+        <w:rPr>
+          <w:rFonts w:ascii="Aptos Mono" w:hAnsi="Aptos Mono" w:cs="Arial"/>
+          <w:lang w:val="en-US"/>
+        </w:rPr>
+      </w:pPr>
+      <w:r>
+        <w:rPr>
+          <w:rFonts w:ascii="Aptos Mono" w:hAnsi="Aptos Mono" w:cs="Arial"/>
+          <w:lang w:val="en-US"/>
+        </w:rPr>
+        <w:t xml:space="preserve">      </w:t>
+      </w:r>
+      <w:proofErr w:type="spellStart"/>
+      <w:r>
+        <w:rPr>
+          <w:rFonts w:ascii="Aptos Mono" w:hAnsi="Aptos Mono" w:cs="Arial"/>
+          <w:lang w:val="en-US"/>
+        </w:rPr>
+        <w:t>oracle.write</w:t>
+      </w:r>
+      <w:proofErr w:type="spellEnd"/>
+      <w:r>
+        <w:rPr>
+          <w:rFonts w:ascii="Aptos Mono" w:hAnsi="Aptos Mono" w:cs="Arial"/>
+          <w:lang w:val="en-US"/>
+        </w:rPr>
+        <w:t>(</w:t>
+      </w:r>
+      <w:proofErr w:type="spellStart"/>
+      <w:r>
+        <w:rPr>
+          <w:rFonts w:ascii="Aptos Mono" w:hAnsi="Aptos Mono" w:cs="Arial"/>
+          <w:lang w:val="en-US"/>
+        </w:rPr>
+        <w:t>f”delete</w:t>
+      </w:r>
+      <w:proofErr w:type="spellEnd"/>
+      <w:r>
+        <w:rPr>
+          <w:rFonts w:ascii="Aptos Mono" w:hAnsi="Aptos Mono" w:cs="Arial"/>
+          <w:lang w:val="en-US"/>
+        </w:rPr>
+        <w:t xml:space="preserve"> from </w:t>
+      </w:r>
+      <w:proofErr w:type="spellStart"/>
+      <w:r>
+        <w:rPr>
+          <w:rFonts w:ascii="Aptos Mono" w:hAnsi="Aptos Mono" w:cs="Arial"/>
+          <w:lang w:val="en-US"/>
+        </w:rPr>
+        <w:t>clientes</w:t>
+      </w:r>
+      <w:proofErr w:type="spellEnd"/>
+      <w:r>
+        <w:rPr>
+          <w:rFonts w:ascii="Aptos Mono" w:hAnsi="Aptos Mono" w:cs="Arial"/>
+          <w:lang w:val="en-US"/>
+        </w:rPr>
+        <w:t xml:space="preserve"> where </w:t>
+      </w:r>
+      <w:proofErr w:type="spellStart"/>
+      <w:r>
+        <w:rPr>
+          <w:rFonts w:ascii="Aptos Mono" w:hAnsi="Aptos Mono" w:cs="Arial"/>
+          <w:lang w:val="en-US"/>
+        </w:rPr>
+        <w:t>cpf</w:t>
+      </w:r>
+      <w:proofErr w:type="spellEnd"/>
+      <w:r>
+        <w:rPr>
+          <w:rFonts w:ascii="Aptos Mono" w:hAnsi="Aptos Mono" w:cs="Arial"/>
+          <w:lang w:val="en-US"/>
+        </w:rPr>
+        <w:t xml:space="preserve"> = {</w:t>
+      </w:r>
+      <w:proofErr w:type="spellStart"/>
+      <w:r>
+        <w:rPr>
+          <w:rFonts w:ascii="Aptos Mono" w:hAnsi="Aptos Mono" w:cs="Arial"/>
+          <w:lang w:val="en-US"/>
+        </w:rPr>
+        <w:t>cpf</w:t>
+      </w:r>
+      <w:proofErr w:type="spellEnd"/>
+      <w:r>
+        <w:rPr>
+          <w:rFonts w:ascii="Aptos Mono" w:hAnsi="Aptos Mono" w:cs="Arial"/>
+          <w:lang w:val="en-US"/>
+        </w:rPr>
+        <w:t>}”</w:t>
+      </w:r>
+      <w:r>
+        <w:rPr>
+          <w:rFonts w:ascii="Aptos Mono" w:hAnsi="Aptos Mono" w:cs="Arial"/>
+          <w:lang w:val="en-US"/>
+        </w:rPr>
+        <w:t>)</w:t>
+      </w:r>
+    </w:p>
+    <w:p>
+      <w:pPr>
+        <w:pBdr>
+          <w:top w:val="single" w:sz="4" w:space="1" w:color="auto"/>
+          <w:left w:val="single" w:sz="4" w:space="4" w:color="auto"/>
+          <w:bottom w:val="single" w:sz="4" w:space="1" w:color="auto"/>
+          <w:right w:val="single" w:sz="4" w:space="4" w:color="auto"/>
+        </w:pBdr>
+        <w:shd w:val="clear" w:color="auto" w:fill="D9D9D9" w:themeFill="background1" w:themeFillShade="D9"/>
+        <w:spacing w:after="0"/>
+        <w:rPr>
+          <w:rFonts w:ascii="Aptos Mono" w:hAnsi="Aptos Mono" w:cs="Arial"/>
+        </w:rPr>
+      </w:pPr>
+      <w:r>
+        <w:rPr>
+          <w:rFonts w:ascii="Aptos Mono" w:hAnsi="Aptos Mono" w:cs="Arial"/>
+        </w:rPr>
+        <w:t xml:space="preserve">      </w:t>
+      </w:r>
+      <w:proofErr w:type="spellStart"/>
+      <w:r>
+        <w:rPr>
+          <w:rFonts w:ascii="Aptos Mono" w:hAnsi="Aptos Mono" w:cs="Arial"/>
+        </w:rPr>
+        <w:t>cliente</w:t>
+      </w:r>
+      <w:r>
+        <w:rPr>
+          <w:rFonts w:ascii="Aptos Mono" w:hAnsi="Aptos Mono" w:cs="Arial"/>
+        </w:rPr>
+        <w:t>E</w:t>
+      </w:r>
+      <w:r>
+        <w:rPr>
+          <w:rFonts w:ascii="Aptos Mono" w:hAnsi="Aptos Mono" w:cs="Arial"/>
+        </w:rPr>
+        <w:t>xcluido</w:t>
+      </w:r>
+      <w:proofErr w:type="spellEnd"/>
+      <w:r>
+        <w:rPr>
+          <w:rFonts w:ascii="Aptos Mono" w:hAnsi="Aptos Mono" w:cs="Arial"/>
+        </w:rPr>
+        <w:t xml:space="preserve"> = Cliente(</w:t>
+      </w:r>
+      <w:r>
+        <w:rPr>
+          <w:rFonts w:ascii="Aptos Mono" w:hAnsi="Aptos Mono" w:cs="Arial"/>
+        </w:rPr>
+        <w:t>…</w:t>
+      </w:r>
+      <w:r>
+        <w:rPr>
+          <w:rFonts w:ascii="Aptos Mono" w:hAnsi="Aptos Mono" w:cs="Arial"/>
+        </w:rPr>
+        <w:t>)</w:t>
+      </w:r>
+    </w:p>
+    <w:p>
+      <w:pPr>
+        <w:pBdr>
+          <w:top w:val="single" w:sz="4" w:space="1" w:color="auto"/>
+          <w:left w:val="single" w:sz="4" w:space="4" w:color="auto"/>
+          <w:bottom w:val="single" w:sz="4" w:space="1" w:color="auto"/>
+          <w:right w:val="single" w:sz="4" w:space="4" w:color="auto"/>
+        </w:pBdr>
+        <w:shd w:val="clear" w:color="auto" w:fill="D9D9D9" w:themeFill="background1" w:themeFillShade="D9"/>
+        <w:spacing w:after="0"/>
+        <w:rPr>
+          <w:rFonts w:ascii="Aptos Mono" w:hAnsi="Aptos Mono" w:cs="Arial"/>
+        </w:rPr>
+      </w:pPr>
+      <w:r>
+        <w:rPr>
+          <w:rFonts w:ascii="Aptos Mono" w:hAnsi="Aptos Mono" w:cs="Arial"/>
+        </w:rPr>
+        <w:t xml:space="preserve">      </w:t>
+      </w:r>
+      <w:r>
+        <w:rPr>
+          <w:rFonts w:ascii="Aptos Mono" w:hAnsi="Aptos Mono" w:cs="Arial"/>
+        </w:rPr>
+        <w:t>print(“Cliente removido com sucesso!”)</w:t>
+      </w:r>
+    </w:p>
+    <w:p>
+      <w:pPr>
+        <w:pBdr>
+          <w:top w:val="single" w:sz="4" w:space="1" w:color="auto"/>
+          <w:left w:val="single" w:sz="4" w:space="4" w:color="auto"/>
+          <w:bottom w:val="single" w:sz="4" w:space="1" w:color="auto"/>
+          <w:right w:val="single" w:sz="4" w:space="4" w:color="auto"/>
+        </w:pBdr>
+        <w:shd w:val="clear" w:color="auto" w:fill="D9D9D9" w:themeFill="background1" w:themeFillShade="D9"/>
+        <w:spacing w:after="0"/>
+        <w:rPr>
+          <w:rFonts w:ascii="Aptos Mono" w:hAnsi="Aptos Mono" w:cs="Arial"/>
+        </w:rPr>
+      </w:pPr>
+      <w:r>
+        <w:rPr>
+          <w:rFonts w:ascii="Aptos Mono" w:hAnsi="Aptos Mono" w:cs="Arial"/>
+          <w:lang w:val="en-US"/>
+        </w:rPr>
+        <w:t xml:space="preserve">      </w:t>
+      </w:r>
+      <w:r>
+        <w:rPr>
+          <w:rFonts w:ascii="Aptos Mono" w:hAnsi="Aptos Mono" w:cs="Arial"/>
+        </w:rPr>
+        <w:t>print(</w:t>
+      </w:r>
+      <w:proofErr w:type="spellStart"/>
+      <w:r>
+        <w:rPr>
+          <w:rFonts w:ascii="Aptos Mono" w:hAnsi="Aptos Mono" w:cs="Arial"/>
+        </w:rPr>
+        <w:t>clienteExcluido.toString</w:t>
+      </w:r>
+      <w:proofErr w:type="spellEnd"/>
+      <w:r>
+        <w:rPr>
+          <w:rFonts w:ascii="Aptos Mono" w:hAnsi="Aptos Mono" w:cs="Arial"/>
+        </w:rPr>
+        <w:t>()</w:t>
+      </w:r>
+      <w:r>
+        <w:rPr>
+          <w:rFonts w:ascii="Aptos Mono" w:hAnsi="Aptos Mono" w:cs="Arial"/>
+        </w:rPr>
+        <w:t>)</w:t>
+      </w:r>
+    </w:p>
+    <w:p>
+      <w:pPr>
+        <w:pBdr>
+          <w:top w:val="single" w:sz="4" w:space="1" w:color="auto"/>
+          <w:left w:val="single" w:sz="4" w:space="4" w:color="auto"/>
+          <w:bottom w:val="single" w:sz="4" w:space="1" w:color="auto"/>
+          <w:right w:val="single" w:sz="4" w:space="4" w:color="auto"/>
+        </w:pBdr>
+        <w:shd w:val="clear" w:color="auto" w:fill="D9D9D9" w:themeFill="background1" w:themeFillShade="D9"/>
+        <w:spacing w:after="0"/>
+        <w:rPr>
+          <w:rFonts w:ascii="Aptos Mono" w:hAnsi="Aptos Mono" w:cs="Arial"/>
+        </w:rPr>
+      </w:pPr>
+    </w:p>
+    <w:p>
+      <w:pPr>
+        <w:pBdr>
+          <w:top w:val="single" w:sz="4" w:space="1" w:color="auto"/>
+          <w:left w:val="single" w:sz="4" w:space="4" w:color="auto"/>
+          <w:bottom w:val="single" w:sz="4" w:space="1" w:color="auto"/>
+          <w:right w:val="single" w:sz="4" w:space="4" w:color="auto"/>
+        </w:pBdr>
+        <w:shd w:val="clear" w:color="auto" w:fill="D9D9D9" w:themeFill="background1" w:themeFillShade="D9"/>
+        <w:spacing w:after="0"/>
+        <w:rPr>
+          <w:rFonts w:ascii="Aptos Mono" w:hAnsi="Aptos Mono" w:cs="Arial"/>
+        </w:rPr>
+      </w:pPr>
+      <w:r>
+        <w:rPr>
+          <w:rFonts w:ascii="Aptos Mono" w:hAnsi="Aptos Mono" w:cs="Arial"/>
+        </w:rPr>
+        <w:t xml:space="preserve">    </w:t>
+      </w:r>
+      <w:proofErr w:type="spellStart"/>
+      <w:r>
+        <w:rPr>
+          <w:rFonts w:ascii="Aptos Mono" w:hAnsi="Aptos Mono" w:cs="Arial"/>
+        </w:rPr>
+        <w:t>else</w:t>
+      </w:r>
+      <w:proofErr w:type="spellEnd"/>
+      <w:r>
+        <w:rPr>
+          <w:rFonts w:ascii="Aptos Mono" w:hAnsi="Aptos Mono" w:cs="Arial"/>
+        </w:rPr>
+        <w:t>:</w:t>
+      </w:r>
+    </w:p>
+    <w:p>
+      <w:pPr>
+        <w:pBdr>
+          <w:top w:val="single" w:sz="4" w:space="1" w:color="auto"/>
+          <w:left w:val="single" w:sz="4" w:space="4" w:color="auto"/>
+          <w:bottom w:val="single" w:sz="4" w:space="1" w:color="auto"/>
+          <w:right w:val="single" w:sz="4" w:space="4" w:color="auto"/>
+        </w:pBdr>
+        <w:shd w:val="clear" w:color="auto" w:fill="D9D9D9" w:themeFill="background1" w:themeFillShade="D9"/>
+        <w:spacing w:after="0"/>
+        <w:rPr>
+          <w:rFonts w:ascii="Aptos Mono" w:hAnsi="Aptos Mono" w:cs="Arial"/>
+        </w:rPr>
+      </w:pPr>
+      <w:r>
+        <w:rPr>
+          <w:rFonts w:ascii="Aptos Mono" w:hAnsi="Aptos Mono" w:cs="Arial"/>
+        </w:rPr>
+        <w:t xml:space="preserve">      </w:t>
+      </w:r>
+      <w:r>
+        <w:rPr>
+          <w:rFonts w:ascii="Aptos Mono" w:hAnsi="Aptos Mono" w:cs="Arial"/>
+        </w:rPr>
+        <w:t>print(</w:t>
+      </w:r>
+      <w:proofErr w:type="spellStart"/>
+      <w:r>
+        <w:rPr>
+          <w:rFonts w:ascii="Aptos Mono" w:hAnsi="Aptos Mono" w:cs="Arial"/>
+        </w:rPr>
+        <w:t>f</w:t>
+      </w:r>
+      <w:r>
+        <w:rPr>
+          <w:rFonts w:ascii="Aptos Mono" w:hAnsi="Aptos Mono" w:cs="Arial"/>
+        </w:rPr>
+        <w:t>”O</w:t>
+      </w:r>
+      <w:proofErr w:type="spellEnd"/>
+      <w:r>
+        <w:rPr>
+          <w:rFonts w:ascii="Aptos Mono" w:hAnsi="Aptos Mono" w:cs="Arial"/>
+        </w:rPr>
+        <w:t xml:space="preserve"> CPF {</w:t>
+      </w:r>
+      <w:proofErr w:type="spellStart"/>
+      <w:r>
+        <w:rPr>
+          <w:rFonts w:ascii="Aptos Mono" w:hAnsi="Aptos Mono" w:cs="Arial"/>
+        </w:rPr>
+        <w:t>cpf</w:t>
+      </w:r>
+      <w:proofErr w:type="spellEnd"/>
+      <w:r>
+        <w:rPr>
+          <w:rFonts w:ascii="Aptos Mono" w:hAnsi="Aptos Mono" w:cs="Arial"/>
+        </w:rPr>
+        <w:t>} não existe.”</w:t>
+      </w:r>
+      <w:r>
+        <w:rPr>
+          <w:rFonts w:ascii="Aptos Mono" w:hAnsi="Aptos Mono" w:cs="Arial"/>
+        </w:rPr>
+        <w:t>)</w:t>
+      </w:r>
+    </w:p>
+    <w:p>
+      <w:pPr>
+        <w:pBdr>
+          <w:top w:val="single" w:sz="4" w:space="1" w:color="auto"/>
+          <w:left w:val="single" w:sz="4" w:space="4" w:color="auto"/>
+          <w:bottom w:val="single" w:sz="4" w:space="1" w:color="auto"/>
+          <w:right w:val="single" w:sz="4" w:space="4" w:color="auto"/>
+        </w:pBdr>
+        <w:shd w:val="clear" w:color="auto" w:fill="D9D9D9" w:themeFill="background1" w:themeFillShade="D9"/>
+        <w:spacing w:after="0"/>
+        <w:rPr>
+          <w:rFonts w:ascii="Aptos Mono" w:hAnsi="Aptos Mono" w:cs="Arial"/>
+          <w:color w:val="3A7C22" w:themeColor="accent6" w:themeShade="BF"/>
+          <w:lang w:val="en-US"/>
+        </w:rPr>
+      </w:pPr>
+      <w:r>
+        <w:rPr>
+          <w:rFonts w:ascii="Aptos Mono" w:hAnsi="Aptos Mono" w:cs="Arial"/>
+          <w:color w:val="3A7C22" w:themeColor="accent6" w:themeShade="BF"/>
+          <w:lang w:val="en-US"/>
+        </w:rPr>
+        <w:t>#-------------------------------------------------------------------------</w:t>
+      </w:r>
+    </w:p>
+    <w:p>
+      <w:pPr>
+        <w:pBdr>
+          <w:top w:val="single" w:sz="4" w:space="1" w:color="auto"/>
+          <w:left w:val="single" w:sz="4" w:space="4" w:color="auto"/>
+          <w:bottom w:val="single" w:sz="4" w:space="1" w:color="auto"/>
+          <w:right w:val="single" w:sz="4" w:space="4" w:color="auto"/>
+        </w:pBdr>
+        <w:shd w:val="clear" w:color="auto" w:fill="D9D9D9" w:themeFill="background1" w:themeFillShade="D9"/>
+        <w:spacing w:after="0"/>
+        <w:rPr>
+          <w:rFonts w:ascii="Aptos Mono" w:hAnsi="Aptos Mono" w:cs="Arial"/>
+          <w:lang w:val="en-US"/>
+        </w:rPr>
+      </w:pPr>
+      <w:r>
+        <w:rPr>
+          <w:rFonts w:ascii="Aptos Mono" w:hAnsi="Aptos Mono" w:cs="Arial"/>
+          <w:lang w:val="en-US"/>
+        </w:rPr>
+        <w:t xml:space="preserve">  def </w:t>
+      </w:r>
+      <w:proofErr w:type="spellStart"/>
+      <w:r>
+        <w:rPr>
+          <w:rFonts w:ascii="Aptos Mono" w:hAnsi="Aptos Mono" w:cs="Arial"/>
+          <w:lang w:val="en-US"/>
+        </w:rPr>
+        <w:t>verPedidos</w:t>
+      </w:r>
+      <w:proofErr w:type="spellEnd"/>
+      <w:r>
+        <w:rPr>
+          <w:rFonts w:ascii="Aptos Mono" w:hAnsi="Aptos Mono" w:cs="Arial"/>
+          <w:lang w:val="en-US"/>
+        </w:rPr>
+        <w:t>()</w:t>
+      </w:r>
+      <w:r>
+        <w:rPr>
+          <w:rFonts w:ascii="Aptos Mono" w:hAnsi="Aptos Mono" w:cs="Arial"/>
+          <w:lang w:val="en-US"/>
+        </w:rPr>
+        <w:t xml:space="preserve"> -&gt; </w:t>
+      </w:r>
+      <w:r>
+        <w:rPr>
+          <w:rFonts w:ascii="Aptos Mono" w:hAnsi="Aptos Mono" w:cs="Arial"/>
+          <w:lang w:val="en-US"/>
+        </w:rPr>
+        <w:t>String[]</w:t>
+      </w:r>
+      <w:r>
+        <w:rPr>
+          <w:rFonts w:ascii="Aptos Mono" w:hAnsi="Aptos Mono" w:cs="Arial"/>
+          <w:lang w:val="en-US"/>
+        </w:rPr>
+        <w:t>:</w:t>
+      </w:r>
+    </w:p>
+    <w:p>
+      <w:pPr>
+        <w:pBdr>
+          <w:top w:val="single" w:sz="4" w:space="1" w:color="auto"/>
+          <w:left w:val="single" w:sz="4" w:space="4" w:color="auto"/>
+          <w:bottom w:val="single" w:sz="4" w:space="1" w:color="auto"/>
+          <w:right w:val="single" w:sz="4" w:space="4" w:color="auto"/>
+        </w:pBdr>
+        <w:shd w:val="clear" w:color="auto" w:fill="D9D9D9" w:themeFill="background1" w:themeFillShade="D9"/>
+        <w:spacing w:after="0"/>
+        <w:rPr>
+          <w:rFonts w:ascii="Aptos Mono" w:hAnsi="Aptos Mono" w:cs="Arial"/>
+          <w:lang w:val="en-US"/>
+        </w:rPr>
+      </w:pPr>
+      <w:r>
+        <w:rPr>
+          <w:rFonts w:ascii="Aptos Mono" w:hAnsi="Aptos Mono" w:cs="Arial"/>
+          <w:lang w:val="en-US"/>
+        </w:rPr>
+        <w:t xml:space="preserve">    </w:t>
+      </w:r>
+      <w:r>
+        <w:rPr>
+          <w:rFonts w:ascii="Aptos Mono" w:hAnsi="Aptos Mono" w:cs="Arial"/>
+          <w:lang w:val="en-US"/>
+        </w:rPr>
+        <w:t xml:space="preserve">oracle = </w:t>
+      </w:r>
+      <w:proofErr w:type="spellStart"/>
+      <w:r>
+        <w:rPr>
+          <w:rFonts w:ascii="Aptos Mono" w:hAnsi="Aptos Mono" w:cs="Arial"/>
+          <w:lang w:val="en-US"/>
+        </w:rPr>
+        <w:t>OracleQueries</w:t>
+      </w:r>
+      <w:proofErr w:type="spellEnd"/>
+      <w:r>
+        <w:rPr>
+          <w:rFonts w:ascii="Aptos Mono" w:hAnsi="Aptos Mono" w:cs="Arial"/>
+          <w:lang w:val="en-US"/>
+        </w:rPr>
+        <w:t>(</w:t>
+      </w:r>
+      <w:proofErr w:type="spellStart"/>
+      <w:r>
+        <w:rPr>
+          <w:rFonts w:ascii="Aptos Mono" w:hAnsi="Aptos Mono" w:cs="Arial"/>
+          <w:lang w:val="en-US"/>
+        </w:rPr>
+        <w:t>can_write</w:t>
+      </w:r>
+      <w:proofErr w:type="spellEnd"/>
+      <w:r>
+        <w:rPr>
+          <w:rFonts w:ascii="Aptos Mono" w:hAnsi="Aptos Mono" w:cs="Arial"/>
+          <w:lang w:val="en-US"/>
+        </w:rPr>
+        <w:t>=</w:t>
+      </w:r>
+      <w:r>
+        <w:rPr>
+          <w:rFonts w:ascii="Aptos Mono" w:hAnsi="Aptos Mono" w:cs="Arial"/>
+          <w:lang w:val="en-US"/>
+        </w:rPr>
+        <w:t>False</w:t>
+      </w:r>
+      <w:r>
+        <w:rPr>
+          <w:rFonts w:ascii="Aptos Mono" w:hAnsi="Aptos Mono" w:cs="Arial"/>
+          <w:lang w:val="en-US"/>
+        </w:rPr>
+        <w:t>)</w:t>
+      </w:r>
+    </w:p>
+    <w:p>
+      <w:pPr>
+        <w:pBdr>
+          <w:top w:val="single" w:sz="4" w:space="1" w:color="auto"/>
+          <w:left w:val="single" w:sz="4" w:space="4" w:color="auto"/>
+          <w:bottom w:val="single" w:sz="4" w:space="1" w:color="auto"/>
+          <w:right w:val="single" w:sz="4" w:space="4" w:color="auto"/>
+        </w:pBdr>
+        <w:shd w:val="clear" w:color="auto" w:fill="D9D9D9" w:themeFill="background1" w:themeFillShade="D9"/>
+        <w:spacing w:after="0"/>
+        <w:rPr>
+          <w:rFonts w:ascii="Aptos Mono" w:hAnsi="Aptos Mono" w:cs="Arial"/>
+          <w:lang w:val="en-US"/>
+        </w:rPr>
+      </w:pPr>
+      <w:r>
+        <w:rPr>
+          <w:rFonts w:ascii="Aptos Mono" w:hAnsi="Aptos Mono" w:cs="Arial"/>
+          <w:lang w:val="en-US"/>
+        </w:rPr>
+        <w:t xml:space="preserve">    </w:t>
+      </w:r>
+      <w:proofErr w:type="spellStart"/>
+      <w:r>
+        <w:rPr>
+          <w:rFonts w:ascii="Aptos Mono" w:hAnsi="Aptos Mono" w:cs="Arial"/>
+          <w:lang w:val="en-US"/>
+        </w:rPr>
+        <w:t>oracle.connect</w:t>
+      </w:r>
+      <w:proofErr w:type="spellEnd"/>
+      <w:r>
+        <w:rPr>
+          <w:rFonts w:ascii="Aptos Mono" w:hAnsi="Aptos Mono" w:cs="Arial"/>
+          <w:lang w:val="en-US"/>
+        </w:rPr>
+        <w:t>()</w:t>
+      </w:r>
+    </w:p>
+    <w:p>
+      <w:pPr>
+        <w:pBdr>
+          <w:top w:val="single" w:sz="4" w:space="1" w:color="auto"/>
+          <w:left w:val="single" w:sz="4" w:space="4" w:color="auto"/>
+          <w:bottom w:val="single" w:sz="4" w:space="1" w:color="auto"/>
+          <w:right w:val="single" w:sz="4" w:space="4" w:color="auto"/>
+        </w:pBdr>
+        <w:shd w:val="clear" w:color="auto" w:fill="D9D9D9" w:themeFill="background1" w:themeFillShade="D9"/>
+        <w:spacing w:after="0"/>
+        <w:rPr>
+          <w:rFonts w:ascii="Aptos Mono" w:hAnsi="Aptos Mono" w:cs="Arial"/>
+          <w:lang w:val="en-US"/>
+        </w:rPr>
+      </w:pPr>
+    </w:p>
+    <w:p>
+      <w:pPr>
+        <w:pBdr>
+          <w:top w:val="single" w:sz="4" w:space="1" w:color="auto"/>
+          <w:left w:val="single" w:sz="4" w:space="4" w:color="auto"/>
+          <w:bottom w:val="single" w:sz="4" w:space="1" w:color="auto"/>
+          <w:right w:val="single" w:sz="4" w:space="4" w:color="auto"/>
+        </w:pBdr>
+        <w:shd w:val="clear" w:color="auto" w:fill="D9D9D9" w:themeFill="background1" w:themeFillShade="D9"/>
+        <w:spacing w:after="0"/>
+        <w:rPr>
+          <w:rFonts w:ascii="Aptos Mono" w:hAnsi="Aptos Mono" w:cs="Arial"/>
+        </w:rPr>
+      </w:pPr>
+      <w:r>
+        <w:rPr>
+          <w:rFonts w:ascii="Aptos Mono" w:hAnsi="Aptos Mono" w:cs="Arial"/>
+        </w:rPr>
+        <w:t xml:space="preserve">    </w:t>
+      </w:r>
+      <w:proofErr w:type="spellStart"/>
+      <w:r>
+        <w:rPr>
+          <w:rFonts w:ascii="Aptos Mono" w:hAnsi="Aptos Mono" w:cs="Arial"/>
+        </w:rPr>
+        <w:t>cpf</w:t>
+      </w:r>
+      <w:proofErr w:type="spellEnd"/>
+      <w:r>
+        <w:rPr>
+          <w:rFonts w:ascii="Aptos Mono" w:hAnsi="Aptos Mono" w:cs="Arial"/>
+        </w:rPr>
+        <w:t xml:space="preserve"> = input(“CPF: ”)</w:t>
+      </w:r>
+    </w:p>
+    <w:p>
+      <w:pPr>
+        <w:pBdr>
+          <w:top w:val="single" w:sz="4" w:space="1" w:color="auto"/>
+          <w:left w:val="single" w:sz="4" w:space="4" w:color="auto"/>
+          <w:bottom w:val="single" w:sz="4" w:space="1" w:color="auto"/>
+          <w:right w:val="single" w:sz="4" w:space="4" w:color="auto"/>
+        </w:pBdr>
+        <w:shd w:val="clear" w:color="auto" w:fill="D9D9D9" w:themeFill="background1" w:themeFillShade="D9"/>
+        <w:spacing w:after="0"/>
+        <w:rPr>
+          <w:rFonts w:ascii="Aptos Mono" w:hAnsi="Aptos Mono" w:cs="Arial"/>
+        </w:rPr>
+      </w:pPr>
+    </w:p>
+    <w:p>
+      <w:pPr>
+        <w:pBdr>
+          <w:top w:val="single" w:sz="4" w:space="1" w:color="auto"/>
+          <w:left w:val="single" w:sz="4" w:space="4" w:color="auto"/>
+          <w:bottom w:val="single" w:sz="4" w:space="1" w:color="auto"/>
+          <w:right w:val="single" w:sz="4" w:space="4" w:color="auto"/>
+        </w:pBdr>
+        <w:shd w:val="clear" w:color="auto" w:fill="D9D9D9" w:themeFill="background1" w:themeFillShade="D9"/>
+        <w:spacing w:after="0"/>
+        <w:rPr>
+          <w:rFonts w:ascii="Aptos Mono" w:hAnsi="Aptos Mono" w:cs="Arial"/>
+        </w:rPr>
+      </w:pPr>
+      <w:r>
+        <w:rPr>
+          <w:rFonts w:ascii="Aptos Mono" w:hAnsi="Aptos Mono" w:cs="Arial"/>
+        </w:rPr>
+        <w:t xml:space="preserve">    </w:t>
+      </w:r>
+      <w:proofErr w:type="spellStart"/>
+      <w:r>
+        <w:rPr>
+          <w:rFonts w:ascii="Aptos Mono" w:hAnsi="Aptos Mono" w:cs="Arial"/>
+        </w:rPr>
+        <w:t>if</w:t>
+      </w:r>
+      <w:proofErr w:type="spellEnd"/>
+      <w:r>
+        <w:rPr>
+          <w:rFonts w:ascii="Aptos Mono" w:hAnsi="Aptos Mono" w:cs="Arial"/>
+        </w:rPr>
         <w:t xml:space="preserve"> </w:t>
       </w:r>
       <w:proofErr w:type="spellStart"/>
@@ -18825,7 +20087,125 @@
         <w:rPr>
           <w:rFonts w:ascii="Aptos Mono" w:hAnsi="Aptos Mono" w:cs="Arial"/>
         </w:rPr>
-        <w:t>clienteAtualizado</w:t>
+        <w:t>self.pesquisaCliente</w:t>
+      </w:r>
+      <w:proofErr w:type="spellEnd"/>
+      <w:r>
+        <w:rPr>
+          <w:rFonts w:ascii="Aptos Mono" w:hAnsi="Aptos Mono" w:cs="Arial"/>
+        </w:rPr>
+        <w:t>(</w:t>
+      </w:r>
+      <w:proofErr w:type="spellStart"/>
+      <w:r>
+        <w:rPr>
+          <w:rFonts w:ascii="Aptos Mono" w:hAnsi="Aptos Mono" w:cs="Arial"/>
+        </w:rPr>
+        <w:t>oracle</w:t>
+      </w:r>
+      <w:proofErr w:type="spellEnd"/>
+      <w:r>
+        <w:rPr>
+          <w:rFonts w:ascii="Aptos Mono" w:hAnsi="Aptos Mono" w:cs="Arial"/>
+        </w:rPr>
+        <w:t xml:space="preserve">, </w:t>
+      </w:r>
+      <w:proofErr w:type="spellStart"/>
+      <w:r>
+        <w:rPr>
+          <w:rFonts w:ascii="Aptos Mono" w:hAnsi="Aptos Mono" w:cs="Arial"/>
+        </w:rPr>
+        <w:t>cpf</w:t>
+      </w:r>
+      <w:proofErr w:type="spellEnd"/>
+      <w:r>
+        <w:rPr>
+          <w:rFonts w:ascii="Aptos Mono" w:hAnsi="Aptos Mono" w:cs="Arial"/>
+        </w:rPr>
+        <w:t>):</w:t>
+      </w:r>
+    </w:p>
+    <w:p>
+      <w:pPr>
+        <w:pBdr>
+          <w:top w:val="single" w:sz="4" w:space="1" w:color="auto"/>
+          <w:left w:val="single" w:sz="4" w:space="4" w:color="auto"/>
+          <w:bottom w:val="single" w:sz="4" w:space="1" w:color="auto"/>
+          <w:right w:val="single" w:sz="4" w:space="4" w:color="auto"/>
+        </w:pBdr>
+        <w:shd w:val="clear" w:color="auto" w:fill="D9D9D9" w:themeFill="background1" w:themeFillShade="D9"/>
+        <w:spacing w:after="0"/>
+        <w:rPr>
+          <w:rFonts w:ascii="Aptos Mono" w:hAnsi="Aptos Mono" w:cs="Arial"/>
+          <w:color w:val="3A7C22" w:themeColor="accent6" w:themeShade="BF"/>
+        </w:rPr>
+      </w:pPr>
+      <w:r>
+        <w:rPr>
+          <w:rFonts w:ascii="Aptos Mono" w:hAnsi="Aptos Mono" w:cs="Arial"/>
+        </w:rPr>
+        <w:t xml:space="preserve">      </w:t>
+      </w:r>
+      <w:r>
+        <w:rPr>
+          <w:rFonts w:ascii="Aptos Mono" w:hAnsi="Aptos Mono" w:cs="Arial"/>
+          <w:color w:val="3A7C22" w:themeColor="accent6" w:themeShade="BF"/>
+        </w:rPr>
+        <w:t>#aqui, caso o CPF conste no BD</w:t>
+      </w:r>
+      <w:r>
+        <w:rPr>
+          <w:rFonts w:ascii="Aptos Mono" w:hAnsi="Aptos Mono" w:cs="Arial"/>
+          <w:color w:val="3A7C22" w:themeColor="accent6" w:themeShade="BF"/>
+        </w:rPr>
+        <w:t>, vamos montar uma String com cada pedido</w:t>
+      </w:r>
+    </w:p>
+    <w:p>
+      <w:pPr>
+        <w:pBdr>
+          <w:top w:val="single" w:sz="4" w:space="1" w:color="auto"/>
+          <w:left w:val="single" w:sz="4" w:space="4" w:color="auto"/>
+          <w:bottom w:val="single" w:sz="4" w:space="1" w:color="auto"/>
+          <w:right w:val="single" w:sz="4" w:space="4" w:color="auto"/>
+        </w:pBdr>
+        <w:shd w:val="clear" w:color="auto" w:fill="D9D9D9" w:themeFill="background1" w:themeFillShade="D9"/>
+        <w:spacing w:after="0"/>
+        <w:rPr>
+          <w:rFonts w:ascii="Aptos Mono" w:hAnsi="Aptos Mono" w:cs="Arial"/>
+          <w:color w:val="3A7C22" w:themeColor="accent6" w:themeShade="BF"/>
+        </w:rPr>
+      </w:pPr>
+      <w:r>
+        <w:rPr>
+          <w:rFonts w:ascii="Aptos Mono" w:hAnsi="Aptos Mono" w:cs="Arial"/>
+          <w:color w:val="3A7C22" w:themeColor="accent6" w:themeShade="BF"/>
+        </w:rPr>
+        <w:t xml:space="preserve">      #do </w:t>
+      </w:r>
+      <w:proofErr w:type="spellStart"/>
+      <w:r>
+        <w:rPr>
+          <w:rFonts w:ascii="Aptos Mono" w:hAnsi="Aptos Mono" w:cs="Arial"/>
+          <w:color w:val="3A7C22" w:themeColor="accent6" w:themeShade="BF"/>
+        </w:rPr>
+        <w:t>Clinte</w:t>
+      </w:r>
+      <w:proofErr w:type="spellEnd"/>
+      <w:r>
+        <w:rPr>
+          <w:rFonts w:ascii="Aptos Mono" w:hAnsi="Aptos Mono" w:cs="Arial"/>
+          <w:color w:val="3A7C22" w:themeColor="accent6" w:themeShade="BF"/>
+        </w:rPr>
+        <w:t xml:space="preserve"> no </w:t>
+      </w:r>
+      <w:proofErr w:type="spellStart"/>
+      <w:r>
+        <w:rPr>
+          <w:rFonts w:ascii="Aptos Mono" w:hAnsi="Aptos Mono" w:cs="Arial"/>
+          <w:color w:val="3A7C22" w:themeColor="accent6" w:themeShade="BF"/>
+        </w:rPr>
+        <w:t>modelo</w:t>
       </w:r>
       <w:proofErr w:type="spellEnd"/>
     </w:p>
@@ -18843,6 +20223,141 @@
           <w:rFonts w:ascii="Aptos Mono" w:hAnsi="Aptos Mono" w:cs="Arial"/>
         </w:rPr>
       </w:pPr>
+      <w:r>
+        <w:rPr>
+          <w:rFonts w:ascii="Aptos Mono" w:hAnsi="Aptos Mono" w:cs="Arial"/>
+          <w:color w:val="3A7C22" w:themeColor="accent6" w:themeShade="BF"/>
+        </w:rPr>
+        <w:t xml:space="preserve">      </w:t>
+      </w:r>
+      <w:r>
+        <w:rPr>
+          <w:rFonts w:ascii="Aptos Mono" w:hAnsi="Aptos Mono" w:cs="Arial"/>
+          <w:color w:val="3A7C22" w:themeColor="accent6" w:themeShade="BF"/>
+        </w:rPr>
+        <w:t>#</w:t>
+      </w:r>
+      <w:r>
+        <w:rPr>
+          <w:rFonts w:ascii="Aptos Mono" w:hAnsi="Aptos Mono" w:cs="Arial"/>
+          <w:color w:val="3A7C22" w:themeColor="accent6" w:themeShade="BF"/>
+        </w:rPr>
+        <w:t>“dd/mm/yyyy</w:t>
+      </w:r>
+      <w:r>
+        <w:rPr>
+          <w:rFonts w:ascii="Aptos Mono" w:hAnsi="Aptos Mono" w:cs="Arial"/>
+          <w:color w:val="3A7C22" w:themeColor="accent6" w:themeShade="BF"/>
+        </w:rPr>
+        <w:t xml:space="preserve"> –</w:t>
+      </w:r>
+      <w:r>
+        <w:rPr>
+          <w:rFonts w:ascii="Aptos Mono" w:hAnsi="Aptos Mono" w:cs="Arial"/>
+          <w:color w:val="3A7C22" w:themeColor="accent6" w:themeShade="BF"/>
+        </w:rPr>
+        <w:t xml:space="preserve"> </w:t>
+      </w:r>
+      <w:proofErr w:type="spellStart"/>
+      <w:r>
+        <w:rPr>
+          <w:rFonts w:ascii="Aptos Mono" w:hAnsi="Aptos Mono" w:cs="Arial"/>
+          <w:color w:val="3A7C22" w:themeColor="accent6" w:themeShade="BF"/>
+        </w:rPr>
+        <w:t>idVenda</w:t>
+      </w:r>
+      <w:proofErr w:type="spellEnd"/>
+      <w:r>
+        <w:rPr>
+          <w:rFonts w:ascii="Aptos Mono" w:hAnsi="Aptos Mono" w:cs="Arial"/>
+          <w:color w:val="3A7C22" w:themeColor="accent6" w:themeShade="BF"/>
+        </w:rPr>
+        <w:t xml:space="preserve"> -</w:t>
+      </w:r>
+      <w:r>
+        <w:rPr>
+          <w:rFonts w:ascii="Aptos Mono" w:hAnsi="Aptos Mono" w:cs="Arial"/>
+          <w:color w:val="3A7C22" w:themeColor="accent6" w:themeShade="BF"/>
+        </w:rPr>
+        <w:t xml:space="preserve"> Produto</w:t>
+      </w:r>
+      <w:r>
+        <w:rPr>
+          <w:rFonts w:ascii="Aptos Mono" w:hAnsi="Aptos Mono" w:cs="Arial"/>
+          <w:color w:val="3A7C22" w:themeColor="accent6" w:themeShade="BF"/>
+        </w:rPr>
+        <w:t>(s)</w:t>
+      </w:r>
+      <w:r>
+        <w:rPr>
+          <w:rFonts w:ascii="Aptos Mono" w:hAnsi="Aptos Mono" w:cs="Arial"/>
+          <w:color w:val="3A7C22" w:themeColor="accent6" w:themeShade="BF"/>
+        </w:rPr>
+        <w:t xml:space="preserve"> </w:t>
+      </w:r>
+      <w:r>
+        <w:rPr>
+          <w:rFonts w:ascii="Aptos Mono" w:hAnsi="Aptos Mono" w:cs="Arial"/>
+          <w:color w:val="3A7C22" w:themeColor="accent6" w:themeShade="BF"/>
+        </w:rPr>
+        <w:t>–</w:t>
+      </w:r>
+      <w:r>
+        <w:rPr>
+          <w:rFonts w:ascii="Aptos Mono" w:hAnsi="Aptos Mono" w:cs="Arial"/>
+          <w:color w:val="3A7C22" w:themeColor="accent6" w:themeShade="BF"/>
+        </w:rPr>
+        <w:t xml:space="preserve"> </w:t>
+      </w:r>
+      <w:r>
+        <w:rPr>
+          <w:rFonts w:ascii="Aptos Mono" w:hAnsi="Aptos Mono" w:cs="Arial"/>
+          <w:color w:val="3A7C22" w:themeColor="accent6" w:themeShade="BF"/>
+        </w:rPr>
+        <w:t xml:space="preserve">Preço Un. </w:t>
+      </w:r>
+      <w:r>
+        <w:rPr>
+          <w:rFonts w:ascii="Aptos Mono" w:hAnsi="Aptos Mono" w:cs="Arial"/>
+          <w:color w:val="3A7C22" w:themeColor="accent6" w:themeShade="BF"/>
+        </w:rPr>
+        <w:t xml:space="preserve">Médio </w:t>
+      </w:r>
+      <w:r>
+        <w:rPr>
+          <w:rFonts w:ascii="Aptos Mono" w:hAnsi="Aptos Mono" w:cs="Arial"/>
+          <w:color w:val="3A7C22" w:themeColor="accent6" w:themeShade="BF"/>
+        </w:rPr>
+        <w:t xml:space="preserve">– </w:t>
+      </w:r>
+      <w:r>
+        <w:rPr>
+          <w:rFonts w:ascii="Aptos Mono" w:hAnsi="Aptos Mono" w:cs="Arial"/>
+          <w:color w:val="3A7C22" w:themeColor="accent6" w:themeShade="BF"/>
+        </w:rPr>
+        <w:t>Qua</w:t>
+      </w:r>
+      <w:r>
+        <w:rPr>
+          <w:rFonts w:ascii="Aptos Mono" w:hAnsi="Aptos Mono" w:cs="Arial"/>
+          <w:color w:val="3A7C22" w:themeColor="accent6" w:themeShade="BF"/>
+        </w:rPr>
+        <w:t>nt.</w:t>
+      </w:r>
+      <w:r>
+        <w:rPr>
+          <w:rFonts w:ascii="Aptos Mono" w:hAnsi="Aptos Mono" w:cs="Arial"/>
+          <w:color w:val="3A7C22" w:themeColor="accent6" w:themeShade="BF"/>
+        </w:rPr>
+        <w:t xml:space="preserve"> - Total</w:t>
+      </w:r>
+      <w:r>
+        <w:rPr>
+          <w:rFonts w:ascii="Aptos Mono" w:hAnsi="Aptos Mono" w:cs="Arial"/>
+          <w:color w:val="3A7C22" w:themeColor="accent6" w:themeShade="BF"/>
+        </w:rPr>
+        <w:t>”</w:t>
+      </w:r>
     </w:p>
     <w:p>
       <w:pPr>
@@ -18858,26 +20373,6 @@
           <w:rFonts w:ascii="Aptos Mono" w:hAnsi="Aptos Mono" w:cs="Arial"/>
         </w:rPr>
       </w:pPr>
-      <w:r>
-        <w:rPr>
-          <w:rFonts w:ascii="Aptos Mono" w:hAnsi="Aptos Mono" w:cs="Arial"/>
-        </w:rPr>
-        <w:t xml:space="preserve">    </w:t>
-      </w:r>
-      <w:proofErr w:type="spellStart"/>
-      <w:r>
-        <w:rPr>
-          <w:rFonts w:ascii="Aptos Mono" w:hAnsi="Aptos Mono" w:cs="Arial"/>
-        </w:rPr>
-        <w:t>else</w:t>
-      </w:r>
-      <w:proofErr w:type="spellEnd"/>
-      <w:r>
-        <w:rPr>
-          <w:rFonts w:ascii="Aptos Mono" w:hAnsi="Aptos Mono" w:cs="Arial"/>
-        </w:rPr>
-        <w:t>:</w:t>
-      </w:r>
     </w:p>
     <w:p>
       <w:pPr>
@@ -18897,41 +20392,21 @@
         <w:rPr>
           <w:rFonts w:ascii="Aptos Mono" w:hAnsi="Aptos Mono" w:cs="Arial"/>
         </w:rPr>
-        <w:t xml:space="preserve">      </w:t>
-      </w:r>
-      <w:r>
-        <w:rPr>
-          <w:rFonts w:ascii="Aptos Mono" w:hAnsi="Aptos Mono" w:cs="Arial"/>
-        </w:rPr>
-        <w:t>print(</w:t>
+        <w:t xml:space="preserve">    </w:t>
       </w:r>
       <w:proofErr w:type="spellStart"/>
       <w:r>
         <w:rPr>
           <w:rFonts w:ascii="Aptos Mono" w:hAnsi="Aptos Mono" w:cs="Arial"/>
         </w:rPr>
-        <w:t>f”O</w:t>
+        <w:t>else</w:t>
       </w:r>
       <w:proofErr w:type="spellEnd"/>
       <w:r>
         <w:rPr>
           <w:rFonts w:ascii="Aptos Mono" w:hAnsi="Aptos Mono" w:cs="Arial"/>
         </w:rPr>
-        <w:t xml:space="preserve"> CPF {</w:t>
-      </w:r>
-      <w:proofErr w:type="spellStart"/>
-      <w:r>
-        <w:rPr>
-          <w:rFonts w:ascii="Aptos Mono" w:hAnsi="Aptos Mono" w:cs="Arial"/>
-        </w:rPr>
-        <w:t>cpf</w:t>
-      </w:r>
-      <w:proofErr w:type="spellEnd"/>
-      <w:r>
-        <w:rPr>
-          <w:rFonts w:ascii="Aptos Mono" w:hAnsi="Aptos Mono" w:cs="Arial"/>
-        </w:rPr>
-        <w:t>} não existe.”)</w:t>
+        <w:t>:</w:t>
       </w:r>
     </w:p>
     <w:p>
@@ -18954,123 +20429,40 @@
         </w:rPr>
         <w:t xml:space="preserve">      </w:t>
       </w:r>
+      <w:r>
+        <w:rPr>
+          <w:rFonts w:ascii="Aptos Mono" w:hAnsi="Aptos Mono" w:cs="Arial"/>
+        </w:rPr>
+        <w:t>print(</w:t>
+      </w:r>
       <w:proofErr w:type="spellStart"/>
       <w:r>
         <w:rPr>
           <w:rFonts w:ascii="Aptos Mono" w:hAnsi="Aptos Mono" w:cs="Arial"/>
         </w:rPr>
-        <w:t>return</w:t>
+        <w:t>f”O</w:t>
       </w:r>
       <w:proofErr w:type="spellEnd"/>
       <w:r>
         <w:rPr>
           <w:rFonts w:ascii="Aptos Mono" w:hAnsi="Aptos Mono" w:cs="Arial"/>
         </w:rPr>
-        <w:t xml:space="preserve"> </w:t>
+        <w:t xml:space="preserve"> CPF {</w:t>
       </w:r>
       <w:proofErr w:type="spellStart"/>
       <w:r>
         <w:rPr>
           <w:rFonts w:ascii="Aptos Mono" w:hAnsi="Aptos Mono" w:cs="Arial"/>
         </w:rPr>
-        <w:t>None</w:t>
+        <w:t>cpf</w:t>
       </w:r>
       <w:proofErr w:type="spellEnd"/>
-    </w:p>
-    <w:p>
-      <w:pPr>
-        <w:pBdr>
-          <w:top w:val="single" w:sz="4" w:space="1" w:color="auto"/>
-          <w:left w:val="single" w:sz="4" w:space="4" w:color="auto"/>
-          <w:bottom w:val="single" w:sz="4" w:space="1" w:color="auto"/>
-          <w:right w:val="single" w:sz="4" w:space="4" w:color="auto"/>
-        </w:pBdr>
-        <w:shd w:val="clear" w:color="auto" w:fill="D9D9D9" w:themeFill="background1" w:themeFillShade="D9"/>
-        <w:spacing w:after="0"/>
-        <w:rPr>
-          <w:rFonts w:ascii="Aptos Mono" w:hAnsi="Aptos Mono" w:cs="Arial"/>
-          <w:color w:val="3A7C22" w:themeColor="accent6" w:themeShade="BF"/>
-          <w:lang w:val="en-US"/>
-        </w:rPr>
-      </w:pPr>
-      <w:r>
-        <w:rPr>
-          <w:rFonts w:ascii="Aptos Mono" w:hAnsi="Aptos Mono" w:cs="Arial"/>
-        </w:rPr>
-        <w:t xml:space="preserve">  </w:t>
-      </w:r>
-      <w:r>
-        <w:rPr>
-          <w:rFonts w:ascii="Aptos Mono" w:hAnsi="Aptos Mono" w:cs="Arial"/>
-          <w:color w:val="3A7C22" w:themeColor="accent6" w:themeShade="BF"/>
-          <w:lang w:val="en-US"/>
-        </w:rPr>
-        <w:t>#-------------------------------------------------------------------------</w:t>
-      </w:r>
-    </w:p>
-    <w:p>
-      <w:pPr>
-        <w:pBdr>
-          <w:top w:val="single" w:sz="4" w:space="1" w:color="auto"/>
-          <w:left w:val="single" w:sz="4" w:space="4" w:color="auto"/>
-          <w:bottom w:val="single" w:sz="4" w:space="1" w:color="auto"/>
-          <w:right w:val="single" w:sz="4" w:space="4" w:color="auto"/>
-        </w:pBdr>
-        <w:shd w:val="clear" w:color="auto" w:fill="D9D9D9" w:themeFill="background1" w:themeFillShade="D9"/>
-        <w:spacing w:after="0"/>
-        <w:rPr>
-          <w:rFonts w:ascii="Aptos Mono" w:hAnsi="Aptos Mono" w:cs="Arial"/>
-        </w:rPr>
-      </w:pPr>
-      <w:r>
-        <w:rPr>
-          <w:rFonts w:ascii="Aptos Mono" w:hAnsi="Aptos Mono" w:cs="Arial"/>
-        </w:rPr>
-        <w:t xml:space="preserve">  </w:t>
-      </w:r>
-      <w:proofErr w:type="spellStart"/>
-      <w:r>
-        <w:rPr>
-          <w:rFonts w:ascii="Aptos Mono" w:hAnsi="Aptos Mono" w:cs="Arial"/>
-        </w:rPr>
-        <w:t>def</w:t>
-      </w:r>
-      <w:proofErr w:type="spellEnd"/>
-      <w:r>
-        <w:rPr>
-          <w:rFonts w:ascii="Aptos Mono" w:hAnsi="Aptos Mono" w:cs="Arial"/>
-        </w:rPr>
-        <w:t xml:space="preserve"> </w:t>
-      </w:r>
-      <w:proofErr w:type="spellStart"/>
-      <w:r>
-        <w:rPr>
-          <w:rFonts w:ascii="Aptos Mono" w:hAnsi="Aptos Mono" w:cs="Arial"/>
-        </w:rPr>
-        <w:t>excluirCLiente</w:t>
-      </w:r>
-      <w:proofErr w:type="spellEnd"/>
-      <w:r>
-        <w:rPr>
-          <w:rFonts w:ascii="Aptos Mono" w:hAnsi="Aptos Mono" w:cs="Arial"/>
-        </w:rPr>
-        <w:t>(self):</w:t>
-      </w:r>
-    </w:p>
-    <w:p>
-      <w:pPr>
-        <w:pBdr>
-          <w:top w:val="single" w:sz="4" w:space="1" w:color="auto"/>
-          <w:left w:val="single" w:sz="4" w:space="4" w:color="auto"/>
-          <w:bottom w:val="single" w:sz="4" w:space="1" w:color="auto"/>
-          <w:right w:val="single" w:sz="4" w:space="4" w:color="auto"/>
-        </w:pBdr>
-        <w:shd w:val="clear" w:color="auto" w:fill="D9D9D9" w:themeFill="background1" w:themeFillShade="D9"/>
-        <w:spacing w:after="0"/>
-        <w:rPr>
-          <w:rFonts w:ascii="Aptos Mono" w:hAnsi="Aptos Mono" w:cs="Arial"/>
-        </w:rPr>
-      </w:pPr>
+      <w:r>
+        <w:rPr>
+          <w:rFonts w:ascii="Aptos Mono" w:hAnsi="Aptos Mono" w:cs="Arial"/>
+        </w:rPr>
+        <w:t>} não existe.”)</w:t>
+      </w:r>
     </w:p>
     <w:p>
       <w:pPr>

</xml_diff>

<commit_message>
Updated Fornecedor and Client classes, as well as diagram images
</commit_message>
<xml_diff>
--- a/planning/Logica do Trabalho.docx
+++ b/planning/Logica do Trabalho.docx
@@ -38,29 +38,7 @@
           <w:sz w:val="28"/>
           <w:szCs w:val="28"/>
         </w:rPr>
-        <w:t xml:space="preserve"> – </w:t>
-      </w:r>
-      <w:proofErr w:type="spellStart"/>
-      <w:r>
-        <w:rPr>
-          <w:rFonts w:ascii="Arial" w:hAnsi="Arial" w:cs="Arial"/>
-          <w:b/>
-          <w:bCs/>
-          <w:sz w:val="28"/>
-          <w:szCs w:val="28"/>
-        </w:rPr>
-        <w:t>PROFº</w:t>
-      </w:r>
-      <w:proofErr w:type="spellEnd"/>
-      <w:r>
-        <w:rPr>
-          <w:rFonts w:ascii="Arial" w:hAnsi="Arial" w:cs="Arial"/>
-          <w:b/>
-          <w:bCs/>
-          <w:sz w:val="28"/>
-          <w:szCs w:val="28"/>
-        </w:rPr>
-        <w:t xml:space="preserve"> HOWARD CRUZ ROATTI</w:t>
+        <w:t xml:space="preserve"> – PROFº HOWARD CRUZ ROATTI</w:t>
       </w:r>
     </w:p>
     <w:p>
@@ -215,23 +193,13 @@
         </w:rPr>
         <w:t xml:space="preserve"> </w:t>
       </w:r>
-      <w:proofErr w:type="spellStart"/>
       <w:r>
         <w:rPr>
           <w:rFonts w:ascii="Arial" w:hAnsi="Arial" w:cs="Arial"/>
           <w:sz w:val="28"/>
           <w:szCs w:val="28"/>
         </w:rPr>
-        <w:t>Gabriely</w:t>
-      </w:r>
-      <w:proofErr w:type="spellEnd"/>
-      <w:r>
-        <w:rPr>
-          <w:rFonts w:ascii="Arial" w:hAnsi="Arial" w:cs="Arial"/>
-          <w:sz w:val="28"/>
-          <w:szCs w:val="28"/>
-        </w:rPr>
-        <w:t xml:space="preserve"> </w:t>
+        <w:t xml:space="preserve">Gabriely </w:t>
       </w:r>
       <w:r>
         <w:rPr>
@@ -785,23 +753,13 @@
                 <w:szCs w:val="24"/>
               </w:rPr>
             </w:pPr>
-            <w:proofErr w:type="spellStart"/>
-            <w:r>
-              <w:rPr>
-                <w:rFonts w:ascii="Arial" w:hAnsi="Arial" w:cs="Arial"/>
-                <w:sz w:val="24"/>
-                <w:szCs w:val="24"/>
-              </w:rPr>
-              <w:t>Qtd</w:t>
-            </w:r>
-            <w:proofErr w:type="spellEnd"/>
-            <w:r>
-              <w:rPr>
-                <w:rFonts w:ascii="Arial" w:hAnsi="Arial" w:cs="Arial"/>
-                <w:sz w:val="24"/>
-                <w:szCs w:val="24"/>
-              </w:rPr>
-              <w:t>.</w:t>
+            <w:r>
+              <w:rPr>
+                <w:rFonts w:ascii="Arial" w:hAnsi="Arial" w:cs="Arial"/>
+                <w:sz w:val="24"/>
+                <w:szCs w:val="24"/>
+              </w:rPr>
+              <w:t>Qtd.</w:t>
             </w:r>
           </w:p>
         </w:tc>
@@ -870,23 +828,13 @@
                 <w:szCs w:val="24"/>
               </w:rPr>
             </w:pPr>
-            <w:proofErr w:type="spellStart"/>
-            <w:r>
-              <w:rPr>
-                <w:rFonts w:ascii="Arial" w:hAnsi="Arial" w:cs="Arial"/>
-                <w:sz w:val="24"/>
-                <w:szCs w:val="24"/>
-              </w:rPr>
-              <w:t>Qtd</w:t>
-            </w:r>
-            <w:proofErr w:type="spellEnd"/>
-            <w:r>
-              <w:rPr>
-                <w:rFonts w:ascii="Arial" w:hAnsi="Arial" w:cs="Arial"/>
-                <w:sz w:val="24"/>
-                <w:szCs w:val="24"/>
-              </w:rPr>
-              <w:t>.</w:t>
+            <w:r>
+              <w:rPr>
+                <w:rFonts w:ascii="Arial" w:hAnsi="Arial" w:cs="Arial"/>
+                <w:sz w:val="24"/>
+                <w:szCs w:val="24"/>
+              </w:rPr>
+              <w:t>Qtd.</w:t>
             </w:r>
           </w:p>
         </w:tc>
@@ -955,23 +903,13 @@
                 <w:szCs w:val="24"/>
               </w:rPr>
             </w:pPr>
-            <w:proofErr w:type="spellStart"/>
-            <w:r>
-              <w:rPr>
-                <w:rFonts w:ascii="Arial" w:hAnsi="Arial" w:cs="Arial"/>
-                <w:sz w:val="24"/>
-                <w:szCs w:val="24"/>
-              </w:rPr>
-              <w:t>Qtd</w:t>
-            </w:r>
-            <w:proofErr w:type="spellEnd"/>
-            <w:r>
-              <w:rPr>
-                <w:rFonts w:ascii="Arial" w:hAnsi="Arial" w:cs="Arial"/>
-                <w:sz w:val="24"/>
-                <w:szCs w:val="24"/>
-              </w:rPr>
-              <w:t>.</w:t>
+            <w:r>
+              <w:rPr>
+                <w:rFonts w:ascii="Arial" w:hAnsi="Arial" w:cs="Arial"/>
+                <w:sz w:val="24"/>
+                <w:szCs w:val="24"/>
+              </w:rPr>
+              <w:t>Qtd.</w:t>
             </w:r>
           </w:p>
         </w:tc>
@@ -1755,23 +1693,13 @@
                 <w:szCs w:val="24"/>
               </w:rPr>
             </w:pPr>
-            <w:proofErr w:type="spellStart"/>
-            <w:r>
-              <w:rPr>
-                <w:rFonts w:ascii="Arial" w:hAnsi="Arial" w:cs="Arial"/>
-                <w:sz w:val="24"/>
-                <w:szCs w:val="24"/>
-              </w:rPr>
-              <w:t>Qtd</w:t>
-            </w:r>
-            <w:proofErr w:type="spellEnd"/>
-            <w:r>
-              <w:rPr>
-                <w:rFonts w:ascii="Arial" w:hAnsi="Arial" w:cs="Arial"/>
-                <w:sz w:val="24"/>
-                <w:szCs w:val="24"/>
-              </w:rPr>
-              <w:t>.</w:t>
+            <w:r>
+              <w:rPr>
+                <w:rFonts w:ascii="Arial" w:hAnsi="Arial" w:cs="Arial"/>
+                <w:sz w:val="24"/>
+                <w:szCs w:val="24"/>
+              </w:rPr>
+              <w:t>Qtd.</w:t>
             </w:r>
           </w:p>
         </w:tc>
@@ -1840,23 +1768,13 @@
                 <w:szCs w:val="24"/>
               </w:rPr>
             </w:pPr>
-            <w:proofErr w:type="spellStart"/>
-            <w:r>
-              <w:rPr>
-                <w:rFonts w:ascii="Arial" w:hAnsi="Arial" w:cs="Arial"/>
-                <w:sz w:val="24"/>
-                <w:szCs w:val="24"/>
-              </w:rPr>
-              <w:t>Qtd</w:t>
-            </w:r>
-            <w:proofErr w:type="spellEnd"/>
-            <w:r>
-              <w:rPr>
-                <w:rFonts w:ascii="Arial" w:hAnsi="Arial" w:cs="Arial"/>
-                <w:sz w:val="24"/>
-                <w:szCs w:val="24"/>
-              </w:rPr>
-              <w:t>.</w:t>
+            <w:r>
+              <w:rPr>
+                <w:rFonts w:ascii="Arial" w:hAnsi="Arial" w:cs="Arial"/>
+                <w:sz w:val="24"/>
+                <w:szCs w:val="24"/>
+              </w:rPr>
+              <w:t>Qtd.</w:t>
             </w:r>
           </w:p>
         </w:tc>
@@ -1925,23 +1843,13 @@
                 <w:szCs w:val="24"/>
               </w:rPr>
             </w:pPr>
-            <w:proofErr w:type="spellStart"/>
-            <w:r>
-              <w:rPr>
-                <w:rFonts w:ascii="Arial" w:hAnsi="Arial" w:cs="Arial"/>
-                <w:sz w:val="24"/>
-                <w:szCs w:val="24"/>
-              </w:rPr>
-              <w:t>Qtd</w:t>
-            </w:r>
-            <w:proofErr w:type="spellEnd"/>
-            <w:r>
-              <w:rPr>
-                <w:rFonts w:ascii="Arial" w:hAnsi="Arial" w:cs="Arial"/>
-                <w:sz w:val="24"/>
-                <w:szCs w:val="24"/>
-              </w:rPr>
-              <w:t>.</w:t>
+            <w:r>
+              <w:rPr>
+                <w:rFonts w:ascii="Arial" w:hAnsi="Arial" w:cs="Arial"/>
+                <w:sz w:val="24"/>
+                <w:szCs w:val="24"/>
+              </w:rPr>
+              <w:t>Qtd.</w:t>
             </w:r>
           </w:p>
         </w:tc>
@@ -6364,23 +6272,13 @@
                 <w:szCs w:val="24"/>
               </w:rPr>
             </w:pPr>
-            <w:proofErr w:type="spellStart"/>
-            <w:r>
-              <w:rPr>
-                <w:rFonts w:ascii="Arial" w:hAnsi="Arial" w:cs="Arial"/>
-                <w:sz w:val="24"/>
-                <w:szCs w:val="24"/>
-              </w:rPr>
-              <w:t>Qtd</w:t>
-            </w:r>
-            <w:proofErr w:type="spellEnd"/>
-            <w:r>
-              <w:rPr>
-                <w:rFonts w:ascii="Arial" w:hAnsi="Arial" w:cs="Arial"/>
-                <w:sz w:val="24"/>
-                <w:szCs w:val="24"/>
-              </w:rPr>
-              <w:t>.</w:t>
+            <w:r>
+              <w:rPr>
+                <w:rFonts w:ascii="Arial" w:hAnsi="Arial" w:cs="Arial"/>
+                <w:sz w:val="24"/>
+                <w:szCs w:val="24"/>
+              </w:rPr>
+              <w:t>Qtd.</w:t>
             </w:r>
           </w:p>
         </w:tc>
@@ -6449,23 +6347,13 @@
                 <w:szCs w:val="24"/>
               </w:rPr>
             </w:pPr>
-            <w:proofErr w:type="spellStart"/>
-            <w:r>
-              <w:rPr>
-                <w:rFonts w:ascii="Arial" w:hAnsi="Arial" w:cs="Arial"/>
-                <w:sz w:val="24"/>
-                <w:szCs w:val="24"/>
-              </w:rPr>
-              <w:t>Qtd</w:t>
-            </w:r>
-            <w:proofErr w:type="spellEnd"/>
-            <w:r>
-              <w:rPr>
-                <w:rFonts w:ascii="Arial" w:hAnsi="Arial" w:cs="Arial"/>
-                <w:sz w:val="24"/>
-                <w:szCs w:val="24"/>
-              </w:rPr>
-              <w:t>.</w:t>
+            <w:r>
+              <w:rPr>
+                <w:rFonts w:ascii="Arial" w:hAnsi="Arial" w:cs="Arial"/>
+                <w:sz w:val="24"/>
+                <w:szCs w:val="24"/>
+              </w:rPr>
+              <w:t>Qtd.</w:t>
             </w:r>
           </w:p>
         </w:tc>
@@ -6534,23 +6422,13 @@
                 <w:szCs w:val="24"/>
               </w:rPr>
             </w:pPr>
-            <w:proofErr w:type="spellStart"/>
-            <w:r>
-              <w:rPr>
-                <w:rFonts w:ascii="Arial" w:hAnsi="Arial" w:cs="Arial"/>
-                <w:sz w:val="24"/>
-                <w:szCs w:val="24"/>
-              </w:rPr>
-              <w:t>Qtd</w:t>
-            </w:r>
-            <w:proofErr w:type="spellEnd"/>
-            <w:r>
-              <w:rPr>
-                <w:rFonts w:ascii="Arial" w:hAnsi="Arial" w:cs="Arial"/>
-                <w:sz w:val="24"/>
-                <w:szCs w:val="24"/>
-              </w:rPr>
-              <w:t>.</w:t>
+            <w:r>
+              <w:rPr>
+                <w:rFonts w:ascii="Arial" w:hAnsi="Arial" w:cs="Arial"/>
+                <w:sz w:val="24"/>
+                <w:szCs w:val="24"/>
+              </w:rPr>
+              <w:t>Qtd.</w:t>
             </w:r>
           </w:p>
         </w:tc>
@@ -11019,23 +10897,13 @@
                 <w:szCs w:val="24"/>
               </w:rPr>
             </w:pPr>
-            <w:proofErr w:type="spellStart"/>
-            <w:r>
-              <w:rPr>
-                <w:rFonts w:ascii="Arial" w:hAnsi="Arial" w:cs="Arial"/>
-                <w:sz w:val="24"/>
-                <w:szCs w:val="24"/>
-              </w:rPr>
-              <w:t>Qtd</w:t>
-            </w:r>
-            <w:proofErr w:type="spellEnd"/>
-            <w:r>
-              <w:rPr>
-                <w:rFonts w:ascii="Arial" w:hAnsi="Arial" w:cs="Arial"/>
-                <w:sz w:val="24"/>
-                <w:szCs w:val="24"/>
-              </w:rPr>
-              <w:t>.</w:t>
+            <w:r>
+              <w:rPr>
+                <w:rFonts w:ascii="Arial" w:hAnsi="Arial" w:cs="Arial"/>
+                <w:sz w:val="24"/>
+                <w:szCs w:val="24"/>
+              </w:rPr>
+              <w:t>Qtd.</w:t>
             </w:r>
           </w:p>
         </w:tc>
@@ -11104,23 +10972,13 @@
                 <w:szCs w:val="24"/>
               </w:rPr>
             </w:pPr>
-            <w:proofErr w:type="spellStart"/>
-            <w:r>
-              <w:rPr>
-                <w:rFonts w:ascii="Arial" w:hAnsi="Arial" w:cs="Arial"/>
-                <w:sz w:val="24"/>
-                <w:szCs w:val="24"/>
-              </w:rPr>
-              <w:t>Qtd</w:t>
-            </w:r>
-            <w:proofErr w:type="spellEnd"/>
-            <w:r>
-              <w:rPr>
-                <w:rFonts w:ascii="Arial" w:hAnsi="Arial" w:cs="Arial"/>
-                <w:sz w:val="24"/>
-                <w:szCs w:val="24"/>
-              </w:rPr>
-              <w:t>.</w:t>
+            <w:r>
+              <w:rPr>
+                <w:rFonts w:ascii="Arial" w:hAnsi="Arial" w:cs="Arial"/>
+                <w:sz w:val="24"/>
+                <w:szCs w:val="24"/>
+              </w:rPr>
+              <w:t>Qtd.</w:t>
             </w:r>
           </w:p>
         </w:tc>
@@ -11189,23 +11047,13 @@
                 <w:szCs w:val="24"/>
               </w:rPr>
             </w:pPr>
-            <w:proofErr w:type="spellStart"/>
-            <w:r>
-              <w:rPr>
-                <w:rFonts w:ascii="Arial" w:hAnsi="Arial" w:cs="Arial"/>
-                <w:sz w:val="24"/>
-                <w:szCs w:val="24"/>
-              </w:rPr>
-              <w:t>Qtd</w:t>
-            </w:r>
-            <w:proofErr w:type="spellEnd"/>
-            <w:r>
-              <w:rPr>
-                <w:rFonts w:ascii="Arial" w:hAnsi="Arial" w:cs="Arial"/>
-                <w:sz w:val="24"/>
-                <w:szCs w:val="24"/>
-              </w:rPr>
-              <w:t>.</w:t>
+            <w:r>
+              <w:rPr>
+                <w:rFonts w:ascii="Arial" w:hAnsi="Arial" w:cs="Arial"/>
+                <w:sz w:val="24"/>
+                <w:szCs w:val="24"/>
+              </w:rPr>
+              <w:t>Qtd.</w:t>
             </w:r>
           </w:p>
         </w:tc>
@@ -15101,23 +14949,7 @@
           <w:rFonts w:ascii="Aptos Mono" w:hAnsi="Aptos Mono" w:cs="Arial"/>
           <w:lang w:val="en-US"/>
         </w:rPr>
-        <w:t xml:space="preserve">class </w:t>
-      </w:r>
-      <w:proofErr w:type="spellStart"/>
-      <w:r>
-        <w:rPr>
-          <w:rFonts w:ascii="Aptos Mono" w:hAnsi="Aptos Mono" w:cs="Arial"/>
-          <w:lang w:val="en-US"/>
-        </w:rPr>
-        <w:t>Cliente</w:t>
-      </w:r>
-      <w:proofErr w:type="spellEnd"/>
-      <w:r>
-        <w:rPr>
-          <w:rFonts w:ascii="Aptos Mono" w:hAnsi="Aptos Mono" w:cs="Arial"/>
-          <w:lang w:val="en-US"/>
-        </w:rPr>
-        <w:t>:</w:t>
+        <w:t>class Cliente:</w:t>
       </w:r>
     </w:p>
     <w:p>
@@ -15149,83 +14981,49 @@
           <w:rFonts w:ascii="Aptos Mono" w:hAnsi="Aptos Mono" w:cs="Arial"/>
           <w:lang w:val="en-US"/>
         </w:rPr>
-        <w:t>def __</w:t>
-      </w:r>
-      <w:proofErr w:type="spellStart"/>
+        <w:t>def __init__(</w:t>
+      </w:r>
       <w:r>
         <w:rPr>
           <w:rFonts w:ascii="Aptos Mono" w:hAnsi="Aptos Mono" w:cs="Arial"/>
           <w:lang w:val="en-US"/>
         </w:rPr>
-        <w:t>init</w:t>
-      </w:r>
-      <w:proofErr w:type="spellEnd"/>
+        <w:t xml:space="preserve">self, </w:t>
+      </w:r>
       <w:r>
         <w:rPr>
           <w:rFonts w:ascii="Aptos Mono" w:hAnsi="Aptos Mono" w:cs="Arial"/>
           <w:lang w:val="en-US"/>
         </w:rPr>
-        <w:t>__(</w:t>
+        <w:t>id</w:t>
       </w:r>
       <w:r>
         <w:rPr>
           <w:rFonts w:ascii="Aptos Mono" w:hAnsi="Aptos Mono" w:cs="Arial"/>
           <w:lang w:val="en-US"/>
         </w:rPr>
-        <w:t xml:space="preserve">self, </w:t>
+        <w:t xml:space="preserve">, </w:t>
       </w:r>
       <w:r>
         <w:rPr>
           <w:rFonts w:ascii="Aptos Mono" w:hAnsi="Aptos Mono" w:cs="Arial"/>
           <w:lang w:val="en-US"/>
         </w:rPr>
-        <w:t>id</w:t>
+        <w:t>cpf,</w:t>
       </w:r>
       <w:r>
         <w:rPr>
           <w:rFonts w:ascii="Aptos Mono" w:hAnsi="Aptos Mono" w:cs="Arial"/>
           <w:lang w:val="en-US"/>
         </w:rPr>
-        <w:t xml:space="preserve">, </w:t>
-      </w:r>
-      <w:proofErr w:type="spellStart"/>
+        <w:t xml:space="preserve"> </w:t>
+      </w:r>
       <w:r>
         <w:rPr>
           <w:rFonts w:ascii="Aptos Mono" w:hAnsi="Aptos Mono" w:cs="Arial"/>
           <w:lang w:val="en-US"/>
         </w:rPr>
-        <w:t>cpf</w:t>
-      </w:r>
-      <w:proofErr w:type="spellEnd"/>
-      <w:r>
-        <w:rPr>
-          <w:rFonts w:ascii="Aptos Mono" w:hAnsi="Aptos Mono" w:cs="Arial"/>
-          <w:lang w:val="en-US"/>
-        </w:rPr>
-        <w:t>,</w:t>
-      </w:r>
-      <w:r>
-        <w:rPr>
-          <w:rFonts w:ascii="Aptos Mono" w:hAnsi="Aptos Mono" w:cs="Arial"/>
-          <w:lang w:val="en-US"/>
-        </w:rPr>
-        <w:t xml:space="preserve"> </w:t>
-      </w:r>
-      <w:proofErr w:type="spellStart"/>
-      <w:r>
-        <w:rPr>
-          <w:rFonts w:ascii="Aptos Mono" w:hAnsi="Aptos Mono" w:cs="Arial"/>
-          <w:lang w:val="en-US"/>
-        </w:rPr>
-        <w:t>nome</w:t>
-      </w:r>
-      <w:proofErr w:type="spellEnd"/>
-      <w:r>
-        <w:rPr>
-          <w:rFonts w:ascii="Aptos Mono" w:hAnsi="Aptos Mono" w:cs="Arial"/>
-          <w:lang w:val="en-US"/>
-        </w:rPr>
-        <w:t xml:space="preserve">, </w:t>
+        <w:t xml:space="preserve">nome, </w:t>
       </w:r>
       <w:r>
         <w:rPr>
@@ -15308,33 +15106,8 @@
           <w:rFonts w:ascii="Aptos Mono" w:hAnsi="Aptos Mono" w:cs="Arial"/>
           <w:lang w:val="en-US"/>
         </w:rPr>
-        <w:t xml:space="preserve">    </w:t>
-      </w:r>
-      <w:proofErr w:type="spellStart"/>
-      <w:r>
-        <w:rPr>
-          <w:rFonts w:ascii="Aptos Mono" w:hAnsi="Aptos Mono" w:cs="Arial"/>
-          <w:lang w:val="en-US"/>
-        </w:rPr>
-        <w:t>self.cpf</w:t>
-      </w:r>
-      <w:proofErr w:type="spellEnd"/>
-      <w:r>
-        <w:rPr>
-          <w:rFonts w:ascii="Aptos Mono" w:hAnsi="Aptos Mono" w:cs="Arial"/>
-          <w:lang w:val="en-US"/>
-        </w:rPr>
-        <w:t xml:space="preserve"> = </w:t>
-      </w:r>
-      <w:proofErr w:type="spellStart"/>
-      <w:r>
-        <w:rPr>
-          <w:rFonts w:ascii="Aptos Mono" w:hAnsi="Aptos Mono" w:cs="Arial"/>
-          <w:lang w:val="en-US"/>
-        </w:rPr>
-        <w:t>cpf</w:t>
-      </w:r>
-      <w:proofErr w:type="spellEnd"/>
+        <w:t xml:space="preserve">    self.cpf = cpf</w:t>
+      </w:r>
       <w:r>
         <w:rPr>
           <w:rFonts w:ascii="Aptos Mono" w:hAnsi="Aptos Mono" w:cs="Arial"/>
@@ -15372,19 +15145,11 @@
         </w:rPr>
         <w:t xml:space="preserve">    </w:t>
       </w:r>
-      <w:proofErr w:type="spellStart"/>
-      <w:r>
-        <w:rPr>
-          <w:rFonts w:ascii="Aptos Mono" w:hAnsi="Aptos Mono" w:cs="Arial"/>
-        </w:rPr>
-        <w:t>self.nome</w:t>
-      </w:r>
-      <w:proofErr w:type="spellEnd"/>
-      <w:r>
-        <w:rPr>
-          <w:rFonts w:ascii="Aptos Mono" w:hAnsi="Aptos Mono" w:cs="Arial"/>
-        </w:rPr>
-        <w:t xml:space="preserve"> = nome</w:t>
+      <w:r>
+        <w:rPr>
+          <w:rFonts w:ascii="Aptos Mono" w:hAnsi="Aptos Mono" w:cs="Arial"/>
+        </w:rPr>
+        <w:t>self.nome = nome</w:t>
       </w:r>
     </w:p>
     <w:p>
@@ -15587,7 +15352,6 @@
         </w:rPr>
         <w:t xml:space="preserve">def </w:t>
       </w:r>
-      <w:proofErr w:type="spellStart"/>
       <w:r>
         <w:rPr>
           <w:rFonts w:ascii="Aptos Mono" w:hAnsi="Aptos Mono" w:cs="Arial"/>
@@ -15595,7 +15359,6 @@
         </w:rPr>
         <w:t>get_id</w:t>
       </w:r>
-      <w:proofErr w:type="spellEnd"/>
       <w:r>
         <w:rPr>
           <w:rFonts w:ascii="Aptos Mono" w:hAnsi="Aptos Mono" w:cs="Arial"/>
@@ -15672,7 +15435,6 @@
         </w:rPr>
         <w:t xml:space="preserve">def </w:t>
       </w:r>
-      <w:proofErr w:type="spellStart"/>
       <w:r>
         <w:rPr>
           <w:rFonts w:ascii="Aptos Mono" w:hAnsi="Aptos Mono" w:cs="Arial"/>
@@ -15680,7 +15442,6 @@
         </w:rPr>
         <w:t>set_id</w:t>
       </w:r>
-      <w:proofErr w:type="spellEnd"/>
       <w:r>
         <w:rPr>
           <w:rFonts w:ascii="Aptos Mono" w:hAnsi="Aptos Mono" w:cs="Arial"/>
@@ -15772,24 +15533,15 @@
           <w:rFonts w:ascii="Aptos Mono" w:hAnsi="Aptos Mono" w:cs="Arial"/>
           <w:lang w:val="en-US"/>
         </w:rPr>
-        <w:t xml:space="preserve">def </w:t>
-      </w:r>
-      <w:proofErr w:type="spellStart"/>
+        <w:t>def get_</w:t>
+      </w:r>
       <w:r>
         <w:rPr>
           <w:rFonts w:ascii="Aptos Mono" w:hAnsi="Aptos Mono" w:cs="Arial"/>
           <w:lang w:val="en-US"/>
         </w:rPr>
-        <w:t>get_</w:t>
-      </w:r>
-      <w:r>
-        <w:rPr>
-          <w:rFonts w:ascii="Aptos Mono" w:hAnsi="Aptos Mono" w:cs="Arial"/>
-          <w:lang w:val="en-US"/>
-        </w:rPr>
         <w:t>cpf</w:t>
       </w:r>
-      <w:proofErr w:type="spellEnd"/>
       <w:r>
         <w:rPr>
           <w:rFonts w:ascii="Aptos Mono" w:hAnsi="Aptos Mono" w:cs="Arial"/>
@@ -15833,24 +15585,15 @@
           <w:rFonts w:ascii="Aptos Mono" w:hAnsi="Aptos Mono" w:cs="Arial"/>
           <w:lang w:val="en-US"/>
         </w:rPr>
-        <w:t xml:space="preserve">return </w:t>
-      </w:r>
-      <w:proofErr w:type="spellStart"/>
+        <w:t>return self.</w:t>
+      </w:r>
       <w:r>
         <w:rPr>
           <w:rFonts w:ascii="Aptos Mono" w:hAnsi="Aptos Mono" w:cs="Arial"/>
           <w:lang w:val="en-US"/>
         </w:rPr>
-        <w:t>self.</w:t>
-      </w:r>
-      <w:r>
-        <w:rPr>
-          <w:rFonts w:ascii="Aptos Mono" w:hAnsi="Aptos Mono" w:cs="Arial"/>
-          <w:lang w:val="en-US"/>
-        </w:rPr>
         <w:t>cpf</w:t>
       </w:r>
-      <w:proofErr w:type="spellEnd"/>
     </w:p>
     <w:p>
       <w:pPr>
@@ -15880,24 +15623,15 @@
           <w:rFonts w:ascii="Aptos Mono" w:hAnsi="Aptos Mono" w:cs="Arial"/>
           <w:lang w:val="en-US"/>
         </w:rPr>
-        <w:t xml:space="preserve">def </w:t>
-      </w:r>
-      <w:proofErr w:type="spellStart"/>
+        <w:t>def set_</w:t>
+      </w:r>
       <w:r>
         <w:rPr>
           <w:rFonts w:ascii="Aptos Mono" w:hAnsi="Aptos Mono" w:cs="Arial"/>
           <w:lang w:val="en-US"/>
         </w:rPr>
-        <w:t>set_</w:t>
-      </w:r>
-      <w:r>
-        <w:rPr>
-          <w:rFonts w:ascii="Aptos Mono" w:hAnsi="Aptos Mono" w:cs="Arial"/>
-          <w:lang w:val="en-US"/>
-        </w:rPr>
         <w:t>cpf</w:t>
       </w:r>
-      <w:proofErr w:type="spellEnd"/>
       <w:r>
         <w:rPr>
           <w:rFonts w:ascii="Aptos Mono" w:hAnsi="Aptos Mono" w:cs="Arial"/>
@@ -15936,7 +15670,6 @@
         </w:rPr>
         <w:t xml:space="preserve">  </w:t>
       </w:r>
-      <w:proofErr w:type="spellStart"/>
       <w:r>
         <w:rPr>
           <w:rFonts w:ascii="Aptos Mono" w:hAnsi="Aptos Mono" w:cs="Arial"/>
@@ -15951,7 +15684,6 @@
         </w:rPr>
         <w:t>cpf</w:t>
       </w:r>
-      <w:proofErr w:type="spellEnd"/>
       <w:r>
         <w:rPr>
           <w:rFonts w:ascii="Aptos Mono" w:hAnsi="Aptos Mono" w:cs="Arial"/>
@@ -15959,7 +15691,6 @@
         </w:rPr>
         <w:t xml:space="preserve"> = </w:t>
       </w:r>
-      <w:proofErr w:type="spellStart"/>
       <w:r>
         <w:rPr>
           <w:rFonts w:ascii="Aptos Mono" w:hAnsi="Aptos Mono" w:cs="Arial"/>
@@ -15967,7 +15698,6 @@
         </w:rPr>
         <w:t>cpf</w:t>
       </w:r>
-      <w:proofErr w:type="spellEnd"/>
     </w:p>
     <w:p>
       <w:pPr>
@@ -16007,17 +15737,8 @@
           <w:rFonts w:ascii="Aptos Mono" w:hAnsi="Aptos Mono" w:cs="Arial"/>
           <w:lang w:val="en-US"/>
         </w:rPr>
-        <w:t xml:space="preserve">  def </w:t>
-      </w:r>
-      <w:proofErr w:type="spellStart"/>
-      <w:r>
-        <w:rPr>
-          <w:rFonts w:ascii="Aptos Mono" w:hAnsi="Aptos Mono" w:cs="Arial"/>
-          <w:lang w:val="en-US"/>
-        </w:rPr>
-        <w:t>get_nome</w:t>
-      </w:r>
-      <w:proofErr w:type="spellEnd"/>
+        <w:t xml:space="preserve">  def get_nome</w:t>
+      </w:r>
       <w:r>
         <w:rPr>
           <w:rFonts w:ascii="Aptos Mono" w:hAnsi="Aptos Mono" w:cs="Arial"/>
@@ -16047,17 +15768,8 @@
           <w:rFonts w:ascii="Aptos Mono" w:hAnsi="Aptos Mono" w:cs="Arial"/>
           <w:lang w:val="en-US"/>
         </w:rPr>
-        <w:t xml:space="preserve">    return </w:t>
-      </w:r>
-      <w:proofErr w:type="spellStart"/>
-      <w:r>
-        <w:rPr>
-          <w:rFonts w:ascii="Aptos Mono" w:hAnsi="Aptos Mono" w:cs="Arial"/>
-          <w:lang w:val="en-US"/>
-        </w:rPr>
-        <w:t>self.nome</w:t>
-      </w:r>
-      <w:proofErr w:type="spellEnd"/>
+        <w:t xml:space="preserve">    return self.nome</w:t>
+      </w:r>
     </w:p>
     <w:p>
       <w:pPr>
@@ -16081,28 +15793,12 @@
         </w:rPr>
         <w:t xml:space="preserve">  </w:t>
       </w:r>
-      <w:proofErr w:type="spellStart"/>
-      <w:r>
-        <w:rPr>
-          <w:rFonts w:ascii="Aptos Mono" w:hAnsi="Aptos Mono" w:cs="Arial"/>
-        </w:rPr>
-        <w:t>def</w:t>
-      </w:r>
-      <w:proofErr w:type="spellEnd"/>
-      <w:r>
-        <w:rPr>
-          <w:rFonts w:ascii="Aptos Mono" w:hAnsi="Aptos Mono" w:cs="Arial"/>
-        </w:rPr>
-        <w:t xml:space="preserve"> </w:t>
-      </w:r>
-      <w:proofErr w:type="spellStart"/>
-      <w:r>
-        <w:rPr>
-          <w:rFonts w:ascii="Aptos Mono" w:hAnsi="Aptos Mono" w:cs="Arial"/>
-        </w:rPr>
-        <w:t>set_nome</w:t>
-      </w:r>
-      <w:proofErr w:type="spellEnd"/>
+      <w:r>
+        <w:rPr>
+          <w:rFonts w:ascii="Aptos Mono" w:hAnsi="Aptos Mono" w:cs="Arial"/>
+        </w:rPr>
+        <w:t>def set_nome</w:t>
+      </w:r>
       <w:r>
         <w:rPr>
           <w:rFonts w:ascii="Aptos Mono" w:hAnsi="Aptos Mono" w:cs="Arial"/>
@@ -16129,21 +15825,7 @@
         <w:rPr>
           <w:rFonts w:ascii="Aptos Mono" w:hAnsi="Aptos Mono" w:cs="Arial"/>
         </w:rPr>
-        <w:t xml:space="preserve">    </w:t>
-      </w:r>
-      <w:proofErr w:type="spellStart"/>
-      <w:r>
-        <w:rPr>
-          <w:rFonts w:ascii="Aptos Mono" w:hAnsi="Aptos Mono" w:cs="Arial"/>
-        </w:rPr>
-        <w:t>self.nome</w:t>
-      </w:r>
-      <w:proofErr w:type="spellEnd"/>
-      <w:r>
-        <w:rPr>
-          <w:rFonts w:ascii="Aptos Mono" w:hAnsi="Aptos Mono" w:cs="Arial"/>
-        </w:rPr>
-        <w:t xml:space="preserve"> = nome</w:t>
+        <w:t xml:space="preserve">    self.nome = nome</w:t>
       </w:r>
     </w:p>
     <w:p>
@@ -16183,26 +15865,11 @@
         </w:rPr>
         <w:t xml:space="preserve">  </w:t>
       </w:r>
-      <w:proofErr w:type="spellStart"/>
-      <w:r>
-        <w:rPr>
-          <w:rFonts w:ascii="Aptos Mono" w:hAnsi="Aptos Mono" w:cs="Arial"/>
-        </w:rPr>
-        <w:t>def</w:t>
-      </w:r>
-      <w:proofErr w:type="spellEnd"/>
-      <w:r>
-        <w:rPr>
-          <w:rFonts w:ascii="Aptos Mono" w:hAnsi="Aptos Mono" w:cs="Arial"/>
-        </w:rPr>
-        <w:t xml:space="preserve"> </w:t>
-      </w:r>
-      <w:proofErr w:type="spellStart"/>
-      <w:r>
-        <w:rPr>
-          <w:rFonts w:ascii="Aptos Mono" w:hAnsi="Aptos Mono" w:cs="Arial"/>
-        </w:rPr>
-        <w:t>get_</w:t>
+      <w:r>
+        <w:rPr>
+          <w:rFonts w:ascii="Aptos Mono" w:hAnsi="Aptos Mono" w:cs="Arial"/>
+        </w:rPr>
+        <w:t>def get_</w:t>
       </w:r>
       <w:r>
         <w:rPr>
@@ -16210,7 +15877,6 @@
         </w:rPr>
         <w:t>pedidos</w:t>
       </w:r>
-      <w:proofErr w:type="spellEnd"/>
       <w:r>
         <w:rPr>
           <w:rFonts w:ascii="Aptos Mono" w:hAnsi="Aptos Mono" w:cs="Arial"/>
@@ -16245,26 +15911,11 @@
         </w:rPr>
         <w:t xml:space="preserve">  </w:t>
       </w:r>
-      <w:proofErr w:type="spellStart"/>
-      <w:r>
-        <w:rPr>
-          <w:rFonts w:ascii="Aptos Mono" w:hAnsi="Aptos Mono" w:cs="Arial"/>
-        </w:rPr>
-        <w:t>return</w:t>
-      </w:r>
-      <w:proofErr w:type="spellEnd"/>
-      <w:r>
-        <w:rPr>
-          <w:rFonts w:ascii="Aptos Mono" w:hAnsi="Aptos Mono" w:cs="Arial"/>
-        </w:rPr>
-        <w:t xml:space="preserve"> </w:t>
-      </w:r>
-      <w:proofErr w:type="spellStart"/>
-      <w:r>
-        <w:rPr>
-          <w:rFonts w:ascii="Aptos Mono" w:hAnsi="Aptos Mono" w:cs="Arial"/>
-        </w:rPr>
-        <w:t>self.</w:t>
+      <w:r>
+        <w:rPr>
+          <w:rFonts w:ascii="Aptos Mono" w:hAnsi="Aptos Mono" w:cs="Arial"/>
+        </w:rPr>
+        <w:t>return self.</w:t>
       </w:r>
       <w:r>
         <w:rPr>
@@ -16272,7 +15923,6 @@
         </w:rPr>
         <w:t>pedidos</w:t>
       </w:r>
-      <w:proofErr w:type="spellEnd"/>
     </w:p>
     <w:p>
       <w:pPr>
@@ -16295,32 +15945,7 @@
           <w:rFonts w:ascii="Aptos Mono" w:hAnsi="Aptos Mono" w:cs="Arial"/>
           <w:color w:val="3A7C22" w:themeColor="accent6" w:themeShade="BF"/>
         </w:rPr>
-        <w:t xml:space="preserve">//nunca se cria um SET para coleções (vetores, listas, </w:t>
-      </w:r>
-      <w:proofErr w:type="gramStart"/>
-      <w:r>
-        <w:rPr>
-          <w:rFonts w:ascii="Aptos Mono" w:hAnsi="Aptos Mono" w:cs="Arial"/>
-          <w:color w:val="3A7C22" w:themeColor="accent6" w:themeShade="BF"/>
-        </w:rPr>
-        <w:t xml:space="preserve">set, </w:t>
-      </w:r>
-      <w:proofErr w:type="spellStart"/>
-      <w:r>
-        <w:rPr>
-          <w:rFonts w:ascii="Aptos Mono" w:hAnsi="Aptos Mono" w:cs="Arial"/>
-          <w:color w:val="3A7C22" w:themeColor="accent6" w:themeShade="BF"/>
-        </w:rPr>
-        <w:t>etc</w:t>
-      </w:r>
-      <w:proofErr w:type="spellEnd"/>
-      <w:proofErr w:type="gramEnd"/>
-      <w:r>
-        <w:rPr>
-          <w:rFonts w:ascii="Aptos Mono" w:hAnsi="Aptos Mono" w:cs="Arial"/>
-          <w:color w:val="3A7C22" w:themeColor="accent6" w:themeShade="BF"/>
-        </w:rPr>
-        <w:t>)</w:t>
+        <w:t>//nunca se cria um SET para coleções (vetores, listas, set, etc)</w:t>
       </w:r>
     </w:p>
     <w:p>
@@ -16374,17 +15999,8 @@
           <w:rFonts w:ascii="Aptos Mono" w:hAnsi="Aptos Mono" w:cs="Arial"/>
           <w:lang w:val="en-US"/>
         </w:rPr>
-        <w:t xml:space="preserve"> </w:t>
-      </w:r>
-      <w:proofErr w:type="spellStart"/>
-      <w:r>
-        <w:rPr>
-          <w:rFonts w:ascii="Aptos Mono" w:hAnsi="Aptos Mono" w:cs="Arial"/>
-          <w:lang w:val="en-US"/>
-        </w:rPr>
-        <w:t>to_string</w:t>
-      </w:r>
-      <w:proofErr w:type="spellEnd"/>
+        <w:t xml:space="preserve"> to_string</w:t>
+      </w:r>
       <w:r>
         <w:rPr>
           <w:rFonts w:ascii="Aptos Mono" w:hAnsi="Aptos Mono" w:cs="Arial"/>
@@ -16437,7 +16053,6 @@
         </w:rPr>
         <w:t xml:space="preserve">“CLIENTE: </w:t>
       </w:r>
-      <w:proofErr w:type="spellStart"/>
       <w:r>
         <w:rPr>
           <w:rFonts w:ascii="Aptos Mono" w:hAnsi="Aptos Mono" w:cs="Arial"/>
@@ -16445,7 +16060,6 @@
         </w:rPr>
         <w:t>self.get_nome</w:t>
       </w:r>
-      <w:proofErr w:type="spellEnd"/>
       <w:r>
         <w:rPr>
           <w:rFonts w:ascii="Aptos Mono" w:hAnsi="Aptos Mono" w:cs="Arial"/>
@@ -16472,23 +16086,7 @@
           <w:rFonts w:ascii="Aptos Mono" w:hAnsi="Aptos Mono" w:cs="Arial"/>
           <w:lang w:val="en-US"/>
         </w:rPr>
-        <w:t xml:space="preserve">CPF: </w:t>
-      </w:r>
-      <w:proofErr w:type="spellStart"/>
-      <w:r>
-        <w:rPr>
-          <w:rFonts w:ascii="Aptos Mono" w:hAnsi="Aptos Mono" w:cs="Arial"/>
-          <w:lang w:val="en-US"/>
-        </w:rPr>
-        <w:t>self.get_id</w:t>
-      </w:r>
-      <w:proofErr w:type="spellEnd"/>
-      <w:r>
-        <w:rPr>
-          <w:rFonts w:ascii="Aptos Mono" w:hAnsi="Aptos Mono" w:cs="Arial"/>
-          <w:lang w:val="en-US"/>
-        </w:rPr>
-        <w:t>().</w:t>
+        <w:t>CPF: self.get_id().</w:t>
       </w:r>
       <w:r>
         <w:rPr>
@@ -16728,23 +16326,13 @@
         </w:rPr>
         <w:t xml:space="preserve"> será criada uma classe </w:t>
       </w:r>
-      <w:proofErr w:type="spellStart"/>
       <w:r>
         <w:rPr>
           <w:rFonts w:ascii="Aptos Mono" w:hAnsi="Aptos Mono" w:cs="Arial"/>
           <w:sz w:val="24"/>
           <w:szCs w:val="24"/>
         </w:rPr>
-        <w:t>Controller</w:t>
-      </w:r>
-      <w:proofErr w:type="spellEnd"/>
-      <w:r>
-        <w:rPr>
-          <w:rFonts w:ascii="Aptos Mono" w:hAnsi="Aptos Mono" w:cs="Arial"/>
-          <w:sz w:val="24"/>
-          <w:szCs w:val="24"/>
-        </w:rPr>
-        <w:t>_&lt;ENTIDADE&gt;</w:t>
+        <w:t>Controller_&lt;ENTIDADE&gt;</w:t>
       </w:r>
       <w:r>
         <w:rPr>
@@ -16754,7 +16342,6 @@
         </w:rPr>
         <w:t xml:space="preserve">, então teremos </w:t>
       </w:r>
-      <w:proofErr w:type="spellStart"/>
       <w:r>
         <w:rPr>
           <w:rFonts w:ascii="Aptos Mono" w:hAnsi="Aptos Mono" w:cs="Arial"/>
@@ -16763,7 +16350,6 @@
         </w:rPr>
         <w:t>Controller_Cliente</w:t>
       </w:r>
-      <w:proofErr w:type="spellEnd"/>
       <w:r>
         <w:rPr>
           <w:rFonts w:ascii="Arial" w:hAnsi="Arial" w:cs="Arial"/>
@@ -16772,7 +16358,6 @@
         </w:rPr>
         <w:t xml:space="preserve">, </w:t>
       </w:r>
-      <w:proofErr w:type="spellStart"/>
       <w:r>
         <w:rPr>
           <w:rFonts w:ascii="Aptos Mono" w:hAnsi="Aptos Mono" w:cs="Arial"/>
@@ -16789,7 +16374,6 @@
         </w:rPr>
         <w:t>Fornecedor</w:t>
       </w:r>
-      <w:proofErr w:type="spellEnd"/>
       <w:r>
         <w:rPr>
           <w:rFonts w:ascii="Arial" w:hAnsi="Arial" w:cs="Arial"/>
@@ -16798,7 +16382,6 @@
         </w:rPr>
         <w:t xml:space="preserve"> e </w:t>
       </w:r>
-      <w:proofErr w:type="spellStart"/>
       <w:r>
         <w:rPr>
           <w:rFonts w:ascii="Aptos Mono" w:hAnsi="Aptos Mono" w:cs="Arial"/>
@@ -16807,7 +16390,6 @@
         </w:rPr>
         <w:t>Controller_Produto</w:t>
       </w:r>
-      <w:proofErr w:type="spellEnd"/>
       <w:r>
         <w:rPr>
           <w:rFonts w:ascii="Arial" w:hAnsi="Arial" w:cs="Arial"/>
@@ -16834,7 +16416,6 @@
         </w:rPr>
         <w:t xml:space="preserve">As classes </w:t>
       </w:r>
-      <w:proofErr w:type="spellStart"/>
       <w:r>
         <w:rPr>
           <w:rFonts w:ascii="Aptos Mono" w:hAnsi="Aptos Mono" w:cs="Arial"/>
@@ -16845,7 +16426,6 @@
         </w:rPr>
         <w:t>Controller</w:t>
       </w:r>
-      <w:proofErr w:type="spellEnd"/>
       <w:r>
         <w:rPr>
           <w:rFonts w:ascii="Arial" w:hAnsi="Arial" w:cs="Arial"/>
@@ -16872,7 +16452,6 @@
         </w:rPr>
         <w:t xml:space="preserve">, </w:t>
       </w:r>
-      <w:proofErr w:type="spellStart"/>
       <w:r>
         <w:rPr>
           <w:rFonts w:ascii="Aptos Mono" w:hAnsi="Aptos Mono" w:cs="Arial"/>
@@ -16883,7 +16462,6 @@
         </w:rPr>
         <w:t>get</w:t>
       </w:r>
-      <w:proofErr w:type="spellEnd"/>
       <w:r>
         <w:rPr>
           <w:rFonts w:ascii="Arial" w:hAnsi="Arial" w:cs="Arial"/>
@@ -16948,25 +16526,7 @@
           <w:sz w:val="24"/>
           <w:szCs w:val="24"/>
         </w:rPr>
-        <w:t xml:space="preserve">classes </w:t>
-      </w:r>
-      <w:proofErr w:type="spellStart"/>
-      <w:r>
-        <w:rPr>
-          <w:rFonts w:ascii="Arial" w:hAnsi="Arial" w:cs="Arial"/>
-          <w:sz w:val="24"/>
-          <w:szCs w:val="24"/>
-        </w:rPr>
-        <w:t>Controller</w:t>
-      </w:r>
-      <w:proofErr w:type="spellEnd"/>
-      <w:r>
-        <w:rPr>
-          <w:rFonts w:ascii="Arial" w:hAnsi="Arial" w:cs="Arial"/>
-          <w:sz w:val="24"/>
-          <w:szCs w:val="24"/>
-        </w:rPr>
-        <w:t xml:space="preserve"> sempre iniciam uma conexão</w:t>
+        <w:t>classes Controller sempre iniciam uma conexão</w:t>
       </w:r>
       <w:r>
         <w:rPr>
@@ -17065,47 +16625,11 @@
           <w:rFonts w:ascii="Aptos Mono" w:hAnsi="Aptos Mono" w:cs="Arial"/>
         </w:rPr>
       </w:pPr>
-      <w:proofErr w:type="spellStart"/>
-      <w:r>
-        <w:rPr>
-          <w:rFonts w:ascii="Aptos Mono" w:hAnsi="Aptos Mono" w:cs="Arial"/>
-        </w:rPr>
-        <w:t>from</w:t>
-      </w:r>
-      <w:proofErr w:type="spellEnd"/>
-      <w:r>
-        <w:rPr>
-          <w:rFonts w:ascii="Aptos Mono" w:hAnsi="Aptos Mono" w:cs="Arial"/>
-        </w:rPr>
-        <w:t xml:space="preserve"> </w:t>
-      </w:r>
-      <w:proofErr w:type="spellStart"/>
-      <w:r>
-        <w:rPr>
-          <w:rFonts w:ascii="Aptos Mono" w:hAnsi="Aptos Mono" w:cs="Arial"/>
-        </w:rPr>
-        <w:t>model.clientes</w:t>
-      </w:r>
-      <w:proofErr w:type="spellEnd"/>
-      <w:r>
-        <w:rPr>
-          <w:rFonts w:ascii="Aptos Mono" w:hAnsi="Aptos Mono" w:cs="Arial"/>
-        </w:rPr>
-        <w:t xml:space="preserve"> </w:t>
-      </w:r>
-      <w:proofErr w:type="spellStart"/>
-      <w:r>
-        <w:rPr>
-          <w:rFonts w:ascii="Aptos Mono" w:hAnsi="Aptos Mono" w:cs="Arial"/>
-        </w:rPr>
-        <w:t>import</w:t>
-      </w:r>
-      <w:proofErr w:type="spellEnd"/>
-      <w:r>
-        <w:rPr>
-          <w:rFonts w:ascii="Aptos Mono" w:hAnsi="Aptos Mono" w:cs="Arial"/>
-        </w:rPr>
-        <w:t xml:space="preserve"> Cliente</w:t>
+      <w:r>
+        <w:rPr>
+          <w:rFonts w:ascii="Aptos Mono" w:hAnsi="Aptos Mono" w:cs="Arial"/>
+        </w:rPr>
+        <w:t>from model.clientes import Cliente</w:t>
       </w:r>
     </w:p>
     <w:p>
@@ -17174,23 +16698,7 @@
           <w:rFonts w:ascii="Aptos Mono" w:hAnsi="Aptos Mono" w:cs="Arial"/>
           <w:lang w:val="en-US"/>
         </w:rPr>
-        <w:t xml:space="preserve">class </w:t>
-      </w:r>
-      <w:proofErr w:type="spellStart"/>
-      <w:r>
-        <w:rPr>
-          <w:rFonts w:ascii="Aptos Mono" w:hAnsi="Aptos Mono" w:cs="Arial"/>
-          <w:lang w:val="en-US"/>
-        </w:rPr>
-        <w:t>Controller_Cliente</w:t>
-      </w:r>
-      <w:proofErr w:type="spellEnd"/>
-      <w:r>
-        <w:rPr>
-          <w:rFonts w:ascii="Aptos Mono" w:hAnsi="Aptos Mono" w:cs="Arial"/>
-          <w:lang w:val="en-US"/>
-        </w:rPr>
-        <w:t>:</w:t>
+        <w:t>class Controller_Cliente:</w:t>
       </w:r>
     </w:p>
     <w:p>
@@ -17220,23 +16728,7 @@
           <w:rFonts w:ascii="Aptos Mono" w:hAnsi="Aptos Mono" w:cs="Arial"/>
           <w:lang w:val="en-US"/>
         </w:rPr>
-        <w:t>def __</w:t>
-      </w:r>
-      <w:proofErr w:type="spellStart"/>
-      <w:r>
-        <w:rPr>
-          <w:rFonts w:ascii="Aptos Mono" w:hAnsi="Aptos Mono" w:cs="Arial"/>
-          <w:lang w:val="en-US"/>
-        </w:rPr>
-        <w:t>init</w:t>
-      </w:r>
-      <w:proofErr w:type="spellEnd"/>
-      <w:r>
-        <w:rPr>
-          <w:rFonts w:ascii="Aptos Mono" w:hAnsi="Aptos Mono" w:cs="Arial"/>
-          <w:lang w:val="en-US"/>
-        </w:rPr>
-        <w:t>__(self):</w:t>
+        <w:t>def __init__(self):</w:t>
       </w:r>
     </w:p>
     <w:p>
@@ -17260,14 +16752,12 @@
         </w:rPr>
         <w:t xml:space="preserve">    </w:t>
       </w:r>
-      <w:proofErr w:type="spellStart"/>
       <w:r>
         <w:rPr>
           <w:rFonts w:ascii="Aptos Mono" w:hAnsi="Aptos Mono" w:cs="Arial"/>
         </w:rPr>
         <w:t>pass</w:t>
       </w:r>
-      <w:proofErr w:type="spellEnd"/>
     </w:p>
     <w:p>
       <w:pPr>
@@ -17295,7 +16785,6 @@
         <w:rPr>
           <w:rFonts w:ascii="Aptos Mono" w:hAnsi="Aptos Mono" w:cs="Arial"/>
           <w:color w:val="3A7C22" w:themeColor="accent6" w:themeShade="BF"/>
-          <w:lang w:val="en-US"/>
         </w:rPr>
         <w:t>--</w:t>
       </w:r>
@@ -17327,28 +16816,12 @@
         </w:rPr>
         <w:t xml:space="preserve">  </w:t>
       </w:r>
-      <w:proofErr w:type="spellStart"/>
-      <w:r>
-        <w:rPr>
-          <w:rFonts w:ascii="Aptos Mono" w:hAnsi="Aptos Mono" w:cs="Arial"/>
-        </w:rPr>
-        <w:t>def</w:t>
-      </w:r>
-      <w:proofErr w:type="spellEnd"/>
-      <w:r>
-        <w:rPr>
-          <w:rFonts w:ascii="Aptos Mono" w:hAnsi="Aptos Mono" w:cs="Arial"/>
-        </w:rPr>
-        <w:t xml:space="preserve"> </w:t>
-      </w:r>
-      <w:proofErr w:type="spellStart"/>
-      <w:r>
-        <w:rPr>
-          <w:rFonts w:ascii="Aptos Mono" w:hAnsi="Aptos Mono" w:cs="Arial"/>
-        </w:rPr>
-        <w:t>pesquisaCliente</w:t>
-      </w:r>
-      <w:proofErr w:type="spellEnd"/>
+      <w:r>
+        <w:rPr>
+          <w:rFonts w:ascii="Aptos Mono" w:hAnsi="Aptos Mono" w:cs="Arial"/>
+        </w:rPr>
+        <w:t>def pesquisaCliente</w:t>
+      </w:r>
       <w:r>
         <w:rPr>
           <w:rFonts w:ascii="Aptos Mono" w:hAnsi="Aptos Mono" w:cs="Arial"/>
@@ -17365,21 +16838,7 @@
         <w:rPr>
           <w:rFonts w:ascii="Aptos Mono" w:hAnsi="Aptos Mono" w:cs="Arial"/>
         </w:rPr>
-        <w:t xml:space="preserve">) -&gt; </w:t>
-      </w:r>
-      <w:proofErr w:type="spellStart"/>
-      <w:r>
-        <w:rPr>
-          <w:rFonts w:ascii="Aptos Mono" w:hAnsi="Aptos Mono" w:cs="Arial"/>
-        </w:rPr>
-        <w:t>bool</w:t>
-      </w:r>
-      <w:proofErr w:type="spellEnd"/>
-      <w:r>
-        <w:rPr>
-          <w:rFonts w:ascii="Aptos Mono" w:hAnsi="Aptos Mono" w:cs="Arial"/>
-        </w:rPr>
-        <w:t>:</w:t>
+        <w:t>) -&gt; bool:</w:t>
       </w:r>
     </w:p>
     <w:p>
@@ -17402,33 +16861,11 @@
         </w:rPr>
         <w:t xml:space="preserve">    </w:t>
       </w:r>
-      <w:proofErr w:type="spellStart"/>
-      <w:r>
-        <w:rPr>
-          <w:rFonts w:ascii="Aptos Mono" w:hAnsi="Aptos Mono" w:cs="Arial"/>
-        </w:rPr>
-        <w:t>df_cliente</w:t>
-      </w:r>
-      <w:proofErr w:type="spellEnd"/>
-      <w:r>
-        <w:rPr>
-          <w:rFonts w:ascii="Aptos Mono" w:hAnsi="Aptos Mono" w:cs="Arial"/>
-        </w:rPr>
-        <w:t xml:space="preserve"> = </w:t>
-      </w:r>
-      <w:proofErr w:type="spellStart"/>
-      <w:r>
-        <w:rPr>
-          <w:rFonts w:ascii="Aptos Mono" w:hAnsi="Aptos Mono" w:cs="Arial"/>
-        </w:rPr>
-        <w:t>oracle.sqlToDataFrame</w:t>
-      </w:r>
-      <w:proofErr w:type="spellEnd"/>
-      <w:r>
-        <w:rPr>
-          <w:rFonts w:ascii="Aptos Mono" w:hAnsi="Aptos Mono" w:cs="Arial"/>
-        </w:rPr>
-        <w:t>(</w:t>
+      <w:r>
+        <w:rPr>
+          <w:rFonts w:ascii="Aptos Mono" w:hAnsi="Aptos Mono" w:cs="Arial"/>
+        </w:rPr>
+        <w:t>df_cliente = oracle.sqlToDataFrame(</w:t>
       </w:r>
       <w:r>
         <w:rPr>
@@ -17469,17 +16906,8 @@
           <w:rFonts w:ascii="Aptos Mono" w:hAnsi="Aptos Mono" w:cs="Arial"/>
           <w:lang w:val="en-US"/>
         </w:rPr>
-        <w:t xml:space="preserve">return </w:t>
-      </w:r>
-      <w:proofErr w:type="spellStart"/>
-      <w:r>
-        <w:rPr>
-          <w:rFonts w:ascii="Aptos Mono" w:hAnsi="Aptos Mono" w:cs="Arial"/>
-          <w:lang w:val="en-US"/>
-        </w:rPr>
-        <w:t>df_cliente.empty</w:t>
-      </w:r>
-      <w:proofErr w:type="spellEnd"/>
+        <w:t>return df_cliente.empty</w:t>
+      </w:r>
     </w:p>
     <w:p>
       <w:pPr>
@@ -17548,53 +16976,21 @@
           <w:rFonts w:ascii="Aptos Mono" w:hAnsi="Aptos Mono" w:cs="Arial"/>
           <w:lang w:val="en-US"/>
         </w:rPr>
-        <w:t xml:space="preserve">def </w:t>
-      </w:r>
-      <w:proofErr w:type="spellStart"/>
+        <w:t>def novoCliente(</w:t>
+      </w:r>
       <w:r>
         <w:rPr>
           <w:rFonts w:ascii="Aptos Mono" w:hAnsi="Aptos Mono" w:cs="Arial"/>
           <w:lang w:val="en-US"/>
         </w:rPr>
-        <w:t>novoCliente</w:t>
-      </w:r>
-      <w:proofErr w:type="spellEnd"/>
+        <w:t>…</w:t>
+      </w:r>
       <w:r>
         <w:rPr>
           <w:rFonts w:ascii="Aptos Mono" w:hAnsi="Aptos Mono" w:cs="Arial"/>
           <w:lang w:val="en-US"/>
         </w:rPr>
-        <w:t>(</w:t>
-      </w:r>
-      <w:r>
-        <w:rPr>
-          <w:rFonts w:ascii="Aptos Mono" w:hAnsi="Aptos Mono" w:cs="Arial"/>
-          <w:lang w:val="en-US"/>
-        </w:rPr>
-        <w:t>…</w:t>
-      </w:r>
-      <w:r>
-        <w:rPr>
-          <w:rFonts w:ascii="Aptos Mono" w:hAnsi="Aptos Mono" w:cs="Arial"/>
-          <w:lang w:val="en-US"/>
-        </w:rPr>
-        <w:t xml:space="preserve">) -&gt; </w:t>
-      </w:r>
-      <w:proofErr w:type="spellStart"/>
-      <w:r>
-        <w:rPr>
-          <w:rFonts w:ascii="Aptos Mono" w:hAnsi="Aptos Mono" w:cs="Arial"/>
-          <w:lang w:val="en-US"/>
-        </w:rPr>
-        <w:t>Cliente</w:t>
-      </w:r>
-      <w:proofErr w:type="spellEnd"/>
-      <w:r>
-        <w:rPr>
-          <w:rFonts w:ascii="Aptos Mono" w:hAnsi="Aptos Mono" w:cs="Arial"/>
-          <w:lang w:val="en-US"/>
-        </w:rPr>
-        <w:t> :</w:t>
+        <w:t>) -&gt; Cliente :</w:t>
       </w:r>
     </w:p>
     <w:p>
@@ -17624,39 +17020,7 @@
           <w:rFonts w:ascii="Aptos Mono" w:hAnsi="Aptos Mono" w:cs="Arial"/>
           <w:lang w:val="en-US"/>
         </w:rPr>
-        <w:t xml:space="preserve">oracle = </w:t>
-      </w:r>
-      <w:proofErr w:type="spellStart"/>
-      <w:r>
-        <w:rPr>
-          <w:rFonts w:ascii="Aptos Mono" w:hAnsi="Aptos Mono" w:cs="Arial"/>
-          <w:lang w:val="en-US"/>
-        </w:rPr>
-        <w:t>OracleQueries</w:t>
-      </w:r>
-      <w:proofErr w:type="spellEnd"/>
-      <w:r>
-        <w:rPr>
-          <w:rFonts w:ascii="Aptos Mono" w:hAnsi="Aptos Mono" w:cs="Arial"/>
-          <w:lang w:val="en-US"/>
-        </w:rPr>
-        <w:t>(</w:t>
-      </w:r>
-      <w:proofErr w:type="spellStart"/>
-      <w:r>
-        <w:rPr>
-          <w:rFonts w:ascii="Aptos Mono" w:hAnsi="Aptos Mono" w:cs="Arial"/>
-          <w:lang w:val="en-US"/>
-        </w:rPr>
-        <w:t>can_write</w:t>
-      </w:r>
-      <w:proofErr w:type="spellEnd"/>
-      <w:r>
-        <w:rPr>
-          <w:rFonts w:ascii="Aptos Mono" w:hAnsi="Aptos Mono" w:cs="Arial"/>
-          <w:lang w:val="en-US"/>
-        </w:rPr>
-        <w:t>=True)</w:t>
+        <w:t>oracle = OracleQueries(can_write=True)</w:t>
       </w:r>
     </w:p>
     <w:p>
@@ -17681,21 +17045,12 @@
         </w:rPr>
         <w:t xml:space="preserve">    </w:t>
       </w:r>
-      <w:proofErr w:type="spellStart"/>
       <w:r>
         <w:rPr>
           <w:rFonts w:ascii="Aptos Mono" w:hAnsi="Aptos Mono" w:cs="Arial"/>
           <w:lang w:val="en-US"/>
         </w:rPr>
-        <w:t>oracle.connect</w:t>
-      </w:r>
-      <w:proofErr w:type="spellEnd"/>
-      <w:r>
-        <w:rPr>
-          <w:rFonts w:ascii="Aptos Mono" w:hAnsi="Aptos Mono" w:cs="Arial"/>
-          <w:lang w:val="en-US"/>
-        </w:rPr>
-        <w:t>()</w:t>
+        <w:t>oracle.connect()</w:t>
       </w:r>
     </w:p>
     <w:p>
@@ -17736,21 +17091,12 @@
         </w:rPr>
         <w:t xml:space="preserve">    </w:t>
       </w:r>
-      <w:proofErr w:type="spellStart"/>
       <w:r>
         <w:rPr>
           <w:rFonts w:ascii="Aptos Mono" w:hAnsi="Aptos Mono" w:cs="Arial"/>
           <w:lang w:val="en-US"/>
         </w:rPr>
-        <w:t>cpf</w:t>
-      </w:r>
-      <w:proofErr w:type="spellEnd"/>
-      <w:r>
-        <w:rPr>
-          <w:rFonts w:ascii="Aptos Mono" w:hAnsi="Aptos Mono" w:cs="Arial"/>
-          <w:lang w:val="en-US"/>
-        </w:rPr>
-        <w:t xml:space="preserve"> = </w:t>
+        <w:t xml:space="preserve">cpf = </w:t>
       </w:r>
       <w:r>
         <w:rPr>
@@ -17797,61 +17143,11 @@
         </w:rPr>
         <w:t xml:space="preserve">    </w:t>
       </w:r>
-      <w:proofErr w:type="spellStart"/>
-      <w:r>
-        <w:rPr>
-          <w:rFonts w:ascii="Aptos Mono" w:hAnsi="Aptos Mono" w:cs="Arial"/>
-        </w:rPr>
-        <w:t>if</w:t>
-      </w:r>
-      <w:proofErr w:type="spellEnd"/>
-      <w:r>
-        <w:rPr>
-          <w:rFonts w:ascii="Aptos Mono" w:hAnsi="Aptos Mono" w:cs="Arial"/>
-        </w:rPr>
-        <w:t xml:space="preserve"> </w:t>
-      </w:r>
-      <w:proofErr w:type="spellStart"/>
-      <w:r>
-        <w:rPr>
-          <w:rFonts w:ascii="Aptos Mono" w:hAnsi="Aptos Mono" w:cs="Arial"/>
-        </w:rPr>
-        <w:t>self.pesquisaCliente</w:t>
-      </w:r>
-      <w:proofErr w:type="spellEnd"/>
-      <w:r>
-        <w:rPr>
-          <w:rFonts w:ascii="Aptos Mono" w:hAnsi="Aptos Mono" w:cs="Arial"/>
-        </w:rPr>
-        <w:t>(</w:t>
-      </w:r>
-      <w:proofErr w:type="spellStart"/>
-      <w:r>
-        <w:rPr>
-          <w:rFonts w:ascii="Aptos Mono" w:hAnsi="Aptos Mono" w:cs="Arial"/>
-        </w:rPr>
-        <w:t>oracle</w:t>
-      </w:r>
-      <w:proofErr w:type="spellEnd"/>
-      <w:r>
-        <w:rPr>
-          <w:rFonts w:ascii="Aptos Mono" w:hAnsi="Aptos Mono" w:cs="Arial"/>
-        </w:rPr>
-        <w:t xml:space="preserve">, </w:t>
-      </w:r>
-      <w:proofErr w:type="spellStart"/>
-      <w:r>
-        <w:rPr>
-          <w:rFonts w:ascii="Aptos Mono" w:hAnsi="Aptos Mono" w:cs="Arial"/>
-        </w:rPr>
-        <w:t>cpf</w:t>
-      </w:r>
-      <w:proofErr w:type="spellEnd"/>
-      <w:r>
-        <w:rPr>
-          <w:rFonts w:ascii="Aptos Mono" w:hAnsi="Aptos Mono" w:cs="Arial"/>
-        </w:rPr>
-        <w:t>):</w:t>
+      <w:r>
+        <w:rPr>
+          <w:rFonts w:ascii="Aptos Mono" w:hAnsi="Aptos Mono" w:cs="Arial"/>
+        </w:rPr>
+        <w:t>if self.pesquisaCliente(oracle, cpf):</w:t>
       </w:r>
     </w:p>
     <w:p>
@@ -17901,14 +17197,12 @@
         </w:rPr>
         <w:t xml:space="preserve">      </w:t>
       </w:r>
-      <w:proofErr w:type="spellStart"/>
       <w:r>
         <w:rPr>
           <w:rFonts w:ascii="Aptos Mono" w:hAnsi="Aptos Mono" w:cs="Arial"/>
         </w:rPr>
         <w:t>oracle.write</w:t>
       </w:r>
-      <w:proofErr w:type="spellEnd"/>
       <w:r>
         <w:rPr>
           <w:rFonts w:ascii="Aptos Mono" w:hAnsi="Aptos Mono" w:cs="Arial"/>
@@ -17948,33 +17242,11 @@
         </w:rPr>
         <w:t xml:space="preserve">      </w:t>
       </w:r>
-      <w:proofErr w:type="spellStart"/>
-      <w:r>
-        <w:rPr>
-          <w:rFonts w:ascii="Aptos Mono" w:hAnsi="Aptos Mono" w:cs="Arial"/>
-        </w:rPr>
-        <w:t>df_cliente</w:t>
-      </w:r>
-      <w:proofErr w:type="spellEnd"/>
-      <w:r>
-        <w:rPr>
-          <w:rFonts w:ascii="Aptos Mono" w:hAnsi="Aptos Mono" w:cs="Arial"/>
-        </w:rPr>
-        <w:t xml:space="preserve"> = </w:t>
-      </w:r>
-      <w:proofErr w:type="spellStart"/>
-      <w:r>
-        <w:rPr>
-          <w:rFonts w:ascii="Aptos Mono" w:hAnsi="Aptos Mono" w:cs="Arial"/>
-        </w:rPr>
-        <w:t>oracle.sqlToDataFrame</w:t>
-      </w:r>
-      <w:proofErr w:type="spellEnd"/>
-      <w:r>
-        <w:rPr>
-          <w:rFonts w:ascii="Aptos Mono" w:hAnsi="Aptos Mono" w:cs="Arial"/>
-        </w:rPr>
-        <w:t>(</w:t>
+      <w:r>
+        <w:rPr>
+          <w:rFonts w:ascii="Aptos Mono" w:hAnsi="Aptos Mono" w:cs="Arial"/>
+        </w:rPr>
+        <w:t>df_cliente = oracle.sqlToDataFrame(</w:t>
       </w:r>
       <w:r>
         <w:rPr>
@@ -18009,19 +17281,11 @@
         </w:rPr>
         <w:t xml:space="preserve">      </w:t>
       </w:r>
-      <w:proofErr w:type="spellStart"/>
-      <w:r>
-        <w:rPr>
-          <w:rFonts w:ascii="Aptos Mono" w:hAnsi="Aptos Mono" w:cs="Arial"/>
-        </w:rPr>
-        <w:t>novoCliente</w:t>
-      </w:r>
-      <w:proofErr w:type="spellEnd"/>
-      <w:r>
-        <w:rPr>
-          <w:rFonts w:ascii="Aptos Mono" w:hAnsi="Aptos Mono" w:cs="Arial"/>
-        </w:rPr>
-        <w:t xml:space="preserve"> = Cliente(</w:t>
+      <w:r>
+        <w:rPr>
+          <w:rFonts w:ascii="Aptos Mono" w:hAnsi="Aptos Mono" w:cs="Arial"/>
+        </w:rPr>
+        <w:t>novoCliente = Cliente(</w:t>
       </w:r>
       <w:r>
         <w:rPr>
@@ -18054,21 +17318,7 @@
         <w:rPr>
           <w:rFonts w:ascii="Aptos Mono" w:hAnsi="Aptos Mono" w:cs="Arial"/>
         </w:rPr>
-        <w:t>print(</w:t>
-      </w:r>
-      <w:proofErr w:type="spellStart"/>
-      <w:r>
-        <w:rPr>
-          <w:rFonts w:ascii="Aptos Mono" w:hAnsi="Aptos Mono" w:cs="Arial"/>
-        </w:rPr>
-        <w:t>novoCliente.toString</w:t>
-      </w:r>
-      <w:proofErr w:type="spellEnd"/>
-      <w:r>
-        <w:rPr>
-          <w:rFonts w:ascii="Aptos Mono" w:hAnsi="Aptos Mono" w:cs="Arial"/>
-        </w:rPr>
-        <w:t>())</w:t>
+        <w:t>print(novoCliente.toString())</w:t>
       </w:r>
     </w:p>
     <w:p>
@@ -18091,28 +17341,12 @@
         </w:rPr>
         <w:t xml:space="preserve">      </w:t>
       </w:r>
-      <w:proofErr w:type="spellStart"/>
-      <w:r>
-        <w:rPr>
-          <w:rFonts w:ascii="Aptos Mono" w:hAnsi="Aptos Mono" w:cs="Arial"/>
-        </w:rPr>
-        <w:t>return</w:t>
-      </w:r>
-      <w:proofErr w:type="spellEnd"/>
-      <w:r>
-        <w:rPr>
-          <w:rFonts w:ascii="Aptos Mono" w:hAnsi="Aptos Mono" w:cs="Arial"/>
-        </w:rPr>
-        <w:t xml:space="preserve"> </w:t>
-      </w:r>
-      <w:proofErr w:type="spellStart"/>
-      <w:r>
-        <w:rPr>
-          <w:rFonts w:ascii="Aptos Mono" w:hAnsi="Aptos Mono" w:cs="Arial"/>
-        </w:rPr>
-        <w:t>novoCliente</w:t>
-      </w:r>
-      <w:proofErr w:type="spellEnd"/>
+      <w:r>
+        <w:rPr>
+          <w:rFonts w:ascii="Aptos Mono" w:hAnsi="Aptos Mono" w:cs="Arial"/>
+        </w:rPr>
+        <w:t>return novoCliente</w:t>
+      </w:r>
     </w:p>
     <w:p>
       <w:pPr>
@@ -18149,19 +17383,11 @@
         </w:rPr>
         <w:t xml:space="preserve">    </w:t>
       </w:r>
-      <w:proofErr w:type="spellStart"/>
-      <w:r>
-        <w:rPr>
-          <w:rFonts w:ascii="Aptos Mono" w:hAnsi="Aptos Mono" w:cs="Arial"/>
-        </w:rPr>
-        <w:t>else</w:t>
-      </w:r>
-      <w:proofErr w:type="spellEnd"/>
-      <w:r>
-        <w:rPr>
-          <w:rFonts w:ascii="Aptos Mono" w:hAnsi="Aptos Mono" w:cs="Arial"/>
-        </w:rPr>
-        <w:t>:</w:t>
+      <w:r>
+        <w:rPr>
+          <w:rFonts w:ascii="Aptos Mono" w:hAnsi="Aptos Mono" w:cs="Arial"/>
+        </w:rPr>
+        <w:t>else:</w:t>
       </w:r>
     </w:p>
     <w:p>
@@ -18188,35 +17414,7 @@
         <w:rPr>
           <w:rFonts w:ascii="Aptos Mono" w:hAnsi="Aptos Mono" w:cs="Arial"/>
         </w:rPr>
-        <w:t>print(</w:t>
-      </w:r>
-      <w:proofErr w:type="spellStart"/>
-      <w:r>
-        <w:rPr>
-          <w:rFonts w:ascii="Aptos Mono" w:hAnsi="Aptos Mono" w:cs="Arial"/>
-        </w:rPr>
-        <w:t>f”O</w:t>
-      </w:r>
-      <w:proofErr w:type="spellEnd"/>
-      <w:r>
-        <w:rPr>
-          <w:rFonts w:ascii="Aptos Mono" w:hAnsi="Aptos Mono" w:cs="Arial"/>
-        </w:rPr>
-        <w:t xml:space="preserve"> CPF {</w:t>
-      </w:r>
-      <w:proofErr w:type="spellStart"/>
-      <w:r>
-        <w:rPr>
-          <w:rFonts w:ascii="Aptos Mono" w:hAnsi="Aptos Mono" w:cs="Arial"/>
-        </w:rPr>
-        <w:t>cpf</w:t>
-      </w:r>
-      <w:proofErr w:type="spellEnd"/>
-      <w:r>
-        <w:rPr>
-          <w:rFonts w:ascii="Aptos Mono" w:hAnsi="Aptos Mono" w:cs="Arial"/>
-        </w:rPr>
-        <w:t>}</w:t>
+        <w:t>print(f”O CPF {cpf}</w:t>
       </w:r>
       <w:r>
         <w:rPr>
@@ -18252,21 +17450,12 @@
         </w:rPr>
         <w:t xml:space="preserve">      </w:t>
       </w:r>
-      <w:proofErr w:type="gramStart"/>
       <w:r>
         <w:rPr>
           <w:rFonts w:ascii="Aptos Mono" w:hAnsi="Aptos Mono" w:cs="Arial"/>
           <w:lang w:val="en-US"/>
         </w:rPr>
-        <w:t>return</w:t>
-      </w:r>
-      <w:proofErr w:type="gramEnd"/>
-      <w:r>
-        <w:rPr>
-          <w:rFonts w:ascii="Aptos Mono" w:hAnsi="Aptos Mono" w:cs="Arial"/>
-          <w:lang w:val="en-US"/>
-        </w:rPr>
-        <w:t xml:space="preserve"> None</w:t>
+        <w:t>return None</w:t>
       </w:r>
     </w:p>
     <w:p>
@@ -18338,39 +17527,14 @@
           <w:rFonts w:ascii="Aptos Mono" w:hAnsi="Aptos Mono" w:cs="Arial"/>
           <w:lang w:val="en-US"/>
         </w:rPr>
-        <w:t xml:space="preserve">def </w:t>
-      </w:r>
-      <w:proofErr w:type="spellStart"/>
+        <w:t>def atualizaCliente</w:t>
+      </w:r>
       <w:r>
         <w:rPr>
           <w:rFonts w:ascii="Aptos Mono" w:hAnsi="Aptos Mono" w:cs="Arial"/>
           <w:lang w:val="en-US"/>
         </w:rPr>
-        <w:t>atualizaCliente</w:t>
-      </w:r>
-      <w:proofErr w:type="spellEnd"/>
-      <w:r>
-        <w:rPr>
-          <w:rFonts w:ascii="Aptos Mono" w:hAnsi="Aptos Mono" w:cs="Arial"/>
-          <w:lang w:val="en-US"/>
-        </w:rPr>
-        <w:t xml:space="preserve">(…) -&gt; </w:t>
-      </w:r>
-      <w:proofErr w:type="spellStart"/>
-      <w:r>
-        <w:rPr>
-          <w:rFonts w:ascii="Aptos Mono" w:hAnsi="Aptos Mono" w:cs="Arial"/>
-          <w:lang w:val="en-US"/>
-        </w:rPr>
-        <w:t>Cliente</w:t>
-      </w:r>
-      <w:proofErr w:type="spellEnd"/>
-      <w:r>
-        <w:rPr>
-          <w:rFonts w:ascii="Aptos Mono" w:hAnsi="Aptos Mono" w:cs="Arial"/>
-          <w:lang w:val="en-US"/>
-        </w:rPr>
-        <w:t>:</w:t>
+        <w:t>(…) -&gt; Cliente:</w:t>
       </w:r>
     </w:p>
     <w:p>
@@ -18407,39 +17571,7 @@
           <w:rFonts w:ascii="Aptos Mono" w:hAnsi="Aptos Mono" w:cs="Arial"/>
           <w:lang w:val="en-US"/>
         </w:rPr>
-        <w:t xml:space="preserve">oracle = </w:t>
-      </w:r>
-      <w:proofErr w:type="spellStart"/>
-      <w:r>
-        <w:rPr>
-          <w:rFonts w:ascii="Aptos Mono" w:hAnsi="Aptos Mono" w:cs="Arial"/>
-          <w:lang w:val="en-US"/>
-        </w:rPr>
-        <w:t>OracleQueries</w:t>
-      </w:r>
-      <w:proofErr w:type="spellEnd"/>
-      <w:r>
-        <w:rPr>
-          <w:rFonts w:ascii="Aptos Mono" w:hAnsi="Aptos Mono" w:cs="Arial"/>
-          <w:lang w:val="en-US"/>
-        </w:rPr>
-        <w:t>(</w:t>
-      </w:r>
-      <w:proofErr w:type="spellStart"/>
-      <w:r>
-        <w:rPr>
-          <w:rFonts w:ascii="Aptos Mono" w:hAnsi="Aptos Mono" w:cs="Arial"/>
-          <w:lang w:val="en-US"/>
-        </w:rPr>
-        <w:t>can_write</w:t>
-      </w:r>
-      <w:proofErr w:type="spellEnd"/>
-      <w:r>
-        <w:rPr>
-          <w:rFonts w:ascii="Aptos Mono" w:hAnsi="Aptos Mono" w:cs="Arial"/>
-          <w:lang w:val="en-US"/>
-        </w:rPr>
-        <w:t>=True)</w:t>
+        <w:t>oracle = OracleQueries(can_write=True)</w:t>
       </w:r>
     </w:p>
     <w:p>
@@ -18462,23 +17594,7 @@
           <w:rFonts w:ascii="Aptos Mono" w:hAnsi="Aptos Mono" w:cs="Arial"/>
           <w:lang w:val="en-US"/>
         </w:rPr>
-        <w:t xml:space="preserve">    </w:t>
-      </w:r>
-      <w:proofErr w:type="spellStart"/>
-      <w:r>
-        <w:rPr>
-          <w:rFonts w:ascii="Aptos Mono" w:hAnsi="Aptos Mono" w:cs="Arial"/>
-          <w:lang w:val="en-US"/>
-        </w:rPr>
-        <w:t>oracle.connect</w:t>
-      </w:r>
-      <w:proofErr w:type="spellEnd"/>
-      <w:r>
-        <w:rPr>
-          <w:rFonts w:ascii="Aptos Mono" w:hAnsi="Aptos Mono" w:cs="Arial"/>
-          <w:lang w:val="en-US"/>
-        </w:rPr>
-        <w:t>()</w:t>
+        <w:t xml:space="preserve">    oracle.connect()</w:t>
       </w:r>
     </w:p>
     <w:p>
@@ -18517,23 +17633,7 @@
           <w:rFonts w:ascii="Aptos Mono" w:hAnsi="Aptos Mono" w:cs="Arial"/>
           <w:lang w:val="en-US"/>
         </w:rPr>
-        <w:t xml:space="preserve">    </w:t>
-      </w:r>
-      <w:proofErr w:type="spellStart"/>
-      <w:r>
-        <w:rPr>
-          <w:rFonts w:ascii="Aptos Mono" w:hAnsi="Aptos Mono" w:cs="Arial"/>
-          <w:lang w:val="en-US"/>
-        </w:rPr>
-        <w:t>cpf</w:t>
-      </w:r>
-      <w:proofErr w:type="spellEnd"/>
-      <w:r>
-        <w:rPr>
-          <w:rFonts w:ascii="Aptos Mono" w:hAnsi="Aptos Mono" w:cs="Arial"/>
-          <w:lang w:val="en-US"/>
-        </w:rPr>
-        <w:t xml:space="preserve"> = input(“CPF (Novo): ”)</w:t>
+        <w:t xml:space="preserve">    cpf = input(“CPF (Novo): ”)</w:t>
       </w:r>
     </w:p>
     <w:p>
@@ -18579,39 +17679,14 @@
           <w:rFonts w:ascii="Aptos Mono" w:hAnsi="Aptos Mono" w:cs="Arial"/>
           <w:lang w:val="en-US"/>
         </w:rPr>
-        <w:t xml:space="preserve">    if not </w:t>
-      </w:r>
-      <w:proofErr w:type="spellStart"/>
+        <w:t xml:space="preserve">    if not self.pesquisaCliente</w:t>
+      </w:r>
       <w:r>
         <w:rPr>
           <w:rFonts w:ascii="Aptos Mono" w:hAnsi="Aptos Mono" w:cs="Arial"/>
           <w:lang w:val="en-US"/>
         </w:rPr>
-        <w:t>self.pesquisaCliente</w:t>
-      </w:r>
-      <w:proofErr w:type="spellEnd"/>
-      <w:r>
-        <w:rPr>
-          <w:rFonts w:ascii="Aptos Mono" w:hAnsi="Aptos Mono" w:cs="Arial"/>
-          <w:lang w:val="en-US"/>
-        </w:rPr>
-        <w:t xml:space="preserve">(oracle, </w:t>
-      </w:r>
-      <w:proofErr w:type="spellStart"/>
-      <w:r>
-        <w:rPr>
-          <w:rFonts w:ascii="Aptos Mono" w:hAnsi="Aptos Mono" w:cs="Arial"/>
-          <w:lang w:val="en-US"/>
-        </w:rPr>
-        <w:t>cpf</w:t>
-      </w:r>
-      <w:proofErr w:type="spellEnd"/>
-      <w:r>
-        <w:rPr>
-          <w:rFonts w:ascii="Aptos Mono" w:hAnsi="Aptos Mono" w:cs="Arial"/>
-          <w:lang w:val="en-US"/>
-        </w:rPr>
-        <w:t>):</w:t>
+        <w:t>(oracle, cpf):</w:t>
       </w:r>
     </w:p>
     <w:p>
@@ -18635,19 +17710,11 @@
         </w:rPr>
         <w:t xml:space="preserve">      </w:t>
       </w:r>
-      <w:proofErr w:type="spellStart"/>
-      <w:r>
-        <w:rPr>
-          <w:rFonts w:ascii="Aptos Mono" w:hAnsi="Aptos Mono" w:cs="Arial"/>
-        </w:rPr>
-        <w:t>novo_nome</w:t>
-      </w:r>
-      <w:proofErr w:type="spellEnd"/>
-      <w:r>
-        <w:rPr>
-          <w:rFonts w:ascii="Aptos Mono" w:hAnsi="Aptos Mono" w:cs="Arial"/>
-        </w:rPr>
-        <w:t xml:space="preserve"> = input(“Novo nome: ”)</w:t>
+      <w:r>
+        <w:rPr>
+          <w:rFonts w:ascii="Aptos Mono" w:hAnsi="Aptos Mono" w:cs="Arial"/>
+        </w:rPr>
+        <w:t>novo_nome = input(“Novo nome: ”)</w:t>
       </w:r>
     </w:p>
     <w:p>
@@ -18668,21 +17735,7 @@
         <w:rPr>
           <w:rFonts w:ascii="Aptos Mono" w:hAnsi="Aptos Mono" w:cs="Arial"/>
         </w:rPr>
-        <w:t xml:space="preserve">      </w:t>
-      </w:r>
-      <w:proofErr w:type="spellStart"/>
-      <w:r>
-        <w:rPr>
-          <w:rFonts w:ascii="Aptos Mono" w:hAnsi="Aptos Mono" w:cs="Arial"/>
-        </w:rPr>
-        <w:t>oracle.write</w:t>
-      </w:r>
-      <w:proofErr w:type="spellEnd"/>
-      <w:r>
-        <w:rPr>
-          <w:rFonts w:ascii="Aptos Mono" w:hAnsi="Aptos Mono" w:cs="Arial"/>
-        </w:rPr>
-        <w:t>(...)</w:t>
+        <w:t xml:space="preserve">      oracle.write(...)</w:t>
       </w:r>
     </w:p>
     <w:p>
@@ -18703,35 +17756,7 @@
         <w:rPr>
           <w:rFonts w:ascii="Aptos Mono" w:hAnsi="Aptos Mono" w:cs="Arial"/>
         </w:rPr>
-        <w:t xml:space="preserve">      </w:t>
-      </w:r>
-      <w:proofErr w:type="spellStart"/>
-      <w:r>
-        <w:rPr>
-          <w:rFonts w:ascii="Aptos Mono" w:hAnsi="Aptos Mono" w:cs="Arial"/>
-        </w:rPr>
-        <w:t>df_cliente</w:t>
-      </w:r>
-      <w:proofErr w:type="spellEnd"/>
-      <w:r>
-        <w:rPr>
-          <w:rFonts w:ascii="Aptos Mono" w:hAnsi="Aptos Mono" w:cs="Arial"/>
-        </w:rPr>
-        <w:t xml:space="preserve"> = </w:t>
-      </w:r>
-      <w:proofErr w:type="spellStart"/>
-      <w:r>
-        <w:rPr>
-          <w:rFonts w:ascii="Aptos Mono" w:hAnsi="Aptos Mono" w:cs="Arial"/>
-        </w:rPr>
-        <w:t>oracle.sqlToDateFrame</w:t>
-      </w:r>
-      <w:proofErr w:type="spellEnd"/>
-      <w:r>
-        <w:rPr>
-          <w:rFonts w:ascii="Aptos Mono" w:hAnsi="Aptos Mono" w:cs="Arial"/>
-        </w:rPr>
-        <w:t>(...)</w:t>
+        <w:t xml:space="preserve">      df_cliente = oracle.sqlToDateFrame(...)</w:t>
       </w:r>
     </w:p>
     <w:p>
@@ -18754,19 +17779,11 @@
         </w:rPr>
         <w:t xml:space="preserve">      </w:t>
       </w:r>
-      <w:proofErr w:type="spellStart"/>
-      <w:r>
-        <w:rPr>
-          <w:rFonts w:ascii="Aptos Mono" w:hAnsi="Aptos Mono" w:cs="Arial"/>
-        </w:rPr>
-        <w:t>clienteAtualizado</w:t>
-      </w:r>
-      <w:proofErr w:type="spellEnd"/>
-      <w:r>
-        <w:rPr>
-          <w:rFonts w:ascii="Aptos Mono" w:hAnsi="Aptos Mono" w:cs="Arial"/>
-        </w:rPr>
-        <w:t xml:space="preserve"> = Cliente(...)</w:t>
+      <w:r>
+        <w:rPr>
+          <w:rFonts w:ascii="Aptos Mono" w:hAnsi="Aptos Mono" w:cs="Arial"/>
+        </w:rPr>
+        <w:t>clienteAtualizado = Cliente(...)</w:t>
       </w:r>
     </w:p>
     <w:p>
@@ -18793,27 +17810,13 @@
         <w:rPr>
           <w:rFonts w:ascii="Aptos Mono" w:hAnsi="Aptos Mono" w:cs="Arial"/>
         </w:rPr>
-        <w:t>print(</w:t>
-      </w:r>
-      <w:proofErr w:type="spellStart"/>
-      <w:r>
-        <w:rPr>
-          <w:rFonts w:ascii="Aptos Mono" w:hAnsi="Aptos Mono" w:cs="Arial"/>
-        </w:rPr>
-        <w:t>clienteAtualizado</w:t>
-      </w:r>
-      <w:r>
-        <w:rPr>
-          <w:rFonts w:ascii="Aptos Mono" w:hAnsi="Aptos Mono" w:cs="Arial"/>
-        </w:rPr>
-        <w:t>.toString</w:t>
-      </w:r>
-      <w:proofErr w:type="spellEnd"/>
-      <w:r>
-        <w:rPr>
-          <w:rFonts w:ascii="Aptos Mono" w:hAnsi="Aptos Mono" w:cs="Arial"/>
-        </w:rPr>
-        <w:t>()</w:t>
+        <w:t>print(clienteAtualizado</w:t>
+      </w:r>
+      <w:r>
+        <w:rPr>
+          <w:rFonts w:ascii="Aptos Mono" w:hAnsi="Aptos Mono" w:cs="Arial"/>
+        </w:rPr>
+        <w:t>.toString()</w:t>
       </w:r>
       <w:r>
         <w:rPr>
@@ -18840,30 +17843,8 @@
         <w:rPr>
           <w:rFonts w:ascii="Aptos Mono" w:hAnsi="Aptos Mono" w:cs="Arial"/>
         </w:rPr>
-        <w:t xml:space="preserve">      </w:t>
-      </w:r>
-      <w:proofErr w:type="spellStart"/>
-      <w:r>
-        <w:rPr>
-          <w:rFonts w:ascii="Aptos Mono" w:hAnsi="Aptos Mono" w:cs="Arial"/>
-        </w:rPr>
-        <w:t>return</w:t>
-      </w:r>
-      <w:proofErr w:type="spellEnd"/>
-      <w:r>
-        <w:rPr>
-          <w:rFonts w:ascii="Aptos Mono" w:hAnsi="Aptos Mono" w:cs="Arial"/>
-        </w:rPr>
-        <w:t xml:space="preserve"> </w:t>
-      </w:r>
-      <w:proofErr w:type="spellStart"/>
-      <w:r>
-        <w:rPr>
-          <w:rFonts w:ascii="Aptos Mono" w:hAnsi="Aptos Mono" w:cs="Arial"/>
-        </w:rPr>
-        <w:t>clienteAtualizado</w:t>
-      </w:r>
-      <w:proofErr w:type="spellEnd"/>
+        <w:t xml:space="preserve">      return clienteAtualizado</w:t>
+      </w:r>
     </w:p>
     <w:p>
       <w:pPr>
@@ -18898,21 +17879,7 @@
         <w:rPr>
           <w:rFonts w:ascii="Aptos Mono" w:hAnsi="Aptos Mono" w:cs="Arial"/>
         </w:rPr>
-        <w:t xml:space="preserve">    </w:t>
-      </w:r>
-      <w:proofErr w:type="spellStart"/>
-      <w:r>
-        <w:rPr>
-          <w:rFonts w:ascii="Aptos Mono" w:hAnsi="Aptos Mono" w:cs="Arial"/>
-        </w:rPr>
-        <w:t>else</w:t>
-      </w:r>
-      <w:proofErr w:type="spellEnd"/>
-      <w:r>
-        <w:rPr>
-          <w:rFonts w:ascii="Aptos Mono" w:hAnsi="Aptos Mono" w:cs="Arial"/>
-        </w:rPr>
-        <w:t>:</w:t>
+        <w:t xml:space="preserve">    else:</w:t>
       </w:r>
     </w:p>
     <w:p>
@@ -18933,35 +17900,7 @@
         <w:rPr>
           <w:rFonts w:ascii="Aptos Mono" w:hAnsi="Aptos Mono" w:cs="Arial"/>
         </w:rPr>
-        <w:t xml:space="preserve">      print(</w:t>
-      </w:r>
-      <w:proofErr w:type="spellStart"/>
-      <w:r>
-        <w:rPr>
-          <w:rFonts w:ascii="Aptos Mono" w:hAnsi="Aptos Mono" w:cs="Arial"/>
-        </w:rPr>
-        <w:t>f”O</w:t>
-      </w:r>
-      <w:proofErr w:type="spellEnd"/>
-      <w:r>
-        <w:rPr>
-          <w:rFonts w:ascii="Aptos Mono" w:hAnsi="Aptos Mono" w:cs="Arial"/>
-        </w:rPr>
-        <w:t xml:space="preserve"> CPF {</w:t>
-      </w:r>
-      <w:proofErr w:type="spellStart"/>
-      <w:r>
-        <w:rPr>
-          <w:rFonts w:ascii="Aptos Mono" w:hAnsi="Aptos Mono" w:cs="Arial"/>
-        </w:rPr>
-        <w:t>cpf</w:t>
-      </w:r>
-      <w:proofErr w:type="spellEnd"/>
-      <w:r>
-        <w:rPr>
-          <w:rFonts w:ascii="Aptos Mono" w:hAnsi="Aptos Mono" w:cs="Arial"/>
-        </w:rPr>
-        <w:t>} não existe.”)</w:t>
+        <w:t xml:space="preserve">      print(f”O CPF {cpf} não existe.”)</w:t>
       </w:r>
     </w:p>
     <w:p>
@@ -18985,21 +17924,12 @@
         </w:rPr>
         <w:t xml:space="preserve">      </w:t>
       </w:r>
-      <w:proofErr w:type="gramStart"/>
       <w:r>
         <w:rPr>
           <w:rFonts w:ascii="Aptos Mono" w:hAnsi="Aptos Mono" w:cs="Arial"/>
           <w:lang w:val="en-US"/>
         </w:rPr>
-        <w:t>return</w:t>
-      </w:r>
-      <w:proofErr w:type="gramEnd"/>
-      <w:r>
-        <w:rPr>
-          <w:rFonts w:ascii="Aptos Mono" w:hAnsi="Aptos Mono" w:cs="Arial"/>
-          <w:lang w:val="en-US"/>
-        </w:rPr>
-        <w:t xml:space="preserve"> None</w:t>
+        <w:t>return None</w:t>
       </w:r>
     </w:p>
     <w:p>
@@ -19142,23 +18072,7 @@
           <w:rFonts w:ascii="Aptos Mono" w:hAnsi="Aptos Mono" w:cs="Arial"/>
           <w:lang w:val="en-US"/>
         </w:rPr>
-        <w:t xml:space="preserve">def </w:t>
-      </w:r>
-      <w:proofErr w:type="spellStart"/>
-      <w:r>
-        <w:rPr>
-          <w:rFonts w:ascii="Aptos Mono" w:hAnsi="Aptos Mono" w:cs="Arial"/>
-          <w:lang w:val="en-US"/>
-        </w:rPr>
-        <w:t>excluirCLiente</w:t>
-      </w:r>
-      <w:proofErr w:type="spellEnd"/>
-      <w:r>
-        <w:rPr>
-          <w:rFonts w:ascii="Aptos Mono" w:hAnsi="Aptos Mono" w:cs="Arial"/>
-          <w:lang w:val="en-US"/>
-        </w:rPr>
-        <w:t>(self):</w:t>
+        <w:t>def excluirCLiente(self):</w:t>
       </w:r>
     </w:p>
     <w:p>
@@ -19188,39 +18102,7 @@
           <w:rFonts w:ascii="Aptos Mono" w:hAnsi="Aptos Mono" w:cs="Arial"/>
           <w:lang w:val="en-US"/>
         </w:rPr>
-        <w:t xml:space="preserve">oracle = </w:t>
-      </w:r>
-      <w:proofErr w:type="spellStart"/>
-      <w:r>
-        <w:rPr>
-          <w:rFonts w:ascii="Aptos Mono" w:hAnsi="Aptos Mono" w:cs="Arial"/>
-          <w:lang w:val="en-US"/>
-        </w:rPr>
-        <w:t>OracleQueries</w:t>
-      </w:r>
-      <w:proofErr w:type="spellEnd"/>
-      <w:r>
-        <w:rPr>
-          <w:rFonts w:ascii="Aptos Mono" w:hAnsi="Aptos Mono" w:cs="Arial"/>
-          <w:lang w:val="en-US"/>
-        </w:rPr>
-        <w:t>(</w:t>
-      </w:r>
-      <w:proofErr w:type="spellStart"/>
-      <w:r>
-        <w:rPr>
-          <w:rFonts w:ascii="Aptos Mono" w:hAnsi="Aptos Mono" w:cs="Arial"/>
-          <w:lang w:val="en-US"/>
-        </w:rPr>
-        <w:t>can_write</w:t>
-      </w:r>
-      <w:proofErr w:type="spellEnd"/>
-      <w:r>
-        <w:rPr>
-          <w:rFonts w:ascii="Aptos Mono" w:hAnsi="Aptos Mono" w:cs="Arial"/>
-          <w:lang w:val="en-US"/>
-        </w:rPr>
-        <w:t>=True)</w:t>
+        <w:t>oracle = OracleQueries(can_write=True)</w:t>
       </w:r>
     </w:p>
     <w:p>
@@ -19243,23 +18125,7 @@
           <w:rFonts w:ascii="Aptos Mono" w:hAnsi="Aptos Mono" w:cs="Arial"/>
           <w:lang w:val="en-US"/>
         </w:rPr>
-        <w:t xml:space="preserve">    </w:t>
-      </w:r>
-      <w:proofErr w:type="spellStart"/>
-      <w:r>
-        <w:rPr>
-          <w:rFonts w:ascii="Aptos Mono" w:hAnsi="Aptos Mono" w:cs="Arial"/>
-          <w:lang w:val="en-US"/>
-        </w:rPr>
-        <w:t>oracle.connect</w:t>
-      </w:r>
-      <w:proofErr w:type="spellEnd"/>
-      <w:r>
-        <w:rPr>
-          <w:rFonts w:ascii="Aptos Mono" w:hAnsi="Aptos Mono" w:cs="Arial"/>
-          <w:lang w:val="en-US"/>
-        </w:rPr>
-        <w:t>()</w:t>
+        <w:t xml:space="preserve">    oracle.connect()</w:t>
       </w:r>
     </w:p>
     <w:p>
@@ -19298,23 +18164,7 @@
           <w:rFonts w:ascii="Aptos Mono" w:hAnsi="Aptos Mono" w:cs="Arial"/>
           <w:lang w:val="en-US"/>
         </w:rPr>
-        <w:t xml:space="preserve">    </w:t>
-      </w:r>
-      <w:proofErr w:type="spellStart"/>
-      <w:r>
-        <w:rPr>
-          <w:rFonts w:ascii="Aptos Mono" w:hAnsi="Aptos Mono" w:cs="Arial"/>
-          <w:lang w:val="en-US"/>
-        </w:rPr>
-        <w:t>cpf</w:t>
-      </w:r>
-      <w:proofErr w:type="spellEnd"/>
-      <w:r>
-        <w:rPr>
-          <w:rFonts w:ascii="Aptos Mono" w:hAnsi="Aptos Mono" w:cs="Arial"/>
-          <w:lang w:val="en-US"/>
-        </w:rPr>
-        <w:t xml:space="preserve"> = input(“CPF: ”)</w:t>
+        <w:t xml:space="preserve">    cpf = input(“CPF: ”)</w:t>
       </w:r>
     </w:p>
     <w:p>
@@ -19353,23 +18203,7 @@
           <w:rFonts w:ascii="Aptos Mono" w:hAnsi="Aptos Mono" w:cs="Arial"/>
           <w:lang w:val="en-US"/>
         </w:rPr>
-        <w:t xml:space="preserve">    if not </w:t>
-      </w:r>
-      <w:proofErr w:type="spellStart"/>
-      <w:r>
-        <w:rPr>
-          <w:rFonts w:ascii="Aptos Mono" w:hAnsi="Aptos Mono" w:cs="Arial"/>
-          <w:lang w:val="en-US"/>
-        </w:rPr>
-        <w:t>self.pesquisaCliente</w:t>
-      </w:r>
-      <w:proofErr w:type="spellEnd"/>
-      <w:r>
-        <w:rPr>
-          <w:rFonts w:ascii="Aptos Mono" w:hAnsi="Aptos Mono" w:cs="Arial"/>
-          <w:lang w:val="en-US"/>
-        </w:rPr>
-        <w:t>(oracle, cpf):</w:t>
+        <w:t xml:space="preserve">    if not self.pesquisaCliente(oracle, cpf):</w:t>
       </w:r>
     </w:p>
     <w:p>
@@ -19389,36 +18223,15 @@
       <w:r>
         <w:rPr>
           <w:rFonts w:ascii="Aptos Mono" w:hAnsi="Aptos Mono" w:cs="Arial"/>
+          <w:lang w:val="en-US"/>
         </w:rPr>
         <w:t xml:space="preserve">      </w:t>
       </w:r>
-      <w:proofErr w:type="spellStart"/>
-      <w:r>
-        <w:rPr>
-          <w:rFonts w:ascii="Aptos Mono" w:hAnsi="Aptos Mono" w:cs="Arial"/>
-        </w:rPr>
-        <w:t>df_cliente</w:t>
-      </w:r>
-      <w:proofErr w:type="spellEnd"/>
-      <w:r>
-        <w:rPr>
-          <w:rFonts w:ascii="Aptos Mono" w:hAnsi="Aptos Mono" w:cs="Arial"/>
-        </w:rPr>
-        <w:t xml:space="preserve"> = </w:t>
-      </w:r>
-      <w:proofErr w:type="spellStart"/>
-      <w:r>
-        <w:rPr>
-          <w:rFonts w:ascii="Aptos Mono" w:hAnsi="Aptos Mono" w:cs="Arial"/>
-        </w:rPr>
-        <w:t>oracle.sqlToDataFrame</w:t>
-      </w:r>
-      <w:proofErr w:type="spellEnd"/>
-      <w:r>
-        <w:rPr>
-          <w:rFonts w:ascii="Aptos Mono" w:hAnsi="Aptos Mono" w:cs="Arial"/>
-        </w:rPr>
-        <w:t>(…)</w:t>
+      <w:r>
+        <w:rPr>
+          <w:rFonts w:ascii="Aptos Mono" w:hAnsi="Aptos Mono" w:cs="Arial"/>
+        </w:rPr>
+        <w:t>df_cliente = oracle.sqlToDataFrame(…)</w:t>
       </w:r>
     </w:p>
     <w:p>
@@ -19433,100 +18246,29 @@
         <w:spacing w:after="0"/>
         <w:rPr>
           <w:rFonts w:ascii="Aptos Mono" w:hAnsi="Aptos Mono" w:cs="Arial"/>
-          <w:lang w:val="en-US"/>
         </w:rPr>
       </w:pPr>
       <w:r>
         <w:rPr>
           <w:rFonts w:ascii="Aptos Mono" w:hAnsi="Aptos Mono" w:cs="Arial"/>
-          <w:lang w:val="en-US"/>
         </w:rPr>
         <w:t xml:space="preserve">      </w:t>
       </w:r>
-      <w:proofErr w:type="spellStart"/>
-      <w:r>
-        <w:rPr>
-          <w:rFonts w:ascii="Aptos Mono" w:hAnsi="Aptos Mono" w:cs="Arial"/>
-          <w:lang w:val="en-US"/>
-        </w:rPr>
-        <w:t>oracle.write</w:t>
-      </w:r>
-      <w:proofErr w:type="spellEnd"/>
-      <w:r>
-        <w:rPr>
-          <w:rFonts w:ascii="Aptos Mono" w:hAnsi="Aptos Mono" w:cs="Arial"/>
-          <w:lang w:val="en-US"/>
-        </w:rPr>
-        <w:t>(</w:t>
-      </w:r>
-      <w:proofErr w:type="spellStart"/>
-      <w:r>
-        <w:rPr>
-          <w:rFonts w:ascii="Aptos Mono" w:hAnsi="Aptos Mono" w:cs="Arial"/>
-          <w:lang w:val="en-US"/>
-        </w:rPr>
-        <w:t>f”delete</w:t>
-      </w:r>
-      <w:proofErr w:type="spellEnd"/>
-      <w:r>
-        <w:rPr>
-          <w:rFonts w:ascii="Aptos Mono" w:hAnsi="Aptos Mono" w:cs="Arial"/>
-          <w:lang w:val="en-US"/>
-        </w:rPr>
-        <w:t xml:space="preserve"> from </w:t>
-      </w:r>
-      <w:proofErr w:type="spellStart"/>
-      <w:r>
-        <w:rPr>
-          <w:rFonts w:ascii="Aptos Mono" w:hAnsi="Aptos Mono" w:cs="Arial"/>
-          <w:lang w:val="en-US"/>
-        </w:rPr>
-        <w:t>clientes</w:t>
-      </w:r>
-      <w:proofErr w:type="spellEnd"/>
-      <w:r>
-        <w:rPr>
-          <w:rFonts w:ascii="Aptos Mono" w:hAnsi="Aptos Mono" w:cs="Arial"/>
-          <w:lang w:val="en-US"/>
-        </w:rPr>
-        <w:t xml:space="preserve"> where </w:t>
-      </w:r>
-      <w:proofErr w:type="spellStart"/>
-      <w:r>
-        <w:rPr>
-          <w:rFonts w:ascii="Aptos Mono" w:hAnsi="Aptos Mono" w:cs="Arial"/>
-          <w:lang w:val="en-US"/>
-        </w:rPr>
-        <w:t>cpf</w:t>
-      </w:r>
-      <w:proofErr w:type="spellEnd"/>
-      <w:r>
-        <w:rPr>
-          <w:rFonts w:ascii="Aptos Mono" w:hAnsi="Aptos Mono" w:cs="Arial"/>
-          <w:lang w:val="en-US"/>
-        </w:rPr>
-        <w:t xml:space="preserve"> = {</w:t>
-      </w:r>
-      <w:proofErr w:type="spellStart"/>
-      <w:r>
-        <w:rPr>
-          <w:rFonts w:ascii="Aptos Mono" w:hAnsi="Aptos Mono" w:cs="Arial"/>
-          <w:lang w:val="en-US"/>
-        </w:rPr>
-        <w:t>cpf</w:t>
-      </w:r>
-      <w:proofErr w:type="spellEnd"/>
-      <w:r>
-        <w:rPr>
-          <w:rFonts w:ascii="Aptos Mono" w:hAnsi="Aptos Mono" w:cs="Arial"/>
-          <w:lang w:val="en-US"/>
-        </w:rPr>
-        <w:t>}”</w:t>
-      </w:r>
-      <w:r>
-        <w:rPr>
-          <w:rFonts w:ascii="Aptos Mono" w:hAnsi="Aptos Mono" w:cs="Arial"/>
-          <w:lang w:val="en-US"/>
+      <w:r>
+        <w:rPr>
+          <w:rFonts w:ascii="Aptos Mono" w:hAnsi="Aptos Mono" w:cs="Arial"/>
+        </w:rPr>
+        <w:t>oracle.write(</w:t>
+      </w:r>
+      <w:r>
+        <w:rPr>
+          <w:rFonts w:ascii="Aptos Mono" w:hAnsi="Aptos Mono" w:cs="Arial"/>
+        </w:rPr>
+        <w:t>f”delete from clientes where cpf = {cpf}”</w:t>
+      </w:r>
+      <w:r>
+        <w:rPr>
+          <w:rFonts w:ascii="Aptos Mono" w:hAnsi="Aptos Mono" w:cs="Arial"/>
         </w:rPr>
         <w:t>)</w:t>
       </w:r>
@@ -19551,7 +18293,6 @@
         </w:rPr>
         <w:t xml:space="preserve">      </w:t>
       </w:r>
-      <w:proofErr w:type="spellStart"/>
       <w:r>
         <w:rPr>
           <w:rFonts w:ascii="Aptos Mono" w:hAnsi="Aptos Mono" w:cs="Arial"/>
@@ -19568,14 +18309,7 @@
         <w:rPr>
           <w:rFonts w:ascii="Aptos Mono" w:hAnsi="Aptos Mono" w:cs="Arial"/>
         </w:rPr>
-        <w:t>xcluido</w:t>
-      </w:r>
-      <w:proofErr w:type="spellEnd"/>
-      <w:r>
-        <w:rPr>
-          <w:rFonts w:ascii="Aptos Mono" w:hAnsi="Aptos Mono" w:cs="Arial"/>
-        </w:rPr>
-        <w:t xml:space="preserve"> = Cliente(</w:t>
+        <w:t>xcluido = Cliente(</w:t>
       </w:r>
       <w:r>
         <w:rPr>
@@ -19634,7 +18368,6 @@
       <w:r>
         <w:rPr>
           <w:rFonts w:ascii="Aptos Mono" w:hAnsi="Aptos Mono" w:cs="Arial"/>
-          <w:lang w:val="en-US"/>
         </w:rPr>
         <w:t xml:space="preserve">      </w:t>
       </w:r>
@@ -19644,19 +18377,11 @@
         </w:rPr>
         <w:t>print(</w:t>
       </w:r>
-      <w:proofErr w:type="spellStart"/>
-      <w:r>
-        <w:rPr>
-          <w:rFonts w:ascii="Aptos Mono" w:hAnsi="Aptos Mono" w:cs="Arial"/>
-        </w:rPr>
-        <w:t>clienteExcluido.toString</w:t>
-      </w:r>
-      <w:proofErr w:type="spellEnd"/>
-      <w:r>
-        <w:rPr>
-          <w:rFonts w:ascii="Aptos Mono" w:hAnsi="Aptos Mono" w:cs="Arial"/>
-        </w:rPr>
-        <w:t>()</w:t>
+      <w:r>
+        <w:rPr>
+          <w:rFonts w:ascii="Aptos Mono" w:hAnsi="Aptos Mono" w:cs="Arial"/>
+        </w:rPr>
+        <w:t>clienteExcluido.toString()</w:t>
       </w:r>
       <w:r>
         <w:rPr>
@@ -19700,19 +18425,11 @@
         </w:rPr>
         <w:t xml:space="preserve">    </w:t>
       </w:r>
-      <w:proofErr w:type="spellStart"/>
-      <w:r>
-        <w:rPr>
-          <w:rFonts w:ascii="Aptos Mono" w:hAnsi="Aptos Mono" w:cs="Arial"/>
-        </w:rPr>
-        <w:t>else</w:t>
-      </w:r>
-      <w:proofErr w:type="spellEnd"/>
-      <w:r>
-        <w:rPr>
-          <w:rFonts w:ascii="Aptos Mono" w:hAnsi="Aptos Mono" w:cs="Arial"/>
-        </w:rPr>
-        <w:t>:</w:t>
+      <w:r>
+        <w:rPr>
+          <w:rFonts w:ascii="Aptos Mono" w:hAnsi="Aptos Mono" w:cs="Arial"/>
+        </w:rPr>
+        <w:t>else:</w:t>
       </w:r>
     </w:p>
     <w:p>
@@ -19739,41 +18456,13 @@
         <w:rPr>
           <w:rFonts w:ascii="Aptos Mono" w:hAnsi="Aptos Mono" w:cs="Arial"/>
         </w:rPr>
-        <w:t>print(</w:t>
-      </w:r>
-      <w:proofErr w:type="spellStart"/>
-      <w:r>
-        <w:rPr>
-          <w:rFonts w:ascii="Aptos Mono" w:hAnsi="Aptos Mono" w:cs="Arial"/>
-        </w:rPr>
-        <w:t>f</w:t>
-      </w:r>
-      <w:r>
-        <w:rPr>
-          <w:rFonts w:ascii="Aptos Mono" w:hAnsi="Aptos Mono" w:cs="Arial"/>
-        </w:rPr>
-        <w:t>”O</w:t>
-      </w:r>
-      <w:proofErr w:type="spellEnd"/>
-      <w:r>
-        <w:rPr>
-          <w:rFonts w:ascii="Aptos Mono" w:hAnsi="Aptos Mono" w:cs="Arial"/>
-        </w:rPr>
-        <w:t xml:space="preserve"> CPF {</w:t>
-      </w:r>
-      <w:proofErr w:type="spellStart"/>
-      <w:r>
-        <w:rPr>
-          <w:rFonts w:ascii="Aptos Mono" w:hAnsi="Aptos Mono" w:cs="Arial"/>
-        </w:rPr>
-        <w:t>cpf</w:t>
-      </w:r>
-      <w:proofErr w:type="spellEnd"/>
-      <w:r>
-        <w:rPr>
-          <w:rFonts w:ascii="Aptos Mono" w:hAnsi="Aptos Mono" w:cs="Arial"/>
-        </w:rPr>
-        <w:t>} não existe.”</w:t>
+        <w:t>print(f</w:t>
+      </w:r>
+      <w:r>
+        <w:rPr>
+          <w:rFonts w:ascii="Aptos Mono" w:hAnsi="Aptos Mono" w:cs="Arial"/>
+        </w:rPr>
+        <w:t>”O CPF {cpf} não existe.”</w:t>
       </w:r>
       <w:r>
         <w:rPr>
@@ -19827,23 +18516,7 @@
           <w:rFonts w:ascii="Aptos Mono" w:hAnsi="Aptos Mono" w:cs="Arial"/>
           <w:lang w:val="en-US"/>
         </w:rPr>
-        <w:t xml:space="preserve">  def </w:t>
-      </w:r>
-      <w:proofErr w:type="spellStart"/>
-      <w:r>
-        <w:rPr>
-          <w:rFonts w:ascii="Aptos Mono" w:hAnsi="Aptos Mono" w:cs="Arial"/>
-          <w:lang w:val="en-US"/>
-        </w:rPr>
-        <w:t>verPedidos</w:t>
-      </w:r>
-      <w:proofErr w:type="spellEnd"/>
-      <w:r>
-        <w:rPr>
-          <w:rFonts w:ascii="Aptos Mono" w:hAnsi="Aptos Mono" w:cs="Arial"/>
-          <w:lang w:val="en-US"/>
-        </w:rPr>
-        <w:t>()</w:t>
+        <w:t xml:space="preserve">  def verPedidos()</w:t>
       </w:r>
       <w:r>
         <w:rPr>
@@ -19894,39 +18567,7 @@
           <w:rFonts w:ascii="Aptos Mono" w:hAnsi="Aptos Mono" w:cs="Arial"/>
           <w:lang w:val="en-US"/>
         </w:rPr>
-        <w:t xml:space="preserve">oracle = </w:t>
-      </w:r>
-      <w:proofErr w:type="spellStart"/>
-      <w:r>
-        <w:rPr>
-          <w:rFonts w:ascii="Aptos Mono" w:hAnsi="Aptos Mono" w:cs="Arial"/>
-          <w:lang w:val="en-US"/>
-        </w:rPr>
-        <w:t>OracleQueries</w:t>
-      </w:r>
-      <w:proofErr w:type="spellEnd"/>
-      <w:r>
-        <w:rPr>
-          <w:rFonts w:ascii="Aptos Mono" w:hAnsi="Aptos Mono" w:cs="Arial"/>
-          <w:lang w:val="en-US"/>
-        </w:rPr>
-        <w:t>(</w:t>
-      </w:r>
-      <w:proofErr w:type="spellStart"/>
-      <w:r>
-        <w:rPr>
-          <w:rFonts w:ascii="Aptos Mono" w:hAnsi="Aptos Mono" w:cs="Arial"/>
-          <w:lang w:val="en-US"/>
-        </w:rPr>
-        <w:t>can_write</w:t>
-      </w:r>
-      <w:proofErr w:type="spellEnd"/>
-      <w:r>
-        <w:rPr>
-          <w:rFonts w:ascii="Aptos Mono" w:hAnsi="Aptos Mono" w:cs="Arial"/>
-          <w:lang w:val="en-US"/>
-        </w:rPr>
-        <w:t>=</w:t>
+        <w:t>oracle = OracleQueries(can_write=</w:t>
       </w:r>
       <w:r>
         <w:rPr>
@@ -19963,23 +18604,7 @@
           <w:rFonts w:ascii="Aptos Mono" w:hAnsi="Aptos Mono" w:cs="Arial"/>
           <w:lang w:val="en-US"/>
         </w:rPr>
-        <w:t xml:space="preserve">    </w:t>
-      </w:r>
-      <w:proofErr w:type="spellStart"/>
-      <w:r>
-        <w:rPr>
-          <w:rFonts w:ascii="Aptos Mono" w:hAnsi="Aptos Mono" w:cs="Arial"/>
-          <w:lang w:val="en-US"/>
-        </w:rPr>
-        <w:t>oracle.connect</w:t>
-      </w:r>
-      <w:proofErr w:type="spellEnd"/>
-      <w:r>
-        <w:rPr>
-          <w:rFonts w:ascii="Aptos Mono" w:hAnsi="Aptos Mono" w:cs="Arial"/>
-          <w:lang w:val="en-US"/>
-        </w:rPr>
-        <w:t>()</w:t>
+        <w:t xml:space="preserve">    oracle.connect()</w:t>
       </w:r>
     </w:p>
     <w:p>
@@ -20010,27 +18635,15 @@
         <w:spacing w:after="0"/>
         <w:rPr>
           <w:rFonts w:ascii="Aptos Mono" w:hAnsi="Aptos Mono" w:cs="Arial"/>
+          <w:lang w:val="en-US"/>
         </w:rPr>
       </w:pPr>
       <w:r>
         <w:rPr>
           <w:rFonts w:ascii="Aptos Mono" w:hAnsi="Aptos Mono" w:cs="Arial"/>
-        </w:rPr>
-        <w:t xml:space="preserve">    </w:t>
-      </w:r>
-      <w:proofErr w:type="spellStart"/>
-      <w:r>
-        <w:rPr>
-          <w:rFonts w:ascii="Aptos Mono" w:hAnsi="Aptos Mono" w:cs="Arial"/>
-        </w:rPr>
-        <w:t>cpf</w:t>
-      </w:r>
-      <w:proofErr w:type="spellEnd"/>
-      <w:r>
-        <w:rPr>
-          <w:rFonts w:ascii="Aptos Mono" w:hAnsi="Aptos Mono" w:cs="Arial"/>
-        </w:rPr>
-        <w:t xml:space="preserve"> = input(“CPF: ”)</w:t>
+          <w:lang w:val="en-US"/>
+        </w:rPr>
+        <w:t xml:space="preserve">    cpf = input(“CPF: ”)</w:t>
       </w:r>
     </w:p>
     <w:p>
@@ -20045,6 +18658,7 @@
         <w:spacing w:after="0"/>
         <w:rPr>
           <w:rFonts w:ascii="Aptos Mono" w:hAnsi="Aptos Mono" w:cs="Arial"/>
+          <w:lang w:val="en-US"/>
         </w:rPr>
       </w:pPr>
     </w:p>
@@ -20065,64 +18679,15 @@
       <w:r>
         <w:rPr>
           <w:rFonts w:ascii="Aptos Mono" w:hAnsi="Aptos Mono" w:cs="Arial"/>
+          <w:lang w:val="en-US"/>
         </w:rPr>
         <w:t xml:space="preserve">    </w:t>
       </w:r>
-      <w:proofErr w:type="spellStart"/>
-      <w:r>
-        <w:rPr>
-          <w:rFonts w:ascii="Aptos Mono" w:hAnsi="Aptos Mono" w:cs="Arial"/>
-        </w:rPr>
-        <w:t>if</w:t>
-      </w:r>
-      <w:proofErr w:type="spellEnd"/>
-      <w:r>
-        <w:rPr>
-          <w:rFonts w:ascii="Aptos Mono" w:hAnsi="Aptos Mono" w:cs="Arial"/>
-        </w:rPr>
-        <w:t xml:space="preserve"> </w:t>
-      </w:r>
-      <w:proofErr w:type="spellStart"/>
-      <w:r>
-        <w:rPr>
-          <w:rFonts w:ascii="Aptos Mono" w:hAnsi="Aptos Mono" w:cs="Arial"/>
-        </w:rPr>
-        <w:t>self.pesquisaCliente</w:t>
-      </w:r>
-      <w:proofErr w:type="spellEnd"/>
-      <w:r>
-        <w:rPr>
-          <w:rFonts w:ascii="Aptos Mono" w:hAnsi="Aptos Mono" w:cs="Arial"/>
-        </w:rPr>
-        <w:t>(</w:t>
-      </w:r>
-      <w:proofErr w:type="spellStart"/>
-      <w:r>
-        <w:rPr>
-          <w:rFonts w:ascii="Aptos Mono" w:hAnsi="Aptos Mono" w:cs="Arial"/>
-        </w:rPr>
-        <w:t>oracle</w:t>
-      </w:r>
-      <w:proofErr w:type="spellEnd"/>
-      <w:r>
-        <w:rPr>
-          <w:rFonts w:ascii="Aptos Mono" w:hAnsi="Aptos Mono" w:cs="Arial"/>
-        </w:rPr>
-        <w:t xml:space="preserve">, </w:t>
-      </w:r>
-      <w:proofErr w:type="spellStart"/>
-      <w:r>
-        <w:rPr>
-          <w:rFonts w:ascii="Aptos Mono" w:hAnsi="Aptos Mono" w:cs="Arial"/>
-        </w:rPr>
-        <w:t>cpf</w:t>
-      </w:r>
-      <w:proofErr w:type="spellEnd"/>
-      <w:r>
-        <w:rPr>
-          <w:rFonts w:ascii="Aptos Mono" w:hAnsi="Aptos Mono" w:cs="Arial"/>
-        </w:rPr>
-        <w:t>):</w:t>
+      <w:r>
+        <w:rPr>
+          <w:rFonts w:ascii="Aptos Mono" w:hAnsi="Aptos Mono" w:cs="Arial"/>
+        </w:rPr>
+        <w:t>if self.pesquisaCliente(oracle, cpf):</w:t>
       </w:r>
     </w:p>
     <w:p>
@@ -20181,33 +18746,8 @@
           <w:rFonts w:ascii="Aptos Mono" w:hAnsi="Aptos Mono" w:cs="Arial"/>
           <w:color w:val="3A7C22" w:themeColor="accent6" w:themeShade="BF"/>
         </w:rPr>
-        <w:t xml:space="preserve">      #do </w:t>
-      </w:r>
-      <w:proofErr w:type="spellStart"/>
-      <w:r>
-        <w:rPr>
-          <w:rFonts w:ascii="Aptos Mono" w:hAnsi="Aptos Mono" w:cs="Arial"/>
-          <w:color w:val="3A7C22" w:themeColor="accent6" w:themeShade="BF"/>
-        </w:rPr>
-        <w:t>Clinte</w:t>
-      </w:r>
-      <w:proofErr w:type="spellEnd"/>
-      <w:r>
-        <w:rPr>
-          <w:rFonts w:ascii="Aptos Mono" w:hAnsi="Aptos Mono" w:cs="Arial"/>
-          <w:color w:val="3A7C22" w:themeColor="accent6" w:themeShade="BF"/>
-        </w:rPr>
-        <w:t xml:space="preserve"> no </w:t>
-      </w:r>
-      <w:proofErr w:type="spellStart"/>
-      <w:r>
-        <w:rPr>
-          <w:rFonts w:ascii="Aptos Mono" w:hAnsi="Aptos Mono" w:cs="Arial"/>
-          <w:color w:val="3A7C22" w:themeColor="accent6" w:themeShade="BF"/>
-        </w:rPr>
-        <w:t>modelo</w:t>
-      </w:r>
-      <w:proofErr w:type="spellEnd"/>
+        <w:t xml:space="preserve">      #do Clinte no modelo</w:t>
+      </w:r>
     </w:p>
     <w:p>
       <w:pPr>
@@ -20256,23 +18796,7 @@
           <w:rFonts w:ascii="Aptos Mono" w:hAnsi="Aptos Mono" w:cs="Arial"/>
           <w:color w:val="3A7C22" w:themeColor="accent6" w:themeShade="BF"/>
         </w:rPr>
-        <w:t xml:space="preserve"> </w:t>
-      </w:r>
-      <w:proofErr w:type="spellStart"/>
-      <w:r>
-        <w:rPr>
-          <w:rFonts w:ascii="Aptos Mono" w:hAnsi="Aptos Mono" w:cs="Arial"/>
-          <w:color w:val="3A7C22" w:themeColor="accent6" w:themeShade="BF"/>
-        </w:rPr>
-        <w:t>idVenda</w:t>
-      </w:r>
-      <w:proofErr w:type="spellEnd"/>
-      <w:r>
-        <w:rPr>
-          <w:rFonts w:ascii="Aptos Mono" w:hAnsi="Aptos Mono" w:cs="Arial"/>
-          <w:color w:val="3A7C22" w:themeColor="accent6" w:themeShade="BF"/>
-        </w:rPr>
-        <w:t xml:space="preserve"> -</w:t>
+        <w:t xml:space="preserve"> idVenda -</w:t>
       </w:r>
       <w:r>
         <w:rPr>
@@ -20392,21 +18916,7 @@
         <w:rPr>
           <w:rFonts w:ascii="Aptos Mono" w:hAnsi="Aptos Mono" w:cs="Arial"/>
         </w:rPr>
-        <w:t xml:space="preserve">    </w:t>
-      </w:r>
-      <w:proofErr w:type="spellStart"/>
-      <w:r>
-        <w:rPr>
-          <w:rFonts w:ascii="Aptos Mono" w:hAnsi="Aptos Mono" w:cs="Arial"/>
-        </w:rPr>
-        <w:t>else</w:t>
-      </w:r>
-      <w:proofErr w:type="spellEnd"/>
-      <w:r>
-        <w:rPr>
-          <w:rFonts w:ascii="Aptos Mono" w:hAnsi="Aptos Mono" w:cs="Arial"/>
-        </w:rPr>
-        <w:t>:</w:t>
+        <w:t xml:space="preserve">    else:</w:t>
       </w:r>
     </w:p>
     <w:p>
@@ -20427,41 +18937,128 @@
         <w:rPr>
           <w:rFonts w:ascii="Aptos Mono" w:hAnsi="Aptos Mono" w:cs="Arial"/>
         </w:rPr>
-        <w:t xml:space="preserve">      </w:t>
-      </w:r>
-      <w:r>
-        <w:rPr>
-          <w:rFonts w:ascii="Aptos Mono" w:hAnsi="Aptos Mono" w:cs="Arial"/>
-        </w:rPr>
-        <w:t>print(</w:t>
-      </w:r>
-      <w:proofErr w:type="spellStart"/>
-      <w:r>
-        <w:rPr>
-          <w:rFonts w:ascii="Aptos Mono" w:hAnsi="Aptos Mono" w:cs="Arial"/>
-        </w:rPr>
-        <w:t>f”O</w:t>
-      </w:r>
-      <w:proofErr w:type="spellEnd"/>
-      <w:r>
-        <w:rPr>
-          <w:rFonts w:ascii="Aptos Mono" w:hAnsi="Aptos Mono" w:cs="Arial"/>
-        </w:rPr>
-        <w:t xml:space="preserve"> CPF {</w:t>
-      </w:r>
-      <w:proofErr w:type="spellStart"/>
-      <w:r>
-        <w:rPr>
-          <w:rFonts w:ascii="Aptos Mono" w:hAnsi="Aptos Mono" w:cs="Arial"/>
-        </w:rPr>
-        <w:t>cpf</w:t>
-      </w:r>
-      <w:proofErr w:type="spellEnd"/>
-      <w:r>
-        <w:rPr>
-          <w:rFonts w:ascii="Aptos Mono" w:hAnsi="Aptos Mono" w:cs="Arial"/>
-        </w:rPr>
-        <w:t>} não existe.”)</w:t>
+        <w:t xml:space="preserve">      print(f”O CPF {cpf} não existe.”)</w:t>
+      </w:r>
+    </w:p>
+    <w:p>
+      <w:pPr>
+        <w:jc w:val="both"/>
+        <w:rPr>
+          <w:rFonts w:ascii="Arial" w:hAnsi="Arial" w:cs="Arial"/>
+          <w:sz w:val="24"/>
+          <w:szCs w:val="24"/>
+        </w:rPr>
+      </w:pPr>
+    </w:p>
+    <w:p>
+      <w:pPr>
+        <w:jc w:val="both"/>
+        <w:rPr>
+          <w:rFonts w:ascii="Arial" w:hAnsi="Arial" w:cs="Arial"/>
+          <w:sz w:val="24"/>
+          <w:szCs w:val="24"/>
+        </w:rPr>
+      </w:pPr>
+      <w:r>
+        <w:rPr>
+          <w:rFonts w:ascii="Arial" w:hAnsi="Arial" w:cs="Arial"/>
+          <w:b/>
+          <w:bCs/>
+          <w:sz w:val="24"/>
+          <w:szCs w:val="24"/>
+          <w:u w:val="single"/>
+        </w:rPr>
+        <w:t>VIEW:</w:t>
+      </w:r>
+      <w:r>
+        <w:rPr>
+          <w:rFonts w:ascii="Arial" w:hAnsi="Arial" w:cs="Arial"/>
+          <w:sz w:val="24"/>
+          <w:szCs w:val="24"/>
+        </w:rPr>
+        <w:t xml:space="preserve"> </w:t>
+      </w:r>
+      <w:r>
+        <w:rPr>
+          <w:rFonts w:ascii="Arial" w:hAnsi="Arial" w:cs="Arial"/>
+          <w:sz w:val="24"/>
+          <w:szCs w:val="24"/>
+        </w:rPr>
+        <w:t>cada View é uma interface que o Usuário pode requisitar</w:t>
+      </w:r>
+      <w:r>
+        <w:rPr>
+          <w:rFonts w:ascii="Arial" w:hAnsi="Arial" w:cs="Arial"/>
+          <w:sz w:val="24"/>
+          <w:szCs w:val="24"/>
+        </w:rPr>
+        <w:t xml:space="preserve">. Em um site de empregos, por exemplo, uma das páginas do site é a “Meu Perfil” onde o Usuário pode preencher dados </w:t>
+      </w:r>
+      <w:r>
+        <w:rPr>
+          <w:rFonts w:ascii="Arial" w:hAnsi="Arial" w:cs="Arial"/>
+          <w:sz w:val="24"/>
+          <w:szCs w:val="24"/>
+        </w:rPr>
+        <w:t>em falta ou alterar dados previamente preenchidos.</w:t>
+      </w:r>
+      <w:r>
+        <w:rPr>
+          <w:rFonts w:ascii="Arial" w:hAnsi="Arial" w:cs="Arial"/>
+          <w:sz w:val="24"/>
+          <w:szCs w:val="24"/>
+        </w:rPr>
+        <w:t xml:space="preserve"> A página “Vagas”, onde o usuário </w:t>
+      </w:r>
+      <w:r>
+        <w:rPr>
+          <w:rFonts w:ascii="Arial" w:hAnsi="Arial" w:cs="Arial"/>
+          <w:sz w:val="24"/>
+          <w:szCs w:val="24"/>
+        </w:rPr>
+        <w:t>pode fazer a busca de oportunidades de emprego, é uma outra View.</w:t>
+      </w:r>
+    </w:p>
+    <w:p>
+      <w:pPr>
+        <w:jc w:val="both"/>
+        <w:rPr>
+          <w:rFonts w:ascii="Arial" w:hAnsi="Arial" w:cs="Arial"/>
+          <w:sz w:val="24"/>
+          <w:szCs w:val="24"/>
+        </w:rPr>
+      </w:pPr>
+      <w:r>
+        <w:rPr>
+          <w:rFonts w:ascii="Arial" w:hAnsi="Arial" w:cs="Arial"/>
+          <w:sz w:val="24"/>
+          <w:szCs w:val="24"/>
+        </w:rPr>
+        <w:t xml:space="preserve">A View pode mudar </w:t>
+      </w:r>
+      <w:r>
+        <w:rPr>
+          <w:rFonts w:ascii="Arial" w:hAnsi="Arial" w:cs="Arial"/>
+          <w:sz w:val="24"/>
+          <w:szCs w:val="24"/>
+        </w:rPr>
+        <w:t>bastante de acordo com o objetivo da View. Enquanto a página “Meu Perfil”</w:t>
+      </w:r>
+      <w:r>
+        <w:rPr>
+          <w:rFonts w:ascii="Arial" w:hAnsi="Arial" w:cs="Arial"/>
+          <w:sz w:val="24"/>
+          <w:szCs w:val="24"/>
+        </w:rPr>
+        <w:t xml:space="preserve"> não vai ter um espaço para iniciar pesquisa de vagas, mas pode ter um espaço para pesquisa geral no site, a página “Vagas” obrigatoriamente terá uma forma de pesquisar por vagas</w:t>
+      </w:r>
+      <w:r>
+        <w:rPr>
+          <w:rFonts w:ascii="Arial" w:hAnsi="Arial" w:cs="Arial"/>
+          <w:sz w:val="24"/>
+          <w:szCs w:val="24"/>
+        </w:rPr>
+        <w:t>, e, como é comum ver, ela provavelmente terá também o espaço de pesquisa geral no site.</w:t>
       </w:r>
     </w:p>
     <w:p>

</xml_diff>

<commit_message>
View explanation partially done
</commit_message>
<xml_diff>
--- a/planning/Logica do Trabalho.docx
+++ b/planning/Logica do Trabalho.docx
@@ -14768,18 +14768,18 @@
           <w:szCs w:val="24"/>
         </w:rPr>
         <w:drawing>
-          <wp:anchor distT="0" distB="0" distL="114300" distR="114300" simplePos="0" relativeHeight="251657728" behindDoc="0" locked="0" layoutInCell="1" allowOverlap="1" wp14:anchorId="260337B9" wp14:editId="5188BCBC">
+          <wp:anchor distT="0" distB="0" distL="114300" distR="114300" simplePos="0" relativeHeight="251658240" behindDoc="0" locked="0" layoutInCell="1" allowOverlap="1" wp14:anchorId="39696965" wp14:editId="215962FF">
             <wp:simplePos x="0" y="0"/>
             <wp:positionH relativeFrom="column">
-              <wp:posOffset>1524000</wp:posOffset>
+              <wp:posOffset>1514475</wp:posOffset>
             </wp:positionH>
             <wp:positionV relativeFrom="paragraph">
-              <wp:posOffset>518795</wp:posOffset>
+              <wp:posOffset>604520</wp:posOffset>
             </wp:positionV>
-            <wp:extent cx="3789680" cy="9206230"/>
+            <wp:extent cx="3665855" cy="8905875"/>
             <wp:effectExtent l="0" t="0" r="0" b="0"/>
             <wp:wrapTopAndBottom/>
-            <wp:docPr id="1606913393" name="Imagem 1" descr="Texto branco sobre fundo preto&#10;&#10;O conteúdo gerado por IA pode estar incorreto."/>
+            <wp:docPr id="259341519" name="Imagem 1" descr="Texto branco sobre fundo preto&#10;&#10;O conteúdo gerado por IA pode estar incorreto."/>
             <wp:cNvGraphicFramePr>
               <a:graphicFrameLocks xmlns:a="http://schemas.openxmlformats.org/drawingml/2006/main" noChangeAspect="1"/>
             </wp:cNvGraphicFramePr>
@@ -14787,7 +14787,7 @@
               <a:graphicData uri="http://schemas.openxmlformats.org/drawingml/2006/picture">
                 <pic:pic xmlns:pic="http://schemas.openxmlformats.org/drawingml/2006/picture">
                   <pic:nvPicPr>
-                    <pic:cNvPr id="1606913393" name="Imagem 1" descr="Texto branco sobre fundo preto&#10;&#10;O conteúdo gerado por IA pode estar incorreto."/>
+                    <pic:cNvPr id="259341519" name="Imagem 1" descr="Texto branco sobre fundo preto&#10;&#10;O conteúdo gerado por IA pode estar incorreto."/>
                     <pic:cNvPicPr/>
                   </pic:nvPicPr>
                   <pic:blipFill>
@@ -14805,7 +14805,7 @@
                   <pic:spPr>
                     <a:xfrm>
                       <a:off x="0" y="0"/>
-                      <a:ext cx="3789680" cy="9206230"/>
+                      <a:ext cx="3665855" cy="8905875"/>
                     </a:xfrm>
                     <a:prstGeom prst="rect">
                       <a:avLst/>
@@ -14814,10 +14814,10 @@
                 </pic:pic>
               </a:graphicData>
             </a:graphic>
-            <wp14:sizeRelH relativeFrom="page">
+            <wp14:sizeRelH relativeFrom="margin">
               <wp14:pctWidth>0</wp14:pctWidth>
             </wp14:sizeRelH>
-            <wp14:sizeRelV relativeFrom="page">
+            <wp14:sizeRelV relativeFrom="margin">
               <wp14:pctHeight>0</wp14:pctHeight>
             </wp14:sizeRelV>
           </wp:anchor>
@@ -19042,7 +19042,23 @@
           <w:sz w:val="24"/>
           <w:szCs w:val="24"/>
         </w:rPr>
-        <w:t>bastante de acordo com o objetivo da View. Enquanto a página “Meu Perfil”</w:t>
+        <w:t xml:space="preserve">bastante de acordo com o objetivo da </w:t>
+      </w:r>
+      <w:r>
+        <w:rPr>
+          <w:rFonts w:ascii="Arial" w:hAnsi="Arial" w:cs="Arial"/>
+          <w:sz w:val="24"/>
+          <w:szCs w:val="24"/>
+        </w:rPr>
+        <w:t>mesma</w:t>
+      </w:r>
+      <w:r>
+        <w:rPr>
+          <w:rFonts w:ascii="Arial" w:hAnsi="Arial" w:cs="Arial"/>
+          <w:sz w:val="24"/>
+          <w:szCs w:val="24"/>
+        </w:rPr>
+        <w:t>. Enquanto a página “Meu Perfil”</w:t>
       </w:r>
       <w:r>
         <w:rPr>
@@ -19070,6 +19086,1196 @@
           <w:szCs w:val="24"/>
         </w:rPr>
       </w:pPr>
+      <w:r>
+        <w:rPr>
+          <w:rFonts w:ascii="Arial" w:hAnsi="Arial" w:cs="Arial"/>
+          <w:sz w:val="24"/>
+          <w:szCs w:val="24"/>
+        </w:rPr>
+        <w:t xml:space="preserve">As views, no nosso trabalho, são resultado </w:t>
+      </w:r>
+      <w:r>
+        <w:rPr>
+          <w:rFonts w:ascii="Arial" w:hAnsi="Arial" w:cs="Arial"/>
+          <w:sz w:val="24"/>
+          <w:szCs w:val="24"/>
+        </w:rPr>
+        <w:t>do sqlToDataFrame do professor, onde um script python será ativado</w:t>
+      </w:r>
+      <w:r>
+        <w:rPr>
+          <w:rFonts w:ascii="Arial" w:hAnsi="Arial" w:cs="Arial"/>
+          <w:sz w:val="24"/>
+          <w:szCs w:val="24"/>
+        </w:rPr>
+        <w:t>, executando uma pesquisa (query(ies)) SQL e</w:t>
+      </w:r>
+      <w:r>
+        <w:rPr>
+          <w:rFonts w:ascii="Arial" w:hAnsi="Arial" w:cs="Arial"/>
+          <w:sz w:val="24"/>
+          <w:szCs w:val="24"/>
+        </w:rPr>
+        <w:t xml:space="preserve"> pegando a Relação/Tabela de resposta para gerar uma visualização de fácil compreensão.</w:t>
+      </w:r>
+    </w:p>
+    <w:p>
+      <w:pPr>
+        <w:jc w:val="both"/>
+        <w:rPr>
+          <w:rFonts w:ascii="Arial" w:hAnsi="Arial" w:cs="Arial"/>
+          <w:sz w:val="24"/>
+          <w:szCs w:val="24"/>
+        </w:rPr>
+      </w:pPr>
+      <w:r>
+        <w:rPr>
+          <w:rFonts w:ascii="Arial" w:hAnsi="Arial" w:cs="Arial"/>
+          <w:sz w:val="24"/>
+          <w:szCs w:val="24"/>
+        </w:rPr>
+        <w:t xml:space="preserve">O </w:t>
+      </w:r>
+      <w:r>
+        <w:rPr>
+          <w:rFonts w:ascii="Arial" w:hAnsi="Arial" w:cs="Arial"/>
+          <w:sz w:val="24"/>
+          <w:szCs w:val="24"/>
+        </w:rPr>
+        <w:t xml:space="preserve">relatório (View) </w:t>
+      </w:r>
+      <w:r>
+        <w:rPr>
+          <w:rFonts w:ascii="Aptos Mono" w:hAnsi="Aptos Mono" w:cs="Arial"/>
+          <w:b/>
+          <w:bCs/>
+          <w:sz w:val="24"/>
+          <w:szCs w:val="24"/>
+        </w:rPr>
+        <w:t>relat</w:t>
+      </w:r>
+      <w:r>
+        <w:rPr>
+          <w:rFonts w:ascii="Aptos Mono" w:hAnsi="Aptos Mono" w:cs="Arial"/>
+          <w:b/>
+          <w:bCs/>
+          <w:sz w:val="24"/>
+          <w:szCs w:val="24"/>
+        </w:rPr>
+        <w:t>o</w:t>
+      </w:r>
+      <w:r>
+        <w:rPr>
+          <w:rFonts w:ascii="Aptos Mono" w:hAnsi="Aptos Mono" w:cs="Arial"/>
+          <w:b/>
+          <w:bCs/>
+          <w:sz w:val="24"/>
+          <w:szCs w:val="24"/>
+        </w:rPr>
+        <w:t>rio_pedidos.sql</w:t>
+      </w:r>
+      <w:r>
+        <w:rPr>
+          <w:rFonts w:ascii="Arial" w:hAnsi="Arial" w:cs="Arial"/>
+          <w:sz w:val="24"/>
+          <w:szCs w:val="24"/>
+        </w:rPr>
+        <w:t xml:space="preserve">, </w:t>
+      </w:r>
+      <w:r>
+        <w:rPr>
+          <w:rFonts w:ascii="Aptos Mono" w:hAnsi="Aptos Mono" w:cs="Arial"/>
+          <w:b/>
+          <w:bCs/>
+          <w:sz w:val="24"/>
+          <w:szCs w:val="24"/>
+        </w:rPr>
+        <w:t>relat</w:t>
+      </w:r>
+      <w:r>
+        <w:rPr>
+          <w:rFonts w:ascii="Aptos Mono" w:hAnsi="Aptos Mono" w:cs="Arial"/>
+          <w:b/>
+          <w:bCs/>
+          <w:sz w:val="24"/>
+          <w:szCs w:val="24"/>
+        </w:rPr>
+        <w:t>o</w:t>
+      </w:r>
+      <w:r>
+        <w:rPr>
+          <w:rFonts w:ascii="Aptos Mono" w:hAnsi="Aptos Mono" w:cs="Arial"/>
+          <w:b/>
+          <w:bCs/>
+          <w:sz w:val="24"/>
+          <w:szCs w:val="24"/>
+        </w:rPr>
+        <w:t>rio_pedidos_por_fornecedor.sql</w:t>
+      </w:r>
+      <w:r>
+        <w:rPr>
+          <w:rFonts w:ascii="Arial" w:hAnsi="Arial" w:cs="Arial"/>
+          <w:sz w:val="24"/>
+          <w:szCs w:val="24"/>
+        </w:rPr>
+        <w:t xml:space="preserve"> e </w:t>
+      </w:r>
+      <w:r>
+        <w:rPr>
+          <w:rFonts w:ascii="Aptos Mono" w:hAnsi="Aptos Mono" w:cs="Arial"/>
+          <w:b/>
+          <w:bCs/>
+          <w:sz w:val="24"/>
+          <w:szCs w:val="24"/>
+        </w:rPr>
+        <w:t>relatorio_itens_pedidos.sql</w:t>
+      </w:r>
+      <w:r>
+        <w:rPr>
+          <w:rFonts w:ascii="Arial" w:hAnsi="Arial" w:cs="Arial"/>
+          <w:sz w:val="24"/>
+          <w:szCs w:val="24"/>
+        </w:rPr>
+        <w:t xml:space="preserve"> serão substituídos por:</w:t>
+      </w:r>
+    </w:p>
+    <w:p>
+      <w:pPr>
+        <w:pStyle w:val="PargrafodaLista"/>
+        <w:numPr>
+          <w:ilvl w:val="0"/>
+          <w:numId w:val="5"/>
+        </w:numPr>
+        <w:jc w:val="both"/>
+        <w:rPr>
+          <w:rFonts w:ascii="Arial" w:hAnsi="Arial" w:cs="Arial"/>
+          <w:sz w:val="24"/>
+          <w:szCs w:val="24"/>
+        </w:rPr>
+      </w:pPr>
+      <w:r>
+        <w:rPr>
+          <w:rFonts w:ascii="Aptos Mono" w:hAnsi="Aptos Mono" w:cs="Arial"/>
+          <w:b/>
+          <w:bCs/>
+          <w:sz w:val="24"/>
+          <w:szCs w:val="24"/>
+        </w:rPr>
+        <w:t>relatorio_compras.sql</w:t>
+      </w:r>
+      <w:r>
+        <w:rPr>
+          <w:rFonts w:ascii="Arial" w:hAnsi="Arial" w:cs="Arial"/>
+          <w:sz w:val="24"/>
+          <w:szCs w:val="24"/>
+        </w:rPr>
+        <w:t xml:space="preserve">  </w:t>
+      </w:r>
+      <w:r>
+        <w:rPr>
+          <w:rFonts w:ascii="Arial" w:hAnsi="Arial" w:cs="Arial"/>
+          <w:sz w:val="24"/>
+          <w:szCs w:val="24"/>
+        </w:rPr>
+        <w:t xml:space="preserve">  </w:t>
+      </w:r>
+      <w:r>
+        <w:rPr>
+          <w:rFonts w:ascii="Arial" w:hAnsi="Arial" w:cs="Arial"/>
+          <w:sz w:val="24"/>
+          <w:szCs w:val="24"/>
+        </w:rPr>
+        <w:t>|</w:t>
+      </w:r>
+      <w:r>
+        <w:rPr>
+          <w:rFonts w:ascii="Arial" w:hAnsi="Arial" w:cs="Arial"/>
+          <w:sz w:val="24"/>
+          <w:szCs w:val="24"/>
+        </w:rPr>
+        <w:t xml:space="preserve">  </w:t>
+      </w:r>
+      <w:r>
+        <w:rPr>
+          <w:rFonts w:ascii="Arial" w:hAnsi="Arial" w:cs="Arial"/>
+          <w:sz w:val="24"/>
+          <w:szCs w:val="24"/>
+        </w:rPr>
+        <w:t xml:space="preserve">  </w:t>
+      </w:r>
+      <w:r>
+        <w:rPr>
+          <w:rFonts w:ascii="Aptos Mono" w:hAnsi="Aptos Mono" w:cs="Arial"/>
+          <w:b/>
+          <w:bCs/>
+          <w:sz w:val="24"/>
+          <w:szCs w:val="24"/>
+        </w:rPr>
+        <w:t>relatorio_vendas.sql</w:t>
+      </w:r>
+    </w:p>
+    <w:p>
+      <w:pPr>
+        <w:pStyle w:val="PargrafodaLista"/>
+        <w:numPr>
+          <w:ilvl w:val="0"/>
+          <w:numId w:val="5"/>
+        </w:numPr>
+        <w:jc w:val="both"/>
+        <w:rPr>
+          <w:rFonts w:ascii="Arial" w:hAnsi="Arial" w:cs="Arial"/>
+          <w:sz w:val="24"/>
+          <w:szCs w:val="24"/>
+        </w:rPr>
+      </w:pPr>
+      <w:r>
+        <w:rPr>
+          <w:rFonts w:ascii="Aptos Mono" w:hAnsi="Aptos Mono" w:cs="Arial"/>
+          <w:b/>
+          <w:bCs/>
+          <w:sz w:val="24"/>
+          <w:szCs w:val="24"/>
+        </w:rPr>
+        <w:t>relatorio_</w:t>
+      </w:r>
+      <w:r>
+        <w:rPr>
+          <w:rFonts w:ascii="Aptos Mono" w:hAnsi="Aptos Mono" w:cs="Arial"/>
+          <w:b/>
+          <w:bCs/>
+          <w:sz w:val="24"/>
+          <w:szCs w:val="24"/>
+        </w:rPr>
+        <w:t>compras</w:t>
+      </w:r>
+      <w:r>
+        <w:rPr>
+          <w:rFonts w:ascii="Aptos Mono" w:hAnsi="Aptos Mono" w:cs="Arial"/>
+          <w:b/>
+          <w:bCs/>
+          <w:sz w:val="24"/>
+          <w:szCs w:val="24"/>
+        </w:rPr>
+        <w:t>_</w:t>
+      </w:r>
+      <w:r>
+        <w:rPr>
+          <w:rFonts w:ascii="Aptos Mono" w:hAnsi="Aptos Mono" w:cs="Arial"/>
+          <w:b/>
+          <w:bCs/>
+          <w:sz w:val="24"/>
+          <w:szCs w:val="24"/>
+        </w:rPr>
+        <w:t>fornecedor.sql</w:t>
+      </w:r>
+      <w:r>
+        <w:rPr>
+          <w:rFonts w:ascii="Arial" w:hAnsi="Arial" w:cs="Arial"/>
+          <w:sz w:val="24"/>
+          <w:szCs w:val="24"/>
+        </w:rPr>
+        <w:t xml:space="preserve"> </w:t>
+      </w:r>
+      <w:r>
+        <w:rPr>
+          <w:rFonts w:ascii="Arial" w:hAnsi="Arial" w:cs="Arial"/>
+          <w:sz w:val="24"/>
+          <w:szCs w:val="24"/>
+        </w:rPr>
+        <w:t xml:space="preserve">  </w:t>
+      </w:r>
+      <w:r>
+        <w:rPr>
+          <w:rFonts w:ascii="Arial" w:hAnsi="Arial" w:cs="Arial"/>
+          <w:sz w:val="24"/>
+          <w:szCs w:val="24"/>
+        </w:rPr>
+        <w:t xml:space="preserve"> |</w:t>
+      </w:r>
+      <w:r>
+        <w:rPr>
+          <w:rFonts w:ascii="Arial" w:hAnsi="Arial" w:cs="Arial"/>
+          <w:sz w:val="24"/>
+          <w:szCs w:val="24"/>
+        </w:rPr>
+        <w:t xml:space="preserve">  </w:t>
+      </w:r>
+      <w:r>
+        <w:rPr>
+          <w:rFonts w:ascii="Arial" w:hAnsi="Arial" w:cs="Arial"/>
+          <w:sz w:val="24"/>
+          <w:szCs w:val="24"/>
+        </w:rPr>
+        <w:t xml:space="preserve">  </w:t>
+      </w:r>
+      <w:r>
+        <w:rPr>
+          <w:rFonts w:ascii="Aptos Mono" w:hAnsi="Aptos Mono" w:cs="Arial"/>
+          <w:b/>
+          <w:bCs/>
+          <w:sz w:val="24"/>
+          <w:szCs w:val="24"/>
+        </w:rPr>
+        <w:t>relatorio_vendas_cliente.sql</w:t>
+      </w:r>
+    </w:p>
+    <w:p>
+      <w:pPr>
+        <w:pStyle w:val="PargrafodaLista"/>
+        <w:numPr>
+          <w:ilvl w:val="0"/>
+          <w:numId w:val="5"/>
+        </w:numPr>
+        <w:jc w:val="both"/>
+        <w:rPr>
+          <w:rFonts w:ascii="Arial" w:hAnsi="Arial" w:cs="Arial"/>
+          <w:sz w:val="24"/>
+          <w:szCs w:val="24"/>
+        </w:rPr>
+      </w:pPr>
+      <w:r>
+        <w:rPr>
+          <w:rFonts w:ascii="Aptos Mono" w:hAnsi="Aptos Mono" w:cs="Arial"/>
+          <w:b/>
+          <w:bCs/>
+          <w:sz w:val="24"/>
+          <w:szCs w:val="24"/>
+        </w:rPr>
+        <w:t>relatorio_compra_id.sql</w:t>
+      </w:r>
+      <w:r>
+        <w:rPr>
+          <w:rFonts w:ascii="Arial" w:hAnsi="Arial" w:cs="Arial"/>
+          <w:sz w:val="24"/>
+          <w:szCs w:val="24"/>
+        </w:rPr>
+        <w:t xml:space="preserve">  </w:t>
+      </w:r>
+      <w:r>
+        <w:rPr>
+          <w:rFonts w:ascii="Arial" w:hAnsi="Arial" w:cs="Arial"/>
+          <w:sz w:val="24"/>
+          <w:szCs w:val="24"/>
+        </w:rPr>
+        <w:t xml:space="preserve">  </w:t>
+      </w:r>
+      <w:r>
+        <w:rPr>
+          <w:rFonts w:ascii="Arial" w:hAnsi="Arial" w:cs="Arial"/>
+          <w:sz w:val="24"/>
+          <w:szCs w:val="24"/>
+        </w:rPr>
+        <w:t>|</w:t>
+      </w:r>
+      <w:r>
+        <w:rPr>
+          <w:rFonts w:ascii="Arial" w:hAnsi="Arial" w:cs="Arial"/>
+          <w:sz w:val="24"/>
+          <w:szCs w:val="24"/>
+        </w:rPr>
+        <w:t xml:space="preserve">  </w:t>
+      </w:r>
+      <w:r>
+        <w:rPr>
+          <w:rFonts w:ascii="Arial" w:hAnsi="Arial" w:cs="Arial"/>
+          <w:sz w:val="24"/>
+          <w:szCs w:val="24"/>
+        </w:rPr>
+        <w:t xml:space="preserve">  </w:t>
+      </w:r>
+      <w:r>
+        <w:rPr>
+          <w:rFonts w:ascii="Aptos Mono" w:hAnsi="Aptos Mono" w:cs="Arial"/>
+          <w:b/>
+          <w:bCs/>
+          <w:sz w:val="24"/>
+          <w:szCs w:val="24"/>
+        </w:rPr>
+        <w:t>relatorio_venda_id.sql</w:t>
+      </w:r>
+    </w:p>
+    <w:p>
+      <w:pPr>
+        <w:jc w:val="both"/>
+        <w:rPr>
+          <w:rFonts w:ascii="Arial" w:hAnsi="Arial" w:cs="Arial"/>
+          <w:sz w:val="24"/>
+          <w:szCs w:val="24"/>
+        </w:rPr>
+      </w:pPr>
+    </w:p>
+    <w:p>
+      <w:pPr>
+        <w:jc w:val="both"/>
+        <w:rPr>
+          <w:rFonts w:ascii="Arial" w:hAnsi="Arial" w:cs="Arial"/>
+          <w:sz w:val="24"/>
+          <w:szCs w:val="24"/>
+        </w:rPr>
+      </w:pPr>
+      <w:r>
+        <w:rPr>
+          <w:rFonts w:ascii="Arial" w:hAnsi="Arial" w:cs="Arial"/>
+          <w:sz w:val="24"/>
+          <w:szCs w:val="24"/>
+        </w:rPr>
+        <w:lastRenderedPageBreak/>
+        <w:t xml:space="preserve">Outra especificidade nossa é necessitar </w:t>
+      </w:r>
+      <w:r>
+        <w:rPr>
+          <w:rFonts w:ascii="Arial" w:hAnsi="Arial" w:cs="Arial"/>
+          <w:sz w:val="24"/>
+          <w:szCs w:val="24"/>
+        </w:rPr>
+        <w:t>de um relatorio_estoque.sql, que vai gerar a View de Controle de Estoque</w:t>
+      </w:r>
+      <w:r>
+        <w:rPr>
+          <w:rFonts w:ascii="Arial" w:hAnsi="Arial" w:cs="Arial"/>
+          <w:sz w:val="24"/>
+          <w:szCs w:val="24"/>
+        </w:rPr>
+        <w:t xml:space="preserve">. Esta View do Estoque deve </w:t>
+      </w:r>
+      <w:r>
+        <w:rPr>
+          <w:rFonts w:ascii="Arial" w:hAnsi="Arial" w:cs="Arial"/>
+          <w:sz w:val="24"/>
+          <w:szCs w:val="24"/>
+        </w:rPr>
+        <w:t>sair parecida com:</w:t>
+      </w:r>
+    </w:p>
+    <w:tbl>
+      <w:tblPr>
+        <w:tblStyle w:val="Tabelacomgrade"/>
+        <w:tblW w:w="11341" w:type="dxa"/>
+        <w:tblInd w:w="-318" w:type="dxa"/>
+        <w:tblLook w:val="04A0" w:firstRow="1" w:lastRow="0" w:firstColumn="1" w:lastColumn="0" w:noHBand="0" w:noVBand="1"/>
+      </w:tblPr>
+      <w:tblGrid>
+        <w:gridCol w:w="1217"/>
+        <w:gridCol w:w="1157"/>
+        <w:gridCol w:w="887"/>
+        <w:gridCol w:w="851"/>
+        <w:gridCol w:w="992"/>
+        <w:gridCol w:w="992"/>
+        <w:gridCol w:w="709"/>
+        <w:gridCol w:w="851"/>
+        <w:gridCol w:w="850"/>
+        <w:gridCol w:w="851"/>
+        <w:gridCol w:w="992"/>
+        <w:gridCol w:w="992"/>
+      </w:tblGrid>
+      <w:tr>
+        <w:tc>
+          <w:tcPr>
+            <w:tcW w:w="1217" w:type="dxa"/>
+            <w:vAlign w:val="center"/>
+          </w:tcPr>
+          <w:p>
+            <w:pPr>
+              <w:jc w:val="center"/>
+              <w:rPr>
+                <w:rFonts w:ascii="Arial" w:hAnsi="Arial" w:cs="Arial"/>
+                <w:sz w:val="20"/>
+                <w:szCs w:val="20"/>
+              </w:rPr>
+            </w:pPr>
+            <w:r>
+              <w:rPr>
+                <w:rFonts w:ascii="Arial" w:hAnsi="Arial" w:cs="Arial"/>
+                <w:sz w:val="20"/>
+                <w:szCs w:val="20"/>
+              </w:rPr>
+              <w:t>DATA</w:t>
+            </w:r>
+          </w:p>
+        </w:tc>
+        <w:tc>
+          <w:tcPr>
+            <w:tcW w:w="1157" w:type="dxa"/>
+            <w:vAlign w:val="center"/>
+          </w:tcPr>
+          <w:p>
+            <w:pPr>
+              <w:jc w:val="center"/>
+              <w:rPr>
+                <w:rFonts w:ascii="Arial" w:hAnsi="Arial" w:cs="Arial"/>
+                <w:sz w:val="20"/>
+                <w:szCs w:val="20"/>
+              </w:rPr>
+            </w:pPr>
+            <w:r>
+              <w:rPr>
+                <w:rFonts w:ascii="Arial" w:hAnsi="Arial" w:cs="Arial"/>
+                <w:sz w:val="20"/>
+                <w:szCs w:val="20"/>
+              </w:rPr>
+              <w:t>ID_PROD</w:t>
+            </w:r>
+          </w:p>
+        </w:tc>
+        <w:tc>
+          <w:tcPr>
+            <w:tcW w:w="887" w:type="dxa"/>
+            <w:vAlign w:val="center"/>
+          </w:tcPr>
+          <w:p>
+            <w:pPr>
+              <w:jc w:val="center"/>
+              <w:rPr>
+                <w:rFonts w:ascii="Arial" w:hAnsi="Arial" w:cs="Arial"/>
+                <w:sz w:val="20"/>
+                <w:szCs w:val="20"/>
+              </w:rPr>
+            </w:pPr>
+            <w:r>
+              <w:rPr>
+                <w:rFonts w:ascii="Arial" w:hAnsi="Arial" w:cs="Arial"/>
+                <w:sz w:val="20"/>
+                <w:szCs w:val="20"/>
+              </w:rPr>
+              <w:t>NOME</w:t>
+            </w:r>
+          </w:p>
+        </w:tc>
+        <w:tc>
+          <w:tcPr>
+            <w:tcW w:w="851" w:type="dxa"/>
+            <w:vAlign w:val="center"/>
+          </w:tcPr>
+          <w:p>
+            <w:pPr>
+              <w:jc w:val="center"/>
+              <w:rPr>
+                <w:rFonts w:ascii="Arial" w:hAnsi="Arial" w:cs="Arial"/>
+                <w:sz w:val="20"/>
+                <w:szCs w:val="20"/>
+              </w:rPr>
+            </w:pPr>
+            <w:r>
+              <w:rPr>
+                <w:rFonts w:ascii="Arial" w:hAnsi="Arial" w:cs="Arial"/>
+                <w:sz w:val="20"/>
+                <w:szCs w:val="20"/>
+              </w:rPr>
+              <w:t>E</w:t>
+            </w:r>
+            <w:r>
+              <w:rPr>
+                <w:rFonts w:ascii="Arial" w:hAnsi="Arial" w:cs="Arial"/>
+                <w:sz w:val="20"/>
+                <w:szCs w:val="20"/>
+              </w:rPr>
+              <w:t>N</w:t>
+            </w:r>
+            <w:r>
+              <w:rPr>
+                <w:rFonts w:ascii="Arial" w:hAnsi="Arial" w:cs="Arial"/>
+                <w:sz w:val="20"/>
+                <w:szCs w:val="20"/>
+              </w:rPr>
+              <w:t>.PR</w:t>
+            </w:r>
+          </w:p>
+        </w:tc>
+        <w:tc>
+          <w:tcPr>
+            <w:tcW w:w="992" w:type="dxa"/>
+            <w:vAlign w:val="center"/>
+          </w:tcPr>
+          <w:p>
+            <w:pPr>
+              <w:jc w:val="center"/>
+              <w:rPr>
+                <w:rFonts w:ascii="Arial" w:hAnsi="Arial" w:cs="Arial"/>
+                <w:sz w:val="20"/>
+                <w:szCs w:val="20"/>
+              </w:rPr>
+            </w:pPr>
+            <w:r>
+              <w:rPr>
+                <w:rFonts w:ascii="Arial" w:hAnsi="Arial" w:cs="Arial"/>
+                <w:sz w:val="20"/>
+                <w:szCs w:val="20"/>
+              </w:rPr>
+              <w:t>E</w:t>
+            </w:r>
+            <w:r>
+              <w:rPr>
+                <w:rFonts w:ascii="Arial" w:hAnsi="Arial" w:cs="Arial"/>
+                <w:sz w:val="20"/>
+                <w:szCs w:val="20"/>
+              </w:rPr>
+              <w:t>N</w:t>
+            </w:r>
+            <w:r>
+              <w:rPr>
+                <w:rFonts w:ascii="Arial" w:hAnsi="Arial" w:cs="Arial"/>
+                <w:sz w:val="20"/>
+                <w:szCs w:val="20"/>
+              </w:rPr>
+              <w:t>.QTD</w:t>
+            </w:r>
+          </w:p>
+        </w:tc>
+        <w:tc>
+          <w:tcPr>
+            <w:tcW w:w="992" w:type="dxa"/>
+            <w:vAlign w:val="center"/>
+          </w:tcPr>
+          <w:p>
+            <w:pPr>
+              <w:jc w:val="center"/>
+              <w:rPr>
+                <w:rFonts w:ascii="Arial" w:hAnsi="Arial" w:cs="Arial"/>
+                <w:sz w:val="20"/>
+                <w:szCs w:val="20"/>
+              </w:rPr>
+            </w:pPr>
+            <w:r>
+              <w:rPr>
+                <w:rFonts w:ascii="Arial" w:hAnsi="Arial" w:cs="Arial"/>
+                <w:sz w:val="20"/>
+                <w:szCs w:val="20"/>
+              </w:rPr>
+              <w:t>E</w:t>
+            </w:r>
+            <w:r>
+              <w:rPr>
+                <w:rFonts w:ascii="Arial" w:hAnsi="Arial" w:cs="Arial"/>
+                <w:sz w:val="20"/>
+                <w:szCs w:val="20"/>
+              </w:rPr>
+              <w:t>N</w:t>
+            </w:r>
+            <w:r>
+              <w:rPr>
+                <w:rFonts w:ascii="Arial" w:hAnsi="Arial" w:cs="Arial"/>
+                <w:sz w:val="20"/>
+                <w:szCs w:val="20"/>
+              </w:rPr>
+              <w:t>.</w:t>
+            </w:r>
+            <w:r>
+              <w:rPr>
+                <w:rFonts w:ascii="Arial" w:hAnsi="Arial" w:cs="Arial"/>
+                <w:sz w:val="20"/>
+                <w:szCs w:val="20"/>
+              </w:rPr>
+              <w:t>SAL</w:t>
+            </w:r>
+          </w:p>
+        </w:tc>
+        <w:tc>
+          <w:tcPr>
+            <w:tcW w:w="709" w:type="dxa"/>
+            <w:vAlign w:val="center"/>
+          </w:tcPr>
+          <w:p>
+            <w:pPr>
+              <w:jc w:val="center"/>
+              <w:rPr>
+                <w:rFonts w:ascii="Arial" w:hAnsi="Arial" w:cs="Arial"/>
+                <w:sz w:val="20"/>
+                <w:szCs w:val="20"/>
+              </w:rPr>
+            </w:pPr>
+            <w:r>
+              <w:rPr>
+                <w:rFonts w:ascii="Arial" w:hAnsi="Arial" w:cs="Arial"/>
+                <w:sz w:val="20"/>
+                <w:szCs w:val="20"/>
+              </w:rPr>
+              <w:t>S.PR</w:t>
+            </w:r>
+          </w:p>
+        </w:tc>
+        <w:tc>
+          <w:tcPr>
+            <w:tcW w:w="851" w:type="dxa"/>
+            <w:vAlign w:val="center"/>
+          </w:tcPr>
+          <w:p>
+            <w:pPr>
+              <w:jc w:val="center"/>
+              <w:rPr>
+                <w:rFonts w:ascii="Arial" w:hAnsi="Arial" w:cs="Arial"/>
+                <w:sz w:val="20"/>
+                <w:szCs w:val="20"/>
+              </w:rPr>
+            </w:pPr>
+            <w:r>
+              <w:rPr>
+                <w:rFonts w:ascii="Arial" w:hAnsi="Arial" w:cs="Arial"/>
+                <w:sz w:val="20"/>
+                <w:szCs w:val="20"/>
+              </w:rPr>
+              <w:t>S.QTD</w:t>
+            </w:r>
+          </w:p>
+        </w:tc>
+        <w:tc>
+          <w:tcPr>
+            <w:tcW w:w="850" w:type="dxa"/>
+            <w:vAlign w:val="center"/>
+          </w:tcPr>
+          <w:p>
+            <w:pPr>
+              <w:jc w:val="center"/>
+              <w:rPr>
+                <w:rFonts w:ascii="Arial" w:hAnsi="Arial" w:cs="Arial"/>
+                <w:sz w:val="20"/>
+                <w:szCs w:val="20"/>
+              </w:rPr>
+            </w:pPr>
+            <w:r>
+              <w:rPr>
+                <w:rFonts w:ascii="Arial" w:hAnsi="Arial" w:cs="Arial"/>
+                <w:sz w:val="20"/>
+                <w:szCs w:val="20"/>
+              </w:rPr>
+              <w:t>S.SAL</w:t>
+            </w:r>
+          </w:p>
+        </w:tc>
+        <w:tc>
+          <w:tcPr>
+            <w:tcW w:w="851" w:type="dxa"/>
+            <w:vAlign w:val="center"/>
+          </w:tcPr>
+          <w:p>
+            <w:pPr>
+              <w:jc w:val="center"/>
+              <w:rPr>
+                <w:rFonts w:ascii="Arial" w:hAnsi="Arial" w:cs="Arial"/>
+                <w:sz w:val="20"/>
+                <w:szCs w:val="20"/>
+              </w:rPr>
+            </w:pPr>
+            <w:r>
+              <w:rPr>
+                <w:rFonts w:ascii="Arial" w:hAnsi="Arial" w:cs="Arial"/>
+                <w:sz w:val="20"/>
+                <w:szCs w:val="20"/>
+              </w:rPr>
+              <w:t>E</w:t>
+            </w:r>
+            <w:r>
+              <w:rPr>
+                <w:rFonts w:ascii="Arial" w:hAnsi="Arial" w:cs="Arial"/>
+                <w:sz w:val="20"/>
+                <w:szCs w:val="20"/>
+              </w:rPr>
+              <w:t>S.PR</w:t>
+            </w:r>
+          </w:p>
+        </w:tc>
+        <w:tc>
+          <w:tcPr>
+            <w:tcW w:w="992" w:type="dxa"/>
+            <w:vAlign w:val="center"/>
+          </w:tcPr>
+          <w:p>
+            <w:pPr>
+              <w:jc w:val="center"/>
+              <w:rPr>
+                <w:rFonts w:ascii="Arial" w:hAnsi="Arial" w:cs="Arial"/>
+                <w:sz w:val="20"/>
+                <w:szCs w:val="20"/>
+              </w:rPr>
+            </w:pPr>
+            <w:r>
+              <w:rPr>
+                <w:rFonts w:ascii="Arial" w:hAnsi="Arial" w:cs="Arial"/>
+                <w:sz w:val="20"/>
+                <w:szCs w:val="20"/>
+              </w:rPr>
+              <w:t>ES.QTD</w:t>
+            </w:r>
+          </w:p>
+        </w:tc>
+        <w:tc>
+          <w:tcPr>
+            <w:tcW w:w="992" w:type="dxa"/>
+            <w:vAlign w:val="center"/>
+          </w:tcPr>
+          <w:p>
+            <w:pPr>
+              <w:jc w:val="center"/>
+              <w:rPr>
+                <w:rFonts w:ascii="Arial" w:hAnsi="Arial" w:cs="Arial"/>
+                <w:sz w:val="20"/>
+                <w:szCs w:val="20"/>
+              </w:rPr>
+            </w:pPr>
+            <w:r>
+              <w:rPr>
+                <w:rFonts w:ascii="Arial" w:hAnsi="Arial" w:cs="Arial"/>
+                <w:sz w:val="20"/>
+                <w:szCs w:val="20"/>
+              </w:rPr>
+              <w:t>ES.SAL</w:t>
+            </w:r>
+          </w:p>
+        </w:tc>
+      </w:tr>
+      <w:tr>
+        <w:tc>
+          <w:tcPr>
+            <w:tcW w:w="1217" w:type="dxa"/>
+          </w:tcPr>
+          <w:p>
+            <w:pPr>
+              <w:jc w:val="both"/>
+              <w:rPr>
+                <w:rFonts w:ascii="Arial" w:hAnsi="Arial" w:cs="Arial"/>
+                <w:sz w:val="20"/>
+                <w:szCs w:val="20"/>
+              </w:rPr>
+            </w:pPr>
+            <w:r>
+              <w:rPr>
+                <w:rFonts w:ascii="Arial" w:hAnsi="Arial" w:cs="Arial"/>
+                <w:sz w:val="20"/>
+                <w:szCs w:val="20"/>
+              </w:rPr>
+              <w:t>01/01/2001</w:t>
+            </w:r>
+          </w:p>
+        </w:tc>
+        <w:tc>
+          <w:tcPr>
+            <w:tcW w:w="1157" w:type="dxa"/>
+          </w:tcPr>
+          <w:p>
+            <w:pPr>
+              <w:jc w:val="both"/>
+              <w:rPr>
+                <w:rFonts w:ascii="Arial" w:hAnsi="Arial" w:cs="Arial"/>
+                <w:sz w:val="20"/>
+                <w:szCs w:val="20"/>
+              </w:rPr>
+            </w:pPr>
+            <w:r>
+              <w:rPr>
+                <w:rFonts w:ascii="Arial" w:hAnsi="Arial" w:cs="Arial"/>
+                <w:sz w:val="20"/>
+                <w:szCs w:val="20"/>
+              </w:rPr>
+              <w:t>1</w:t>
+            </w:r>
+          </w:p>
+        </w:tc>
+        <w:tc>
+          <w:tcPr>
+            <w:tcW w:w="887" w:type="dxa"/>
+          </w:tcPr>
+          <w:p>
+            <w:pPr>
+              <w:jc w:val="both"/>
+              <w:rPr>
+                <w:rFonts w:ascii="Arial" w:hAnsi="Arial" w:cs="Arial"/>
+                <w:sz w:val="20"/>
+                <w:szCs w:val="20"/>
+              </w:rPr>
+            </w:pPr>
+            <w:r>
+              <w:rPr>
+                <w:rFonts w:ascii="Arial" w:hAnsi="Arial" w:cs="Arial"/>
+                <w:sz w:val="20"/>
+                <w:szCs w:val="20"/>
+              </w:rPr>
+              <w:t>A</w:t>
+            </w:r>
+          </w:p>
+        </w:tc>
+        <w:tc>
+          <w:tcPr>
+            <w:tcW w:w="851" w:type="dxa"/>
+          </w:tcPr>
+          <w:p>
+            <w:pPr>
+              <w:jc w:val="both"/>
+              <w:rPr>
+                <w:rFonts w:ascii="Arial" w:hAnsi="Arial" w:cs="Arial"/>
+                <w:sz w:val="20"/>
+                <w:szCs w:val="20"/>
+              </w:rPr>
+            </w:pPr>
+            <w:r>
+              <w:rPr>
+                <w:rFonts w:ascii="Arial" w:hAnsi="Arial" w:cs="Arial"/>
+                <w:sz w:val="20"/>
+                <w:szCs w:val="20"/>
+              </w:rPr>
+              <w:t>10.0</w:t>
+            </w:r>
+          </w:p>
+        </w:tc>
+        <w:tc>
+          <w:tcPr>
+            <w:tcW w:w="992" w:type="dxa"/>
+          </w:tcPr>
+          <w:p>
+            <w:pPr>
+              <w:jc w:val="both"/>
+              <w:rPr>
+                <w:rFonts w:ascii="Arial" w:hAnsi="Arial" w:cs="Arial"/>
+                <w:sz w:val="20"/>
+                <w:szCs w:val="20"/>
+              </w:rPr>
+            </w:pPr>
+            <w:r>
+              <w:rPr>
+                <w:rFonts w:ascii="Arial" w:hAnsi="Arial" w:cs="Arial"/>
+                <w:sz w:val="20"/>
+                <w:szCs w:val="20"/>
+              </w:rPr>
+              <w:t>100</w:t>
+            </w:r>
+          </w:p>
+        </w:tc>
+        <w:tc>
+          <w:tcPr>
+            <w:tcW w:w="992" w:type="dxa"/>
+          </w:tcPr>
+          <w:p>
+            <w:pPr>
+              <w:jc w:val="both"/>
+              <w:rPr>
+                <w:rFonts w:ascii="Arial" w:hAnsi="Arial" w:cs="Arial"/>
+                <w:sz w:val="20"/>
+                <w:szCs w:val="20"/>
+              </w:rPr>
+            </w:pPr>
+            <w:r>
+              <w:rPr>
+                <w:rFonts w:ascii="Arial" w:hAnsi="Arial" w:cs="Arial"/>
+                <w:sz w:val="20"/>
+                <w:szCs w:val="20"/>
+              </w:rPr>
+              <w:t>1000.0</w:t>
+            </w:r>
+          </w:p>
+        </w:tc>
+        <w:tc>
+          <w:tcPr>
+            <w:tcW w:w="709" w:type="dxa"/>
+          </w:tcPr>
+          <w:p>
+            <w:pPr>
+              <w:jc w:val="both"/>
+              <w:rPr>
+                <w:rFonts w:ascii="Arial" w:hAnsi="Arial" w:cs="Arial"/>
+                <w:sz w:val="20"/>
+                <w:szCs w:val="20"/>
+              </w:rPr>
+            </w:pPr>
+            <w:r>
+              <w:rPr>
+                <w:rFonts w:ascii="Arial" w:hAnsi="Arial" w:cs="Arial"/>
+                <w:sz w:val="20"/>
+                <w:szCs w:val="20"/>
+              </w:rPr>
+              <w:t>10.0</w:t>
+            </w:r>
+          </w:p>
+        </w:tc>
+        <w:tc>
+          <w:tcPr>
+            <w:tcW w:w="851" w:type="dxa"/>
+          </w:tcPr>
+          <w:p>
+            <w:pPr>
+              <w:jc w:val="both"/>
+              <w:rPr>
+                <w:rFonts w:ascii="Arial" w:hAnsi="Arial" w:cs="Arial"/>
+                <w:sz w:val="20"/>
+                <w:szCs w:val="20"/>
+              </w:rPr>
+            </w:pPr>
+            <w:r>
+              <w:rPr>
+                <w:rFonts w:ascii="Arial" w:hAnsi="Arial" w:cs="Arial"/>
+                <w:sz w:val="20"/>
+                <w:szCs w:val="20"/>
+              </w:rPr>
+              <w:t>30</w:t>
+            </w:r>
+          </w:p>
+        </w:tc>
+        <w:tc>
+          <w:tcPr>
+            <w:tcW w:w="850" w:type="dxa"/>
+          </w:tcPr>
+          <w:p>
+            <w:pPr>
+              <w:jc w:val="both"/>
+              <w:rPr>
+                <w:rFonts w:ascii="Arial" w:hAnsi="Arial" w:cs="Arial"/>
+                <w:sz w:val="20"/>
+                <w:szCs w:val="20"/>
+              </w:rPr>
+            </w:pPr>
+            <w:r>
+              <w:rPr>
+                <w:rFonts w:ascii="Arial" w:hAnsi="Arial" w:cs="Arial"/>
+                <w:sz w:val="20"/>
+                <w:szCs w:val="20"/>
+              </w:rPr>
+              <w:t>300.0</w:t>
+            </w:r>
+          </w:p>
+        </w:tc>
+        <w:tc>
+          <w:tcPr>
+            <w:tcW w:w="851" w:type="dxa"/>
+          </w:tcPr>
+          <w:p>
+            <w:pPr>
+              <w:jc w:val="both"/>
+              <w:rPr>
+                <w:rFonts w:ascii="Arial" w:hAnsi="Arial" w:cs="Arial"/>
+                <w:sz w:val="20"/>
+                <w:szCs w:val="20"/>
+              </w:rPr>
+            </w:pPr>
+            <w:r>
+              <w:rPr>
+                <w:rFonts w:ascii="Arial" w:hAnsi="Arial" w:cs="Arial"/>
+                <w:sz w:val="20"/>
+                <w:szCs w:val="20"/>
+              </w:rPr>
+              <w:t>10.0</w:t>
+            </w:r>
+          </w:p>
+        </w:tc>
+        <w:tc>
+          <w:tcPr>
+            <w:tcW w:w="992" w:type="dxa"/>
+          </w:tcPr>
+          <w:p>
+            <w:pPr>
+              <w:jc w:val="both"/>
+              <w:rPr>
+                <w:rFonts w:ascii="Arial" w:hAnsi="Arial" w:cs="Arial"/>
+                <w:sz w:val="20"/>
+                <w:szCs w:val="20"/>
+              </w:rPr>
+            </w:pPr>
+            <w:r>
+              <w:rPr>
+                <w:rFonts w:ascii="Arial" w:hAnsi="Arial" w:cs="Arial"/>
+                <w:sz w:val="20"/>
+                <w:szCs w:val="20"/>
+              </w:rPr>
+              <w:t>70</w:t>
+            </w:r>
+          </w:p>
+        </w:tc>
+        <w:tc>
+          <w:tcPr>
+            <w:tcW w:w="992" w:type="dxa"/>
+          </w:tcPr>
+          <w:p>
+            <w:pPr>
+              <w:jc w:val="both"/>
+              <w:rPr>
+                <w:rFonts w:ascii="Arial" w:hAnsi="Arial" w:cs="Arial"/>
+                <w:sz w:val="20"/>
+                <w:szCs w:val="20"/>
+              </w:rPr>
+            </w:pPr>
+            <w:r>
+              <w:rPr>
+                <w:rFonts w:ascii="Arial" w:hAnsi="Arial" w:cs="Arial"/>
+                <w:sz w:val="20"/>
+                <w:szCs w:val="20"/>
+              </w:rPr>
+              <w:t>700.0</w:t>
+            </w:r>
+          </w:p>
+        </w:tc>
+      </w:tr>
+    </w:tbl>
+    <w:p>
+      <w:pPr>
+        <w:jc w:val="both"/>
+        <w:rPr>
+          <w:rFonts w:ascii="Arial" w:hAnsi="Arial" w:cs="Arial"/>
+          <w:sz w:val="24"/>
+          <w:szCs w:val="24"/>
+        </w:rPr>
+      </w:pPr>
+    </w:p>
+    <w:p>
+      <w:pPr>
+        <w:jc w:val="both"/>
+        <w:rPr>
+          <w:rFonts w:ascii="Arial" w:hAnsi="Arial" w:cs="Arial"/>
+          <w:sz w:val="24"/>
+          <w:szCs w:val="24"/>
+        </w:rPr>
+      </w:pPr>
+      <w:r>
+        <w:rPr>
+          <w:rFonts w:ascii="Arial" w:hAnsi="Arial" w:cs="Arial"/>
+          <w:sz w:val="24"/>
+          <w:szCs w:val="24"/>
+        </w:rPr>
+        <w:t xml:space="preserve">Cada código SQL desses gera um View específica, </w:t>
+      </w:r>
+      <w:r>
+        <w:rPr>
+          <w:rFonts w:ascii="Arial" w:hAnsi="Arial" w:cs="Arial"/>
+          <w:sz w:val="24"/>
+          <w:szCs w:val="24"/>
+        </w:rPr>
+        <w:t xml:space="preserve">e o professor concentrou </w:t>
+      </w:r>
+      <w:r>
+        <w:rPr>
+          <w:rFonts w:ascii="Arial" w:hAnsi="Arial" w:cs="Arial"/>
+          <w:sz w:val="24"/>
+          <w:szCs w:val="24"/>
+        </w:rPr>
+        <w:t>tod</w:t>
+      </w:r>
+      <w:r>
+        <w:rPr>
+          <w:rFonts w:ascii="Arial" w:hAnsi="Arial" w:cs="Arial"/>
+          <w:sz w:val="24"/>
+          <w:szCs w:val="24"/>
+        </w:rPr>
+        <w:t>as as chamadas no arquivo relatorios.py</w:t>
+      </w:r>
+      <w:r>
+        <w:rPr>
+          <w:rFonts w:ascii="Arial" w:hAnsi="Arial" w:cs="Arial"/>
+          <w:sz w:val="24"/>
+          <w:szCs w:val="24"/>
+        </w:rPr>
+        <w:t>.</w:t>
+      </w:r>
+      <w:r>
+        <w:rPr>
+          <w:rFonts w:ascii="Arial" w:hAnsi="Arial" w:cs="Arial"/>
+          <w:sz w:val="24"/>
+          <w:szCs w:val="24"/>
+        </w:rPr>
+        <w:t xml:space="preserve"> Os códigos SQL em si estão na pasta SQL</w:t>
+      </w:r>
+      <w:r>
+        <w:rPr>
+          <w:rFonts w:ascii="Arial" w:hAnsi="Arial" w:cs="Arial"/>
+          <w:sz w:val="24"/>
+          <w:szCs w:val="24"/>
+        </w:rPr>
+        <w:t xml:space="preserve"> do projeto do professor.</w:t>
+      </w:r>
     </w:p>
     <w:p>
       <w:pPr>
@@ -19320,6 +20526,119 @@
     </w:lvl>
   </w:abstractNum>
   <w:abstractNum w:abstractNumId="2" w15:restartNumberingAfterBreak="0">
+    <w:nsid w:val="1CE94E36"/>
+    <w:multiLevelType w:val="hybridMultilevel"/>
+    <w:tmpl w:val="4244A3A4"/>
+    <w:lvl w:ilvl="0" w:tplc="04160001">
+      <w:start w:val="1"/>
+      <w:numFmt w:val="bullet"/>
+      <w:lvlText w:val=""/>
+      <w:lvlJc w:val="left"/>
+      <w:pPr>
+        <w:ind w:left="720" w:hanging="360"/>
+      </w:pPr>
+      <w:rPr>
+        <w:rFonts w:ascii="Symbol" w:hAnsi="Symbol" w:hint="default"/>
+      </w:rPr>
+    </w:lvl>
+    <w:lvl w:ilvl="1" w:tplc="04160003" w:tentative="1">
+      <w:start w:val="1"/>
+      <w:numFmt w:val="bullet"/>
+      <w:lvlText w:val="o"/>
+      <w:lvlJc w:val="left"/>
+      <w:pPr>
+        <w:ind w:left="1440" w:hanging="360"/>
+      </w:pPr>
+      <w:rPr>
+        <w:rFonts w:ascii="Courier New" w:hAnsi="Courier New" w:cs="Courier New" w:hint="default"/>
+      </w:rPr>
+    </w:lvl>
+    <w:lvl w:ilvl="2" w:tplc="04160005" w:tentative="1">
+      <w:start w:val="1"/>
+      <w:numFmt w:val="bullet"/>
+      <w:lvlText w:val=""/>
+      <w:lvlJc w:val="left"/>
+      <w:pPr>
+        <w:ind w:left="2160" w:hanging="360"/>
+      </w:pPr>
+      <w:rPr>
+        <w:rFonts w:ascii="Wingdings" w:hAnsi="Wingdings" w:hint="default"/>
+      </w:rPr>
+    </w:lvl>
+    <w:lvl w:ilvl="3" w:tplc="04160001" w:tentative="1">
+      <w:start w:val="1"/>
+      <w:numFmt w:val="bullet"/>
+      <w:lvlText w:val=""/>
+      <w:lvlJc w:val="left"/>
+      <w:pPr>
+        <w:ind w:left="2880" w:hanging="360"/>
+      </w:pPr>
+      <w:rPr>
+        <w:rFonts w:ascii="Symbol" w:hAnsi="Symbol" w:hint="default"/>
+      </w:rPr>
+    </w:lvl>
+    <w:lvl w:ilvl="4" w:tplc="04160003" w:tentative="1">
+      <w:start w:val="1"/>
+      <w:numFmt w:val="bullet"/>
+      <w:lvlText w:val="o"/>
+      <w:lvlJc w:val="left"/>
+      <w:pPr>
+        <w:ind w:left="3600" w:hanging="360"/>
+      </w:pPr>
+      <w:rPr>
+        <w:rFonts w:ascii="Courier New" w:hAnsi="Courier New" w:cs="Courier New" w:hint="default"/>
+      </w:rPr>
+    </w:lvl>
+    <w:lvl w:ilvl="5" w:tplc="04160005" w:tentative="1">
+      <w:start w:val="1"/>
+      <w:numFmt w:val="bullet"/>
+      <w:lvlText w:val=""/>
+      <w:lvlJc w:val="left"/>
+      <w:pPr>
+        <w:ind w:left="4320" w:hanging="360"/>
+      </w:pPr>
+      <w:rPr>
+        <w:rFonts w:ascii="Wingdings" w:hAnsi="Wingdings" w:hint="default"/>
+      </w:rPr>
+    </w:lvl>
+    <w:lvl w:ilvl="6" w:tplc="04160001" w:tentative="1">
+      <w:start w:val="1"/>
+      <w:numFmt w:val="bullet"/>
+      <w:lvlText w:val=""/>
+      <w:lvlJc w:val="left"/>
+      <w:pPr>
+        <w:ind w:left="5040" w:hanging="360"/>
+      </w:pPr>
+      <w:rPr>
+        <w:rFonts w:ascii="Symbol" w:hAnsi="Symbol" w:hint="default"/>
+      </w:rPr>
+    </w:lvl>
+    <w:lvl w:ilvl="7" w:tplc="04160003" w:tentative="1">
+      <w:start w:val="1"/>
+      <w:numFmt w:val="bullet"/>
+      <w:lvlText w:val="o"/>
+      <w:lvlJc w:val="left"/>
+      <w:pPr>
+        <w:ind w:left="5760" w:hanging="360"/>
+      </w:pPr>
+      <w:rPr>
+        <w:rFonts w:ascii="Courier New" w:hAnsi="Courier New" w:cs="Courier New" w:hint="default"/>
+      </w:rPr>
+    </w:lvl>
+    <w:lvl w:ilvl="8" w:tplc="04160005" w:tentative="1">
+      <w:start w:val="1"/>
+      <w:numFmt w:val="bullet"/>
+      <w:lvlText w:val=""/>
+      <w:lvlJc w:val="left"/>
+      <w:pPr>
+        <w:ind w:left="6480" w:hanging="360"/>
+      </w:pPr>
+      <w:rPr>
+        <w:rFonts w:ascii="Wingdings" w:hAnsi="Wingdings" w:hint="default"/>
+      </w:rPr>
+    </w:lvl>
+  </w:abstractNum>
+  <w:abstractNum w:abstractNumId="3" w15:restartNumberingAfterBreak="0">
     <w:nsid w:val="3B91749D"/>
     <w:multiLevelType w:val="hybridMultilevel"/>
     <w:tmpl w:val="18BAF210"/>
@@ -19432,7 +20751,7 @@
       </w:rPr>
     </w:lvl>
   </w:abstractNum>
-  <w:abstractNum w:abstractNumId="3" w15:restartNumberingAfterBreak="0">
+  <w:abstractNum w:abstractNumId="4" w15:restartNumberingAfterBreak="0">
     <w:nsid w:val="411756FF"/>
     <w:multiLevelType w:val="hybridMultilevel"/>
     <w:tmpl w:val="596AA2FA"/>
@@ -19549,13 +20868,16 @@
     <w:abstractNumId w:val="0"/>
   </w:num>
   <w:num w:numId="2" w16cid:durableId="1314724846">
-    <w:abstractNumId w:val="2"/>
+    <w:abstractNumId w:val="3"/>
   </w:num>
   <w:num w:numId="3" w16cid:durableId="1669558396">
     <w:abstractNumId w:val="1"/>
   </w:num>
   <w:num w:numId="4" w16cid:durableId="186993857">
-    <w:abstractNumId w:val="3"/>
+    <w:abstractNumId w:val="4"/>
+  </w:num>
+  <w:num w:numId="5" w16cid:durableId="1927109338">
+    <w:abstractNumId w:val="2"/>
   </w:num>
 </w:numbering>
 </file>

</xml_diff>

<commit_message>
Unfinished SQL explanation on docx
</commit_message>
<xml_diff>
--- a/planning/Logica do Trabalho.docx
+++ b/planning/Logica do Trabalho.docx
@@ -22202,6 +22202,70 @@
           <w:szCs w:val="24"/>
         </w:rPr>
       </w:pPr>
+    </w:p>
+    <w:p>
+      <w:pPr>
+        <w:jc w:val="both"/>
+        <w:rPr>
+          <w:rFonts w:ascii="Arial" w:hAnsi="Arial" w:cs="Arial"/>
+          <w:sz w:val="24"/>
+          <w:szCs w:val="24"/>
+        </w:rPr>
+      </w:pPr>
+      <w:r>
+        <w:rPr>
+          <w:rFonts w:ascii="Arial" w:hAnsi="Arial" w:cs="Arial"/>
+          <w:b/>
+          <w:bCs/>
+          <w:sz w:val="24"/>
+          <w:szCs w:val="24"/>
+          <w:u w:val="single"/>
+        </w:rPr>
+        <w:t>B</w:t>
+      </w:r>
+      <w:r>
+        <w:rPr>
+          <w:rFonts w:ascii="Arial" w:hAnsi="Arial" w:cs="Arial"/>
+          <w:b/>
+          <w:bCs/>
+          <w:sz w:val="24"/>
+          <w:szCs w:val="24"/>
+          <w:u w:val="single"/>
+        </w:rPr>
+        <w:t>D ORACLE:</w:t>
+      </w:r>
+      <w:r>
+        <w:rPr>
+          <w:rFonts w:ascii="Arial" w:hAnsi="Arial" w:cs="Arial"/>
+          <w:sz w:val="24"/>
+          <w:szCs w:val="24"/>
+        </w:rPr>
+        <w:t xml:space="preserve"> nosso BD manterá as tabelas FORNECEDORES, CLIENTES, </w:t>
+      </w:r>
+      <w:r>
+        <w:rPr>
+          <w:rFonts w:ascii="Arial" w:hAnsi="Arial" w:cs="Arial"/>
+          <w:sz w:val="24"/>
+          <w:szCs w:val="24"/>
+        </w:rPr>
+        <w:t>COMPRAS, VENDAS, PRODUTOS</w:t>
+      </w:r>
+      <w:r>
+        <w:rPr>
+          <w:rFonts w:ascii="Arial" w:hAnsi="Arial" w:cs="Arial"/>
+          <w:sz w:val="24"/>
+          <w:szCs w:val="24"/>
+        </w:rPr>
+        <w:t xml:space="preserve"> e ESTOQUE. A cada COMPRA ou VENDA que ocorrer, </w:t>
+      </w:r>
+      <w:r>
+        <w:rPr>
+          <w:rFonts w:ascii="Arial" w:hAnsi="Arial" w:cs="Arial"/>
+          <w:sz w:val="24"/>
+          <w:szCs w:val="24"/>
+        </w:rPr>
+        <w:t>a tabela ESTOQUE será atualizada, assim como a tabela referente ao fato contábil (COMPRA/VENDA).</w:t>
+      </w:r>
     </w:p>
     <w:sectPr>
       <w:pgSz w:w="11906" w:h="16838"/>

</xml_diff>

<commit_message>
Updated diagram for Classes and Entity-Relationship
</commit_message>
<xml_diff>
--- a/planning/Logica do Trabalho.docx
+++ b/planning/Logica do Trabalho.docx
@@ -14920,18 +14920,18 @@
           <w:szCs w:val="24"/>
         </w:rPr>
         <w:drawing>
-          <wp:anchor distT="0" distB="0" distL="114300" distR="114300" simplePos="0" relativeHeight="251658240" behindDoc="0" locked="0" layoutInCell="1" allowOverlap="1" wp14:anchorId="39696965" wp14:editId="215962FF">
+          <wp:anchor distT="0" distB="0" distL="114300" distR="114300" simplePos="0" relativeHeight="251658240" behindDoc="0" locked="0" layoutInCell="1" allowOverlap="1" wp14:anchorId="72324C52" wp14:editId="22B4ECDE">
             <wp:simplePos x="0" y="0"/>
             <wp:positionH relativeFrom="column">
-              <wp:posOffset>1514475</wp:posOffset>
+              <wp:posOffset>581025</wp:posOffset>
             </wp:positionH>
             <wp:positionV relativeFrom="paragraph">
-              <wp:posOffset>604520</wp:posOffset>
+              <wp:posOffset>485775</wp:posOffset>
             </wp:positionV>
-            <wp:extent cx="3665855" cy="8905875"/>
+            <wp:extent cx="5597350" cy="8924925"/>
             <wp:effectExtent l="0" t="0" r="0" b="0"/>
             <wp:wrapTopAndBottom/>
-            <wp:docPr id="259341519" name="Imagem 1" descr="Texto branco sobre fundo preto&#10;&#10;O conteúdo gerado por IA pode estar incorreto."/>
+            <wp:docPr id="1849921295" name="Imagem 1" descr="Diagrama&#10;&#10;O conteúdo gerado por IA pode estar incorreto."/>
             <wp:cNvGraphicFramePr>
               <a:graphicFrameLocks xmlns:a="http://schemas.openxmlformats.org/drawingml/2006/main" noChangeAspect="1"/>
             </wp:cNvGraphicFramePr>
@@ -14939,7 +14939,7 @@
               <a:graphicData uri="http://schemas.openxmlformats.org/drawingml/2006/picture">
                 <pic:pic xmlns:pic="http://schemas.openxmlformats.org/drawingml/2006/picture">
                   <pic:nvPicPr>
-                    <pic:cNvPr id="259341519" name="Imagem 1" descr="Texto branco sobre fundo preto&#10;&#10;O conteúdo gerado por IA pode estar incorreto."/>
+                    <pic:cNvPr id="1849921295" name="Imagem 1" descr="Diagrama&#10;&#10;O conteúdo gerado por IA pode estar incorreto."/>
                     <pic:cNvPicPr/>
                   </pic:nvPicPr>
                   <pic:blipFill>
@@ -14957,7 +14957,7 @@
                   <pic:spPr>
                     <a:xfrm>
                       <a:off x="0" y="0"/>
-                      <a:ext cx="3665855" cy="8905875"/>
+                      <a:ext cx="5597350" cy="8924925"/>
                     </a:xfrm>
                     <a:prstGeom prst="rect">
                       <a:avLst/>
@@ -14966,12 +14966,6 @@
                 </pic:pic>
               </a:graphicData>
             </a:graphic>
-            <wp14:sizeRelH relativeFrom="margin">
-              <wp14:pctWidth>0</wp14:pctWidth>
-            </wp14:sizeRelH>
-            <wp14:sizeRelV relativeFrom="margin">
-              <wp14:pctHeight>0</wp14:pctHeight>
-            </wp14:sizeRelV>
           </wp:anchor>
         </w:drawing>
       </w:r>

</xml_diff>